<commit_message>
Commit #1 / Dia 1
</commit_message>
<xml_diff>
--- a/Informe alpha.docx
+++ b/Informe alpha.docx
@@ -795,6 +795,410 @@
           <w:lang w:val="es-MX"/>
         </w:rPr>
         <w:t>Variables</w:t>
+      </w:r>
+    </w:p>
+    <w:p>
+      <w:pPr>
+        <w:pStyle w:val="Prrafodelista"/>
+        <w:numPr>
+          <w:ilvl w:val="2"/>
+          <w:numId w:val="4"/>
+        </w:numPr>
+        <w:rPr>
+          <w:rFonts w:ascii="Arial" w:hAnsi="Arial" w:cs="Arial"/>
+          <w:lang w:val="es-MX"/>
+        </w:rPr>
+      </w:pPr>
+    </w:p>
+    <w:p>
+      <w:pPr>
+        <w:pStyle w:val="Prrafodelista"/>
+        <w:numPr>
+          <w:ilvl w:val="0"/>
+          <w:numId w:val="4"/>
+        </w:numPr>
+        <w:rPr>
+          <w:rFonts w:ascii="Arial" w:hAnsi="Arial" w:cs="Arial"/>
+          <w:b/>
+          <w:bCs/>
+          <w:lang w:val="es-MX"/>
+        </w:rPr>
+      </w:pPr>
+      <w:proofErr w:type="spellStart"/>
+      <w:r>
+        <w:rPr>
+          <w:rFonts w:ascii="Arial" w:hAnsi="Arial" w:cs="Arial"/>
+          <w:b/>
+          <w:bCs/>
+          <w:lang w:val="es-MX"/>
+        </w:rPr>
+        <w:t>Graph</w:t>
+      </w:r>
+      <w:proofErr w:type="spellEnd"/>
+      <w:r>
+        <w:rPr>
+          <w:rFonts w:ascii="Arial" w:hAnsi="Arial" w:cs="Arial"/>
+          <w:b/>
+          <w:bCs/>
+          <w:lang w:val="es-MX"/>
+        </w:rPr>
+        <w:t>:</w:t>
+      </w:r>
+    </w:p>
+    <w:p>
+      <w:pPr>
+        <w:pStyle w:val="Prrafodelista"/>
+        <w:numPr>
+          <w:ilvl w:val="1"/>
+          <w:numId w:val="4"/>
+        </w:numPr>
+        <w:rPr>
+          <w:rFonts w:ascii="Arial" w:hAnsi="Arial" w:cs="Arial"/>
+          <w:lang w:val="es-MX"/>
+        </w:rPr>
+      </w:pPr>
+      <w:r>
+        <w:rPr>
+          <w:rFonts w:ascii="Arial" w:hAnsi="Arial" w:cs="Arial"/>
+          <w:lang w:val="es-MX"/>
+        </w:rPr>
+        <w:t>Variables</w:t>
+      </w:r>
+    </w:p>
+    <w:p>
+      <w:pPr>
+        <w:pStyle w:val="Prrafodelista"/>
+        <w:numPr>
+          <w:ilvl w:val="2"/>
+          <w:numId w:val="4"/>
+        </w:numPr>
+        <w:rPr>
+          <w:rFonts w:ascii="Arial" w:hAnsi="Arial" w:cs="Arial"/>
+          <w:lang w:val="es-MX"/>
+        </w:rPr>
+      </w:pPr>
+    </w:p>
+    <w:p>
+      <w:pPr>
+        <w:pStyle w:val="Prrafodelista"/>
+        <w:numPr>
+          <w:ilvl w:val="0"/>
+          <w:numId w:val="4"/>
+        </w:numPr>
+        <w:rPr>
+          <w:rFonts w:ascii="Arial" w:hAnsi="Arial" w:cs="Arial"/>
+          <w:lang w:val="es-MX"/>
+        </w:rPr>
+      </w:pPr>
+      <w:proofErr w:type="spellStart"/>
+      <w:r>
+        <w:rPr>
+          <w:rFonts w:ascii="Arial" w:hAnsi="Arial" w:cs="Arial"/>
+          <w:b/>
+          <w:bCs/>
+          <w:lang w:val="es-MX"/>
+        </w:rPr>
+        <w:t>User_Bob</w:t>
+      </w:r>
+      <w:proofErr w:type="spellEnd"/>
+      <w:r>
+        <w:rPr>
+          <w:rFonts w:ascii="Arial" w:hAnsi="Arial" w:cs="Arial"/>
+          <w:b/>
+          <w:bCs/>
+          <w:lang w:val="es-MX"/>
+        </w:rPr>
+        <w:t>:</w:t>
+      </w:r>
+    </w:p>
+    <w:p>
+      <w:pPr>
+        <w:pStyle w:val="Prrafodelista"/>
+        <w:numPr>
+          <w:ilvl w:val="1"/>
+          <w:numId w:val="4"/>
+        </w:numPr>
+        <w:rPr>
+          <w:rFonts w:ascii="Arial" w:hAnsi="Arial" w:cs="Arial"/>
+          <w:lang w:val="es-MX"/>
+        </w:rPr>
+      </w:pPr>
+      <w:r>
+        <w:rPr>
+          <w:rFonts w:ascii="Arial" w:hAnsi="Arial" w:cs="Arial"/>
+          <w:b/>
+          <w:bCs/>
+          <w:lang w:val="es-MX"/>
+        </w:rPr>
+        <w:lastRenderedPageBreak/>
+        <w:t xml:space="preserve">Variables: </w:t>
+      </w:r>
+    </w:p>
+    <w:p>
+      <w:pPr>
+        <w:pStyle w:val="Prrafodelista"/>
+        <w:numPr>
+          <w:ilvl w:val="2"/>
+          <w:numId w:val="4"/>
+        </w:numPr>
+        <w:rPr>
+          <w:rFonts w:ascii="Arial" w:hAnsi="Arial" w:cs="Arial"/>
+          <w:lang w:val="es-MX"/>
+        </w:rPr>
+      </w:pPr>
+    </w:p>
+    <w:p>
+      <w:pPr>
+        <w:pStyle w:val="Prrafodelista"/>
+        <w:numPr>
+          <w:ilvl w:val="0"/>
+          <w:numId w:val="4"/>
+        </w:numPr>
+        <w:rPr>
+          <w:rFonts w:ascii="Arial" w:hAnsi="Arial" w:cs="Arial"/>
+          <w:lang w:val="es-MX"/>
+        </w:rPr>
+      </w:pPr>
+      <w:proofErr w:type="spellStart"/>
+      <w:r>
+        <w:rPr>
+          <w:rFonts w:ascii="Arial" w:hAnsi="Arial" w:cs="Arial"/>
+          <w:b/>
+          <w:bCs/>
+          <w:lang w:val="es-MX"/>
+        </w:rPr>
+        <w:t>Value</w:t>
+      </w:r>
+      <w:proofErr w:type="spellEnd"/>
+      <w:r>
+        <w:rPr>
+          <w:rFonts w:ascii="Arial" w:hAnsi="Arial" w:cs="Arial"/>
+          <w:b/>
+          <w:bCs/>
+          <w:lang w:val="es-MX"/>
+        </w:rPr>
+        <w:t>:</w:t>
+      </w:r>
+    </w:p>
+    <w:p>
+      <w:pPr>
+        <w:pStyle w:val="Prrafodelista"/>
+        <w:numPr>
+          <w:ilvl w:val="1"/>
+          <w:numId w:val="4"/>
+        </w:numPr>
+        <w:rPr>
+          <w:rFonts w:ascii="Arial" w:hAnsi="Arial" w:cs="Arial"/>
+          <w:lang w:val="es-MX"/>
+        </w:rPr>
+      </w:pPr>
+      <w:r>
+        <w:rPr>
+          <w:rFonts w:ascii="Arial" w:hAnsi="Arial" w:cs="Arial"/>
+          <w:b/>
+          <w:bCs/>
+          <w:lang w:val="es-MX"/>
+        </w:rPr>
+        <w:t xml:space="preserve">Variables: </w:t>
+      </w:r>
+    </w:p>
+    <w:p>
+      <w:pPr>
+        <w:pStyle w:val="Prrafodelista"/>
+        <w:numPr>
+          <w:ilvl w:val="2"/>
+          <w:numId w:val="4"/>
+        </w:numPr>
+        <w:rPr>
+          <w:rFonts w:ascii="Arial" w:hAnsi="Arial" w:cs="Arial"/>
+          <w:lang w:val="es-MX"/>
+        </w:rPr>
+      </w:pPr>
+    </w:p>
+    <w:p>
+      <w:pPr>
+        <w:pStyle w:val="Prrafodelista"/>
+        <w:numPr>
+          <w:ilvl w:val="0"/>
+          <w:numId w:val="4"/>
+        </w:numPr>
+        <w:rPr>
+          <w:rFonts w:ascii="Arial" w:hAnsi="Arial" w:cs="Arial"/>
+          <w:lang w:val="es-MX"/>
+        </w:rPr>
+      </w:pPr>
+      <w:proofErr w:type="spellStart"/>
+      <w:r>
+        <w:rPr>
+          <w:rFonts w:ascii="Arial" w:hAnsi="Arial" w:cs="Arial"/>
+          <w:b/>
+          <w:bCs/>
+          <w:lang w:val="es-MX"/>
+        </w:rPr>
+        <w:t>Eraser</w:t>
+      </w:r>
+      <w:proofErr w:type="spellEnd"/>
+      <w:r>
+        <w:rPr>
+          <w:rFonts w:ascii="Arial" w:hAnsi="Arial" w:cs="Arial"/>
+          <w:b/>
+          <w:bCs/>
+          <w:lang w:val="es-MX"/>
+        </w:rPr>
+        <w:t>:</w:t>
+      </w:r>
+    </w:p>
+    <w:p>
+      <w:pPr>
+        <w:pStyle w:val="Prrafodelista"/>
+        <w:numPr>
+          <w:ilvl w:val="1"/>
+          <w:numId w:val="4"/>
+        </w:numPr>
+        <w:rPr>
+          <w:rFonts w:ascii="Arial" w:hAnsi="Arial" w:cs="Arial"/>
+          <w:lang w:val="es-MX"/>
+        </w:rPr>
+      </w:pPr>
+      <w:r>
+        <w:rPr>
+          <w:rFonts w:ascii="Arial" w:hAnsi="Arial" w:cs="Arial"/>
+          <w:b/>
+          <w:bCs/>
+          <w:lang w:val="es-MX"/>
+        </w:rPr>
+        <w:t xml:space="preserve">Variables: </w:t>
+      </w:r>
+    </w:p>
+    <w:p>
+      <w:pPr>
+        <w:pStyle w:val="Prrafodelista"/>
+        <w:numPr>
+          <w:ilvl w:val="2"/>
+          <w:numId w:val="4"/>
+        </w:numPr>
+        <w:rPr>
+          <w:rFonts w:ascii="Arial" w:hAnsi="Arial" w:cs="Arial"/>
+          <w:lang w:val="es-MX"/>
+        </w:rPr>
+      </w:pPr>
+    </w:p>
+    <w:p>
+      <w:pPr>
+        <w:rPr>
+          <w:rFonts w:ascii="Arial" w:hAnsi="Arial" w:cs="Arial"/>
+          <w:lang w:val="es-MX"/>
+        </w:rPr>
+      </w:pPr>
+      <w:r>
+        <w:rPr>
+          <w:rFonts w:ascii="Arial" w:hAnsi="Arial" w:cs="Arial"/>
+          <w:lang w:val="es-MX"/>
+        </w:rPr>
+        <w:sym w:font="Wingdings" w:char="F0E0"/>
+      </w:r>
+      <w:r>
+        <w:rPr>
+          <w:rFonts w:ascii="Arial" w:hAnsi="Arial" w:cs="Arial"/>
+          <w:lang w:val="es-MX"/>
+        </w:rPr>
+        <w:t xml:space="preserve">Dudas acerca del tamaño variable de cada una de las matrices, como serán las variables que nos ayudaran con las validaciones, como haremos las validaciones?, </w:t>
+      </w:r>
+      <w:proofErr w:type="spellStart"/>
+      <w:r>
+        <w:rPr>
+          <w:rFonts w:ascii="Arial" w:hAnsi="Arial" w:cs="Arial"/>
+          <w:lang w:val="es-MX"/>
+        </w:rPr>
+        <w:t>Rotacion</w:t>
+      </w:r>
+      <w:proofErr w:type="spellEnd"/>
+      <w:r>
+        <w:rPr>
+          <w:rFonts w:ascii="Arial" w:hAnsi="Arial" w:cs="Arial"/>
+          <w:lang w:val="es-MX"/>
+        </w:rPr>
+        <w:t xml:space="preserve"> </w:t>
+      </w:r>
+      <w:proofErr w:type="gramStart"/>
+      <w:r>
+        <w:rPr>
+          <w:rFonts w:ascii="Arial" w:hAnsi="Arial" w:cs="Arial"/>
+          <w:lang w:val="es-MX"/>
+        </w:rPr>
+        <w:t>Independiente?.</w:t>
+      </w:r>
+      <w:proofErr w:type="gramEnd"/>
+    </w:p>
+    <w:p>
+      <w:pPr>
+        <w:rPr>
+          <w:rFonts w:ascii="Arial" w:hAnsi="Arial" w:cs="Arial"/>
+          <w:lang w:val="es-MX"/>
+        </w:rPr>
+      </w:pPr>
+      <w:r>
+        <w:rPr>
+          <w:rFonts w:ascii="Arial" w:hAnsi="Arial" w:cs="Arial"/>
+          <w:lang w:val="es-MX"/>
+        </w:rPr>
+        <w:sym w:font="Wingdings" w:char="F0E0"/>
+      </w:r>
+      <w:r>
+        <w:rPr>
+          <w:rFonts w:ascii="Arial" w:hAnsi="Arial" w:cs="Arial"/>
+          <w:lang w:val="es-MX"/>
+        </w:rPr>
+        <w:t>Avances día 1:</w:t>
+      </w:r>
+    </w:p>
+    <w:p>
+      <w:pPr>
+        <w:pStyle w:val="Prrafodelista"/>
+        <w:numPr>
+          <w:ilvl w:val="0"/>
+          <w:numId w:val="5"/>
+        </w:numPr>
+        <w:rPr>
+          <w:rFonts w:ascii="Arial" w:hAnsi="Arial" w:cs="Arial"/>
+          <w:lang w:val="es-MX"/>
+        </w:rPr>
+      </w:pPr>
+      <w:proofErr w:type="spellStart"/>
+      <w:r>
+        <w:rPr>
+          <w:rFonts w:ascii="Arial" w:hAnsi="Arial" w:cs="Arial"/>
+          <w:lang w:val="es-MX"/>
+        </w:rPr>
+        <w:t>Funcion</w:t>
+      </w:r>
+      <w:proofErr w:type="spellEnd"/>
+      <w:r>
+        <w:rPr>
+          <w:rFonts w:ascii="Arial" w:hAnsi="Arial" w:cs="Arial"/>
+          <w:lang w:val="es-MX"/>
+        </w:rPr>
+        <w:t xml:space="preserve"> para construir, imprimir, rotar, borrar e inicializar arreglos.</w:t>
+      </w:r>
+    </w:p>
+    <w:p>
+      <w:pPr>
+        <w:pStyle w:val="Prrafodelista"/>
+        <w:numPr>
+          <w:ilvl w:val="0"/>
+          <w:numId w:val="5"/>
+        </w:numPr>
+        <w:rPr>
+          <w:rFonts w:ascii="Arial" w:hAnsi="Arial" w:cs="Arial"/>
+          <w:lang w:val="es-MX"/>
+        </w:rPr>
+      </w:pPr>
+      <w:r>
+        <w:rPr>
+          <w:rFonts w:ascii="Arial" w:hAnsi="Arial" w:cs="Arial"/>
+          <w:lang w:val="es-MX"/>
+        </w:rPr>
+        <w:t>Gracias al aporte del tutor se logro concretar una estrategia con el triple puntero, ya que se estaba pensando en meter en un mismo arreglo todos los datos y también independizar cada uno de las estructuras de datos. a raíz de estos consejos se creo otro arreglo que esta alineado según la posición de la matriz, en el cual se guarda el respectivo orden de cada una debido a su alta demanda dentro del código que tenemos temporalmente</w:t>
       </w:r>
     </w:p>
     <w:p>
@@ -879,7 +1283,7 @@
   <w:abstractNum w:abstractNumId="0" w15:restartNumberingAfterBreak="0">
     <w:nsid w:val="0A7A2608"/>
     <w:multiLevelType w:val="hybridMultilevel"/>
-    <w:tmpl w:val="5A90B8C0"/>
+    <w:tmpl w:val="A6C204FC"/>
     <w:lvl w:ilvl="0" w:tplc="240A0001">
       <w:start w:val="1"/>
       <w:numFmt w:val="bullet"/>
@@ -1322,6 +1726,119 @@
       <w:lvlJc w:val="left"/>
       <w:pPr>
         <w:ind w:left="7189" w:hanging="360"/>
+      </w:pPr>
+      <w:rPr>
+        <w:rFonts w:ascii="Wingdings" w:hAnsi="Wingdings" w:hint="default"/>
+      </w:rPr>
+    </w:lvl>
+  </w:abstractNum>
+  <w:abstractNum w:abstractNumId="4" w15:restartNumberingAfterBreak="0">
+    <w:nsid w:val="6F2E749B"/>
+    <w:multiLevelType w:val="hybridMultilevel"/>
+    <w:tmpl w:val="5AFCF7EA"/>
+    <w:lvl w:ilvl="0" w:tplc="240A0005">
+      <w:start w:val="1"/>
+      <w:numFmt w:val="bullet"/>
+      <w:lvlText w:val=""/>
+      <w:lvlJc w:val="left"/>
+      <w:pPr>
+        <w:ind w:left="2136" w:hanging="360"/>
+      </w:pPr>
+      <w:rPr>
+        <w:rFonts w:ascii="Wingdings" w:hAnsi="Wingdings" w:hint="default"/>
+      </w:rPr>
+    </w:lvl>
+    <w:lvl w:ilvl="1" w:tplc="240A0003" w:tentative="1">
+      <w:start w:val="1"/>
+      <w:numFmt w:val="bullet"/>
+      <w:lvlText w:val="o"/>
+      <w:lvlJc w:val="left"/>
+      <w:pPr>
+        <w:ind w:left="2856" w:hanging="360"/>
+      </w:pPr>
+      <w:rPr>
+        <w:rFonts w:ascii="Courier New" w:hAnsi="Courier New" w:cs="Courier New" w:hint="default"/>
+      </w:rPr>
+    </w:lvl>
+    <w:lvl w:ilvl="2" w:tplc="240A0005" w:tentative="1">
+      <w:start w:val="1"/>
+      <w:numFmt w:val="bullet"/>
+      <w:lvlText w:val=""/>
+      <w:lvlJc w:val="left"/>
+      <w:pPr>
+        <w:ind w:left="3576" w:hanging="360"/>
+      </w:pPr>
+      <w:rPr>
+        <w:rFonts w:ascii="Wingdings" w:hAnsi="Wingdings" w:hint="default"/>
+      </w:rPr>
+    </w:lvl>
+    <w:lvl w:ilvl="3" w:tplc="240A0001" w:tentative="1">
+      <w:start w:val="1"/>
+      <w:numFmt w:val="bullet"/>
+      <w:lvlText w:val=""/>
+      <w:lvlJc w:val="left"/>
+      <w:pPr>
+        <w:ind w:left="4296" w:hanging="360"/>
+      </w:pPr>
+      <w:rPr>
+        <w:rFonts w:ascii="Symbol" w:hAnsi="Symbol" w:hint="default"/>
+      </w:rPr>
+    </w:lvl>
+    <w:lvl w:ilvl="4" w:tplc="240A0003" w:tentative="1">
+      <w:start w:val="1"/>
+      <w:numFmt w:val="bullet"/>
+      <w:lvlText w:val="o"/>
+      <w:lvlJc w:val="left"/>
+      <w:pPr>
+        <w:ind w:left="5016" w:hanging="360"/>
+      </w:pPr>
+      <w:rPr>
+        <w:rFonts w:ascii="Courier New" w:hAnsi="Courier New" w:cs="Courier New" w:hint="default"/>
+      </w:rPr>
+    </w:lvl>
+    <w:lvl w:ilvl="5" w:tplc="240A0005" w:tentative="1">
+      <w:start w:val="1"/>
+      <w:numFmt w:val="bullet"/>
+      <w:lvlText w:val=""/>
+      <w:lvlJc w:val="left"/>
+      <w:pPr>
+        <w:ind w:left="5736" w:hanging="360"/>
+      </w:pPr>
+      <w:rPr>
+        <w:rFonts w:ascii="Wingdings" w:hAnsi="Wingdings" w:hint="default"/>
+      </w:rPr>
+    </w:lvl>
+    <w:lvl w:ilvl="6" w:tplc="240A0001" w:tentative="1">
+      <w:start w:val="1"/>
+      <w:numFmt w:val="bullet"/>
+      <w:lvlText w:val=""/>
+      <w:lvlJc w:val="left"/>
+      <w:pPr>
+        <w:ind w:left="6456" w:hanging="360"/>
+      </w:pPr>
+      <w:rPr>
+        <w:rFonts w:ascii="Symbol" w:hAnsi="Symbol" w:hint="default"/>
+      </w:rPr>
+    </w:lvl>
+    <w:lvl w:ilvl="7" w:tplc="240A0003" w:tentative="1">
+      <w:start w:val="1"/>
+      <w:numFmt w:val="bullet"/>
+      <w:lvlText w:val="o"/>
+      <w:lvlJc w:val="left"/>
+      <w:pPr>
+        <w:ind w:left="7176" w:hanging="360"/>
+      </w:pPr>
+      <w:rPr>
+        <w:rFonts w:ascii="Courier New" w:hAnsi="Courier New" w:cs="Courier New" w:hint="default"/>
+      </w:rPr>
+    </w:lvl>
+    <w:lvl w:ilvl="8" w:tplc="240A0005" w:tentative="1">
+      <w:start w:val="1"/>
+      <w:numFmt w:val="bullet"/>
+      <w:lvlText w:val=""/>
+      <w:lvlJc w:val="left"/>
+      <w:pPr>
+        <w:ind w:left="7896" w:hanging="360"/>
       </w:pPr>
       <w:rPr>
         <w:rFonts w:ascii="Wingdings" w:hAnsi="Wingdings" w:hint="default"/>
@@ -1339,6 +1856,9 @@
   </w:num>
   <w:num w:numId="4" w16cid:durableId="614411710">
     <w:abstractNumId w:val="0"/>
+  </w:num>
+  <w:num w:numId="5" w16cid:durableId="1688674385">
+    <w:abstractNumId w:val="4"/>
   </w:num>
 </w:numbering>
 </file>

</xml_diff>

<commit_message>
Commit #2 / Dia 2
</commit_message>
<xml_diff>
--- a/Informe alpha.docx
+++ b/Informe alpha.docx
@@ -81,6 +81,13 @@
           <w:rFonts w:ascii="Arial" w:hAnsi="Arial" w:cs="Arial"/>
           <w:lang w:val="es-MX"/>
         </w:rPr>
+        <w:t xml:space="preserve">Programa de </w:t>
+      </w:r>
+      <w:r>
+        <w:rPr>
+          <w:rFonts w:ascii="Arial" w:hAnsi="Arial" w:cs="Arial"/>
+          <w:lang w:val="es-MX"/>
+        </w:rPr>
         <w:t>I</w:t>
       </w:r>
       <w:r>
@@ -94,36 +101,20 @@
     <w:p>
       <w:pPr>
         <w:ind w:firstLine="0"/>
-        <w:jc w:val="center"/>
-        <w:rPr>
-          <w:rFonts w:ascii="Arial" w:hAnsi="Arial" w:cs="Arial"/>
-          <w:lang w:val="es-MX"/>
-        </w:rPr>
-      </w:pPr>
-      <w:r>
-        <w:rPr>
-          <w:rFonts w:ascii="Arial" w:hAnsi="Arial" w:cs="Arial"/>
-          <w:lang w:val="es-MX"/>
-        </w:rPr>
-        <w:t>Tomas</w:t>
-      </w:r>
+        <w:rPr>
+          <w:rFonts w:ascii="Arial" w:hAnsi="Arial" w:cs="Arial"/>
+          <w:lang w:val="es-MX"/>
+        </w:rPr>
+      </w:pPr>
     </w:p>
     <w:p>
       <w:pPr>
         <w:ind w:firstLine="0"/>
-        <w:jc w:val="center"/>
-        <w:rPr>
-          <w:rFonts w:ascii="Arial" w:hAnsi="Arial" w:cs="Arial"/>
-          <w:lang w:val="es-MX"/>
-        </w:rPr>
-      </w:pPr>
-      <w:r>
-        <w:rPr>
-          <w:rFonts w:ascii="Arial" w:hAnsi="Arial" w:cs="Arial"/>
-          <w:lang w:val="es-MX"/>
-        </w:rPr>
-        <w:t xml:space="preserve">Ingeniería … </w:t>
-      </w:r>
+        <w:rPr>
+          <w:rFonts w:ascii="Arial" w:hAnsi="Arial" w:cs="Arial"/>
+          <w:lang w:val="es-MX"/>
+        </w:rPr>
+      </w:pPr>
     </w:p>
     <w:p>
       <w:pPr>
@@ -490,7 +481,36 @@
           <w:rFonts w:ascii="Arial" w:hAnsi="Arial" w:cs="Arial"/>
           <w:lang w:val="es-MX"/>
         </w:rPr>
-        <w:t>Una función que permita el ingreso manual de cada entrada K</w:t>
+        <w:t xml:space="preserve">Una función que permita el ingreso manual de </w:t>
+      </w:r>
+      <w:r>
+        <w:rPr>
+          <w:rFonts w:ascii="Arial" w:hAnsi="Arial" w:cs="Arial"/>
+          <w:lang w:val="es-MX"/>
+        </w:rPr>
+        <w:t>la regla</w:t>
+      </w:r>
+      <w:r>
+        <w:rPr>
+          <w:rFonts w:ascii="Arial" w:hAnsi="Arial" w:cs="Arial"/>
+          <w:lang w:val="es-MX"/>
+        </w:rPr>
+        <w:t xml:space="preserve"> K</w:t>
+      </w:r>
+    </w:p>
+    <w:p>
+      <w:pPr>
+        <w:rPr>
+          <w:rFonts w:ascii="Arial" w:hAnsi="Arial" w:cs="Arial"/>
+          <w:lang w:val="es-MX"/>
+        </w:rPr>
+      </w:pPr>
+      <w:r>
+        <w:rPr>
+          <w:rFonts w:ascii="Arial" w:hAnsi="Arial" w:cs="Arial"/>
+          <w:lang w:val="es-MX"/>
+        </w:rPr>
+        <w:t xml:space="preserve">Personalmente creo que la mayor dificultad que podemos encontrar en el problema es las partes relacionadas con la regla K, ya que no es muy claro el mensaje que me da tras un primer análisis, este me deja la idea de un arreglo el cual apunta a n matriz, en x posición, en la cual su valor debe ser menor al de la siguiente matriz, y este también debe ser menor al siguiente. Lo cual conlleva ciertas rotaciones para que esta condición se cumpla.  </w:t>
       </w:r>
     </w:p>
     <w:p>
@@ -524,38 +544,6 @@
     </w:p>
     <w:p>
       <w:pPr>
-        <w:rPr>
-          <w:rFonts w:ascii="Arial" w:hAnsi="Arial" w:cs="Arial"/>
-          <w:lang w:val="es-MX"/>
-        </w:rPr>
-      </w:pPr>
-    </w:p>
-    <w:p>
-      <w:pPr>
-        <w:rPr>
-          <w:rFonts w:ascii="Arial" w:hAnsi="Arial" w:cs="Arial"/>
-          <w:lang w:val="es-MX"/>
-        </w:rPr>
-      </w:pPr>
-    </w:p>
-    <w:p>
-      <w:pPr>
-        <w:rPr>
-          <w:rFonts w:ascii="Arial" w:hAnsi="Arial" w:cs="Arial"/>
-          <w:lang w:val="es-MX"/>
-        </w:rPr>
-      </w:pPr>
-    </w:p>
-    <w:p>
-      <w:pPr>
-        <w:rPr>
-          <w:rFonts w:ascii="Arial" w:hAnsi="Arial" w:cs="Arial"/>
-          <w:lang w:val="es-MX"/>
-        </w:rPr>
-      </w:pPr>
-    </w:p>
-    <w:p>
-      <w:pPr>
         <w:jc w:val="center"/>
         <w:rPr>
           <w:rFonts w:ascii="Arial" w:hAnsi="Arial" w:cs="Arial"/>
@@ -572,6 +560,96 @@
           <w:lang w:val="es-MX"/>
         </w:rPr>
         <w:lastRenderedPageBreak/>
+        <w:t>ANALISIS DEFINITIVO</w:t>
+      </w:r>
+    </w:p>
+    <w:p>
+      <w:pPr>
+        <w:rPr>
+          <w:rFonts w:ascii="Arial" w:hAnsi="Arial" w:cs="Arial"/>
+          <w:lang w:val="es-MX"/>
+        </w:rPr>
+      </w:pPr>
+      <w:r>
+        <w:rPr>
+          <w:rFonts w:ascii="Arial" w:hAnsi="Arial" w:cs="Arial"/>
+          <w:lang w:val="es-MX"/>
+        </w:rPr>
+        <w:tab/>
+      </w:r>
+      <w:r>
+        <w:rPr>
+          <w:rFonts w:ascii="Arial" w:hAnsi="Arial" w:cs="Arial"/>
+          <w:lang w:val="es-MX"/>
+        </w:rPr>
+        <w:tab/>
+      </w:r>
+      <w:r>
+        <w:rPr>
+          <w:rFonts w:ascii="Arial" w:hAnsi="Arial" w:cs="Arial"/>
+          <w:lang w:val="es-MX"/>
+        </w:rPr>
+        <w:tab/>
+        <w:t xml:space="preserve">//Que </w:t>
+      </w:r>
+      <w:proofErr w:type="spellStart"/>
+      <w:r>
+        <w:rPr>
+          <w:rFonts w:ascii="Arial" w:hAnsi="Arial" w:cs="Arial"/>
+          <w:lang w:val="es-MX"/>
+        </w:rPr>
+        <w:t>entendio</w:t>
+      </w:r>
+      <w:proofErr w:type="spellEnd"/>
+      <w:r>
+        <w:rPr>
+          <w:rFonts w:ascii="Arial" w:hAnsi="Arial" w:cs="Arial"/>
+          <w:lang w:val="es-MX"/>
+        </w:rPr>
+        <w:t xml:space="preserve"> usted del problema una vez terminado</w:t>
+      </w:r>
+    </w:p>
+    <w:p>
+      <w:pPr>
+        <w:rPr>
+          <w:rFonts w:ascii="Arial" w:hAnsi="Arial" w:cs="Arial"/>
+          <w:lang w:val="es-MX"/>
+        </w:rPr>
+      </w:pPr>
+    </w:p>
+    <w:p>
+      <w:pPr>
+        <w:rPr>
+          <w:rFonts w:ascii="Arial" w:hAnsi="Arial" w:cs="Arial"/>
+          <w:lang w:val="es-MX"/>
+        </w:rPr>
+      </w:pPr>
+    </w:p>
+    <w:p>
+      <w:pPr>
+        <w:rPr>
+          <w:rFonts w:ascii="Arial" w:hAnsi="Arial" w:cs="Arial"/>
+          <w:lang w:val="es-MX"/>
+        </w:rPr>
+      </w:pPr>
+    </w:p>
+    <w:p>
+      <w:pPr>
+        <w:jc w:val="center"/>
+        <w:rPr>
+          <w:rFonts w:ascii="Arial" w:hAnsi="Arial" w:cs="Arial"/>
+          <w:b/>
+          <w:bCs/>
+          <w:lang w:val="es-MX"/>
+        </w:rPr>
+      </w:pPr>
+      <w:r>
+        <w:rPr>
+          <w:rFonts w:ascii="Arial" w:hAnsi="Arial" w:cs="Arial"/>
+          <w:b/>
+          <w:bCs/>
+          <w:lang w:val="es-MX"/>
+        </w:rPr>
         <w:t>METODOLOGIA</w:t>
       </w:r>
     </w:p>
@@ -640,7 +718,44 @@
           <w:rFonts w:ascii="Arial" w:hAnsi="Arial" w:cs="Arial"/>
           <w:lang w:val="es-MX"/>
         </w:rPr>
-        <w:t xml:space="preserve"> los conceptos enseñados en este, el código estará dividido en diferentes módulos, dentro de uno el módulo principal, que es donde se administrará el flujo del código y otros tendrán como contenido diferentes funciones en base a su aplicación en el código, esto para no saturar uno o varios </w:t>
+        <w:t xml:space="preserve"> los conceptos enseñados en este, el código estará dividido en diferentes módulos, dentro de </w:t>
+      </w:r>
+      <w:r>
+        <w:rPr>
+          <w:rFonts w:ascii="Arial" w:hAnsi="Arial" w:cs="Arial"/>
+          <w:lang w:val="es-MX"/>
+        </w:rPr>
+        <w:t>ellos</w:t>
+      </w:r>
+      <w:r>
+        <w:rPr>
+          <w:rFonts w:ascii="Arial" w:hAnsi="Arial" w:cs="Arial"/>
+          <w:lang w:val="es-MX"/>
+        </w:rPr>
+        <w:t xml:space="preserve"> el módulo principal, que es donde se </w:t>
+      </w:r>
+      <w:proofErr w:type="gramStart"/>
+      <w:r>
+        <w:rPr>
+          <w:rFonts w:ascii="Arial" w:hAnsi="Arial" w:cs="Arial"/>
+          <w:lang w:val="es-MX"/>
+        </w:rPr>
+        <w:t>realizaran</w:t>
+      </w:r>
+      <w:proofErr w:type="gramEnd"/>
+      <w:r>
+        <w:rPr>
+          <w:rFonts w:ascii="Arial" w:hAnsi="Arial" w:cs="Arial"/>
+          <w:lang w:val="es-MX"/>
+        </w:rPr>
+        <w:t xml:space="preserve"> las respectivas invocaciones de distintas funciones según corresponda; O</w:t>
+      </w:r>
+      <w:r>
+        <w:rPr>
+          <w:rFonts w:ascii="Arial" w:hAnsi="Arial" w:cs="Arial"/>
+          <w:lang w:val="es-MX"/>
+        </w:rPr>
+        <w:t xml:space="preserve">tros tendrán como contenido diferentes funciones en base a su aplicación en el código, esto para no saturar uno o varios </w:t>
       </w:r>
       <w:r>
         <w:rPr>
@@ -662,35 +777,21 @@
           <w:rFonts w:ascii="Arial" w:hAnsi="Arial" w:cs="Arial"/>
           <w:lang w:val="es-MX"/>
         </w:rPr>
-        <w:t xml:space="preserve">El trabajo estará dividido en 2 donde se </w:t>
-      </w:r>
-      <w:r>
-        <w:rPr>
-          <w:rFonts w:ascii="Arial" w:hAnsi="Arial" w:cs="Arial"/>
-          <w:lang w:val="es-MX"/>
-        </w:rPr>
-        <w:t>trabajará</w:t>
-      </w:r>
-      <w:r>
-        <w:rPr>
-          <w:rFonts w:ascii="Arial" w:hAnsi="Arial" w:cs="Arial"/>
-          <w:lang w:val="es-MX"/>
-        </w:rPr>
-        <w:t xml:space="preserve"> simultáneamente en segmentos de código relacionados, para que así al pasar los días se pueda completar con lo propuesto en la planeación poco a poco. La finalidad de trabajar en un mismo contexto del código es complementarse en caso de algún error, es importante resaltar que no se esta haciendo referencia en trabajar juntos el mismo código, ya que seria ineficiente, sino trabajar una misma área del código</w:t>
-      </w:r>
-      <w:r>
-        <w:rPr>
-          <w:rFonts w:ascii="Arial" w:hAnsi="Arial" w:cs="Arial"/>
-          <w:lang w:val="es-MX"/>
-        </w:rPr>
-        <w:t>, donde una pueda relacionarse activamente con la otra</w:t>
-      </w:r>
-      <w:r>
-        <w:rPr>
-          <w:rFonts w:ascii="Arial" w:hAnsi="Arial" w:cs="Arial"/>
-          <w:lang w:val="es-MX"/>
-        </w:rPr>
-        <w:t>.</w:t>
+        <w:t>El informe ir</w:t>
+      </w:r>
+      <w:r>
+        <w:rPr>
+          <w:rFonts w:ascii="Arial" w:hAnsi="Arial" w:cs="Arial"/>
+          <w:lang w:val="es-MX"/>
+        </w:rPr>
+        <w:t>á</w:t>
+      </w:r>
+      <w:r>
+        <w:rPr>
+          <w:rFonts w:ascii="Arial" w:hAnsi="Arial" w:cs="Arial"/>
+          <w:lang w:val="es-MX"/>
+        </w:rPr>
+        <w:t xml:space="preserve"> creciendo conforme el progreso en el análisis y la escritura de código avance, de este modo se añadirán exclusivamente ideas claras de lo realizado a excepción del análisis sobre posibles soluciones </w:t>
       </w:r>
     </w:p>
     <w:p>
@@ -719,6 +820,15 @@
           <w:lang w:val="es-MX"/>
         </w:rPr>
         <w:t>FUNCIONES</w:t>
+      </w:r>
+      <w:r>
+        <w:rPr>
+          <w:rFonts w:ascii="Arial" w:hAnsi="Arial" w:cs="Arial"/>
+          <w:b/>
+          <w:bCs/>
+          <w:lang w:val="es-MX"/>
+        </w:rPr>
+        <w:t xml:space="preserve"> UTILIZADAS</w:t>
       </w:r>
     </w:p>
     <w:p>
@@ -758,21 +868,35 @@
           <w:rFonts w:ascii="Arial" w:hAnsi="Arial" w:cs="Arial"/>
           <w:lang w:val="es-MX"/>
         </w:rPr>
-        <w:t>Esta encargada de rotar una estructura de datos especifica, donde en</w:t>
-      </w:r>
-      <w:r>
-        <w:rPr>
-          <w:rFonts w:ascii="Arial" w:hAnsi="Arial" w:cs="Arial"/>
-          <w:lang w:val="es-MX"/>
-        </w:rPr>
-        <w:t xml:space="preserve"> </w:t>
-      </w:r>
-      <w:r>
-        <w:rPr>
-          <w:rFonts w:ascii="Arial" w:hAnsi="Arial" w:cs="Arial"/>
-          <w:lang w:val="es-MX"/>
-        </w:rPr>
-        <w:t>caso de que algún valor analizado sea incorrecto, esta rotara 90° hasta que el valor sea válido.</w:t>
+        <w:t xml:space="preserve">Esta encargada de rotar una estructura de datos </w:t>
+      </w:r>
+      <w:r>
+        <w:rPr>
+          <w:rFonts w:ascii="Arial" w:hAnsi="Arial" w:cs="Arial"/>
+          <w:lang w:val="es-MX"/>
+        </w:rPr>
+        <w:t>especifica cuando sea necesario</w:t>
+      </w:r>
+      <w:r>
+        <w:rPr>
+          <w:rFonts w:ascii="Arial" w:hAnsi="Arial" w:cs="Arial"/>
+          <w:lang w:val="es-MX"/>
+        </w:rPr>
+        <w:t xml:space="preserve">, esta rotara 90° </w:t>
+      </w:r>
+      <w:r>
+        <w:rPr>
+          <w:rFonts w:ascii="Arial" w:hAnsi="Arial" w:cs="Arial"/>
+          <w:lang w:val="es-MX"/>
+        </w:rPr>
+        <w:t>la matriz cuantas veces sea necesaria</w:t>
+      </w:r>
+      <w:r>
+        <w:rPr>
+          <w:rFonts w:ascii="Arial" w:hAnsi="Arial" w:cs="Arial"/>
+          <w:lang w:val="es-MX"/>
+        </w:rPr>
+        <w:t>.</w:t>
       </w:r>
     </w:p>
     <w:p>
@@ -809,6 +933,251 @@
           <w:lang w:val="es-MX"/>
         </w:rPr>
       </w:pPr>
+      <w:r>
+        <w:rPr>
+          <w:rFonts w:ascii="Arial" w:hAnsi="Arial" w:cs="Arial"/>
+          <w:b/>
+          <w:bCs/>
+          <w:lang w:val="es-MX"/>
+        </w:rPr>
+        <w:lastRenderedPageBreak/>
+        <w:t>orden</w:t>
+      </w:r>
+      <w:r>
+        <w:rPr>
+          <w:rFonts w:ascii="Arial" w:hAnsi="Arial" w:cs="Arial"/>
+          <w:lang w:val="es-MX"/>
+        </w:rPr>
+        <w:t>: Variable de tipo entero, la cual se inicializa con el valor que se encuentre en la posición matriz (Parámetro de la función) del arreglo pref, el cual guarda el orden de cada una de las estructuras de datos.</w:t>
+      </w:r>
+    </w:p>
+    <w:p>
+      <w:pPr>
+        <w:pStyle w:val="Prrafodelista"/>
+        <w:numPr>
+          <w:ilvl w:val="2"/>
+          <w:numId w:val="4"/>
+        </w:numPr>
+        <w:rPr>
+          <w:rFonts w:ascii="Arial" w:hAnsi="Arial" w:cs="Arial"/>
+          <w:lang w:val="es-MX"/>
+        </w:rPr>
+      </w:pPr>
+      <w:r>
+        <w:rPr>
+          <w:rFonts w:ascii="Arial" w:hAnsi="Arial" w:cs="Arial"/>
+          <w:b/>
+          <w:bCs/>
+          <w:lang w:val="es-MX"/>
+        </w:rPr>
+        <w:t>backup y backup_2</w:t>
+      </w:r>
+      <w:r>
+        <w:rPr>
+          <w:rFonts w:ascii="Arial" w:hAnsi="Arial" w:cs="Arial"/>
+          <w:lang w:val="es-MX"/>
+        </w:rPr>
+        <w:t xml:space="preserve">: Variables de tipo entero, estas se inicializan con valor 0, y conforme </w:t>
+      </w:r>
+      <w:r>
+        <w:rPr>
+          <w:rFonts w:ascii="Arial" w:hAnsi="Arial" w:cs="Arial"/>
+          <w:lang w:val="es-MX"/>
+        </w:rPr>
+        <w:t>los ciclos dentro de la función iteran, estas van cambiando su valor. Su función es similar, ser el apoyo para las posiciones en la matriz que serán reemplazadas, para posteriormente moverlas a otra posición.</w:t>
+      </w:r>
+    </w:p>
+    <w:p>
+      <w:pPr>
+        <w:pStyle w:val="Prrafodelista"/>
+        <w:numPr>
+          <w:ilvl w:val="2"/>
+          <w:numId w:val="4"/>
+        </w:numPr>
+        <w:rPr>
+          <w:rFonts w:ascii="Arial" w:hAnsi="Arial" w:cs="Arial"/>
+          <w:lang w:val="es-MX"/>
+        </w:rPr>
+      </w:pPr>
+      <w:proofErr w:type="spellStart"/>
+      <w:r>
+        <w:rPr>
+          <w:rFonts w:ascii="Arial" w:hAnsi="Arial" w:cs="Arial"/>
+          <w:b/>
+          <w:bCs/>
+          <w:lang w:val="es-MX"/>
+        </w:rPr>
+        <w:t>help</w:t>
+      </w:r>
+      <w:proofErr w:type="spellEnd"/>
+      <w:r>
+        <w:rPr>
+          <w:rFonts w:ascii="Arial" w:hAnsi="Arial" w:cs="Arial"/>
+          <w:lang w:val="es-MX"/>
+        </w:rPr>
+        <w:t xml:space="preserve">: Variable de tipo entero que se inicializa con valor 0, conforme avanzan los ciclos esta toma los valores de i (variable del primer ciclo) cuando sale del segundo ciclo, en el cual aumenta de 1 en 1, su funcionamiento es clave dentro de la lógica de </w:t>
+      </w:r>
+      <w:proofErr w:type="spellStart"/>
+      <w:r>
+        <w:rPr>
+          <w:rFonts w:ascii="Arial" w:hAnsi="Arial" w:cs="Arial"/>
+          <w:b/>
+          <w:bCs/>
+          <w:lang w:val="es-MX"/>
+        </w:rPr>
+        <w:t>Rotation</w:t>
+      </w:r>
+      <w:proofErr w:type="spellEnd"/>
+      <w:r>
+        <w:rPr>
+          <w:rFonts w:ascii="Arial" w:hAnsi="Arial" w:cs="Arial"/>
+          <w:lang w:val="es-MX"/>
+        </w:rPr>
+        <w:t xml:space="preserve">, ya que conforme j avanza (variable que referencia cada columna), </w:t>
+      </w:r>
+      <w:proofErr w:type="spellStart"/>
+      <w:r>
+        <w:rPr>
+          <w:rFonts w:ascii="Arial" w:hAnsi="Arial" w:cs="Arial"/>
+          <w:lang w:val="es-MX"/>
+        </w:rPr>
+        <w:t>help</w:t>
+      </w:r>
+      <w:proofErr w:type="spellEnd"/>
+      <w:r>
+        <w:rPr>
+          <w:rFonts w:ascii="Arial" w:hAnsi="Arial" w:cs="Arial"/>
+          <w:lang w:val="es-MX"/>
+        </w:rPr>
+        <w:t xml:space="preserve"> sirve como un “suplente” de i en consecuencia a la necesidad de j de no volver a tomar el primer valor dentro del ciclo, ya que volvería a rotar algo que no debe, entonces </w:t>
+      </w:r>
+      <w:proofErr w:type="spellStart"/>
+      <w:r>
+        <w:rPr>
+          <w:rFonts w:ascii="Arial" w:hAnsi="Arial" w:cs="Arial"/>
+          <w:lang w:val="es-MX"/>
+        </w:rPr>
+        <w:t>help</w:t>
+      </w:r>
+      <w:proofErr w:type="spellEnd"/>
+      <w:r>
+        <w:rPr>
+          <w:rFonts w:ascii="Arial" w:hAnsi="Arial" w:cs="Arial"/>
+          <w:lang w:val="es-MX"/>
+        </w:rPr>
+        <w:t xml:space="preserve"> lo ayuda a posicionarse en el siguiente elemento a rotar.</w:t>
+      </w:r>
+    </w:p>
+    <w:p>
+      <w:pPr>
+        <w:pStyle w:val="Prrafodelista"/>
+        <w:numPr>
+          <w:ilvl w:val="2"/>
+          <w:numId w:val="4"/>
+        </w:numPr>
+        <w:rPr>
+          <w:rFonts w:ascii="Arial" w:hAnsi="Arial" w:cs="Arial"/>
+          <w:lang w:val="es-MX"/>
+        </w:rPr>
+      </w:pPr>
+      <w:proofErr w:type="spellStart"/>
+      <w:r>
+        <w:rPr>
+          <w:rFonts w:ascii="Arial" w:hAnsi="Arial" w:cs="Arial"/>
+          <w:b/>
+          <w:bCs/>
+          <w:lang w:val="es-MX"/>
+        </w:rPr>
+        <w:t>cont</w:t>
+      </w:r>
+      <w:proofErr w:type="spellEnd"/>
+      <w:r>
+        <w:rPr>
+          <w:rFonts w:ascii="Arial" w:hAnsi="Arial" w:cs="Arial"/>
+          <w:lang w:val="es-MX"/>
+        </w:rPr>
+        <w:t xml:space="preserve">: </w:t>
+      </w:r>
+      <w:r>
+        <w:rPr>
+          <w:rFonts w:ascii="Arial" w:hAnsi="Arial" w:cs="Arial"/>
+          <w:lang w:val="es-MX"/>
+        </w:rPr>
+        <w:t xml:space="preserve">Variable de tipo entero </w:t>
+      </w:r>
+      <w:r>
+        <w:rPr>
+          <w:rFonts w:ascii="Arial" w:hAnsi="Arial" w:cs="Arial"/>
+          <w:lang w:val="es-MX"/>
+        </w:rPr>
+        <w:t>que</w:t>
+      </w:r>
+      <w:r>
+        <w:rPr>
+          <w:rFonts w:ascii="Arial" w:hAnsi="Arial" w:cs="Arial"/>
+          <w:lang w:val="es-MX"/>
+        </w:rPr>
+        <w:t xml:space="preserve"> se inicializa con valor 0</w:t>
+      </w:r>
+      <w:r>
+        <w:rPr>
+          <w:rFonts w:ascii="Arial" w:hAnsi="Arial" w:cs="Arial"/>
+          <w:lang w:val="es-MX"/>
+        </w:rPr>
+        <w:t xml:space="preserve">, esta le sirve a j para que su rango de acción dentro de la matriz, disminuya conforme avanza. Por ejemplo, cuando j termina con los bordes de la matriz, necesita “adentrarse” mas, por lo que no puede tomar valores relacionados con los </w:t>
+      </w:r>
+      <w:r>
+        <w:rPr>
+          <w:rFonts w:ascii="Arial" w:hAnsi="Arial" w:cs="Arial"/>
+          <w:lang w:val="es-MX"/>
+        </w:rPr>
+        <w:t>bordes,</w:t>
+      </w:r>
+      <w:r>
+        <w:rPr>
+          <w:rFonts w:ascii="Arial" w:hAnsi="Arial" w:cs="Arial"/>
+          <w:lang w:val="es-MX"/>
+        </w:rPr>
+        <w:t xml:space="preserve"> aunque siempre empiece desde ellos, </w:t>
+      </w:r>
+      <w:proofErr w:type="spellStart"/>
+      <w:r>
+        <w:rPr>
+          <w:rFonts w:ascii="Arial" w:hAnsi="Arial" w:cs="Arial"/>
+          <w:lang w:val="es-MX"/>
+        </w:rPr>
+        <w:t>cont</w:t>
+      </w:r>
+      <w:proofErr w:type="spellEnd"/>
+      <w:r>
+        <w:rPr>
+          <w:rFonts w:ascii="Arial" w:hAnsi="Arial" w:cs="Arial"/>
+          <w:lang w:val="es-MX"/>
+        </w:rPr>
+        <w:t xml:space="preserve"> </w:t>
+      </w:r>
+      <w:r>
+        <w:rPr>
+          <w:rFonts w:ascii="Arial" w:hAnsi="Arial" w:cs="Arial"/>
+          <w:lang w:val="es-MX"/>
+        </w:rPr>
+        <w:t xml:space="preserve">se resta a su valor inicial y </w:t>
+      </w:r>
+      <w:r>
+        <w:rPr>
+          <w:rFonts w:ascii="Arial" w:hAnsi="Arial" w:cs="Arial"/>
+          <w:lang w:val="es-MX"/>
+        </w:rPr>
+        <w:t>lo ayuda a posicionarse cuando entra al ciclo nuevamente.</w:t>
+      </w:r>
+    </w:p>
+    <w:p>
+      <w:pPr>
+        <w:rPr>
+          <w:rFonts w:ascii="Arial" w:hAnsi="Arial" w:cs="Arial"/>
+          <w:lang w:val="es-MX"/>
+        </w:rPr>
+      </w:pPr>
     </w:p>
     <w:p>
       <w:pPr>
@@ -819,8 +1188,6 @@
         </w:numPr>
         <w:rPr>
           <w:rFonts w:ascii="Arial" w:hAnsi="Arial" w:cs="Arial"/>
-          <w:b/>
-          <w:bCs/>
           <w:lang w:val="es-MX"/>
         </w:rPr>
       </w:pPr>
@@ -832,7 +1199,8 @@
           <w:bCs/>
           <w:lang w:val="es-MX"/>
         </w:rPr>
-        <w:t>Graph</w:t>
+        <w:lastRenderedPageBreak/>
+        <w:t>User_Bob</w:t>
       </w:r>
       <w:proofErr w:type="spellEnd"/>
       <w:r>
@@ -843,6 +1211,22 @@
           <w:lang w:val="es-MX"/>
         </w:rPr>
         <w:t>:</w:t>
+      </w:r>
+      <w:r>
+        <w:rPr>
+          <w:rFonts w:ascii="Arial" w:hAnsi="Arial" w:cs="Arial"/>
+          <w:b/>
+          <w:bCs/>
+          <w:lang w:val="es-MX"/>
+        </w:rPr>
+        <w:t xml:space="preserve"> </w:t>
+      </w:r>
+      <w:r>
+        <w:rPr>
+          <w:rFonts w:ascii="Arial" w:hAnsi="Arial" w:cs="Arial"/>
+          <w:lang w:val="es-MX"/>
+        </w:rPr>
+        <w:t>Se encarga de construir las matrices a gusto del usuario, más específicamente la matriz de la estructura de datos y la otra se guarda el orden de cada una de las estructuras</w:t>
       </w:r>
     </w:p>
     <w:p>
@@ -860,9 +1244,11 @@
       <w:r>
         <w:rPr>
           <w:rFonts w:ascii="Arial" w:hAnsi="Arial" w:cs="Arial"/>
-          <w:lang w:val="es-MX"/>
-        </w:rPr>
-        <w:t>Variables</w:t>
+          <w:b/>
+          <w:bCs/>
+          <w:lang w:val="es-MX"/>
+        </w:rPr>
+        <w:t xml:space="preserve">Variables: </w:t>
       </w:r>
     </w:p>
     <w:p>
@@ -877,6 +1263,183 @@
           <w:lang w:val="es-MX"/>
         </w:rPr>
       </w:pPr>
+      <w:proofErr w:type="spellStart"/>
+      <w:r>
+        <w:rPr>
+          <w:rFonts w:ascii="Arial" w:hAnsi="Arial" w:cs="Arial"/>
+          <w:b/>
+          <w:bCs/>
+          <w:lang w:val="es-MX"/>
+        </w:rPr>
+        <w:t>mat</w:t>
+      </w:r>
+      <w:proofErr w:type="spellEnd"/>
+      <w:r>
+        <w:rPr>
+          <w:rFonts w:ascii="Arial" w:hAnsi="Arial" w:cs="Arial"/>
+          <w:b/>
+          <w:bCs/>
+          <w:lang w:val="es-MX"/>
+        </w:rPr>
+        <w:t xml:space="preserve">: </w:t>
+      </w:r>
+      <w:r>
+        <w:rPr>
+          <w:rFonts w:ascii="Arial" w:hAnsi="Arial" w:cs="Arial"/>
+          <w:lang w:val="es-MX"/>
+        </w:rPr>
+        <w:t xml:space="preserve">Aunque este declarada en el ámbito global como un triple puntero, </w:t>
+      </w:r>
+      <w:proofErr w:type="spellStart"/>
+      <w:r>
+        <w:rPr>
+          <w:rFonts w:ascii="Arial" w:hAnsi="Arial" w:cs="Arial"/>
+          <w:lang w:val="es-MX"/>
+        </w:rPr>
+        <w:t>mat</w:t>
+      </w:r>
+      <w:proofErr w:type="spellEnd"/>
+      <w:r>
+        <w:rPr>
+          <w:rFonts w:ascii="Arial" w:hAnsi="Arial" w:cs="Arial"/>
+          <w:lang w:val="es-MX"/>
+        </w:rPr>
+        <w:t xml:space="preserve"> se inicializa dentro de esta función como un arreglo de arreglos, teniendo en su primer nivel un espacio indicado por el usuario según el numero de estructuras que desee, un segundo nivel que tiene el numero de filas de cada matriz según el orden ingresado, y un tercer nivel donde se agregan n elementos a esa fila.</w:t>
+      </w:r>
+    </w:p>
+    <w:p>
+      <w:pPr>
+        <w:pStyle w:val="Prrafodelista"/>
+        <w:numPr>
+          <w:ilvl w:val="2"/>
+          <w:numId w:val="4"/>
+        </w:numPr>
+        <w:rPr>
+          <w:rFonts w:ascii="Arial" w:hAnsi="Arial" w:cs="Arial"/>
+          <w:lang w:val="es-MX"/>
+        </w:rPr>
+      </w:pPr>
+      <w:r>
+        <w:rPr>
+          <w:rFonts w:ascii="Arial" w:hAnsi="Arial" w:cs="Arial"/>
+          <w:b/>
+          <w:bCs/>
+          <w:lang w:val="es-MX"/>
+        </w:rPr>
+        <w:t>pref</w:t>
+      </w:r>
+      <w:r>
+        <w:rPr>
+          <w:rFonts w:ascii="Arial" w:hAnsi="Arial" w:cs="Arial"/>
+          <w:lang w:val="es-MX"/>
+        </w:rPr>
+        <w:t xml:space="preserve">: Se declara en el ámbito </w:t>
+      </w:r>
+      <w:proofErr w:type="gramStart"/>
+      <w:r>
+        <w:rPr>
+          <w:rFonts w:ascii="Arial" w:hAnsi="Arial" w:cs="Arial"/>
+          <w:lang w:val="es-MX"/>
+        </w:rPr>
+        <w:t>global</w:t>
+      </w:r>
+      <w:proofErr w:type="gramEnd"/>
+      <w:r>
+        <w:rPr>
+          <w:rFonts w:ascii="Arial" w:hAnsi="Arial" w:cs="Arial"/>
+          <w:lang w:val="es-MX"/>
+        </w:rPr>
+        <w:t xml:space="preserve"> pero se inicializa aquí, su trabajo es guardar el orden de cada estructura de datos en un arreglo simple, el cual esta intencionalmente alineado con cada estructura según su posición.</w:t>
+      </w:r>
+    </w:p>
+    <w:p>
+      <w:pPr>
+        <w:pStyle w:val="Prrafodelista"/>
+        <w:numPr>
+          <w:ilvl w:val="2"/>
+          <w:numId w:val="4"/>
+        </w:numPr>
+        <w:rPr>
+          <w:rFonts w:ascii="Arial" w:hAnsi="Arial" w:cs="Arial"/>
+          <w:lang w:val="es-MX"/>
+        </w:rPr>
+      </w:pPr>
+      <w:proofErr w:type="spellStart"/>
+      <w:r>
+        <w:rPr>
+          <w:rFonts w:ascii="Arial" w:hAnsi="Arial" w:cs="Arial"/>
+          <w:b/>
+          <w:bCs/>
+          <w:lang w:val="es-MX"/>
+        </w:rPr>
+        <w:t>est</w:t>
+      </w:r>
+      <w:proofErr w:type="spellEnd"/>
+      <w:r>
+        <w:rPr>
+          <w:rFonts w:ascii="Arial" w:hAnsi="Arial" w:cs="Arial"/>
+          <w:b/>
+          <w:bCs/>
+          <w:lang w:val="es-MX"/>
+        </w:rPr>
+        <w:t xml:space="preserve"> y orden</w:t>
+      </w:r>
+      <w:r>
+        <w:rPr>
+          <w:rFonts w:ascii="Arial" w:hAnsi="Arial" w:cs="Arial"/>
+          <w:lang w:val="es-MX"/>
+        </w:rPr>
+        <w:t xml:space="preserve">: Variables de tipo </w:t>
+      </w:r>
+      <w:proofErr w:type="spellStart"/>
+      <w:r>
+        <w:rPr>
+          <w:rFonts w:ascii="Arial" w:hAnsi="Arial" w:cs="Arial"/>
+          <w:lang w:val="es-MX"/>
+        </w:rPr>
+        <w:t>unsigned</w:t>
+      </w:r>
+      <w:proofErr w:type="spellEnd"/>
+      <w:r>
+        <w:rPr>
+          <w:rFonts w:ascii="Arial" w:hAnsi="Arial" w:cs="Arial"/>
+          <w:lang w:val="es-MX"/>
+        </w:rPr>
+        <w:t xml:space="preserve"> short </w:t>
+      </w:r>
+      <w:proofErr w:type="spellStart"/>
+      <w:r>
+        <w:rPr>
+          <w:rFonts w:ascii="Arial" w:hAnsi="Arial" w:cs="Arial"/>
+          <w:lang w:val="es-MX"/>
+        </w:rPr>
+        <w:t>int</w:t>
+      </w:r>
+      <w:proofErr w:type="spellEnd"/>
+      <w:r>
+        <w:rPr>
+          <w:rFonts w:ascii="Arial" w:hAnsi="Arial" w:cs="Arial"/>
+          <w:lang w:val="es-MX"/>
+        </w:rPr>
+        <w:t>, esto debido a que no precisamos de números negativos ni tampoco muy grandes. Se encargan de guardar el valor ingresado por consola.</w:t>
+      </w:r>
+    </w:p>
+    <w:p>
+      <w:pPr>
+        <w:pStyle w:val="Prrafodelista"/>
+        <w:ind w:left="2508" w:firstLine="0"/>
+        <w:rPr>
+          <w:rFonts w:ascii="Arial" w:hAnsi="Arial" w:cs="Arial"/>
+          <w:lang w:val="es-MX"/>
+        </w:rPr>
+      </w:pPr>
+      <w:r>
+        <w:rPr>
+          <w:rFonts w:ascii="Arial" w:hAnsi="Arial" w:cs="Arial"/>
+          <w:lang w:val="es-MX"/>
+        </w:rPr>
+        <w:t xml:space="preserve">  </w:t>
+      </w:r>
     </w:p>
     <w:p>
       <w:pPr>
@@ -898,7 +1461,7 @@
           <w:bCs/>
           <w:lang w:val="es-MX"/>
         </w:rPr>
-        <w:t>User_Bob</w:t>
+        <w:t>Value</w:t>
       </w:r>
       <w:proofErr w:type="spellEnd"/>
       <w:r>
@@ -910,42 +1473,31 @@
         </w:rPr>
         <w:t>:</w:t>
       </w:r>
-    </w:p>
-    <w:p>
-      <w:pPr>
-        <w:pStyle w:val="Prrafodelista"/>
-        <w:numPr>
-          <w:ilvl w:val="1"/>
-          <w:numId w:val="4"/>
-        </w:numPr>
-        <w:rPr>
-          <w:rFonts w:ascii="Arial" w:hAnsi="Arial" w:cs="Arial"/>
-          <w:lang w:val="es-MX"/>
-        </w:rPr>
-      </w:pPr>
-      <w:r>
-        <w:rPr>
-          <w:rFonts w:ascii="Arial" w:hAnsi="Arial" w:cs="Arial"/>
-          <w:b/>
-          <w:bCs/>
-          <w:lang w:val="es-MX"/>
-        </w:rPr>
-        <w:lastRenderedPageBreak/>
-        <w:t xml:space="preserve">Variables: </w:t>
-      </w:r>
-    </w:p>
-    <w:p>
-      <w:pPr>
-        <w:pStyle w:val="Prrafodelista"/>
-        <w:numPr>
-          <w:ilvl w:val="2"/>
-          <w:numId w:val="4"/>
-        </w:numPr>
-        <w:rPr>
-          <w:rFonts w:ascii="Arial" w:hAnsi="Arial" w:cs="Arial"/>
-          <w:lang w:val="es-MX"/>
-        </w:rPr>
-      </w:pPr>
+      <w:r>
+        <w:rPr>
+          <w:rFonts w:ascii="Arial" w:hAnsi="Arial" w:cs="Arial"/>
+          <w:b/>
+          <w:bCs/>
+          <w:lang w:val="es-MX"/>
+        </w:rPr>
+        <w:t xml:space="preserve"> </w:t>
+      </w:r>
+      <w:r>
+        <w:rPr>
+          <w:rFonts w:ascii="Arial" w:hAnsi="Arial" w:cs="Arial"/>
+          <w:lang w:val="es-MX"/>
+        </w:rPr>
+        <w:t>Su función consta en asignarle los valores a cada posición de la matriz que reciba en el parámetro.</w:t>
+      </w:r>
+      <w:r>
+        <w:rPr>
+          <w:rFonts w:ascii="Arial" w:hAnsi="Arial" w:cs="Arial"/>
+          <w:b/>
+          <w:bCs/>
+          <w:lang w:val="es-MX"/>
+        </w:rPr>
+        <w:t xml:space="preserve"> </w:t>
+      </w:r>
     </w:p>
     <w:p>
       <w:pPr>
@@ -956,6 +1508,8 @@
         </w:numPr>
         <w:rPr>
           <w:rFonts w:ascii="Arial" w:hAnsi="Arial" w:cs="Arial"/>
+          <w:b/>
+          <w:bCs/>
           <w:lang w:val="es-MX"/>
         </w:rPr>
       </w:pPr>
@@ -967,53 +1521,41 @@
           <w:bCs/>
           <w:lang w:val="es-MX"/>
         </w:rPr>
-        <w:t>Value</w:t>
+        <w:t>Graph</w:t>
       </w:r>
       <w:proofErr w:type="spellEnd"/>
       <w:r>
         <w:rPr>
           <w:rFonts w:ascii="Arial" w:hAnsi="Arial" w:cs="Arial"/>
-          <w:b/>
-          <w:bCs/>
           <w:lang w:val="es-MX"/>
         </w:rPr>
         <w:t>:</w:t>
       </w:r>
-    </w:p>
-    <w:p>
-      <w:pPr>
-        <w:pStyle w:val="Prrafodelista"/>
-        <w:numPr>
-          <w:ilvl w:val="1"/>
-          <w:numId w:val="4"/>
-        </w:numPr>
-        <w:rPr>
-          <w:rFonts w:ascii="Arial" w:hAnsi="Arial" w:cs="Arial"/>
-          <w:lang w:val="es-MX"/>
-        </w:rPr>
-      </w:pPr>
-      <w:r>
-        <w:rPr>
-          <w:rFonts w:ascii="Arial" w:hAnsi="Arial" w:cs="Arial"/>
-          <w:b/>
-          <w:bCs/>
-          <w:lang w:val="es-MX"/>
-        </w:rPr>
-        <w:t xml:space="preserve">Variables: </w:t>
-      </w:r>
-    </w:p>
-    <w:p>
-      <w:pPr>
-        <w:pStyle w:val="Prrafodelista"/>
-        <w:numPr>
-          <w:ilvl w:val="2"/>
-          <w:numId w:val="4"/>
-        </w:numPr>
-        <w:rPr>
-          <w:rFonts w:ascii="Arial" w:hAnsi="Arial" w:cs="Arial"/>
-          <w:lang w:val="es-MX"/>
-        </w:rPr>
-      </w:pPr>
+      <w:r>
+        <w:rPr>
+          <w:rFonts w:ascii="Arial" w:hAnsi="Arial" w:cs="Arial"/>
+          <w:b/>
+          <w:bCs/>
+          <w:lang w:val="es-MX"/>
+        </w:rPr>
+        <w:t xml:space="preserve"> </w:t>
+      </w:r>
+      <w:r>
+        <w:rPr>
+          <w:rFonts w:ascii="Arial" w:hAnsi="Arial" w:cs="Arial"/>
+          <w:lang w:val="es-MX"/>
+        </w:rPr>
+        <w:t>La finalidad de esta función es imprimir la estructura de datos que se le indique en el parámetro, su accionar dentro del programa es meramente gráfico.</w:t>
+      </w:r>
+      <w:r>
+        <w:rPr>
+          <w:rFonts w:ascii="Arial" w:hAnsi="Arial" w:cs="Arial"/>
+          <w:b/>
+          <w:bCs/>
+          <w:lang w:val="es-MX"/>
+        </w:rPr>
+        <w:t xml:space="preserve"> </w:t>
+      </w:r>
     </w:p>
     <w:p>
       <w:pPr>
@@ -1047,41 +1589,90 @@
         </w:rPr>
         <w:t>:</w:t>
       </w:r>
-    </w:p>
-    <w:p>
-      <w:pPr>
-        <w:pStyle w:val="Prrafodelista"/>
-        <w:numPr>
-          <w:ilvl w:val="1"/>
-          <w:numId w:val="4"/>
-        </w:numPr>
-        <w:rPr>
-          <w:rFonts w:ascii="Arial" w:hAnsi="Arial" w:cs="Arial"/>
-          <w:lang w:val="es-MX"/>
-        </w:rPr>
-      </w:pPr>
-      <w:r>
-        <w:rPr>
-          <w:rFonts w:ascii="Arial" w:hAnsi="Arial" w:cs="Arial"/>
-          <w:b/>
-          <w:bCs/>
-          <w:lang w:val="es-MX"/>
-        </w:rPr>
-        <w:t xml:space="preserve">Variables: </w:t>
-      </w:r>
-    </w:p>
-    <w:p>
-      <w:pPr>
-        <w:pStyle w:val="Prrafodelista"/>
-        <w:numPr>
-          <w:ilvl w:val="2"/>
-          <w:numId w:val="4"/>
-        </w:numPr>
-        <w:rPr>
-          <w:rFonts w:ascii="Arial" w:hAnsi="Arial" w:cs="Arial"/>
-          <w:lang w:val="es-MX"/>
-        </w:rPr>
-      </w:pPr>
+      <w:r>
+        <w:rPr>
+          <w:rFonts w:ascii="Arial" w:hAnsi="Arial" w:cs="Arial"/>
+          <w:b/>
+          <w:bCs/>
+          <w:lang w:val="es-MX"/>
+        </w:rPr>
+        <w:t xml:space="preserve"> </w:t>
+      </w:r>
+      <w:r>
+        <w:rPr>
+          <w:rFonts w:ascii="Arial" w:hAnsi="Arial" w:cs="Arial"/>
+          <w:lang w:val="es-MX"/>
+        </w:rPr>
+        <w:t>Su función es liberar la memoria reservada por cada uno de los punteros dinámicos al final del programa.</w:t>
+      </w:r>
+    </w:p>
+    <w:p>
+      <w:pPr>
+        <w:rPr>
+          <w:rFonts w:ascii="Arial" w:hAnsi="Arial" w:cs="Arial"/>
+          <w:lang w:val="es-MX"/>
+        </w:rPr>
+      </w:pPr>
+    </w:p>
+    <w:p>
+      <w:pPr>
+        <w:rPr>
+          <w:rFonts w:ascii="Arial" w:hAnsi="Arial" w:cs="Arial"/>
+          <w:lang w:val="es-MX"/>
+        </w:rPr>
+      </w:pPr>
+    </w:p>
+    <w:p>
+      <w:pPr>
+        <w:rPr>
+          <w:rFonts w:ascii="Arial" w:hAnsi="Arial" w:cs="Arial"/>
+          <w:lang w:val="es-MX"/>
+        </w:rPr>
+      </w:pPr>
+    </w:p>
+    <w:p>
+      <w:pPr>
+        <w:rPr>
+          <w:rFonts w:ascii="Arial" w:hAnsi="Arial" w:cs="Arial"/>
+          <w:lang w:val="es-MX"/>
+        </w:rPr>
+      </w:pPr>
+    </w:p>
+    <w:p>
+      <w:pPr>
+        <w:rPr>
+          <w:rFonts w:ascii="Arial" w:hAnsi="Arial" w:cs="Arial"/>
+          <w:lang w:val="es-MX"/>
+        </w:rPr>
+      </w:pPr>
+    </w:p>
+    <w:p>
+      <w:pPr>
+        <w:rPr>
+          <w:rFonts w:ascii="Arial" w:hAnsi="Arial" w:cs="Arial"/>
+          <w:lang w:val="es-MX"/>
+        </w:rPr>
+      </w:pPr>
+    </w:p>
+    <w:p>
+      <w:pPr>
+        <w:jc w:val="center"/>
+        <w:rPr>
+          <w:rFonts w:ascii="Arial" w:hAnsi="Arial" w:cs="Arial"/>
+          <w:b/>
+          <w:bCs/>
+          <w:lang w:val="es-MX"/>
+        </w:rPr>
+      </w:pPr>
+      <w:r>
+        <w:rPr>
+          <w:rFonts w:ascii="Arial" w:hAnsi="Arial" w:cs="Arial"/>
+          <w:b/>
+          <w:bCs/>
+          <w:lang w:val="es-MX"/>
+        </w:rPr>
+        <w:t>OBSERVACIONES</w:t>
+      </w:r>
     </w:p>
     <w:p>
       <w:pPr>
@@ -1102,7 +1693,21 @@
           <w:rFonts w:ascii="Arial" w:hAnsi="Arial" w:cs="Arial"/>
           <w:lang w:val="es-MX"/>
         </w:rPr>
-        <w:t xml:space="preserve">Dudas acerca del tamaño variable de cada una de las matrices, como serán las variables que nos ayudaran con las validaciones, como haremos las validaciones?, </w:t>
+        <w:t xml:space="preserve">Dudas acerca del tamaño variable de cada una de las matrices, como serán las </w:t>
+      </w:r>
+      <w:r>
+        <w:rPr>
+          <w:rFonts w:ascii="Arial" w:hAnsi="Arial" w:cs="Arial"/>
+          <w:lang w:val="es-MX"/>
+        </w:rPr>
+        <w:t>funciones</w:t>
+      </w:r>
+      <w:r>
+        <w:rPr>
+          <w:rFonts w:ascii="Arial" w:hAnsi="Arial" w:cs="Arial"/>
+          <w:lang w:val="es-MX"/>
+        </w:rPr>
+        <w:t xml:space="preserve"> que nos ayudaran con las validaciones, como haremos las validaciones?, </w:t>
       </w:r>
       <w:proofErr w:type="spellStart"/>
       <w:r>
@@ -1118,7 +1723,14 @@
           <w:rFonts w:ascii="Arial" w:hAnsi="Arial" w:cs="Arial"/>
           <w:lang w:val="es-MX"/>
         </w:rPr>
-        <w:t xml:space="preserve"> </w:t>
+        <w:t xml:space="preserve"> Independiente?</w:t>
+      </w:r>
+      <w:r>
+        <w:rPr>
+          <w:rFonts w:ascii="Arial" w:hAnsi="Arial" w:cs="Arial"/>
+          <w:lang w:val="es-MX"/>
+        </w:rPr>
+        <w:t xml:space="preserve">, Cual es el escenario en que la matriz cambia de tamaño y </w:t>
       </w:r>
       <w:proofErr w:type="gramStart"/>
       <w:r>
@@ -1126,7 +1738,14 @@
           <w:rFonts w:ascii="Arial" w:hAnsi="Arial" w:cs="Arial"/>
           <w:lang w:val="es-MX"/>
         </w:rPr>
-        <w:t>Independiente?.</w:t>
+        <w:t>rota?</w:t>
+      </w:r>
+      <w:r>
+        <w:rPr>
+          <w:rFonts w:ascii="Arial" w:hAnsi="Arial" w:cs="Arial"/>
+          <w:lang w:val="es-MX"/>
+        </w:rPr>
+        <w:t>.</w:t>
       </w:r>
       <w:proofErr w:type="gramEnd"/>
     </w:p>
@@ -1198,32 +1817,105 @@
           <w:rFonts w:ascii="Arial" w:hAnsi="Arial" w:cs="Arial"/>
           <w:lang w:val="es-MX"/>
         </w:rPr>
-        <w:t>Gracias al aporte del tutor se logro concretar una estrategia con el triple puntero, ya que se estaba pensando en meter en un mismo arreglo todos los datos y también independizar cada uno de las estructuras de datos. a raíz de estos consejos se creo otro arreglo que esta alineado según la posición de la matriz, en el cual se guarda el respectivo orden de cada una debido a su alta demanda dentro del código que tenemos temporalmente</w:t>
-      </w:r>
-    </w:p>
-    <w:p>
-      <w:pPr>
-        <w:rPr>
-          <w:rFonts w:ascii="Arial" w:hAnsi="Arial" w:cs="Arial"/>
-          <w:lang w:val="es-MX"/>
-        </w:rPr>
-      </w:pPr>
-    </w:p>
-    <w:p>
-      <w:pPr>
-        <w:rPr>
-          <w:rFonts w:ascii="Arial" w:hAnsi="Arial" w:cs="Arial"/>
-          <w:lang w:val="es-MX"/>
-        </w:rPr>
-      </w:pPr>
-    </w:p>
-    <w:p>
-      <w:pPr>
-        <w:rPr>
-          <w:rFonts w:ascii="Arial" w:hAnsi="Arial" w:cs="Arial"/>
-          <w:lang w:val="es-MX"/>
-        </w:rPr>
-      </w:pPr>
+        <w:t xml:space="preserve">Gracias al aporte del tutor se logro concretar una estrategia con el triple puntero, ya que se estaba pensando en meter en un mismo arreglo todos los datos </w:t>
+      </w:r>
+      <w:r>
+        <w:rPr>
+          <w:rFonts w:ascii="Arial" w:hAnsi="Arial" w:cs="Arial"/>
+          <w:lang w:val="es-MX"/>
+        </w:rPr>
+        <w:t>o</w:t>
+      </w:r>
+      <w:r>
+        <w:rPr>
+          <w:rFonts w:ascii="Arial" w:hAnsi="Arial" w:cs="Arial"/>
+          <w:lang w:val="es-MX"/>
+        </w:rPr>
+        <w:t xml:space="preserve"> también independizar cada uno de las estructuras de datos. a raíz de estos consejos se creo otro arreglo que esta alineado</w:t>
+      </w:r>
+      <w:r>
+        <w:rPr>
+          <w:rFonts w:ascii="Arial" w:hAnsi="Arial" w:cs="Arial"/>
+          <w:lang w:val="es-MX"/>
+        </w:rPr>
+        <w:t xml:space="preserve"> intencionalmente</w:t>
+      </w:r>
+      <w:r>
+        <w:rPr>
+          <w:rFonts w:ascii="Arial" w:hAnsi="Arial" w:cs="Arial"/>
+          <w:lang w:val="es-MX"/>
+        </w:rPr>
+        <w:t xml:space="preserve"> según la posición de la matriz, en el cual se guarda el respectivo orden de cada una debido a su alta demanda dentro del códig</w:t>
+      </w:r>
+      <w:r>
+        <w:rPr>
+          <w:rFonts w:ascii="Arial" w:hAnsi="Arial" w:cs="Arial"/>
+          <w:lang w:val="es-MX"/>
+        </w:rPr>
+        <w:t>o.</w:t>
+      </w:r>
+    </w:p>
+    <w:p>
+      <w:pPr>
+        <w:rPr>
+          <w:rFonts w:ascii="Arial" w:hAnsi="Arial" w:cs="Arial"/>
+          <w:lang w:val="es-MX"/>
+        </w:rPr>
+      </w:pPr>
+      <w:r>
+        <w:rPr>
+          <w:rFonts w:ascii="Arial" w:hAnsi="Arial" w:cs="Arial"/>
+          <w:lang w:val="es-MX"/>
+        </w:rPr>
+        <w:sym w:font="Wingdings" w:char="F0E0"/>
+      </w:r>
+      <w:r>
+        <w:rPr>
+          <w:rFonts w:ascii="Arial" w:hAnsi="Arial" w:cs="Arial"/>
+          <w:lang w:val="es-MX"/>
+        </w:rPr>
+        <w:t>Avances día 2:</w:t>
+      </w:r>
+    </w:p>
+    <w:p>
+      <w:pPr>
+        <w:pStyle w:val="Prrafodelista"/>
+        <w:numPr>
+          <w:ilvl w:val="0"/>
+          <w:numId w:val="7"/>
+        </w:numPr>
+        <w:rPr>
+          <w:rFonts w:ascii="Arial" w:hAnsi="Arial" w:cs="Arial"/>
+          <w:lang w:val="es-MX"/>
+        </w:rPr>
+      </w:pPr>
+      <w:r>
+        <w:rPr>
+          <w:rFonts w:ascii="Arial" w:hAnsi="Arial" w:cs="Arial"/>
+          <w:lang w:val="es-MX"/>
+        </w:rPr>
+        <w:t>Se cambio el tipo de dato de algunas variables ya que no precisaban de tanto espacio en memoria</w:t>
+      </w:r>
+    </w:p>
+    <w:p>
+      <w:pPr>
+        <w:pStyle w:val="Prrafodelista"/>
+        <w:numPr>
+          <w:ilvl w:val="0"/>
+          <w:numId w:val="7"/>
+        </w:numPr>
+        <w:rPr>
+          <w:rFonts w:ascii="Arial" w:hAnsi="Arial" w:cs="Arial"/>
+          <w:lang w:val="es-MX"/>
+        </w:rPr>
+      </w:pPr>
+      <w:r>
+        <w:rPr>
+          <w:rFonts w:ascii="Arial" w:hAnsi="Arial" w:cs="Arial"/>
+          <w:lang w:val="es-MX"/>
+        </w:rPr>
+        <w:t>Se añadió una pequeña validación de entrada en la parte que el usuario ingresaba el orden de cada matriz</w:t>
+      </w:r>
     </w:p>
     <w:p>
       <w:pPr>
@@ -1238,35 +1930,16 @@
           <w:lang w:val="es-MX"/>
         </w:rPr>
         <w:lastRenderedPageBreak/>
-        <w:t>///////CAMBIOOOOOOOOOOOOOOOOOOOOOOOOOOOOOOO</w:t>
-      </w:r>
-    </w:p>
-    <w:p>
-      <w:pPr>
-        <w:rPr>
-          <w:rFonts w:ascii="Arial" w:hAnsi="Arial" w:cs="Arial"/>
-          <w:b/>
-          <w:bCs/>
-          <w:lang w:val="es-MX"/>
-        </w:rPr>
-      </w:pPr>
-      <w:r>
-        <w:rPr>
-          <w:rFonts w:ascii="Arial" w:hAnsi="Arial" w:cs="Arial"/>
-          <w:lang w:val="es-MX"/>
-        </w:rPr>
         <w:tab/>
-        <w:t xml:space="preserve"> </w:t>
-      </w:r>
-      <w:r>
-        <w:rPr>
-          <w:rFonts w:ascii="Arial" w:hAnsi="Arial" w:cs="Arial"/>
-          <w:b/>
-          <w:bCs/>
-          <w:lang w:val="es-MX"/>
-        </w:rPr>
-        <w:t xml:space="preserve"> </w:t>
-      </w:r>
+      </w:r>
+    </w:p>
+    <w:p>
+      <w:pPr>
+        <w:rPr>
+          <w:rFonts w:ascii="Arial" w:hAnsi="Arial" w:cs="Arial"/>
+          <w:lang w:val="es-MX"/>
+        </w:rPr>
+      </w:pPr>
     </w:p>
     <w:sectPr>
       <w:pgSz w:w="12240" w:h="15840"/>
@@ -1283,7 +1956,7 @@
   <w:abstractNum w:abstractNumId="0" w15:restartNumberingAfterBreak="0">
     <w:nsid w:val="0A7A2608"/>
     <w:multiLevelType w:val="hybridMultilevel"/>
-    <w:tmpl w:val="A6C204FC"/>
+    <w:tmpl w:val="A7D4022C"/>
     <w:lvl w:ilvl="0" w:tplc="240A0001">
       <w:start w:val="1"/>
       <w:numFmt w:val="bullet"/>
@@ -1308,16 +1981,16 @@
         <w:rFonts w:ascii="Courier New" w:hAnsi="Courier New" w:cs="Courier New" w:hint="default"/>
       </w:rPr>
     </w:lvl>
-    <w:lvl w:ilvl="2" w:tplc="240A0005">
-      <w:start w:val="1"/>
-      <w:numFmt w:val="bullet"/>
-      <w:lvlText w:val=""/>
+    <w:lvl w:ilvl="2" w:tplc="240A0001">
+      <w:start w:val="1"/>
+      <w:numFmt w:val="bullet"/>
+      <w:lvlText w:val=""/>
       <w:lvlJc w:val="left"/>
       <w:pPr>
         <w:ind w:left="2508" w:hanging="360"/>
       </w:pPr>
       <w:rPr>
-        <w:rFonts w:ascii="Wingdings" w:hAnsi="Wingdings" w:hint="default"/>
+        <w:rFonts w:ascii="Symbol" w:hAnsi="Symbol" w:hint="default"/>
       </w:rPr>
     </w:lvl>
     <w:lvl w:ilvl="3" w:tplc="240A0001" w:tentative="1">
@@ -1394,6 +2067,119 @@
     </w:lvl>
   </w:abstractNum>
   <w:abstractNum w:abstractNumId="1" w15:restartNumberingAfterBreak="0">
+    <w:nsid w:val="0E2300F8"/>
+    <w:multiLevelType w:val="hybridMultilevel"/>
+    <w:tmpl w:val="C8D08A00"/>
+    <w:lvl w:ilvl="0" w:tplc="240A0001">
+      <w:start w:val="1"/>
+      <w:numFmt w:val="bullet"/>
+      <w:lvlText w:val=""/>
+      <w:lvlJc w:val="left"/>
+      <w:pPr>
+        <w:ind w:left="2964" w:hanging="360"/>
+      </w:pPr>
+      <w:rPr>
+        <w:rFonts w:ascii="Symbol" w:hAnsi="Symbol" w:hint="default"/>
+      </w:rPr>
+    </w:lvl>
+    <w:lvl w:ilvl="1" w:tplc="240A0003" w:tentative="1">
+      <w:start w:val="1"/>
+      <w:numFmt w:val="bullet"/>
+      <w:lvlText w:val="o"/>
+      <w:lvlJc w:val="left"/>
+      <w:pPr>
+        <w:ind w:left="3684" w:hanging="360"/>
+      </w:pPr>
+      <w:rPr>
+        <w:rFonts w:ascii="Courier New" w:hAnsi="Courier New" w:cs="Courier New" w:hint="default"/>
+      </w:rPr>
+    </w:lvl>
+    <w:lvl w:ilvl="2" w:tplc="240A0005" w:tentative="1">
+      <w:start w:val="1"/>
+      <w:numFmt w:val="bullet"/>
+      <w:lvlText w:val=""/>
+      <w:lvlJc w:val="left"/>
+      <w:pPr>
+        <w:ind w:left="4404" w:hanging="360"/>
+      </w:pPr>
+      <w:rPr>
+        <w:rFonts w:ascii="Wingdings" w:hAnsi="Wingdings" w:hint="default"/>
+      </w:rPr>
+    </w:lvl>
+    <w:lvl w:ilvl="3" w:tplc="240A0001" w:tentative="1">
+      <w:start w:val="1"/>
+      <w:numFmt w:val="bullet"/>
+      <w:lvlText w:val=""/>
+      <w:lvlJc w:val="left"/>
+      <w:pPr>
+        <w:ind w:left="5124" w:hanging="360"/>
+      </w:pPr>
+      <w:rPr>
+        <w:rFonts w:ascii="Symbol" w:hAnsi="Symbol" w:hint="default"/>
+      </w:rPr>
+    </w:lvl>
+    <w:lvl w:ilvl="4" w:tplc="240A0003" w:tentative="1">
+      <w:start w:val="1"/>
+      <w:numFmt w:val="bullet"/>
+      <w:lvlText w:val="o"/>
+      <w:lvlJc w:val="left"/>
+      <w:pPr>
+        <w:ind w:left="5844" w:hanging="360"/>
+      </w:pPr>
+      <w:rPr>
+        <w:rFonts w:ascii="Courier New" w:hAnsi="Courier New" w:cs="Courier New" w:hint="default"/>
+      </w:rPr>
+    </w:lvl>
+    <w:lvl w:ilvl="5" w:tplc="240A0005" w:tentative="1">
+      <w:start w:val="1"/>
+      <w:numFmt w:val="bullet"/>
+      <w:lvlText w:val=""/>
+      <w:lvlJc w:val="left"/>
+      <w:pPr>
+        <w:ind w:left="6564" w:hanging="360"/>
+      </w:pPr>
+      <w:rPr>
+        <w:rFonts w:ascii="Wingdings" w:hAnsi="Wingdings" w:hint="default"/>
+      </w:rPr>
+    </w:lvl>
+    <w:lvl w:ilvl="6" w:tplc="240A0001" w:tentative="1">
+      <w:start w:val="1"/>
+      <w:numFmt w:val="bullet"/>
+      <w:lvlText w:val=""/>
+      <w:lvlJc w:val="left"/>
+      <w:pPr>
+        <w:ind w:left="7284" w:hanging="360"/>
+      </w:pPr>
+      <w:rPr>
+        <w:rFonts w:ascii="Symbol" w:hAnsi="Symbol" w:hint="default"/>
+      </w:rPr>
+    </w:lvl>
+    <w:lvl w:ilvl="7" w:tplc="240A0003" w:tentative="1">
+      <w:start w:val="1"/>
+      <w:numFmt w:val="bullet"/>
+      <w:lvlText w:val="o"/>
+      <w:lvlJc w:val="left"/>
+      <w:pPr>
+        <w:ind w:left="8004" w:hanging="360"/>
+      </w:pPr>
+      <w:rPr>
+        <w:rFonts w:ascii="Courier New" w:hAnsi="Courier New" w:cs="Courier New" w:hint="default"/>
+      </w:rPr>
+    </w:lvl>
+    <w:lvl w:ilvl="8" w:tplc="240A0005" w:tentative="1">
+      <w:start w:val="1"/>
+      <w:numFmt w:val="bullet"/>
+      <w:lvlText w:val=""/>
+      <w:lvlJc w:val="left"/>
+      <w:pPr>
+        <w:ind w:left="8724" w:hanging="360"/>
+      </w:pPr>
+      <w:rPr>
+        <w:rFonts w:ascii="Wingdings" w:hAnsi="Wingdings" w:hint="default"/>
+      </w:rPr>
+    </w:lvl>
+  </w:abstractNum>
+  <w:abstractNum w:abstractNumId="2" w15:restartNumberingAfterBreak="0">
     <w:nsid w:val="160451BD"/>
     <w:multiLevelType w:val="hybridMultilevel"/>
     <w:tmpl w:val="2FF8B9F6"/>
@@ -1506,7 +2292,120 @@
       </w:rPr>
     </w:lvl>
   </w:abstractNum>
-  <w:abstractNum w:abstractNumId="2" w15:restartNumberingAfterBreak="0">
+  <w:abstractNum w:abstractNumId="3" w15:restartNumberingAfterBreak="0">
+    <w:nsid w:val="26C20AE0"/>
+    <w:multiLevelType w:val="hybridMultilevel"/>
+    <w:tmpl w:val="BDCE2C18"/>
+    <w:lvl w:ilvl="0" w:tplc="240A0005">
+      <w:start w:val="1"/>
+      <w:numFmt w:val="bullet"/>
+      <w:lvlText w:val=""/>
+      <w:lvlJc w:val="left"/>
+      <w:pPr>
+        <w:ind w:left="1429" w:hanging="360"/>
+      </w:pPr>
+      <w:rPr>
+        <w:rFonts w:ascii="Wingdings" w:hAnsi="Wingdings" w:hint="default"/>
+      </w:rPr>
+    </w:lvl>
+    <w:lvl w:ilvl="1" w:tplc="240A0003" w:tentative="1">
+      <w:start w:val="1"/>
+      <w:numFmt w:val="bullet"/>
+      <w:lvlText w:val="o"/>
+      <w:lvlJc w:val="left"/>
+      <w:pPr>
+        <w:ind w:left="2149" w:hanging="360"/>
+      </w:pPr>
+      <w:rPr>
+        <w:rFonts w:ascii="Courier New" w:hAnsi="Courier New" w:cs="Courier New" w:hint="default"/>
+      </w:rPr>
+    </w:lvl>
+    <w:lvl w:ilvl="2" w:tplc="240A0005" w:tentative="1">
+      <w:start w:val="1"/>
+      <w:numFmt w:val="bullet"/>
+      <w:lvlText w:val=""/>
+      <w:lvlJc w:val="left"/>
+      <w:pPr>
+        <w:ind w:left="2869" w:hanging="360"/>
+      </w:pPr>
+      <w:rPr>
+        <w:rFonts w:ascii="Wingdings" w:hAnsi="Wingdings" w:hint="default"/>
+      </w:rPr>
+    </w:lvl>
+    <w:lvl w:ilvl="3" w:tplc="240A0001" w:tentative="1">
+      <w:start w:val="1"/>
+      <w:numFmt w:val="bullet"/>
+      <w:lvlText w:val=""/>
+      <w:lvlJc w:val="left"/>
+      <w:pPr>
+        <w:ind w:left="3589" w:hanging="360"/>
+      </w:pPr>
+      <w:rPr>
+        <w:rFonts w:ascii="Symbol" w:hAnsi="Symbol" w:hint="default"/>
+      </w:rPr>
+    </w:lvl>
+    <w:lvl w:ilvl="4" w:tplc="240A0003" w:tentative="1">
+      <w:start w:val="1"/>
+      <w:numFmt w:val="bullet"/>
+      <w:lvlText w:val="o"/>
+      <w:lvlJc w:val="left"/>
+      <w:pPr>
+        <w:ind w:left="4309" w:hanging="360"/>
+      </w:pPr>
+      <w:rPr>
+        <w:rFonts w:ascii="Courier New" w:hAnsi="Courier New" w:cs="Courier New" w:hint="default"/>
+      </w:rPr>
+    </w:lvl>
+    <w:lvl w:ilvl="5" w:tplc="240A0005" w:tentative="1">
+      <w:start w:val="1"/>
+      <w:numFmt w:val="bullet"/>
+      <w:lvlText w:val=""/>
+      <w:lvlJc w:val="left"/>
+      <w:pPr>
+        <w:ind w:left="5029" w:hanging="360"/>
+      </w:pPr>
+      <w:rPr>
+        <w:rFonts w:ascii="Wingdings" w:hAnsi="Wingdings" w:hint="default"/>
+      </w:rPr>
+    </w:lvl>
+    <w:lvl w:ilvl="6" w:tplc="240A0001" w:tentative="1">
+      <w:start w:val="1"/>
+      <w:numFmt w:val="bullet"/>
+      <w:lvlText w:val=""/>
+      <w:lvlJc w:val="left"/>
+      <w:pPr>
+        <w:ind w:left="5749" w:hanging="360"/>
+      </w:pPr>
+      <w:rPr>
+        <w:rFonts w:ascii="Symbol" w:hAnsi="Symbol" w:hint="default"/>
+      </w:rPr>
+    </w:lvl>
+    <w:lvl w:ilvl="7" w:tplc="240A0003" w:tentative="1">
+      <w:start w:val="1"/>
+      <w:numFmt w:val="bullet"/>
+      <w:lvlText w:val="o"/>
+      <w:lvlJc w:val="left"/>
+      <w:pPr>
+        <w:ind w:left="6469" w:hanging="360"/>
+      </w:pPr>
+      <w:rPr>
+        <w:rFonts w:ascii="Courier New" w:hAnsi="Courier New" w:cs="Courier New" w:hint="default"/>
+      </w:rPr>
+    </w:lvl>
+    <w:lvl w:ilvl="8" w:tplc="240A0005" w:tentative="1">
+      <w:start w:val="1"/>
+      <w:numFmt w:val="bullet"/>
+      <w:lvlText w:val=""/>
+      <w:lvlJc w:val="left"/>
+      <w:pPr>
+        <w:ind w:left="7189" w:hanging="360"/>
+      </w:pPr>
+      <w:rPr>
+        <w:rFonts w:ascii="Wingdings" w:hAnsi="Wingdings" w:hint="default"/>
+      </w:rPr>
+    </w:lvl>
+  </w:abstractNum>
+  <w:abstractNum w:abstractNumId="4" w15:restartNumberingAfterBreak="0">
     <w:nsid w:val="3A935D88"/>
     <w:multiLevelType w:val="hybridMultilevel"/>
     <w:tmpl w:val="E04C4674"/>
@@ -1619,7 +2518,7 @@
       </w:rPr>
     </w:lvl>
   </w:abstractNum>
-  <w:abstractNum w:abstractNumId="3" w15:restartNumberingAfterBreak="0">
+  <w:abstractNum w:abstractNumId="5" w15:restartNumberingAfterBreak="0">
     <w:nsid w:val="3A9F1F46"/>
     <w:multiLevelType w:val="hybridMultilevel"/>
     <w:tmpl w:val="CCA68D94"/>
@@ -1732,7 +2631,7 @@
       </w:rPr>
     </w:lvl>
   </w:abstractNum>
-  <w:abstractNum w:abstractNumId="4" w15:restartNumberingAfterBreak="0">
+  <w:abstractNum w:abstractNumId="6" w15:restartNumberingAfterBreak="0">
     <w:nsid w:val="6F2E749B"/>
     <w:multiLevelType w:val="hybridMultilevel"/>
     <w:tmpl w:val="5AFCF7EA"/>
@@ -1742,7 +2641,7 @@
       <w:lvlText w:val=""/>
       <w:lvlJc w:val="left"/>
       <w:pPr>
-        <w:ind w:left="2136" w:hanging="360"/>
+        <w:ind w:left="1429" w:hanging="360"/>
       </w:pPr>
       <w:rPr>
         <w:rFonts w:ascii="Wingdings" w:hAnsi="Wingdings" w:hint="default"/>
@@ -1754,7 +2653,7 @@
       <w:lvlText w:val="o"/>
       <w:lvlJc w:val="left"/>
       <w:pPr>
-        <w:ind w:left="2856" w:hanging="360"/>
+        <w:ind w:left="2149" w:hanging="360"/>
       </w:pPr>
       <w:rPr>
         <w:rFonts w:ascii="Courier New" w:hAnsi="Courier New" w:cs="Courier New" w:hint="default"/>
@@ -1766,7 +2665,7 @@
       <w:lvlText w:val=""/>
       <w:lvlJc w:val="left"/>
       <w:pPr>
-        <w:ind w:left="3576" w:hanging="360"/>
+        <w:ind w:left="2869" w:hanging="360"/>
       </w:pPr>
       <w:rPr>
         <w:rFonts w:ascii="Wingdings" w:hAnsi="Wingdings" w:hint="default"/>
@@ -1778,7 +2677,7 @@
       <w:lvlText w:val=""/>
       <w:lvlJc w:val="left"/>
       <w:pPr>
-        <w:ind w:left="4296" w:hanging="360"/>
+        <w:ind w:left="3589" w:hanging="360"/>
       </w:pPr>
       <w:rPr>
         <w:rFonts w:ascii="Symbol" w:hAnsi="Symbol" w:hint="default"/>
@@ -1790,7 +2689,7 @@
       <w:lvlText w:val="o"/>
       <w:lvlJc w:val="left"/>
       <w:pPr>
-        <w:ind w:left="5016" w:hanging="360"/>
+        <w:ind w:left="4309" w:hanging="360"/>
       </w:pPr>
       <w:rPr>
         <w:rFonts w:ascii="Courier New" w:hAnsi="Courier New" w:cs="Courier New" w:hint="default"/>
@@ -1802,7 +2701,7 @@
       <w:lvlText w:val=""/>
       <w:lvlJc w:val="left"/>
       <w:pPr>
-        <w:ind w:left="5736" w:hanging="360"/>
+        <w:ind w:left="5029" w:hanging="360"/>
       </w:pPr>
       <w:rPr>
         <w:rFonts w:ascii="Wingdings" w:hAnsi="Wingdings" w:hint="default"/>
@@ -1814,7 +2713,7 @@
       <w:lvlText w:val=""/>
       <w:lvlJc w:val="left"/>
       <w:pPr>
-        <w:ind w:left="6456" w:hanging="360"/>
+        <w:ind w:left="5749" w:hanging="360"/>
       </w:pPr>
       <w:rPr>
         <w:rFonts w:ascii="Symbol" w:hAnsi="Symbol" w:hint="default"/>
@@ -1826,7 +2725,7 @@
       <w:lvlText w:val="o"/>
       <w:lvlJc w:val="left"/>
       <w:pPr>
-        <w:ind w:left="7176" w:hanging="360"/>
+        <w:ind w:left="6469" w:hanging="360"/>
       </w:pPr>
       <w:rPr>
         <w:rFonts w:ascii="Courier New" w:hAnsi="Courier New" w:cs="Courier New" w:hint="default"/>
@@ -1838,7 +2737,7 @@
       <w:lvlText w:val=""/>
       <w:lvlJc w:val="left"/>
       <w:pPr>
-        <w:ind w:left="7896" w:hanging="360"/>
+        <w:ind w:left="7189" w:hanging="360"/>
       </w:pPr>
       <w:rPr>
         <w:rFonts w:ascii="Wingdings" w:hAnsi="Wingdings" w:hint="default"/>
@@ -1846,19 +2745,25 @@
     </w:lvl>
   </w:abstractNum>
   <w:num w:numId="1" w16cid:durableId="578637363">
-    <w:abstractNumId w:val="2"/>
+    <w:abstractNumId w:val="4"/>
   </w:num>
   <w:num w:numId="2" w16cid:durableId="2134253330">
-    <w:abstractNumId w:val="3"/>
+    <w:abstractNumId w:val="5"/>
   </w:num>
   <w:num w:numId="3" w16cid:durableId="1859390498">
-    <w:abstractNumId w:val="1"/>
+    <w:abstractNumId w:val="2"/>
   </w:num>
   <w:num w:numId="4" w16cid:durableId="614411710">
     <w:abstractNumId w:val="0"/>
   </w:num>
   <w:num w:numId="5" w16cid:durableId="1688674385">
-    <w:abstractNumId w:val="4"/>
+    <w:abstractNumId w:val="6"/>
+  </w:num>
+  <w:num w:numId="6" w16cid:durableId="407532768">
+    <w:abstractNumId w:val="1"/>
+  </w:num>
+  <w:num w:numId="7" w16cid:durableId="539785421">
+    <w:abstractNumId w:val="3"/>
   </w:num>
 </w:numbering>
 </file>

</xml_diff>

<commit_message>
Commit #3 / Dia 2
</commit_message>
<xml_diff>
--- a/Informe alpha.docx
+++ b/Informe alpha.docx
@@ -1096,35 +1096,7 @@
           <w:rFonts w:ascii="Arial" w:hAnsi="Arial" w:cs="Arial"/>
           <w:lang w:val="es-MX"/>
         </w:rPr>
-        <w:t xml:space="preserve">: </w:t>
-      </w:r>
-      <w:r>
-        <w:rPr>
-          <w:rFonts w:ascii="Arial" w:hAnsi="Arial" w:cs="Arial"/>
-          <w:lang w:val="es-MX"/>
-        </w:rPr>
-        <w:t xml:space="preserve">Variable de tipo entero </w:t>
-      </w:r>
-      <w:r>
-        <w:rPr>
-          <w:rFonts w:ascii="Arial" w:hAnsi="Arial" w:cs="Arial"/>
-          <w:lang w:val="es-MX"/>
-        </w:rPr>
-        <w:t>que</w:t>
-      </w:r>
-      <w:r>
-        <w:rPr>
-          <w:rFonts w:ascii="Arial" w:hAnsi="Arial" w:cs="Arial"/>
-          <w:lang w:val="es-MX"/>
-        </w:rPr>
-        <w:t xml:space="preserve"> se inicializa con valor 0</w:t>
-      </w:r>
-      <w:r>
-        <w:rPr>
-          <w:rFonts w:ascii="Arial" w:hAnsi="Arial" w:cs="Arial"/>
-          <w:lang w:val="es-MX"/>
-        </w:rPr>
-        <w:t xml:space="preserve">, esta le sirve a j para que su rango de acción dentro de la matriz, disminuya conforme avanza. Por ejemplo, cuando j termina con los bordes de la matriz, necesita “adentrarse” mas, por lo que no puede tomar valores relacionados con los </w:t>
+        <w:t xml:space="preserve">: Variable de tipo entero que se inicializa con valor 0, esta le sirve a j para que su rango de acción dentro de la matriz, disminuya conforme avanza. Por ejemplo, cuando j termina con los bordes de la matriz, necesita “adentrarse” mas, por lo que no puede tomar valores relacionados con los </w:t>
       </w:r>
       <w:r>
         <w:rPr>
@@ -1919,6 +1891,11 @@
     </w:p>
     <w:p>
       <w:pPr>
+        <w:pStyle w:val="Prrafodelista"/>
+        <w:numPr>
+          <w:ilvl w:val="0"/>
+          <w:numId w:val="7"/>
+        </w:numPr>
         <w:rPr>
           <w:rFonts w:ascii="Arial" w:hAnsi="Arial" w:cs="Arial"/>
           <w:lang w:val="es-MX"/>
@@ -1930,6 +1907,21 @@
           <w:lang w:val="es-MX"/>
         </w:rPr>
         <w:lastRenderedPageBreak/>
+        <w:t>Se agrego la función para construir la regla K, al igual que otra función que sirve como validación de entrada para ciertos casos relacionados con rangos</w:t>
+      </w:r>
+    </w:p>
+    <w:p>
+      <w:pPr>
+        <w:rPr>
+          <w:rFonts w:ascii="Arial" w:hAnsi="Arial" w:cs="Arial"/>
+          <w:lang w:val="es-MX"/>
+        </w:rPr>
+      </w:pPr>
+      <w:r>
+        <w:rPr>
+          <w:rFonts w:ascii="Arial" w:hAnsi="Arial" w:cs="Arial"/>
+          <w:lang w:val="es-MX"/>
+        </w:rPr>
         <w:tab/>
       </w:r>
     </w:p>

</xml_diff>

<commit_message>
Commit #5 / Dia 3
</commit_message>
<xml_diff>
--- a/Informe alpha.docx
+++ b/Informe alpha.docx
@@ -510,21 +510,78 @@
           <w:rFonts w:ascii="Arial" w:hAnsi="Arial" w:cs="Arial"/>
           <w:lang w:val="es-MX"/>
         </w:rPr>
-        <w:t xml:space="preserve">Personalmente creo que la mayor dificultad que podemos encontrar en el problema es las partes relacionadas con la regla K, ya que no es muy claro el mensaje que me da tras un primer análisis, este me deja la idea de un arreglo el cual apunta a n matriz, en x posición, en la cual su valor debe ser menor al de la siguiente matriz, y este también debe ser menor al siguiente. Lo cual conlleva ciertas rotaciones para que esta condición se cumpla.  </w:t>
-      </w:r>
-    </w:p>
-    <w:p>
-      <w:pPr>
-        <w:rPr>
-          <w:rFonts w:ascii="Arial" w:hAnsi="Arial" w:cs="Arial"/>
-          <w:lang w:val="es-MX"/>
-        </w:rPr>
-      </w:pPr>
-      <w:r>
-        <w:rPr>
-          <w:rFonts w:ascii="Arial" w:hAnsi="Arial" w:cs="Arial"/>
-          <w:lang w:val="es-MX"/>
-        </w:rPr>
+        <w:t>Personalmente creo que la mayor dificultad que podemos encontrar en el problema es las partes relacionadas con la regla K, ya que no es muy claro el mensaje que me da tras un primer análisis, este me deja la idea de un arreglo el cual apunta a n matriz, en x posición, en la cual su valor debe ser menor</w:t>
+      </w:r>
+      <w:r>
+        <w:rPr>
+          <w:rFonts w:ascii="Arial" w:hAnsi="Arial" w:cs="Arial"/>
+          <w:lang w:val="es-MX"/>
+        </w:rPr>
+        <w:t xml:space="preserve"> o mayor</w:t>
+      </w:r>
+      <w:r>
+        <w:rPr>
+          <w:rFonts w:ascii="Arial" w:hAnsi="Arial" w:cs="Arial"/>
+          <w:lang w:val="es-MX"/>
+        </w:rPr>
+        <w:t xml:space="preserve"> al de la siguiente matriz, y este también debe ser menor</w:t>
+      </w:r>
+      <w:r>
+        <w:rPr>
+          <w:rFonts w:ascii="Arial" w:hAnsi="Arial" w:cs="Arial"/>
+          <w:lang w:val="es-MX"/>
+        </w:rPr>
+        <w:t xml:space="preserve"> o mayor</w:t>
+      </w:r>
+      <w:r>
+        <w:rPr>
+          <w:rFonts w:ascii="Arial" w:hAnsi="Arial" w:cs="Arial"/>
+          <w:lang w:val="es-MX"/>
+        </w:rPr>
+        <w:t xml:space="preserve"> al siguiente</w:t>
+      </w:r>
+      <w:r>
+        <w:rPr>
+          <w:rFonts w:ascii="Arial" w:hAnsi="Arial" w:cs="Arial"/>
+          <w:lang w:val="es-MX"/>
+        </w:rPr>
+        <w:t>, dependiendo de la secuencia determinada por los valores de las ultimas 2 celdas de k,</w:t>
+      </w:r>
+      <w:r>
+        <w:rPr>
+          <w:rFonts w:ascii="Arial" w:hAnsi="Arial" w:cs="Arial"/>
+          <w:lang w:val="es-MX"/>
+        </w:rPr>
+        <w:t xml:space="preserve"> </w:t>
+      </w:r>
+      <w:r>
+        <w:rPr>
+          <w:rFonts w:ascii="Arial" w:hAnsi="Arial" w:cs="Arial"/>
+          <w:lang w:val="es-MX"/>
+        </w:rPr>
+        <w:t>l</w:t>
+      </w:r>
+      <w:r>
+        <w:rPr>
+          <w:rFonts w:ascii="Arial" w:hAnsi="Arial" w:cs="Arial"/>
+          <w:lang w:val="es-MX"/>
+        </w:rPr>
+        <w:t xml:space="preserve">o cual conlleva ciertas rotaciones para que esta condición se cumpla.  </w:t>
+      </w:r>
+    </w:p>
+    <w:p>
+      <w:pPr>
+        <w:rPr>
+          <w:rFonts w:ascii="Arial" w:hAnsi="Arial" w:cs="Arial"/>
+          <w:lang w:val="es-MX"/>
+        </w:rPr>
+      </w:pPr>
+      <w:r>
+        <w:rPr>
+          <w:rFonts w:ascii="Arial" w:hAnsi="Arial" w:cs="Arial"/>
+          <w:lang w:val="es-MX"/>
+        </w:rPr>
+        <w:lastRenderedPageBreak/>
         <w:t xml:space="preserve">Es importante resaltar que este es un análisis “En </w:t>
       </w:r>
       <w:r>
@@ -559,7 +616,6 @@
           <w:bCs/>
           <w:lang w:val="es-MX"/>
         </w:rPr>
-        <w:lastRenderedPageBreak/>
         <w:t>ANALISIS DEFINITIVO</w:t>
       </w:r>
     </w:p>
@@ -590,23 +646,7 @@
           <w:lang w:val="es-MX"/>
         </w:rPr>
         <w:tab/>
-        <w:t xml:space="preserve">//Que </w:t>
-      </w:r>
-      <w:proofErr w:type="spellStart"/>
-      <w:r>
-        <w:rPr>
-          <w:rFonts w:ascii="Arial" w:hAnsi="Arial" w:cs="Arial"/>
-          <w:lang w:val="es-MX"/>
-        </w:rPr>
-        <w:t>entendio</w:t>
-      </w:r>
-      <w:proofErr w:type="spellEnd"/>
-      <w:r>
-        <w:rPr>
-          <w:rFonts w:ascii="Arial" w:hAnsi="Arial" w:cs="Arial"/>
-          <w:lang w:val="es-MX"/>
-        </w:rPr>
-        <w:t xml:space="preserve"> usted del problema una vez terminado</w:t>
+        <w:t>//Que entendio usted del problema una vez terminado</w:t>
       </w:r>
     </w:p>
     <w:p>
@@ -675,7 +715,14 @@
           <w:rFonts w:ascii="Arial" w:hAnsi="Arial" w:cs="Arial"/>
           <w:lang w:val="es-MX"/>
         </w:rPr>
-        <w:t>A primera vista, cual será la forma en que se abordará el problema?</w:t>
+        <w:t>C</w:t>
+      </w:r>
+      <w:r>
+        <w:rPr>
+          <w:rFonts w:ascii="Arial" w:hAnsi="Arial" w:cs="Arial"/>
+          <w:lang w:val="es-MX"/>
+        </w:rPr>
+        <w:t>ual será la forma en que se abordará el problema?</w:t>
       </w:r>
     </w:p>
     <w:p>
@@ -718,7 +765,21 @@
           <w:rFonts w:ascii="Arial" w:hAnsi="Arial" w:cs="Arial"/>
           <w:lang w:val="es-MX"/>
         </w:rPr>
-        <w:t xml:space="preserve"> los conceptos enseñados en este, el código estará dividido en diferentes módulos, dentro de </w:t>
+        <w:t xml:space="preserve"> los conceptos </w:t>
+      </w:r>
+      <w:r>
+        <w:rPr>
+          <w:rFonts w:ascii="Arial" w:hAnsi="Arial" w:cs="Arial"/>
+          <w:lang w:val="es-MX"/>
+        </w:rPr>
+        <w:t>aprendidos</w:t>
+      </w:r>
+      <w:r>
+        <w:rPr>
+          <w:rFonts w:ascii="Arial" w:hAnsi="Arial" w:cs="Arial"/>
+          <w:lang w:val="es-MX"/>
+        </w:rPr>
+        <w:t xml:space="preserve"> en este, el código estará dividido en diferentes módulos, dentro de </w:t>
       </w:r>
       <w:r>
         <w:rPr>
@@ -734,15 +795,13 @@
         </w:rPr>
         <w:t xml:space="preserve"> el módulo principal, que es donde se </w:t>
       </w:r>
-      <w:proofErr w:type="gramStart"/>
-      <w:r>
-        <w:rPr>
-          <w:rFonts w:ascii="Arial" w:hAnsi="Arial" w:cs="Arial"/>
-          <w:lang w:val="es-MX"/>
-        </w:rPr>
-        <w:t>realizaran</w:t>
-      </w:r>
-      <w:proofErr w:type="gramEnd"/>
+      <w:r>
+        <w:rPr>
+          <w:rFonts w:ascii="Arial" w:hAnsi="Arial" w:cs="Arial"/>
+          <w:lang w:val="es-MX"/>
+        </w:rPr>
+        <w:t>realizarán</w:t>
+      </w:r>
       <w:r>
         <w:rPr>
           <w:rFonts w:ascii="Arial" w:hAnsi="Arial" w:cs="Arial"/>
@@ -777,6 +836,49 @@
           <w:rFonts w:ascii="Arial" w:hAnsi="Arial" w:cs="Arial"/>
           <w:lang w:val="es-MX"/>
         </w:rPr>
+        <w:t xml:space="preserve">Las partes mas importantes del programa se </w:t>
+      </w:r>
+      <w:r>
+        <w:rPr>
+          <w:rFonts w:ascii="Arial" w:hAnsi="Arial" w:cs="Arial"/>
+          <w:lang w:val="es-MX"/>
+        </w:rPr>
+        <w:t>desarrollarán</w:t>
+      </w:r>
+      <w:r>
+        <w:rPr>
+          <w:rFonts w:ascii="Arial" w:hAnsi="Arial" w:cs="Arial"/>
+          <w:lang w:val="es-MX"/>
+        </w:rPr>
+        <w:t xml:space="preserve"> de ultimo, para así ir construyendo poco a poco la arquitectura en base a las funciones mas “sencillas”, ya que pensar inmediatamente en, por ejemplo, la función que comprueba la regla K para la apertura de las estructuras de datos X y que según dicte la necesidad ir desarrollando las funciones necesarias como la rotación </w:t>
+      </w:r>
+      <w:r>
+        <w:rPr>
+          <w:rFonts w:ascii="Arial" w:hAnsi="Arial" w:cs="Arial"/>
+          <w:lang w:val="es-MX"/>
+        </w:rPr>
+        <w:t>o generar la regla K, seria una muy mala práctica a mi parecer.</w:t>
+      </w:r>
+      <w:r>
+        <w:rPr>
+          <w:rFonts w:ascii="Arial" w:hAnsi="Arial" w:cs="Arial"/>
+          <w:lang w:val="es-MX"/>
+        </w:rPr>
+        <w:t xml:space="preserve">  </w:t>
+      </w:r>
+    </w:p>
+    <w:p>
+      <w:pPr>
+        <w:rPr>
+          <w:rFonts w:ascii="Arial" w:hAnsi="Arial" w:cs="Arial"/>
+          <w:lang w:val="es-MX"/>
+        </w:rPr>
+      </w:pPr>
+      <w:r>
+        <w:rPr>
+          <w:rFonts w:ascii="Arial" w:hAnsi="Arial" w:cs="Arial"/>
+          <w:lang w:val="es-MX"/>
+        </w:rPr>
         <w:t>El informe ir</w:t>
       </w:r>
       <w:r>
@@ -791,7 +893,21 @@
           <w:rFonts w:ascii="Arial" w:hAnsi="Arial" w:cs="Arial"/>
           <w:lang w:val="es-MX"/>
         </w:rPr>
-        <w:t xml:space="preserve"> creciendo conforme el progreso en el análisis y la escritura de código avance, de este modo se añadirán exclusivamente ideas claras de lo realizado a excepción del análisis sobre posibles soluciones </w:t>
+        <w:t xml:space="preserve"> creciendo conforme el progreso en el análisis y la escritura de código avance, de este modo se añadirán exclusivamente ideas claras de lo realizado a excepción del análisis sobre posibles soluciones</w:t>
+      </w:r>
+      <w:r>
+        <w:rPr>
+          <w:rFonts w:ascii="Arial" w:hAnsi="Arial" w:cs="Arial"/>
+          <w:lang w:val="es-MX"/>
+        </w:rPr>
+        <w:t>.</w:t>
+      </w:r>
+      <w:r>
+        <w:rPr>
+          <w:rFonts w:ascii="Arial" w:hAnsi="Arial" w:cs="Arial"/>
+          <w:lang w:val="es-MX"/>
+        </w:rPr>
+        <w:t xml:space="preserve"> </w:t>
       </w:r>
     </w:p>
     <w:p>
@@ -830,6 +946,140 @@
         </w:rPr>
         <w:t xml:space="preserve"> UTILIZADAS</w:t>
       </w:r>
+    </w:p>
+    <w:p>
+      <w:pPr>
+        <w:rPr>
+          <w:rFonts w:ascii="Arial" w:hAnsi="Arial" w:cs="Arial"/>
+          <w:b/>
+          <w:bCs/>
+          <w:lang w:val="es-MX"/>
+        </w:rPr>
+      </w:pPr>
+      <w:r>
+        <w:rPr>
+          <w:rFonts w:ascii="Arial" w:hAnsi="Arial" w:cs="Arial"/>
+          <w:lang w:val="es-MX"/>
+        </w:rPr>
+        <w:t xml:space="preserve">Se especificará mas a fondo las funciones </w:t>
+      </w:r>
+      <w:r>
+        <w:rPr>
+          <w:rFonts w:ascii="Arial" w:hAnsi="Arial" w:cs="Arial"/>
+          <w:lang w:val="es-MX"/>
+        </w:rPr>
+        <w:t>de mayor complejidad</w:t>
+      </w:r>
+      <w:r>
+        <w:rPr>
+          <w:rFonts w:ascii="Arial" w:hAnsi="Arial" w:cs="Arial"/>
+          <w:lang w:val="es-MX"/>
+        </w:rPr>
+        <w:t xml:space="preserve"> a la hora de su desarrollo</w:t>
+      </w:r>
+      <w:r>
+        <w:rPr>
+          <w:rFonts w:ascii="Arial" w:hAnsi="Arial" w:cs="Arial"/>
+          <w:lang w:val="es-MX"/>
+        </w:rPr>
+        <w:t>:</w:t>
+      </w:r>
+      <w:r>
+        <w:rPr>
+          <w:rFonts w:ascii="Arial" w:hAnsi="Arial" w:cs="Arial"/>
+          <w:lang w:val="es-MX"/>
+        </w:rPr>
+        <w:tab/>
+      </w:r>
+    </w:p>
+    <w:p>
+      <w:pPr>
+        <w:pStyle w:val="Prrafodelista"/>
+        <w:numPr>
+          <w:ilvl w:val="0"/>
+          <w:numId w:val="12"/>
+        </w:numPr>
+        <w:rPr>
+          <w:rFonts w:ascii="Arial" w:hAnsi="Arial" w:cs="Arial"/>
+          <w:lang w:val="es-MX"/>
+        </w:rPr>
+      </w:pPr>
+      <w:r>
+        <w:rPr>
+          <w:rFonts w:ascii="Arial" w:hAnsi="Arial" w:cs="Arial"/>
+          <w:b/>
+          <w:bCs/>
+          <w:lang w:val="es-MX"/>
+        </w:rPr>
+        <w:t>Locked</w:t>
+      </w:r>
+      <w:r>
+        <w:rPr>
+          <w:rFonts w:ascii="Arial" w:hAnsi="Arial" w:cs="Arial"/>
+          <w:lang w:val="es-MX"/>
+        </w:rPr>
+        <w:t>:</w:t>
+      </w:r>
+      <w:r>
+        <w:rPr>
+          <w:rFonts w:ascii="Arial" w:hAnsi="Arial" w:cs="Arial"/>
+          <w:b/>
+          <w:bCs/>
+          <w:lang w:val="es-MX"/>
+        </w:rPr>
+        <w:t xml:space="preserve"> </w:t>
+      </w:r>
+      <w:r>
+        <w:rPr>
+          <w:rFonts w:ascii="Arial" w:hAnsi="Arial" w:cs="Arial"/>
+          <w:lang w:val="es-MX"/>
+        </w:rPr>
+        <w:t>Esta encargada de comprobar la regla K y generar una configuración para la apertura de las estructuras X.</w:t>
+      </w:r>
+    </w:p>
+    <w:p>
+      <w:pPr>
+        <w:pStyle w:val="Prrafodelista"/>
+        <w:numPr>
+          <w:ilvl w:val="1"/>
+          <w:numId w:val="12"/>
+        </w:numPr>
+        <w:rPr>
+          <w:rFonts w:ascii="Arial" w:hAnsi="Arial" w:cs="Arial"/>
+          <w:lang w:val="es-MX"/>
+        </w:rPr>
+      </w:pPr>
+      <w:r>
+        <w:rPr>
+          <w:rFonts w:ascii="Arial" w:hAnsi="Arial" w:cs="Arial"/>
+          <w:b/>
+          <w:bCs/>
+          <w:lang w:val="es-MX"/>
+        </w:rPr>
+        <w:t>Variables</w:t>
+      </w:r>
+    </w:p>
+    <w:p>
+      <w:pPr>
+        <w:pStyle w:val="Prrafodelista"/>
+        <w:numPr>
+          <w:ilvl w:val="1"/>
+          <w:numId w:val="12"/>
+        </w:numPr>
+        <w:rPr>
+          <w:rFonts w:ascii="Arial" w:hAnsi="Arial" w:cs="Arial"/>
+          <w:lang w:val="es-MX"/>
+        </w:rPr>
+      </w:pPr>
+    </w:p>
+    <w:p>
+      <w:pPr>
+        <w:ind w:left="720"/>
+        <w:rPr>
+          <w:rFonts w:ascii="Arial" w:hAnsi="Arial" w:cs="Arial"/>
+          <w:lang w:val="es-MX"/>
+        </w:rPr>
+      </w:pPr>
     </w:p>
     <w:p>
       <w:pPr>
@@ -843,7 +1093,6 @@
           <w:lang w:val="es-MX"/>
         </w:rPr>
       </w:pPr>
-      <w:proofErr w:type="spellStart"/>
       <w:r>
         <w:rPr>
           <w:rFonts w:ascii="Arial" w:hAnsi="Arial" w:cs="Arial"/>
@@ -853,15 +1102,21 @@
         </w:rPr>
         <w:t>Rotation</w:t>
       </w:r>
-      <w:proofErr w:type="spellEnd"/>
-      <w:r>
-        <w:rPr>
-          <w:rFonts w:ascii="Arial" w:hAnsi="Arial" w:cs="Arial"/>
-          <w:b/>
-          <w:bCs/>
-          <w:lang w:val="es-MX"/>
-        </w:rPr>
-        <w:t xml:space="preserve">: </w:t>
+      <w:r>
+        <w:rPr>
+          <w:rFonts w:ascii="Arial" w:hAnsi="Arial" w:cs="Arial"/>
+          <w:lang w:val="es-MX"/>
+        </w:rPr>
+        <w:t>:</w:t>
+      </w:r>
+      <w:r>
+        <w:rPr>
+          <w:rFonts w:ascii="Arial" w:hAnsi="Arial" w:cs="Arial"/>
+          <w:b/>
+          <w:bCs/>
+          <w:lang w:val="es-MX"/>
+        </w:rPr>
+        <w:t xml:space="preserve"> </w:t>
       </w:r>
       <w:r>
         <w:rPr>
@@ -940,7 +1195,6 @@
           <w:bCs/>
           <w:lang w:val="es-MX"/>
         </w:rPr>
-        <w:lastRenderedPageBreak/>
         <w:t>orden</w:t>
       </w:r>
       <w:r>
@@ -999,7 +1253,6 @@
           <w:lang w:val="es-MX"/>
         </w:rPr>
       </w:pPr>
-      <w:proofErr w:type="spellStart"/>
       <w:r>
         <w:rPr>
           <w:rFonts w:ascii="Arial" w:hAnsi="Arial" w:cs="Arial"/>
@@ -1009,7 +1262,6 @@
         </w:rPr>
         <w:t>help</w:t>
       </w:r>
-      <w:proofErr w:type="spellEnd"/>
       <w:r>
         <w:rPr>
           <w:rFonts w:ascii="Arial" w:hAnsi="Arial" w:cs="Arial"/>
@@ -1017,7 +1269,6 @@
         </w:rPr>
         <w:t xml:space="preserve">: Variable de tipo entero que se inicializa con valor 0, conforme avanzan los ciclos esta toma los valores de i (variable del primer ciclo) cuando sale del segundo ciclo, en el cual aumenta de 1 en 1, su funcionamiento es clave dentro de la lógica de </w:t>
       </w:r>
-      <w:proofErr w:type="spellStart"/>
       <w:r>
         <w:rPr>
           <w:rFonts w:ascii="Arial" w:hAnsi="Arial" w:cs="Arial"/>
@@ -1027,45 +1278,20 @@
         </w:rPr>
         <w:t>Rotation</w:t>
       </w:r>
-      <w:proofErr w:type="spellEnd"/>
-      <w:r>
-        <w:rPr>
-          <w:rFonts w:ascii="Arial" w:hAnsi="Arial" w:cs="Arial"/>
-          <w:lang w:val="es-MX"/>
-        </w:rPr>
-        <w:t xml:space="preserve">, ya que conforme j avanza (variable que referencia cada columna), </w:t>
-      </w:r>
-      <w:proofErr w:type="spellStart"/>
-      <w:r>
-        <w:rPr>
-          <w:rFonts w:ascii="Arial" w:hAnsi="Arial" w:cs="Arial"/>
-          <w:lang w:val="es-MX"/>
-        </w:rPr>
-        <w:t>help</w:t>
-      </w:r>
-      <w:proofErr w:type="spellEnd"/>
-      <w:r>
-        <w:rPr>
-          <w:rFonts w:ascii="Arial" w:hAnsi="Arial" w:cs="Arial"/>
-          <w:lang w:val="es-MX"/>
-        </w:rPr>
-        <w:t xml:space="preserve"> sirve como un “suplente” de i en consecuencia a la necesidad de j de no volver a tomar el primer valor dentro del ciclo, ya que volvería a rotar algo que no debe, entonces </w:t>
-      </w:r>
-      <w:proofErr w:type="spellStart"/>
-      <w:r>
-        <w:rPr>
-          <w:rFonts w:ascii="Arial" w:hAnsi="Arial" w:cs="Arial"/>
-          <w:lang w:val="es-MX"/>
-        </w:rPr>
-        <w:t>help</w:t>
-      </w:r>
-      <w:proofErr w:type="spellEnd"/>
-      <w:r>
-        <w:rPr>
-          <w:rFonts w:ascii="Arial" w:hAnsi="Arial" w:cs="Arial"/>
-          <w:lang w:val="es-MX"/>
-        </w:rPr>
-        <w:t xml:space="preserve"> lo ayuda a posicionarse en el siguiente elemento a rotar.</w:t>
+      <w:r>
+        <w:rPr>
+          <w:rFonts w:ascii="Arial" w:hAnsi="Arial" w:cs="Arial"/>
+          <w:lang w:val="es-MX"/>
+        </w:rPr>
+        <w:t xml:space="preserve">, ya que </w:t>
+      </w:r>
+      <w:r>
+        <w:rPr>
+          <w:rFonts w:ascii="Arial" w:hAnsi="Arial" w:cs="Arial"/>
+          <w:lang w:val="es-MX"/>
+        </w:rPr>
+        <w:lastRenderedPageBreak/>
+        <w:t>conforme j avanza (variable que referencia cada columna), help sirve como un “suplente” de i en consecuencia a la necesidad de j de no volver a tomar el primer valor dentro del ciclo, ya que volvería a rotar algo que no debe, entonces help lo ayuda a posicionarse en el siguiente elemento a rotar.</w:t>
       </w:r>
     </w:p>
     <w:p>
@@ -1080,7 +1306,6 @@
           <w:lang w:val="es-MX"/>
         </w:rPr>
       </w:pPr>
-      <w:proofErr w:type="spellStart"/>
       <w:r>
         <w:rPr>
           <w:rFonts w:ascii="Arial" w:hAnsi="Arial" w:cs="Arial"/>
@@ -1090,7 +1315,6 @@
         </w:rPr>
         <w:t>cont</w:t>
       </w:r>
-      <w:proofErr w:type="spellEnd"/>
       <w:r>
         <w:rPr>
           <w:rFonts w:ascii="Arial" w:hAnsi="Arial" w:cs="Arial"/>
@@ -1110,23 +1334,7 @@
           <w:rFonts w:ascii="Arial" w:hAnsi="Arial" w:cs="Arial"/>
           <w:lang w:val="es-MX"/>
         </w:rPr>
-        <w:t xml:space="preserve"> aunque siempre empiece desde ellos, </w:t>
-      </w:r>
-      <w:proofErr w:type="spellStart"/>
-      <w:r>
-        <w:rPr>
-          <w:rFonts w:ascii="Arial" w:hAnsi="Arial" w:cs="Arial"/>
-          <w:lang w:val="es-MX"/>
-        </w:rPr>
-        <w:t>cont</w:t>
-      </w:r>
-      <w:proofErr w:type="spellEnd"/>
-      <w:r>
-        <w:rPr>
-          <w:rFonts w:ascii="Arial" w:hAnsi="Arial" w:cs="Arial"/>
-          <w:lang w:val="es-MX"/>
-        </w:rPr>
-        <w:t xml:space="preserve"> </w:t>
+        <w:t xml:space="preserve"> aunque siempre empiece desde ellos, cont </w:t>
       </w:r>
       <w:r>
         <w:rPr>
@@ -1163,26 +1371,14 @@
           <w:lang w:val="es-MX"/>
         </w:rPr>
       </w:pPr>
-      <w:proofErr w:type="spellStart"/>
-      <w:r>
-        <w:rPr>
-          <w:rFonts w:ascii="Arial" w:hAnsi="Arial" w:cs="Arial"/>
-          <w:b/>
-          <w:bCs/>
-          <w:lang w:val="es-MX"/>
-        </w:rPr>
-        <w:lastRenderedPageBreak/>
-        <w:t>User_Bob</w:t>
-      </w:r>
-      <w:proofErr w:type="spellEnd"/>
-      <w:r>
-        <w:rPr>
-          <w:rFonts w:ascii="Arial" w:hAnsi="Arial" w:cs="Arial"/>
-          <w:b/>
-          <w:bCs/>
-          <w:lang w:val="es-MX"/>
-        </w:rPr>
-        <w:t>:</w:t>
+      <w:r>
+        <w:rPr>
+          <w:rFonts w:ascii="Arial" w:hAnsi="Arial" w:cs="Arial"/>
+          <w:b/>
+          <w:bCs/>
+          <w:lang w:val="es-MX"/>
+        </w:rPr>
+        <w:t>User_Bob:</w:t>
       </w:r>
       <w:r>
         <w:rPr>
@@ -1235,48 +1431,21 @@
           <w:lang w:val="es-MX"/>
         </w:rPr>
       </w:pPr>
-      <w:proofErr w:type="spellStart"/>
-      <w:r>
-        <w:rPr>
-          <w:rFonts w:ascii="Arial" w:hAnsi="Arial" w:cs="Arial"/>
-          <w:b/>
-          <w:bCs/>
-          <w:lang w:val="es-MX"/>
-        </w:rPr>
-        <w:t>mat</w:t>
-      </w:r>
-      <w:proofErr w:type="spellEnd"/>
-      <w:r>
-        <w:rPr>
-          <w:rFonts w:ascii="Arial" w:hAnsi="Arial" w:cs="Arial"/>
-          <w:b/>
-          <w:bCs/>
-          <w:lang w:val="es-MX"/>
-        </w:rPr>
-        <w:t xml:space="preserve">: </w:t>
-      </w:r>
-      <w:r>
-        <w:rPr>
-          <w:rFonts w:ascii="Arial" w:hAnsi="Arial" w:cs="Arial"/>
-          <w:lang w:val="es-MX"/>
-        </w:rPr>
-        <w:t xml:space="preserve">Aunque este declarada en el ámbito global como un triple puntero, </w:t>
-      </w:r>
-      <w:proofErr w:type="spellStart"/>
-      <w:r>
-        <w:rPr>
-          <w:rFonts w:ascii="Arial" w:hAnsi="Arial" w:cs="Arial"/>
-          <w:lang w:val="es-MX"/>
-        </w:rPr>
-        <w:t>mat</w:t>
-      </w:r>
-      <w:proofErr w:type="spellEnd"/>
-      <w:r>
-        <w:rPr>
-          <w:rFonts w:ascii="Arial" w:hAnsi="Arial" w:cs="Arial"/>
-          <w:lang w:val="es-MX"/>
-        </w:rPr>
-        <w:t xml:space="preserve"> se inicializa dentro de esta función como un arreglo de arreglos, teniendo en su primer nivel un espacio indicado por el usuario según el numero de estructuras que desee, un segundo nivel que tiene el numero de filas de cada matriz según el orden ingresado, y un tercer nivel donde se agregan n elementos a esa fila.</w:t>
+      <w:r>
+        <w:rPr>
+          <w:rFonts w:ascii="Arial" w:hAnsi="Arial" w:cs="Arial"/>
+          <w:b/>
+          <w:bCs/>
+          <w:lang w:val="es-MX"/>
+        </w:rPr>
+        <w:t xml:space="preserve">mat: </w:t>
+      </w:r>
+      <w:r>
+        <w:rPr>
+          <w:rFonts w:ascii="Arial" w:hAnsi="Arial" w:cs="Arial"/>
+          <w:lang w:val="es-MX"/>
+        </w:rPr>
+        <w:t>Aunque este declarada en el ámbito global como un triple puntero, mat se inicializa dentro de esta función como un arreglo de arreglos, teniendo en su primer nivel un espacio indicado por el usuario según el numero de estructuras que desee, un segundo nivel que tiene el numero de filas de cada matriz según el orden ingresado, y un tercer nivel donde se agregan n elementos a esa fila.</w:t>
       </w:r>
     </w:p>
     <w:p>
@@ -1305,23 +1474,15 @@
           <w:rFonts w:ascii="Arial" w:hAnsi="Arial" w:cs="Arial"/>
           <w:lang w:val="es-MX"/>
         </w:rPr>
-        <w:t xml:space="preserve">: Se declara en el ámbito </w:t>
-      </w:r>
-      <w:proofErr w:type="gramStart"/>
-      <w:r>
-        <w:rPr>
-          <w:rFonts w:ascii="Arial" w:hAnsi="Arial" w:cs="Arial"/>
-          <w:lang w:val="es-MX"/>
-        </w:rPr>
-        <w:t>global</w:t>
-      </w:r>
-      <w:proofErr w:type="gramEnd"/>
-      <w:r>
-        <w:rPr>
-          <w:rFonts w:ascii="Arial" w:hAnsi="Arial" w:cs="Arial"/>
-          <w:lang w:val="es-MX"/>
-        </w:rPr>
-        <w:t xml:space="preserve"> pero se inicializa aquí, su trabajo es guardar el orden de cada estructura de datos en un arreglo simple, el cual esta intencionalmente alineado con cada estructura según su posición.</w:t>
+        <w:t xml:space="preserve">: Se declara en el ámbito global pero se inicializa aquí, su trabajo es guardar el orden de cada estructura de datos en un arreglo simple, </w:t>
+      </w:r>
+      <w:r>
+        <w:rPr>
+          <w:rFonts w:ascii="Arial" w:hAnsi="Arial" w:cs="Arial"/>
+          <w:lang w:val="es-MX"/>
+        </w:rPr>
+        <w:lastRenderedPageBreak/>
+        <w:t>el cual esta intencionalmente alineado con cada estructura según su posición.</w:t>
       </w:r>
     </w:p>
     <w:p>
@@ -1336,81 +1497,21 @@
           <w:lang w:val="es-MX"/>
         </w:rPr>
       </w:pPr>
-      <w:proofErr w:type="spellStart"/>
-      <w:r>
-        <w:rPr>
-          <w:rFonts w:ascii="Arial" w:hAnsi="Arial" w:cs="Arial"/>
-          <w:b/>
-          <w:bCs/>
-          <w:lang w:val="es-MX"/>
-        </w:rPr>
-        <w:t>est</w:t>
-      </w:r>
-      <w:proofErr w:type="spellEnd"/>
-      <w:r>
-        <w:rPr>
-          <w:rFonts w:ascii="Arial" w:hAnsi="Arial" w:cs="Arial"/>
-          <w:b/>
-          <w:bCs/>
-          <w:lang w:val="es-MX"/>
-        </w:rPr>
-        <w:t xml:space="preserve"> y orden</w:t>
-      </w:r>
-      <w:r>
-        <w:rPr>
-          <w:rFonts w:ascii="Arial" w:hAnsi="Arial" w:cs="Arial"/>
-          <w:lang w:val="es-MX"/>
-        </w:rPr>
-        <w:t xml:space="preserve">: Variables de tipo </w:t>
-      </w:r>
-      <w:proofErr w:type="spellStart"/>
-      <w:r>
-        <w:rPr>
-          <w:rFonts w:ascii="Arial" w:hAnsi="Arial" w:cs="Arial"/>
-          <w:lang w:val="es-MX"/>
-        </w:rPr>
-        <w:t>unsigned</w:t>
-      </w:r>
-      <w:proofErr w:type="spellEnd"/>
-      <w:r>
-        <w:rPr>
-          <w:rFonts w:ascii="Arial" w:hAnsi="Arial" w:cs="Arial"/>
-          <w:lang w:val="es-MX"/>
-        </w:rPr>
-        <w:t xml:space="preserve"> short </w:t>
-      </w:r>
-      <w:proofErr w:type="spellStart"/>
-      <w:r>
-        <w:rPr>
-          <w:rFonts w:ascii="Arial" w:hAnsi="Arial" w:cs="Arial"/>
-          <w:lang w:val="es-MX"/>
-        </w:rPr>
-        <w:t>int</w:t>
-      </w:r>
-      <w:proofErr w:type="spellEnd"/>
-      <w:r>
-        <w:rPr>
-          <w:rFonts w:ascii="Arial" w:hAnsi="Arial" w:cs="Arial"/>
-          <w:lang w:val="es-MX"/>
-        </w:rPr>
-        <w:t>, esto debido a que no precisamos de números negativos ni tampoco muy grandes. Se encargan de guardar el valor ingresado por consola.</w:t>
-      </w:r>
-    </w:p>
-    <w:p>
-      <w:pPr>
-        <w:pStyle w:val="Prrafodelista"/>
-        <w:ind w:left="2508" w:firstLine="0"/>
-        <w:rPr>
-          <w:rFonts w:ascii="Arial" w:hAnsi="Arial" w:cs="Arial"/>
-          <w:lang w:val="es-MX"/>
-        </w:rPr>
-      </w:pPr>
-      <w:r>
-        <w:rPr>
-          <w:rFonts w:ascii="Arial" w:hAnsi="Arial" w:cs="Arial"/>
-          <w:lang w:val="es-MX"/>
-        </w:rPr>
-        <w:t xml:space="preserve">  </w:t>
+      <w:r>
+        <w:rPr>
+          <w:rFonts w:ascii="Arial" w:hAnsi="Arial" w:cs="Arial"/>
+          <w:b/>
+          <w:bCs/>
+          <w:lang w:val="es-MX"/>
+        </w:rPr>
+        <w:t>est y orden</w:t>
+      </w:r>
+      <w:r>
+        <w:rPr>
+          <w:rFonts w:ascii="Arial" w:hAnsi="Arial" w:cs="Arial"/>
+          <w:lang w:val="es-MX"/>
+        </w:rPr>
+        <w:t>: Variables de tipo unsigned short int, esto debido a que no precisamos de números negativos ni tampoco muy grandes. Se encargan de guardar el valor ingresado por consola.</w:t>
       </w:r>
     </w:p>
     <w:p>
@@ -1425,22 +1526,18 @@
           <w:lang w:val="es-MX"/>
         </w:rPr>
       </w:pPr>
-      <w:proofErr w:type="spellStart"/>
-      <w:r>
-        <w:rPr>
-          <w:rFonts w:ascii="Arial" w:hAnsi="Arial" w:cs="Arial"/>
-          <w:b/>
-          <w:bCs/>
-          <w:lang w:val="es-MX"/>
-        </w:rPr>
-        <w:t>Value</w:t>
-      </w:r>
-      <w:proofErr w:type="spellEnd"/>
-      <w:r>
-        <w:rPr>
-          <w:rFonts w:ascii="Arial" w:hAnsi="Arial" w:cs="Arial"/>
-          <w:b/>
-          <w:bCs/>
+      <w:r>
+        <w:rPr>
+          <w:rFonts w:ascii="Arial" w:hAnsi="Arial" w:cs="Arial"/>
+          <w:b/>
+          <w:bCs/>
+          <w:lang w:val="es-MX"/>
+        </w:rPr>
+        <w:t>Rule_K</w:t>
+      </w:r>
+      <w:r>
+        <w:rPr>
+          <w:rFonts w:ascii="Arial" w:hAnsi="Arial" w:cs="Arial"/>
           <w:lang w:val="es-MX"/>
         </w:rPr>
         <w:t>:</w:t>
@@ -1459,7 +1556,7 @@
           <w:rFonts w:ascii="Arial" w:hAnsi="Arial" w:cs="Arial"/>
           <w:lang w:val="es-MX"/>
         </w:rPr>
-        <w:t>Su función consta en asignarle los valores a cada posición de la matriz que reciba en el parámetro.</w:t>
+        <w:t>Genera la regla K a gusto del usuario.</w:t>
       </w:r>
       <w:r>
         <w:rPr>
@@ -1480,53 +1577,31 @@
         </w:numPr>
         <w:rPr>
           <w:rFonts w:ascii="Arial" w:hAnsi="Arial" w:cs="Arial"/>
-          <w:b/>
-          <w:bCs/>
-          <w:lang w:val="es-MX"/>
-        </w:rPr>
-      </w:pPr>
-      <w:proofErr w:type="spellStart"/>
-      <w:r>
-        <w:rPr>
-          <w:rFonts w:ascii="Arial" w:hAnsi="Arial" w:cs="Arial"/>
-          <w:b/>
-          <w:bCs/>
-          <w:lang w:val="es-MX"/>
-        </w:rPr>
-        <w:t>Graph</w:t>
-      </w:r>
-      <w:proofErr w:type="spellEnd"/>
-      <w:r>
-        <w:rPr>
-          <w:rFonts w:ascii="Arial" w:hAnsi="Arial" w:cs="Arial"/>
-          <w:lang w:val="es-MX"/>
-        </w:rPr>
-        <w:t>:</w:t>
-      </w:r>
-      <w:r>
-        <w:rPr>
-          <w:rFonts w:ascii="Arial" w:hAnsi="Arial" w:cs="Arial"/>
-          <w:b/>
-          <w:bCs/>
-          <w:lang w:val="es-MX"/>
-        </w:rPr>
-        <w:t xml:space="preserve"> </w:t>
-      </w:r>
-      <w:r>
-        <w:rPr>
-          <w:rFonts w:ascii="Arial" w:hAnsi="Arial" w:cs="Arial"/>
-          <w:lang w:val="es-MX"/>
-        </w:rPr>
-        <w:t>La finalidad de esta función es imprimir la estructura de datos que se le indique en el parámetro, su accionar dentro del programa es meramente gráfico.</w:t>
-      </w:r>
-      <w:r>
-        <w:rPr>
-          <w:rFonts w:ascii="Arial" w:hAnsi="Arial" w:cs="Arial"/>
-          <w:b/>
-          <w:bCs/>
-          <w:lang w:val="es-MX"/>
-        </w:rPr>
-        <w:t xml:space="preserve"> </w:t>
+          <w:lang w:val="es-MX"/>
+        </w:rPr>
+      </w:pPr>
+      <w:r>
+        <w:rPr>
+          <w:rFonts w:ascii="Arial" w:hAnsi="Arial" w:cs="Arial"/>
+          <w:b/>
+          <w:bCs/>
+          <w:lang w:val="es-MX"/>
+        </w:rPr>
+        <w:t xml:space="preserve">Comp: </w:t>
+      </w:r>
+      <w:r>
+        <w:rPr>
+          <w:rFonts w:ascii="Arial" w:hAnsi="Arial" w:cs="Arial"/>
+          <w:lang w:val="es-MX"/>
+        </w:rPr>
+        <w:t>Su función es validar algunas entradas relacionadas con rangos.</w:t>
+      </w:r>
+      <w:r>
+        <w:rPr>
+          <w:rFonts w:ascii="Arial" w:hAnsi="Arial" w:cs="Arial"/>
+          <w:lang w:val="es-MX"/>
+        </w:rPr>
+        <w:t xml:space="preserve">  </w:t>
       </w:r>
     </w:p>
     <w:p>
@@ -1541,22 +1616,67 @@
           <w:lang w:val="es-MX"/>
         </w:rPr>
       </w:pPr>
-      <w:proofErr w:type="spellStart"/>
-      <w:r>
-        <w:rPr>
-          <w:rFonts w:ascii="Arial" w:hAnsi="Arial" w:cs="Arial"/>
-          <w:b/>
-          <w:bCs/>
-          <w:lang w:val="es-MX"/>
-        </w:rPr>
-        <w:t>Eraser</w:t>
-      </w:r>
-      <w:proofErr w:type="spellEnd"/>
-      <w:r>
-        <w:rPr>
-          <w:rFonts w:ascii="Arial" w:hAnsi="Arial" w:cs="Arial"/>
-          <w:b/>
-          <w:bCs/>
+      <w:r>
+        <w:rPr>
+          <w:rFonts w:ascii="Arial" w:hAnsi="Arial" w:cs="Arial"/>
+          <w:b/>
+          <w:bCs/>
+          <w:lang w:val="es-MX"/>
+        </w:rPr>
+        <w:t>Value:</w:t>
+      </w:r>
+      <w:r>
+        <w:rPr>
+          <w:rFonts w:ascii="Arial" w:hAnsi="Arial" w:cs="Arial"/>
+          <w:b/>
+          <w:bCs/>
+          <w:lang w:val="es-MX"/>
+        </w:rPr>
+        <w:t xml:space="preserve"> </w:t>
+      </w:r>
+      <w:r>
+        <w:rPr>
+          <w:rFonts w:ascii="Arial" w:hAnsi="Arial" w:cs="Arial"/>
+          <w:lang w:val="es-MX"/>
+        </w:rPr>
+        <w:t>Su función consta en asignarle los valores a cada posición de la matriz que reciba en el parámetro.</w:t>
+      </w:r>
+      <w:r>
+        <w:rPr>
+          <w:rFonts w:ascii="Arial" w:hAnsi="Arial" w:cs="Arial"/>
+          <w:b/>
+          <w:bCs/>
+          <w:lang w:val="es-MX"/>
+        </w:rPr>
+        <w:t xml:space="preserve"> </w:t>
+      </w:r>
+    </w:p>
+    <w:p>
+      <w:pPr>
+        <w:pStyle w:val="Prrafodelista"/>
+        <w:numPr>
+          <w:ilvl w:val="0"/>
+          <w:numId w:val="4"/>
+        </w:numPr>
+        <w:rPr>
+          <w:rFonts w:ascii="Arial" w:hAnsi="Arial" w:cs="Arial"/>
+          <w:b/>
+          <w:bCs/>
+          <w:lang w:val="es-MX"/>
+        </w:rPr>
+      </w:pPr>
+      <w:r>
+        <w:rPr>
+          <w:rFonts w:ascii="Arial" w:hAnsi="Arial" w:cs="Arial"/>
+          <w:b/>
+          <w:bCs/>
+          <w:lang w:val="es-MX"/>
+        </w:rPr>
+        <w:t>Graph</w:t>
+      </w:r>
+      <w:r>
+        <w:rPr>
+          <w:rFonts w:ascii="Arial" w:hAnsi="Arial" w:cs="Arial"/>
           <w:lang w:val="es-MX"/>
         </w:rPr>
         <w:t>:</w:t>
@@ -1575,6 +1695,53 @@
           <w:rFonts w:ascii="Arial" w:hAnsi="Arial" w:cs="Arial"/>
           <w:lang w:val="es-MX"/>
         </w:rPr>
+        <w:t>La finalidad de esta función es imprimir la estructura de datos que se le indique en el parámetro, su accionar dentro del programa es meramente gráfico.</w:t>
+      </w:r>
+      <w:r>
+        <w:rPr>
+          <w:rFonts w:ascii="Arial" w:hAnsi="Arial" w:cs="Arial"/>
+          <w:b/>
+          <w:bCs/>
+          <w:lang w:val="es-MX"/>
+        </w:rPr>
+        <w:t xml:space="preserve"> </w:t>
+      </w:r>
+    </w:p>
+    <w:p>
+      <w:pPr>
+        <w:pStyle w:val="Prrafodelista"/>
+        <w:numPr>
+          <w:ilvl w:val="0"/>
+          <w:numId w:val="4"/>
+        </w:numPr>
+        <w:rPr>
+          <w:rFonts w:ascii="Arial" w:hAnsi="Arial" w:cs="Arial"/>
+          <w:lang w:val="es-MX"/>
+        </w:rPr>
+      </w:pPr>
+      <w:r>
+        <w:rPr>
+          <w:rFonts w:ascii="Arial" w:hAnsi="Arial" w:cs="Arial"/>
+          <w:b/>
+          <w:bCs/>
+          <w:lang w:val="es-MX"/>
+        </w:rPr>
+        <w:t>Eraser:</w:t>
+      </w:r>
+      <w:r>
+        <w:rPr>
+          <w:rFonts w:ascii="Arial" w:hAnsi="Arial" w:cs="Arial"/>
+          <w:b/>
+          <w:bCs/>
+          <w:lang w:val="es-MX"/>
+        </w:rPr>
+        <w:t xml:space="preserve"> </w:t>
+      </w:r>
+      <w:r>
+        <w:rPr>
+          <w:rFonts w:ascii="Arial" w:hAnsi="Arial" w:cs="Arial"/>
+          <w:lang w:val="es-MX"/>
+        </w:rPr>
         <w:t>Su función es liberar la memoria reservada por cada uno de los punteros dinámicos al final del programa.</w:t>
       </w:r>
     </w:p>
@@ -1681,7 +1848,6 @@
         </w:rPr>
         <w:t xml:space="preserve"> que nos ayudaran con las validaciones, como haremos las validaciones?, </w:t>
       </w:r>
-      <w:proofErr w:type="spellStart"/>
       <w:r>
         <w:rPr>
           <w:rFonts w:ascii="Arial" w:hAnsi="Arial" w:cs="Arial"/>
@@ -1689,7 +1855,6 @@
         </w:rPr>
         <w:t>Rotacion</w:t>
       </w:r>
-      <w:proofErr w:type="spellEnd"/>
       <w:r>
         <w:rPr>
           <w:rFonts w:ascii="Arial" w:hAnsi="Arial" w:cs="Arial"/>
@@ -1702,15 +1867,7 @@
           <w:rFonts w:ascii="Arial" w:hAnsi="Arial" w:cs="Arial"/>
           <w:lang w:val="es-MX"/>
         </w:rPr>
-        <w:t xml:space="preserve">, Cual es el escenario en que la matriz cambia de tamaño y </w:t>
-      </w:r>
-      <w:proofErr w:type="gramStart"/>
-      <w:r>
-        <w:rPr>
-          <w:rFonts w:ascii="Arial" w:hAnsi="Arial" w:cs="Arial"/>
-          <w:lang w:val="es-MX"/>
-        </w:rPr>
-        <w:t>rota?</w:t>
+        <w:t>, Cual es el escenario en que la matriz cambia de tamaño y rota?</w:t>
       </w:r>
       <w:r>
         <w:rPr>
@@ -1719,7 +1876,6 @@
         </w:rPr>
         <w:t>.</w:t>
       </w:r>
-      <w:proofErr w:type="gramEnd"/>
     </w:p>
     <w:p>
       <w:pPr>
@@ -1755,15 +1911,14 @@
           <w:lang w:val="es-MX"/>
         </w:rPr>
       </w:pPr>
-      <w:proofErr w:type="spellStart"/>
-      <w:r>
-        <w:rPr>
-          <w:rFonts w:ascii="Arial" w:hAnsi="Arial" w:cs="Arial"/>
-          <w:lang w:val="es-MX"/>
-        </w:rPr>
-        <w:t>Funcion</w:t>
-      </w:r>
-      <w:proofErr w:type="spellEnd"/>
+      <w:r>
+        <w:rPr>
+          <w:rFonts w:ascii="Arial" w:hAnsi="Arial" w:cs="Arial"/>
+          <w:lang w:val="es-MX"/>
+        </w:rPr>
+        <w:lastRenderedPageBreak/>
+        <w:t>Función</w:t>
+      </w:r>
       <w:r>
         <w:rPr>
           <w:rFonts w:ascii="Arial" w:hAnsi="Arial" w:cs="Arial"/>
@@ -1906,8 +2061,176 @@
           <w:rFonts w:ascii="Arial" w:hAnsi="Arial" w:cs="Arial"/>
           <w:lang w:val="es-MX"/>
         </w:rPr>
+        <w:t>Se agrego la función para construir la regla K, al igual que otra función que sirve como validación de entrada para ciertos casos relacionados con rangos</w:t>
+      </w:r>
+    </w:p>
+    <w:p>
+      <w:pPr>
+        <w:ind w:left="708" w:firstLine="0"/>
+        <w:rPr>
+          <w:rFonts w:ascii="Arial" w:hAnsi="Arial" w:cs="Arial"/>
+          <w:lang w:val="es-MX"/>
+        </w:rPr>
+      </w:pPr>
+      <w:r>
+        <w:rPr>
+          <w:rFonts w:ascii="Arial" w:hAnsi="Arial" w:cs="Arial"/>
+          <w:lang w:val="es-MX"/>
+        </w:rPr>
+        <w:sym w:font="Wingdings" w:char="F0E0"/>
+      </w:r>
+      <w:r>
+        <w:rPr>
+          <w:rFonts w:ascii="Arial" w:hAnsi="Arial" w:cs="Arial"/>
+          <w:lang w:val="es-MX"/>
+        </w:rPr>
+        <w:t>Avances día 3:</w:t>
+      </w:r>
+    </w:p>
+    <w:p>
+      <w:pPr>
+        <w:pStyle w:val="Prrafodelista"/>
+        <w:numPr>
+          <w:ilvl w:val="0"/>
+          <w:numId w:val="8"/>
+        </w:numPr>
+        <w:rPr>
+          <w:rFonts w:ascii="Arial" w:hAnsi="Arial" w:cs="Arial"/>
+          <w:lang w:val="es-MX"/>
+        </w:rPr>
+      </w:pPr>
+      <w:r>
+        <w:rPr>
+          <w:rFonts w:ascii="Arial" w:hAnsi="Arial" w:cs="Arial"/>
+          <w:lang w:val="es-MX"/>
+        </w:rPr>
+        <w:t>Se desarrollo la función que configura la apertura de la cerradura según la regla K, todavía se siguen teniendo dudas acerca de la secuencia de apertura, ya que pueden ocurrir ciertas coincidencias respecto a la posición “vacía” con la que se alinean las estructuras, ¿Se omite? ¿Las filas y columnas deben ser proporcionales en función al orden de la matriz?, esas y otras preguntas han surgido durante el desarrollo, de momento se ha configurado para matrices del mismo orden y para una secuencia mayor / menor o menor / mayor.</w:t>
+      </w:r>
+    </w:p>
+    <w:p>
+      <w:pPr>
+        <w:pStyle w:val="Prrafodelista"/>
+        <w:numPr>
+          <w:ilvl w:val="0"/>
+          <w:numId w:val="8"/>
+        </w:numPr>
+        <w:rPr>
+          <w:rFonts w:ascii="Arial" w:hAnsi="Arial" w:cs="Arial"/>
+          <w:lang w:val="es-MX"/>
+        </w:rPr>
+      </w:pPr>
+      <w:r>
+        <w:rPr>
+          <w:rFonts w:ascii="Arial" w:hAnsi="Arial" w:cs="Arial"/>
+          <w:lang w:val="es-MX"/>
+        </w:rPr>
+        <w:t xml:space="preserve">PROBLEMA: </w:t>
+      </w:r>
+      <w:r>
+        <w:rPr>
+          <w:rFonts w:ascii="Arial" w:hAnsi="Arial" w:cs="Arial"/>
+          <w:lang w:val="es-MX"/>
+        </w:rPr>
+        <w:t xml:space="preserve">Al pensar que la secuencia la </w:t>
+      </w:r>
+      <w:r>
+        <w:rPr>
+          <w:rFonts w:ascii="Arial" w:hAnsi="Arial" w:cs="Arial"/>
+          <w:lang w:val="es-MX"/>
+        </w:rPr>
+        <w:t>podía</w:t>
+      </w:r>
+      <w:r>
+        <w:rPr>
+          <w:rFonts w:ascii="Arial" w:hAnsi="Arial" w:cs="Arial"/>
+          <w:lang w:val="es-MX"/>
+        </w:rPr>
+        <w:t xml:space="preserve"> determinar </w:t>
+      </w:r>
+      <w:r>
+        <w:rPr>
+          <w:rFonts w:ascii="Arial" w:hAnsi="Arial" w:cs="Arial"/>
+          <w:lang w:val="es-MX"/>
+        </w:rPr>
+        <w:t>el</w:t>
+      </w:r>
+      <w:r>
+        <w:rPr>
+          <w:rFonts w:ascii="Arial" w:hAnsi="Arial" w:cs="Arial"/>
+          <w:lang w:val="es-MX"/>
+        </w:rPr>
+        <w:t xml:space="preserve"> usuario, </w:t>
+      </w:r>
+      <w:r>
+        <w:rPr>
+          <w:rFonts w:ascii="Arial" w:hAnsi="Arial" w:cs="Arial"/>
+          <w:lang w:val="es-MX"/>
+        </w:rPr>
+        <w:t>surgía</w:t>
+      </w:r>
+      <w:r>
+        <w:rPr>
+          <w:rFonts w:ascii="Arial" w:hAnsi="Arial" w:cs="Arial"/>
+          <w:lang w:val="es-MX"/>
+        </w:rPr>
+        <w:t xml:space="preserve"> un problema en cuanto a las rotaciones, ya que al buscar un </w:t>
+      </w:r>
+      <w:r>
+        <w:rPr>
+          <w:rFonts w:ascii="Arial" w:hAnsi="Arial" w:cs="Arial"/>
+          <w:lang w:val="es-MX"/>
+        </w:rPr>
+        <w:t>número</w:t>
+      </w:r>
+      <w:r>
+        <w:rPr>
+          <w:rFonts w:ascii="Arial" w:hAnsi="Arial" w:cs="Arial"/>
+          <w:lang w:val="es-MX"/>
+        </w:rPr>
+        <w:t xml:space="preserve"> </w:t>
+      </w:r>
+      <w:r>
+        <w:rPr>
+          <w:rFonts w:ascii="Arial" w:hAnsi="Arial" w:cs="Arial"/>
+          <w:lang w:val="es-MX"/>
+        </w:rPr>
+        <w:t>más</w:t>
+      </w:r>
+      <w:r>
+        <w:rPr>
+          <w:rFonts w:ascii="Arial" w:hAnsi="Arial" w:cs="Arial"/>
+          <w:lang w:val="es-MX"/>
+        </w:rPr>
+        <w:t xml:space="preserve"> grande </w:t>
+      </w:r>
+      <w:r>
+        <w:rPr>
+          <w:rFonts w:ascii="Arial" w:hAnsi="Arial" w:cs="Arial"/>
+          <w:lang w:val="es-MX"/>
+        </w:rPr>
         <w:lastRenderedPageBreak/>
-        <w:t>Se agrego la función para construir la regla K, al igual que otra función que sirve como validación de entrada para ciertos casos relacionados con rangos</w:t>
+        <w:t xml:space="preserve">que el de mayor valor en la estructura entraba en un bucle infinito, por lo que la secuencia </w:t>
+      </w:r>
+      <w:r>
+        <w:rPr>
+          <w:rFonts w:ascii="Arial" w:hAnsi="Arial" w:cs="Arial"/>
+          <w:lang w:val="es-MX"/>
+        </w:rPr>
+        <w:t>debía</w:t>
+      </w:r>
+      <w:r>
+        <w:rPr>
+          <w:rFonts w:ascii="Arial" w:hAnsi="Arial" w:cs="Arial"/>
+          <w:lang w:val="es-MX"/>
+        </w:rPr>
+        <w:t xml:space="preserve"> ser intercalada</w:t>
+      </w:r>
+      <w:r>
+        <w:rPr>
+          <w:rFonts w:ascii="Arial" w:hAnsi="Arial" w:cs="Arial"/>
+          <w:lang w:val="es-MX"/>
+        </w:rPr>
+        <w:t xml:space="preserve"> según el 1 o -1.</w:t>
       </w:r>
     </w:p>
     <w:p>
@@ -1948,7 +2271,7 @@
   <w:abstractNum w:abstractNumId="0" w15:restartNumberingAfterBreak="0">
     <w:nsid w:val="0A7A2608"/>
     <w:multiLevelType w:val="hybridMultilevel"/>
-    <w:tmpl w:val="A7D4022C"/>
+    <w:tmpl w:val="FA22A238"/>
     <w:lvl w:ilvl="0" w:tplc="240A0001">
       <w:start w:val="1"/>
       <w:numFmt w:val="bullet"/>
@@ -2398,6 +2721,119 @@
     </w:lvl>
   </w:abstractNum>
   <w:abstractNum w:abstractNumId="4" w15:restartNumberingAfterBreak="0">
+    <w:nsid w:val="278B3EB2"/>
+    <w:multiLevelType w:val="hybridMultilevel"/>
+    <w:tmpl w:val="129646E4"/>
+    <w:lvl w:ilvl="0" w:tplc="240A0005">
+      <w:start w:val="1"/>
+      <w:numFmt w:val="bullet"/>
+      <w:lvlText w:val=""/>
+      <w:lvlJc w:val="left"/>
+      <w:pPr>
+        <w:ind w:left="1428" w:hanging="360"/>
+      </w:pPr>
+      <w:rPr>
+        <w:rFonts w:ascii="Wingdings" w:hAnsi="Wingdings" w:hint="default"/>
+      </w:rPr>
+    </w:lvl>
+    <w:lvl w:ilvl="1" w:tplc="240A0003" w:tentative="1">
+      <w:start w:val="1"/>
+      <w:numFmt w:val="bullet"/>
+      <w:lvlText w:val="o"/>
+      <w:lvlJc w:val="left"/>
+      <w:pPr>
+        <w:ind w:left="2148" w:hanging="360"/>
+      </w:pPr>
+      <w:rPr>
+        <w:rFonts w:ascii="Courier New" w:hAnsi="Courier New" w:cs="Courier New" w:hint="default"/>
+      </w:rPr>
+    </w:lvl>
+    <w:lvl w:ilvl="2" w:tplc="240A0005" w:tentative="1">
+      <w:start w:val="1"/>
+      <w:numFmt w:val="bullet"/>
+      <w:lvlText w:val=""/>
+      <w:lvlJc w:val="left"/>
+      <w:pPr>
+        <w:ind w:left="2868" w:hanging="360"/>
+      </w:pPr>
+      <w:rPr>
+        <w:rFonts w:ascii="Wingdings" w:hAnsi="Wingdings" w:hint="default"/>
+      </w:rPr>
+    </w:lvl>
+    <w:lvl w:ilvl="3" w:tplc="240A0001" w:tentative="1">
+      <w:start w:val="1"/>
+      <w:numFmt w:val="bullet"/>
+      <w:lvlText w:val=""/>
+      <w:lvlJc w:val="left"/>
+      <w:pPr>
+        <w:ind w:left="3588" w:hanging="360"/>
+      </w:pPr>
+      <w:rPr>
+        <w:rFonts w:ascii="Symbol" w:hAnsi="Symbol" w:hint="default"/>
+      </w:rPr>
+    </w:lvl>
+    <w:lvl w:ilvl="4" w:tplc="240A0003" w:tentative="1">
+      <w:start w:val="1"/>
+      <w:numFmt w:val="bullet"/>
+      <w:lvlText w:val="o"/>
+      <w:lvlJc w:val="left"/>
+      <w:pPr>
+        <w:ind w:left="4308" w:hanging="360"/>
+      </w:pPr>
+      <w:rPr>
+        <w:rFonts w:ascii="Courier New" w:hAnsi="Courier New" w:cs="Courier New" w:hint="default"/>
+      </w:rPr>
+    </w:lvl>
+    <w:lvl w:ilvl="5" w:tplc="240A0005" w:tentative="1">
+      <w:start w:val="1"/>
+      <w:numFmt w:val="bullet"/>
+      <w:lvlText w:val=""/>
+      <w:lvlJc w:val="left"/>
+      <w:pPr>
+        <w:ind w:left="5028" w:hanging="360"/>
+      </w:pPr>
+      <w:rPr>
+        <w:rFonts w:ascii="Wingdings" w:hAnsi="Wingdings" w:hint="default"/>
+      </w:rPr>
+    </w:lvl>
+    <w:lvl w:ilvl="6" w:tplc="240A0001" w:tentative="1">
+      <w:start w:val="1"/>
+      <w:numFmt w:val="bullet"/>
+      <w:lvlText w:val=""/>
+      <w:lvlJc w:val="left"/>
+      <w:pPr>
+        <w:ind w:left="5748" w:hanging="360"/>
+      </w:pPr>
+      <w:rPr>
+        <w:rFonts w:ascii="Symbol" w:hAnsi="Symbol" w:hint="default"/>
+      </w:rPr>
+    </w:lvl>
+    <w:lvl w:ilvl="7" w:tplc="240A0003" w:tentative="1">
+      <w:start w:val="1"/>
+      <w:numFmt w:val="bullet"/>
+      <w:lvlText w:val="o"/>
+      <w:lvlJc w:val="left"/>
+      <w:pPr>
+        <w:ind w:left="6468" w:hanging="360"/>
+      </w:pPr>
+      <w:rPr>
+        <w:rFonts w:ascii="Courier New" w:hAnsi="Courier New" w:cs="Courier New" w:hint="default"/>
+      </w:rPr>
+    </w:lvl>
+    <w:lvl w:ilvl="8" w:tplc="240A0005" w:tentative="1">
+      <w:start w:val="1"/>
+      <w:numFmt w:val="bullet"/>
+      <w:lvlText w:val=""/>
+      <w:lvlJc w:val="left"/>
+      <w:pPr>
+        <w:ind w:left="7188" w:hanging="360"/>
+      </w:pPr>
+      <w:rPr>
+        <w:rFonts w:ascii="Wingdings" w:hAnsi="Wingdings" w:hint="default"/>
+      </w:rPr>
+    </w:lvl>
+  </w:abstractNum>
+  <w:abstractNum w:abstractNumId="5" w15:restartNumberingAfterBreak="0">
     <w:nsid w:val="3A935D88"/>
     <w:multiLevelType w:val="hybridMultilevel"/>
     <w:tmpl w:val="E04C4674"/>
@@ -2510,7 +2946,7 @@
       </w:rPr>
     </w:lvl>
   </w:abstractNum>
-  <w:abstractNum w:abstractNumId="5" w15:restartNumberingAfterBreak="0">
+  <w:abstractNum w:abstractNumId="6" w15:restartNumberingAfterBreak="0">
     <w:nsid w:val="3A9F1F46"/>
     <w:multiLevelType w:val="hybridMultilevel"/>
     <w:tmpl w:val="CCA68D94"/>
@@ -2623,7 +3059,459 @@
       </w:rPr>
     </w:lvl>
   </w:abstractNum>
-  <w:abstractNum w:abstractNumId="6" w15:restartNumberingAfterBreak="0">
+  <w:abstractNum w:abstractNumId="7" w15:restartNumberingAfterBreak="0">
+    <w:nsid w:val="4BE734A3"/>
+    <w:multiLevelType w:val="hybridMultilevel"/>
+    <w:tmpl w:val="3C7A6B80"/>
+    <w:lvl w:ilvl="0" w:tplc="240A0001">
+      <w:start w:val="1"/>
+      <w:numFmt w:val="bullet"/>
+      <w:lvlText w:val=""/>
+      <w:lvlJc w:val="left"/>
+      <w:pPr>
+        <w:ind w:left="360" w:hanging="360"/>
+      </w:pPr>
+      <w:rPr>
+        <w:rFonts w:ascii="Symbol" w:hAnsi="Symbol" w:hint="default"/>
+      </w:rPr>
+    </w:lvl>
+    <w:lvl w:ilvl="1" w:tplc="240A0003" w:tentative="1">
+      <w:start w:val="1"/>
+      <w:numFmt w:val="bullet"/>
+      <w:lvlText w:val="o"/>
+      <w:lvlJc w:val="left"/>
+      <w:pPr>
+        <w:ind w:left="1080" w:hanging="360"/>
+      </w:pPr>
+      <w:rPr>
+        <w:rFonts w:ascii="Courier New" w:hAnsi="Courier New" w:cs="Courier New" w:hint="default"/>
+      </w:rPr>
+    </w:lvl>
+    <w:lvl w:ilvl="2" w:tplc="240A0005" w:tentative="1">
+      <w:start w:val="1"/>
+      <w:numFmt w:val="bullet"/>
+      <w:lvlText w:val=""/>
+      <w:lvlJc w:val="left"/>
+      <w:pPr>
+        <w:ind w:left="1800" w:hanging="360"/>
+      </w:pPr>
+      <w:rPr>
+        <w:rFonts w:ascii="Wingdings" w:hAnsi="Wingdings" w:hint="default"/>
+      </w:rPr>
+    </w:lvl>
+    <w:lvl w:ilvl="3" w:tplc="240A0001" w:tentative="1">
+      <w:start w:val="1"/>
+      <w:numFmt w:val="bullet"/>
+      <w:lvlText w:val=""/>
+      <w:lvlJc w:val="left"/>
+      <w:pPr>
+        <w:ind w:left="2520" w:hanging="360"/>
+      </w:pPr>
+      <w:rPr>
+        <w:rFonts w:ascii="Symbol" w:hAnsi="Symbol" w:hint="default"/>
+      </w:rPr>
+    </w:lvl>
+    <w:lvl w:ilvl="4" w:tplc="240A0003" w:tentative="1">
+      <w:start w:val="1"/>
+      <w:numFmt w:val="bullet"/>
+      <w:lvlText w:val="o"/>
+      <w:lvlJc w:val="left"/>
+      <w:pPr>
+        <w:ind w:left="3240" w:hanging="360"/>
+      </w:pPr>
+      <w:rPr>
+        <w:rFonts w:ascii="Courier New" w:hAnsi="Courier New" w:cs="Courier New" w:hint="default"/>
+      </w:rPr>
+    </w:lvl>
+    <w:lvl w:ilvl="5" w:tplc="240A0005" w:tentative="1">
+      <w:start w:val="1"/>
+      <w:numFmt w:val="bullet"/>
+      <w:lvlText w:val=""/>
+      <w:lvlJc w:val="left"/>
+      <w:pPr>
+        <w:ind w:left="3960" w:hanging="360"/>
+      </w:pPr>
+      <w:rPr>
+        <w:rFonts w:ascii="Wingdings" w:hAnsi="Wingdings" w:hint="default"/>
+      </w:rPr>
+    </w:lvl>
+    <w:lvl w:ilvl="6" w:tplc="240A0001" w:tentative="1">
+      <w:start w:val="1"/>
+      <w:numFmt w:val="bullet"/>
+      <w:lvlText w:val=""/>
+      <w:lvlJc w:val="left"/>
+      <w:pPr>
+        <w:ind w:left="4680" w:hanging="360"/>
+      </w:pPr>
+      <w:rPr>
+        <w:rFonts w:ascii="Symbol" w:hAnsi="Symbol" w:hint="default"/>
+      </w:rPr>
+    </w:lvl>
+    <w:lvl w:ilvl="7" w:tplc="240A0003" w:tentative="1">
+      <w:start w:val="1"/>
+      <w:numFmt w:val="bullet"/>
+      <w:lvlText w:val="o"/>
+      <w:lvlJc w:val="left"/>
+      <w:pPr>
+        <w:ind w:left="5400" w:hanging="360"/>
+      </w:pPr>
+      <w:rPr>
+        <w:rFonts w:ascii="Courier New" w:hAnsi="Courier New" w:cs="Courier New" w:hint="default"/>
+      </w:rPr>
+    </w:lvl>
+    <w:lvl w:ilvl="8" w:tplc="240A0005" w:tentative="1">
+      <w:start w:val="1"/>
+      <w:numFmt w:val="bullet"/>
+      <w:lvlText w:val=""/>
+      <w:lvlJc w:val="left"/>
+      <w:pPr>
+        <w:ind w:left="6120" w:hanging="360"/>
+      </w:pPr>
+      <w:rPr>
+        <w:rFonts w:ascii="Wingdings" w:hAnsi="Wingdings" w:hint="default"/>
+      </w:rPr>
+    </w:lvl>
+  </w:abstractNum>
+  <w:abstractNum w:abstractNumId="8" w15:restartNumberingAfterBreak="0">
+    <w:nsid w:val="5DB5380D"/>
+    <w:multiLevelType w:val="hybridMultilevel"/>
+    <w:tmpl w:val="FE22F738"/>
+    <w:lvl w:ilvl="0" w:tplc="240A0001">
+      <w:start w:val="1"/>
+      <w:numFmt w:val="bullet"/>
+      <w:lvlText w:val=""/>
+      <w:lvlJc w:val="left"/>
+      <w:pPr>
+        <w:ind w:left="1429" w:hanging="360"/>
+      </w:pPr>
+      <w:rPr>
+        <w:rFonts w:ascii="Symbol" w:hAnsi="Symbol" w:hint="default"/>
+      </w:rPr>
+    </w:lvl>
+    <w:lvl w:ilvl="1" w:tplc="240A0003" w:tentative="1">
+      <w:start w:val="1"/>
+      <w:numFmt w:val="bullet"/>
+      <w:lvlText w:val="o"/>
+      <w:lvlJc w:val="left"/>
+      <w:pPr>
+        <w:ind w:left="2149" w:hanging="360"/>
+      </w:pPr>
+      <w:rPr>
+        <w:rFonts w:ascii="Courier New" w:hAnsi="Courier New" w:cs="Courier New" w:hint="default"/>
+      </w:rPr>
+    </w:lvl>
+    <w:lvl w:ilvl="2" w:tplc="240A0005" w:tentative="1">
+      <w:start w:val="1"/>
+      <w:numFmt w:val="bullet"/>
+      <w:lvlText w:val=""/>
+      <w:lvlJc w:val="left"/>
+      <w:pPr>
+        <w:ind w:left="2869" w:hanging="360"/>
+      </w:pPr>
+      <w:rPr>
+        <w:rFonts w:ascii="Wingdings" w:hAnsi="Wingdings" w:hint="default"/>
+      </w:rPr>
+    </w:lvl>
+    <w:lvl w:ilvl="3" w:tplc="240A0001" w:tentative="1">
+      <w:start w:val="1"/>
+      <w:numFmt w:val="bullet"/>
+      <w:lvlText w:val=""/>
+      <w:lvlJc w:val="left"/>
+      <w:pPr>
+        <w:ind w:left="3589" w:hanging="360"/>
+      </w:pPr>
+      <w:rPr>
+        <w:rFonts w:ascii="Symbol" w:hAnsi="Symbol" w:hint="default"/>
+      </w:rPr>
+    </w:lvl>
+    <w:lvl w:ilvl="4" w:tplc="240A0003" w:tentative="1">
+      <w:start w:val="1"/>
+      <w:numFmt w:val="bullet"/>
+      <w:lvlText w:val="o"/>
+      <w:lvlJc w:val="left"/>
+      <w:pPr>
+        <w:ind w:left="4309" w:hanging="360"/>
+      </w:pPr>
+      <w:rPr>
+        <w:rFonts w:ascii="Courier New" w:hAnsi="Courier New" w:cs="Courier New" w:hint="default"/>
+      </w:rPr>
+    </w:lvl>
+    <w:lvl w:ilvl="5" w:tplc="240A0005" w:tentative="1">
+      <w:start w:val="1"/>
+      <w:numFmt w:val="bullet"/>
+      <w:lvlText w:val=""/>
+      <w:lvlJc w:val="left"/>
+      <w:pPr>
+        <w:ind w:left="5029" w:hanging="360"/>
+      </w:pPr>
+      <w:rPr>
+        <w:rFonts w:ascii="Wingdings" w:hAnsi="Wingdings" w:hint="default"/>
+      </w:rPr>
+    </w:lvl>
+    <w:lvl w:ilvl="6" w:tplc="240A0001" w:tentative="1">
+      <w:start w:val="1"/>
+      <w:numFmt w:val="bullet"/>
+      <w:lvlText w:val=""/>
+      <w:lvlJc w:val="left"/>
+      <w:pPr>
+        <w:ind w:left="5749" w:hanging="360"/>
+      </w:pPr>
+      <w:rPr>
+        <w:rFonts w:ascii="Symbol" w:hAnsi="Symbol" w:hint="default"/>
+      </w:rPr>
+    </w:lvl>
+    <w:lvl w:ilvl="7" w:tplc="240A0003" w:tentative="1">
+      <w:start w:val="1"/>
+      <w:numFmt w:val="bullet"/>
+      <w:lvlText w:val="o"/>
+      <w:lvlJc w:val="left"/>
+      <w:pPr>
+        <w:ind w:left="6469" w:hanging="360"/>
+      </w:pPr>
+      <w:rPr>
+        <w:rFonts w:ascii="Courier New" w:hAnsi="Courier New" w:cs="Courier New" w:hint="default"/>
+      </w:rPr>
+    </w:lvl>
+    <w:lvl w:ilvl="8" w:tplc="240A0005" w:tentative="1">
+      <w:start w:val="1"/>
+      <w:numFmt w:val="bullet"/>
+      <w:lvlText w:val=""/>
+      <w:lvlJc w:val="left"/>
+      <w:pPr>
+        <w:ind w:left="7189" w:hanging="360"/>
+      </w:pPr>
+      <w:rPr>
+        <w:rFonts w:ascii="Wingdings" w:hAnsi="Wingdings" w:hint="default"/>
+      </w:rPr>
+    </w:lvl>
+  </w:abstractNum>
+  <w:abstractNum w:abstractNumId="9" w15:restartNumberingAfterBreak="0">
+    <w:nsid w:val="61E445BC"/>
+    <w:multiLevelType w:val="hybridMultilevel"/>
+    <w:tmpl w:val="F3B63BB2"/>
+    <w:lvl w:ilvl="0" w:tplc="240A0001">
+      <w:start w:val="1"/>
+      <w:numFmt w:val="bullet"/>
+      <w:lvlText w:val=""/>
+      <w:lvlJc w:val="left"/>
+      <w:pPr>
+        <w:ind w:left="720" w:hanging="360"/>
+      </w:pPr>
+      <w:rPr>
+        <w:rFonts w:ascii="Symbol" w:hAnsi="Symbol" w:hint="default"/>
+      </w:rPr>
+    </w:lvl>
+    <w:lvl w:ilvl="1" w:tplc="240A0003" w:tentative="1">
+      <w:start w:val="1"/>
+      <w:numFmt w:val="bullet"/>
+      <w:lvlText w:val="o"/>
+      <w:lvlJc w:val="left"/>
+      <w:pPr>
+        <w:ind w:left="1440" w:hanging="360"/>
+      </w:pPr>
+      <w:rPr>
+        <w:rFonts w:ascii="Courier New" w:hAnsi="Courier New" w:cs="Courier New" w:hint="default"/>
+      </w:rPr>
+    </w:lvl>
+    <w:lvl w:ilvl="2" w:tplc="240A0005" w:tentative="1">
+      <w:start w:val="1"/>
+      <w:numFmt w:val="bullet"/>
+      <w:lvlText w:val=""/>
+      <w:lvlJc w:val="left"/>
+      <w:pPr>
+        <w:ind w:left="2160" w:hanging="360"/>
+      </w:pPr>
+      <w:rPr>
+        <w:rFonts w:ascii="Wingdings" w:hAnsi="Wingdings" w:hint="default"/>
+      </w:rPr>
+    </w:lvl>
+    <w:lvl w:ilvl="3" w:tplc="240A0001" w:tentative="1">
+      <w:start w:val="1"/>
+      <w:numFmt w:val="bullet"/>
+      <w:lvlText w:val=""/>
+      <w:lvlJc w:val="left"/>
+      <w:pPr>
+        <w:ind w:left="2880" w:hanging="360"/>
+      </w:pPr>
+      <w:rPr>
+        <w:rFonts w:ascii="Symbol" w:hAnsi="Symbol" w:hint="default"/>
+      </w:rPr>
+    </w:lvl>
+    <w:lvl w:ilvl="4" w:tplc="240A0003" w:tentative="1">
+      <w:start w:val="1"/>
+      <w:numFmt w:val="bullet"/>
+      <w:lvlText w:val="o"/>
+      <w:lvlJc w:val="left"/>
+      <w:pPr>
+        <w:ind w:left="3600" w:hanging="360"/>
+      </w:pPr>
+      <w:rPr>
+        <w:rFonts w:ascii="Courier New" w:hAnsi="Courier New" w:cs="Courier New" w:hint="default"/>
+      </w:rPr>
+    </w:lvl>
+    <w:lvl w:ilvl="5" w:tplc="240A0005" w:tentative="1">
+      <w:start w:val="1"/>
+      <w:numFmt w:val="bullet"/>
+      <w:lvlText w:val=""/>
+      <w:lvlJc w:val="left"/>
+      <w:pPr>
+        <w:ind w:left="4320" w:hanging="360"/>
+      </w:pPr>
+      <w:rPr>
+        <w:rFonts w:ascii="Wingdings" w:hAnsi="Wingdings" w:hint="default"/>
+      </w:rPr>
+    </w:lvl>
+    <w:lvl w:ilvl="6" w:tplc="240A0001" w:tentative="1">
+      <w:start w:val="1"/>
+      <w:numFmt w:val="bullet"/>
+      <w:lvlText w:val=""/>
+      <w:lvlJc w:val="left"/>
+      <w:pPr>
+        <w:ind w:left="5040" w:hanging="360"/>
+      </w:pPr>
+      <w:rPr>
+        <w:rFonts w:ascii="Symbol" w:hAnsi="Symbol" w:hint="default"/>
+      </w:rPr>
+    </w:lvl>
+    <w:lvl w:ilvl="7" w:tplc="240A0003" w:tentative="1">
+      <w:start w:val="1"/>
+      <w:numFmt w:val="bullet"/>
+      <w:lvlText w:val="o"/>
+      <w:lvlJc w:val="left"/>
+      <w:pPr>
+        <w:ind w:left="5760" w:hanging="360"/>
+      </w:pPr>
+      <w:rPr>
+        <w:rFonts w:ascii="Courier New" w:hAnsi="Courier New" w:cs="Courier New" w:hint="default"/>
+      </w:rPr>
+    </w:lvl>
+    <w:lvl w:ilvl="8" w:tplc="240A0005" w:tentative="1">
+      <w:start w:val="1"/>
+      <w:numFmt w:val="bullet"/>
+      <w:lvlText w:val=""/>
+      <w:lvlJc w:val="left"/>
+      <w:pPr>
+        <w:ind w:left="6480" w:hanging="360"/>
+      </w:pPr>
+      <w:rPr>
+        <w:rFonts w:ascii="Wingdings" w:hAnsi="Wingdings" w:hint="default"/>
+      </w:rPr>
+    </w:lvl>
+  </w:abstractNum>
+  <w:abstractNum w:abstractNumId="10" w15:restartNumberingAfterBreak="0">
+    <w:nsid w:val="6EC00E56"/>
+    <w:multiLevelType w:val="hybridMultilevel"/>
+    <w:tmpl w:val="3A94C144"/>
+    <w:lvl w:ilvl="0" w:tplc="240A0001">
+      <w:start w:val="1"/>
+      <w:numFmt w:val="bullet"/>
+      <w:lvlText w:val=""/>
+      <w:lvlJc w:val="left"/>
+      <w:pPr>
+        <w:ind w:left="1069" w:hanging="360"/>
+      </w:pPr>
+      <w:rPr>
+        <w:rFonts w:ascii="Symbol" w:hAnsi="Symbol" w:hint="default"/>
+      </w:rPr>
+    </w:lvl>
+    <w:lvl w:ilvl="1" w:tplc="240A0003">
+      <w:start w:val="1"/>
+      <w:numFmt w:val="bullet"/>
+      <w:lvlText w:val="o"/>
+      <w:lvlJc w:val="left"/>
+      <w:pPr>
+        <w:ind w:left="1789" w:hanging="360"/>
+      </w:pPr>
+      <w:rPr>
+        <w:rFonts w:ascii="Courier New" w:hAnsi="Courier New" w:cs="Courier New" w:hint="default"/>
+      </w:rPr>
+    </w:lvl>
+    <w:lvl w:ilvl="2" w:tplc="240A0005">
+      <w:start w:val="1"/>
+      <w:numFmt w:val="bullet"/>
+      <w:lvlText w:val=""/>
+      <w:lvlJc w:val="left"/>
+      <w:pPr>
+        <w:ind w:left="2509" w:hanging="360"/>
+      </w:pPr>
+      <w:rPr>
+        <w:rFonts w:ascii="Wingdings" w:hAnsi="Wingdings" w:hint="default"/>
+      </w:rPr>
+    </w:lvl>
+    <w:lvl w:ilvl="3" w:tplc="240A0001" w:tentative="1">
+      <w:start w:val="1"/>
+      <w:numFmt w:val="bullet"/>
+      <w:lvlText w:val=""/>
+      <w:lvlJc w:val="left"/>
+      <w:pPr>
+        <w:ind w:left="3229" w:hanging="360"/>
+      </w:pPr>
+      <w:rPr>
+        <w:rFonts w:ascii="Symbol" w:hAnsi="Symbol" w:hint="default"/>
+      </w:rPr>
+    </w:lvl>
+    <w:lvl w:ilvl="4" w:tplc="240A0003" w:tentative="1">
+      <w:start w:val="1"/>
+      <w:numFmt w:val="bullet"/>
+      <w:lvlText w:val="o"/>
+      <w:lvlJc w:val="left"/>
+      <w:pPr>
+        <w:ind w:left="3949" w:hanging="360"/>
+      </w:pPr>
+      <w:rPr>
+        <w:rFonts w:ascii="Courier New" w:hAnsi="Courier New" w:cs="Courier New" w:hint="default"/>
+      </w:rPr>
+    </w:lvl>
+    <w:lvl w:ilvl="5" w:tplc="240A0005" w:tentative="1">
+      <w:start w:val="1"/>
+      <w:numFmt w:val="bullet"/>
+      <w:lvlText w:val=""/>
+      <w:lvlJc w:val="left"/>
+      <w:pPr>
+        <w:ind w:left="4669" w:hanging="360"/>
+      </w:pPr>
+      <w:rPr>
+        <w:rFonts w:ascii="Wingdings" w:hAnsi="Wingdings" w:hint="default"/>
+      </w:rPr>
+    </w:lvl>
+    <w:lvl w:ilvl="6" w:tplc="240A0001" w:tentative="1">
+      <w:start w:val="1"/>
+      <w:numFmt w:val="bullet"/>
+      <w:lvlText w:val=""/>
+      <w:lvlJc w:val="left"/>
+      <w:pPr>
+        <w:ind w:left="5389" w:hanging="360"/>
+      </w:pPr>
+      <w:rPr>
+        <w:rFonts w:ascii="Symbol" w:hAnsi="Symbol" w:hint="default"/>
+      </w:rPr>
+    </w:lvl>
+    <w:lvl w:ilvl="7" w:tplc="240A0003" w:tentative="1">
+      <w:start w:val="1"/>
+      <w:numFmt w:val="bullet"/>
+      <w:lvlText w:val="o"/>
+      <w:lvlJc w:val="left"/>
+      <w:pPr>
+        <w:ind w:left="6109" w:hanging="360"/>
+      </w:pPr>
+      <w:rPr>
+        <w:rFonts w:ascii="Courier New" w:hAnsi="Courier New" w:cs="Courier New" w:hint="default"/>
+      </w:rPr>
+    </w:lvl>
+    <w:lvl w:ilvl="8" w:tplc="240A0005" w:tentative="1">
+      <w:start w:val="1"/>
+      <w:numFmt w:val="bullet"/>
+      <w:lvlText w:val=""/>
+      <w:lvlJc w:val="left"/>
+      <w:pPr>
+        <w:ind w:left="6829" w:hanging="360"/>
+      </w:pPr>
+      <w:rPr>
+        <w:rFonts w:ascii="Wingdings" w:hAnsi="Wingdings" w:hint="default"/>
+      </w:rPr>
+    </w:lvl>
+  </w:abstractNum>
+  <w:abstractNum w:abstractNumId="11" w15:restartNumberingAfterBreak="0">
     <w:nsid w:val="6F2E749B"/>
     <w:multiLevelType w:val="hybridMultilevel"/>
     <w:tmpl w:val="5AFCF7EA"/>
@@ -2737,10 +3625,10 @@
     </w:lvl>
   </w:abstractNum>
   <w:num w:numId="1" w16cid:durableId="578637363">
-    <w:abstractNumId w:val="4"/>
+    <w:abstractNumId w:val="5"/>
   </w:num>
   <w:num w:numId="2" w16cid:durableId="2134253330">
-    <w:abstractNumId w:val="5"/>
+    <w:abstractNumId w:val="6"/>
   </w:num>
   <w:num w:numId="3" w16cid:durableId="1859390498">
     <w:abstractNumId w:val="2"/>
@@ -2749,13 +3637,28 @@
     <w:abstractNumId w:val="0"/>
   </w:num>
   <w:num w:numId="5" w16cid:durableId="1688674385">
-    <w:abstractNumId w:val="6"/>
+    <w:abstractNumId w:val="11"/>
   </w:num>
   <w:num w:numId="6" w16cid:durableId="407532768">
     <w:abstractNumId w:val="1"/>
   </w:num>
   <w:num w:numId="7" w16cid:durableId="539785421">
     <w:abstractNumId w:val="3"/>
+  </w:num>
+  <w:num w:numId="8" w16cid:durableId="914431929">
+    <w:abstractNumId w:val="4"/>
+  </w:num>
+  <w:num w:numId="9" w16cid:durableId="1406877098">
+    <w:abstractNumId w:val="8"/>
+  </w:num>
+  <w:num w:numId="10" w16cid:durableId="1774208897">
+    <w:abstractNumId w:val="9"/>
+  </w:num>
+  <w:num w:numId="11" w16cid:durableId="1480079285">
+    <w:abstractNumId w:val="7"/>
+  </w:num>
+  <w:num w:numId="12" w16cid:durableId="453518934">
+    <w:abstractNumId w:val="10"/>
   </w:num>
 </w:numbering>
 </file>

</xml_diff>

<commit_message>
Commit #7 / Dia 4
</commit_message>
<xml_diff>
--- a/Informe alpha.docx
+++ b/Informe alpha.docx
@@ -646,7 +646,23 @@
           <w:lang w:val="es-MX"/>
         </w:rPr>
         <w:tab/>
-        <w:t>//Que entendio usted del problema una vez terminado</w:t>
+        <w:t xml:space="preserve">//Que </w:t>
+      </w:r>
+      <w:proofErr w:type="spellStart"/>
+      <w:r>
+        <w:rPr>
+          <w:rFonts w:ascii="Arial" w:hAnsi="Arial" w:cs="Arial"/>
+          <w:lang w:val="es-MX"/>
+        </w:rPr>
+        <w:t>entendio</w:t>
+      </w:r>
+      <w:proofErr w:type="spellEnd"/>
+      <w:r>
+        <w:rPr>
+          <w:rFonts w:ascii="Arial" w:hAnsi="Arial" w:cs="Arial"/>
+          <w:lang w:val="es-MX"/>
+        </w:rPr>
+        <w:t xml:space="preserve"> usted del problema una vez terminado</w:t>
       </w:r>
     </w:p>
     <w:p>
@@ -836,7 +852,23 @@
           <w:rFonts w:ascii="Arial" w:hAnsi="Arial" w:cs="Arial"/>
           <w:lang w:val="es-MX"/>
         </w:rPr>
-        <w:t xml:space="preserve">Las partes mas importantes del programa se </w:t>
+        <w:t xml:space="preserve">Las partes </w:t>
+      </w:r>
+      <w:proofErr w:type="spellStart"/>
+      <w:r>
+        <w:rPr>
+          <w:rFonts w:ascii="Arial" w:hAnsi="Arial" w:cs="Arial"/>
+          <w:lang w:val="es-MX"/>
+        </w:rPr>
+        <w:t>mas</w:t>
+      </w:r>
+      <w:proofErr w:type="spellEnd"/>
+      <w:r>
+        <w:rPr>
+          <w:rFonts w:ascii="Arial" w:hAnsi="Arial" w:cs="Arial"/>
+          <w:lang w:val="es-MX"/>
+        </w:rPr>
+        <w:t xml:space="preserve"> importantes del programa se </w:t>
       </w:r>
       <w:r>
         <w:rPr>
@@ -850,14 +882,44 @@
           <w:rFonts w:ascii="Arial" w:hAnsi="Arial" w:cs="Arial"/>
           <w:lang w:val="es-MX"/>
         </w:rPr>
-        <w:t xml:space="preserve"> de ultimo, para así ir construyendo poco a poco la arquitectura en base a las funciones mas “sencillas”, ya que pensar inmediatamente en, por ejemplo, la función que comprueba la regla K para la apertura de las estructuras de datos X y que según dicte la necesidad ir desarrollando las funciones necesarias como la rotación </w:t>
-      </w:r>
-      <w:r>
-        <w:rPr>
-          <w:rFonts w:ascii="Arial" w:hAnsi="Arial" w:cs="Arial"/>
-          <w:lang w:val="es-MX"/>
-        </w:rPr>
-        <w:t>o generar la regla K, seria una muy mala práctica a mi parecer.</w:t>
+        <w:t xml:space="preserve"> de ultimo, para así ir construyendo poco a poco la arquitectura en base a las funciones </w:t>
+      </w:r>
+      <w:proofErr w:type="spellStart"/>
+      <w:r>
+        <w:rPr>
+          <w:rFonts w:ascii="Arial" w:hAnsi="Arial" w:cs="Arial"/>
+          <w:lang w:val="es-MX"/>
+        </w:rPr>
+        <w:t>mas</w:t>
+      </w:r>
+      <w:proofErr w:type="spellEnd"/>
+      <w:r>
+        <w:rPr>
+          <w:rFonts w:ascii="Arial" w:hAnsi="Arial" w:cs="Arial"/>
+          <w:lang w:val="es-MX"/>
+        </w:rPr>
+        <w:t xml:space="preserve"> “sencillas”, ya que pensar inmediatamente en, por ejemplo, la función que comprueba la regla K para la apertura de las estructuras de datos X y que según dicte la necesidad ir desarrollando las funciones necesarias como la rotación </w:t>
+      </w:r>
+      <w:r>
+        <w:rPr>
+          <w:rFonts w:ascii="Arial" w:hAnsi="Arial" w:cs="Arial"/>
+          <w:lang w:val="es-MX"/>
+        </w:rPr>
+        <w:t xml:space="preserve">o generar la regla K, </w:t>
+      </w:r>
+      <w:r>
+        <w:rPr>
+          <w:rFonts w:ascii="Arial" w:hAnsi="Arial" w:cs="Arial"/>
+          <w:lang w:val="es-MX"/>
+        </w:rPr>
+        <w:t>sería</w:t>
+      </w:r>
+      <w:r>
+        <w:rPr>
+          <w:rFonts w:ascii="Arial" w:hAnsi="Arial" w:cs="Arial"/>
+          <w:lang w:val="es-MX"/>
+        </w:rPr>
+        <w:t xml:space="preserve"> una muy mala práctica a mi parecer.</w:t>
       </w:r>
       <w:r>
         <w:rPr>
@@ -961,7 +1023,23 @@
           <w:rFonts w:ascii="Arial" w:hAnsi="Arial" w:cs="Arial"/>
           <w:lang w:val="es-MX"/>
         </w:rPr>
-        <w:t xml:space="preserve">Se especificará mas a fondo las funciones </w:t>
+        <w:t xml:space="preserve">Se especificará </w:t>
+      </w:r>
+      <w:proofErr w:type="spellStart"/>
+      <w:r>
+        <w:rPr>
+          <w:rFonts w:ascii="Arial" w:hAnsi="Arial" w:cs="Arial"/>
+          <w:lang w:val="es-MX"/>
+        </w:rPr>
+        <w:t>mas</w:t>
+      </w:r>
+      <w:proofErr w:type="spellEnd"/>
+      <w:r>
+        <w:rPr>
+          <w:rFonts w:ascii="Arial" w:hAnsi="Arial" w:cs="Arial"/>
+          <w:lang w:val="es-MX"/>
+        </w:rPr>
+        <w:t xml:space="preserve"> a fondo las funciones </w:t>
       </w:r>
       <w:r>
         <w:rPr>
@@ -1004,6 +1082,7 @@
           <w:lang w:val="es-MX"/>
         </w:rPr>
       </w:pPr>
+      <w:proofErr w:type="spellStart"/>
       <w:r>
         <w:rPr>
           <w:rFonts w:ascii="Arial" w:hAnsi="Arial" w:cs="Arial"/>
@@ -1013,6 +1092,7 @@
         </w:rPr>
         <w:t>Locked</w:t>
       </w:r>
+      <w:proofErr w:type="spellEnd"/>
       <w:r>
         <w:rPr>
           <w:rFonts w:ascii="Arial" w:hAnsi="Arial" w:cs="Arial"/>
@@ -1093,6 +1173,7 @@
           <w:lang w:val="es-MX"/>
         </w:rPr>
       </w:pPr>
+      <w:proofErr w:type="spellStart"/>
       <w:r>
         <w:rPr>
           <w:rFonts w:ascii="Arial" w:hAnsi="Arial" w:cs="Arial"/>
@@ -1102,6 +1183,7 @@
         </w:rPr>
         <w:t>Rotation</w:t>
       </w:r>
+      <w:proofErr w:type="spellEnd"/>
       <w:r>
         <w:rPr>
           <w:rFonts w:ascii="Arial" w:hAnsi="Arial" w:cs="Arial"/>
@@ -1202,7 +1284,23 @@
           <w:rFonts w:ascii="Arial" w:hAnsi="Arial" w:cs="Arial"/>
           <w:lang w:val="es-MX"/>
         </w:rPr>
-        <w:t>: Variable de tipo entero, la cual se inicializa con el valor que se encuentre en la posición matriz (Parámetro de la función) del arreglo pref, el cual guarda el orden de cada una de las estructuras de datos.</w:t>
+        <w:t xml:space="preserve">: Variable de tipo entero, la cual se inicializa con el valor que se encuentre en la posición matriz (Parámetro de la función) del arreglo </w:t>
+      </w:r>
+      <w:proofErr w:type="spellStart"/>
+      <w:r>
+        <w:rPr>
+          <w:rFonts w:ascii="Arial" w:hAnsi="Arial" w:cs="Arial"/>
+          <w:lang w:val="es-MX"/>
+        </w:rPr>
+        <w:t>pref</w:t>
+      </w:r>
+      <w:proofErr w:type="spellEnd"/>
+      <w:r>
+        <w:rPr>
+          <w:rFonts w:ascii="Arial" w:hAnsi="Arial" w:cs="Arial"/>
+          <w:lang w:val="es-MX"/>
+        </w:rPr>
+        <w:t>, el cual guarda el orden de cada una de las estructuras de datos.</w:t>
       </w:r>
     </w:p>
     <w:p>
@@ -1217,28 +1315,44 @@
           <w:lang w:val="es-MX"/>
         </w:rPr>
       </w:pPr>
-      <w:r>
-        <w:rPr>
-          <w:rFonts w:ascii="Arial" w:hAnsi="Arial" w:cs="Arial"/>
-          <w:b/>
-          <w:bCs/>
-          <w:lang w:val="es-MX"/>
-        </w:rPr>
-        <w:t>backup y backup_2</w:t>
-      </w:r>
-      <w:r>
-        <w:rPr>
-          <w:rFonts w:ascii="Arial" w:hAnsi="Arial" w:cs="Arial"/>
-          <w:lang w:val="es-MX"/>
-        </w:rPr>
-        <w:t xml:space="preserve">: Variables de tipo entero, estas se inicializan con valor 0, y conforme </w:t>
-      </w:r>
-      <w:r>
-        <w:rPr>
-          <w:rFonts w:ascii="Arial" w:hAnsi="Arial" w:cs="Arial"/>
-          <w:lang w:val="es-MX"/>
-        </w:rPr>
-        <w:t>los ciclos dentro de la función iteran, estas van cambiando su valor. Su función es similar, ser el apoyo para las posiciones en la matriz que serán reemplazadas, para posteriormente moverlas a otra posición.</w:t>
+      <w:proofErr w:type="spellStart"/>
+      <w:r>
+        <w:rPr>
+          <w:rFonts w:ascii="Arial" w:hAnsi="Arial" w:cs="Arial"/>
+          <w:b/>
+          <w:bCs/>
+          <w:lang w:val="es-MX"/>
+        </w:rPr>
+        <w:t>backup</w:t>
+      </w:r>
+      <w:proofErr w:type="spellEnd"/>
+      <w:r>
+        <w:rPr>
+          <w:rFonts w:ascii="Arial" w:hAnsi="Arial" w:cs="Arial"/>
+          <w:lang w:val="es-MX"/>
+        </w:rPr>
+        <w:t xml:space="preserve">: Variable de tipo entero, esta se inicializa con valor 0, y conforme </w:t>
+      </w:r>
+      <w:r>
+        <w:rPr>
+          <w:rFonts w:ascii="Arial" w:hAnsi="Arial" w:cs="Arial"/>
+          <w:lang w:val="es-MX"/>
+        </w:rPr>
+        <w:t xml:space="preserve">los ciclos dentro de la función iteran, estas van cambiando su valor. Su </w:t>
+      </w:r>
+      <w:r>
+        <w:rPr>
+          <w:rFonts w:ascii="Arial" w:hAnsi="Arial" w:cs="Arial"/>
+          <w:lang w:val="es-MX"/>
+        </w:rPr>
+        <w:t>función consiste en</w:t>
+      </w:r>
+      <w:r>
+        <w:rPr>
+          <w:rFonts w:ascii="Arial" w:hAnsi="Arial" w:cs="Arial"/>
+          <w:lang w:val="es-MX"/>
+        </w:rPr>
+        <w:t xml:space="preserve"> ser el apoyo para las posiciones en la matriz que serán reemplazadas, para posteriormente moverlas a otra posición.</w:t>
       </w:r>
     </w:p>
     <w:p>
@@ -1253,6 +1367,7 @@
           <w:lang w:val="es-MX"/>
         </w:rPr>
       </w:pPr>
+      <w:proofErr w:type="spellStart"/>
       <w:r>
         <w:rPr>
           <w:rFonts w:ascii="Arial" w:hAnsi="Arial" w:cs="Arial"/>
@@ -1262,13 +1377,30 @@
         </w:rPr>
         <w:t>help</w:t>
       </w:r>
-      <w:r>
-        <w:rPr>
-          <w:rFonts w:ascii="Arial" w:hAnsi="Arial" w:cs="Arial"/>
-          <w:lang w:val="es-MX"/>
-        </w:rPr>
-        <w:t xml:space="preserve">: Variable de tipo entero que se inicializa con valor 0, conforme avanzan los ciclos esta toma los valores de i (variable del primer ciclo) cuando sale del segundo ciclo, en el cual aumenta de 1 en 1, su funcionamiento es clave dentro de la lógica de </w:t>
-      </w:r>
+      <w:proofErr w:type="spellEnd"/>
+      <w:r>
+        <w:rPr>
+          <w:rFonts w:ascii="Arial" w:hAnsi="Arial" w:cs="Arial"/>
+          <w:lang w:val="es-MX"/>
+        </w:rPr>
+        <w:t xml:space="preserve">: Variable de tipo entero que se inicializa con valor 0, conforme avanzan los ciclos esta toma los valores de </w:t>
+      </w:r>
+      <w:r>
+        <w:rPr>
+          <w:rFonts w:ascii="Arial" w:hAnsi="Arial" w:cs="Arial"/>
+          <w:lang w:val="es-MX"/>
+        </w:rPr>
+        <w:t>j - min</w:t>
+      </w:r>
+      <w:r>
+        <w:rPr>
+          <w:rFonts w:ascii="Arial" w:hAnsi="Arial" w:cs="Arial"/>
+          <w:lang w:val="es-MX"/>
+        </w:rPr>
+        <w:t xml:space="preserve"> (variable del primer ciclo) cuando sale del segundo ciclo, su funcionamiento es clave dentro de la lógica de </w:t>
+      </w:r>
+      <w:proofErr w:type="spellStart"/>
+      <w:proofErr w:type="gramStart"/>
       <w:r>
         <w:rPr>
           <w:rFonts w:ascii="Arial" w:hAnsi="Arial" w:cs="Arial"/>
@@ -1278,20 +1410,100 @@
         </w:rPr>
         <w:t>Rotation</w:t>
       </w:r>
-      <w:r>
-        <w:rPr>
-          <w:rFonts w:ascii="Arial" w:hAnsi="Arial" w:cs="Arial"/>
-          <w:lang w:val="es-MX"/>
-        </w:rPr>
-        <w:t xml:space="preserve">, ya que </w:t>
-      </w:r>
-      <w:r>
-        <w:rPr>
-          <w:rFonts w:ascii="Arial" w:hAnsi="Arial" w:cs="Arial"/>
+      <w:proofErr w:type="spellEnd"/>
+      <w:r>
+        <w:rPr>
+          <w:rFonts w:ascii="Arial" w:hAnsi="Arial" w:cs="Arial"/>
+          <w:lang w:val="es-MX"/>
+        </w:rPr>
+        <w:t>,</w:t>
+      </w:r>
+      <w:r>
+        <w:rPr>
+          <w:rFonts w:ascii="Arial" w:hAnsi="Arial" w:cs="Arial"/>
+          <w:lang w:val="es-MX"/>
+        </w:rPr>
+        <w:t>/</w:t>
+      </w:r>
+      <w:proofErr w:type="gramEnd"/>
+      <w:r>
+        <w:rPr>
+          <w:rFonts w:ascii="Arial" w:hAnsi="Arial" w:cs="Arial"/>
+          <w:lang w:val="es-MX"/>
+        </w:rPr>
+        <w:t>/EXPLICAR BIEN ESTA PARTE.</w:t>
+      </w:r>
+    </w:p>
+    <w:p>
+      <w:pPr>
+        <w:pStyle w:val="Prrafodelista"/>
+        <w:numPr>
+          <w:ilvl w:val="0"/>
+          <w:numId w:val="4"/>
+        </w:numPr>
+        <w:rPr>
+          <w:rFonts w:ascii="Arial" w:hAnsi="Arial" w:cs="Arial"/>
+          <w:lang w:val="es-MX"/>
+        </w:rPr>
+      </w:pPr>
+      <w:proofErr w:type="spellStart"/>
+      <w:r>
+        <w:rPr>
+          <w:rFonts w:ascii="Arial" w:hAnsi="Arial" w:cs="Arial"/>
+          <w:b/>
+          <w:bCs/>
           <w:lang w:val="es-MX"/>
         </w:rPr>
         <w:lastRenderedPageBreak/>
-        <w:t>conforme j avanza (variable que referencia cada columna), help sirve como un “suplente” de i en consecuencia a la necesidad de j de no volver a tomar el primer valor dentro del ciclo, ya que volvería a rotar algo que no debe, entonces help lo ayuda a posicionarse en el siguiente elemento a rotar.</w:t>
+        <w:t>User_Bob</w:t>
+      </w:r>
+      <w:proofErr w:type="spellEnd"/>
+      <w:r>
+        <w:rPr>
+          <w:rFonts w:ascii="Arial" w:hAnsi="Arial" w:cs="Arial"/>
+          <w:b/>
+          <w:bCs/>
+          <w:lang w:val="es-MX"/>
+        </w:rPr>
+        <w:t>:</w:t>
+      </w:r>
+      <w:r>
+        <w:rPr>
+          <w:rFonts w:ascii="Arial" w:hAnsi="Arial" w:cs="Arial"/>
+          <w:b/>
+          <w:bCs/>
+          <w:lang w:val="es-MX"/>
+        </w:rPr>
+        <w:t xml:space="preserve"> </w:t>
+      </w:r>
+      <w:r>
+        <w:rPr>
+          <w:rFonts w:ascii="Arial" w:hAnsi="Arial" w:cs="Arial"/>
+          <w:lang w:val="es-MX"/>
+        </w:rPr>
+        <w:t>Se encarga de construir las matrices a gusto del usuario, más específicamente la matriz de la estructura de datos y la otra se guarda el orden de cada una de las estructuras</w:t>
+      </w:r>
+    </w:p>
+    <w:p>
+      <w:pPr>
+        <w:pStyle w:val="Prrafodelista"/>
+        <w:numPr>
+          <w:ilvl w:val="1"/>
+          <w:numId w:val="4"/>
+        </w:numPr>
+        <w:rPr>
+          <w:rFonts w:ascii="Arial" w:hAnsi="Arial" w:cs="Arial"/>
+          <w:lang w:val="es-MX"/>
+        </w:rPr>
+      </w:pPr>
+      <w:r>
+        <w:rPr>
+          <w:rFonts w:ascii="Arial" w:hAnsi="Arial" w:cs="Arial"/>
+          <w:b/>
+          <w:bCs/>
+          <w:lang w:val="es-MX"/>
+        </w:rPr>
+        <w:t xml:space="preserve">Variables: </w:t>
       </w:r>
     </w:p>
     <w:p>
@@ -1306,58 +1518,200 @@
           <w:lang w:val="es-MX"/>
         </w:rPr>
       </w:pPr>
-      <w:r>
-        <w:rPr>
-          <w:rFonts w:ascii="Arial" w:hAnsi="Arial" w:cs="Arial"/>
-          <w:b/>
-          <w:bCs/>
-          <w:lang w:val="es-MX"/>
-        </w:rPr>
-        <w:t>cont</w:t>
-      </w:r>
-      <w:r>
-        <w:rPr>
-          <w:rFonts w:ascii="Arial" w:hAnsi="Arial" w:cs="Arial"/>
-          <w:lang w:val="es-MX"/>
-        </w:rPr>
-        <w:t xml:space="preserve">: Variable de tipo entero que se inicializa con valor 0, esta le sirve a j para que su rango de acción dentro de la matriz, disminuya conforme avanza. Por ejemplo, cuando j termina con los bordes de la matriz, necesita “adentrarse” mas, por lo que no puede tomar valores relacionados con los </w:t>
-      </w:r>
-      <w:r>
-        <w:rPr>
-          <w:rFonts w:ascii="Arial" w:hAnsi="Arial" w:cs="Arial"/>
-          <w:lang w:val="es-MX"/>
-        </w:rPr>
-        <w:t>bordes,</w:t>
-      </w:r>
-      <w:r>
-        <w:rPr>
-          <w:rFonts w:ascii="Arial" w:hAnsi="Arial" w:cs="Arial"/>
-          <w:lang w:val="es-MX"/>
-        </w:rPr>
-        <w:t xml:space="preserve"> aunque siempre empiece desde ellos, cont </w:t>
-      </w:r>
-      <w:r>
-        <w:rPr>
-          <w:rFonts w:ascii="Arial" w:hAnsi="Arial" w:cs="Arial"/>
-          <w:lang w:val="es-MX"/>
-        </w:rPr>
-        <w:t xml:space="preserve">se resta a su valor inicial y </w:t>
-      </w:r>
-      <w:r>
-        <w:rPr>
-          <w:rFonts w:ascii="Arial" w:hAnsi="Arial" w:cs="Arial"/>
-          <w:lang w:val="es-MX"/>
-        </w:rPr>
-        <w:t>lo ayuda a posicionarse cuando entra al ciclo nuevamente.</w:t>
-      </w:r>
-    </w:p>
-    <w:p>
-      <w:pPr>
-        <w:rPr>
-          <w:rFonts w:ascii="Arial" w:hAnsi="Arial" w:cs="Arial"/>
-          <w:lang w:val="es-MX"/>
-        </w:rPr>
-      </w:pPr>
+      <w:proofErr w:type="spellStart"/>
+      <w:r>
+        <w:rPr>
+          <w:rFonts w:ascii="Arial" w:hAnsi="Arial" w:cs="Arial"/>
+          <w:b/>
+          <w:bCs/>
+          <w:lang w:val="es-MX"/>
+        </w:rPr>
+        <w:t>mat</w:t>
+      </w:r>
+      <w:proofErr w:type="spellEnd"/>
+      <w:r>
+        <w:rPr>
+          <w:rFonts w:ascii="Arial" w:hAnsi="Arial" w:cs="Arial"/>
+          <w:b/>
+          <w:bCs/>
+          <w:lang w:val="es-MX"/>
+        </w:rPr>
+        <w:t xml:space="preserve">: </w:t>
+      </w:r>
+      <w:r>
+        <w:rPr>
+          <w:rFonts w:ascii="Arial" w:hAnsi="Arial" w:cs="Arial"/>
+          <w:lang w:val="es-MX"/>
+        </w:rPr>
+        <w:t xml:space="preserve">Aunque este declarada en el ámbito global como un triple puntero, </w:t>
+      </w:r>
+      <w:proofErr w:type="spellStart"/>
+      <w:r>
+        <w:rPr>
+          <w:rFonts w:ascii="Arial" w:hAnsi="Arial" w:cs="Arial"/>
+          <w:lang w:val="es-MX"/>
+        </w:rPr>
+        <w:t>mat</w:t>
+      </w:r>
+      <w:proofErr w:type="spellEnd"/>
+      <w:r>
+        <w:rPr>
+          <w:rFonts w:ascii="Arial" w:hAnsi="Arial" w:cs="Arial"/>
+          <w:lang w:val="es-MX"/>
+        </w:rPr>
+        <w:t xml:space="preserve"> se inicializa dentro de esta función como un arreglo de arreglos, teniendo en su primer nivel un espacio indicado por el usuario según el </w:t>
+      </w:r>
+      <w:proofErr w:type="spellStart"/>
+      <w:r>
+        <w:rPr>
+          <w:rFonts w:ascii="Arial" w:hAnsi="Arial" w:cs="Arial"/>
+          <w:lang w:val="es-MX"/>
+        </w:rPr>
+        <w:t>numero</w:t>
+      </w:r>
+      <w:proofErr w:type="spellEnd"/>
+      <w:r>
+        <w:rPr>
+          <w:rFonts w:ascii="Arial" w:hAnsi="Arial" w:cs="Arial"/>
+          <w:lang w:val="es-MX"/>
+        </w:rPr>
+        <w:t xml:space="preserve"> de estructuras que desee, un segundo nivel que tiene el </w:t>
+      </w:r>
+      <w:proofErr w:type="spellStart"/>
+      <w:r>
+        <w:rPr>
+          <w:rFonts w:ascii="Arial" w:hAnsi="Arial" w:cs="Arial"/>
+          <w:lang w:val="es-MX"/>
+        </w:rPr>
+        <w:t>numero</w:t>
+      </w:r>
+      <w:proofErr w:type="spellEnd"/>
+      <w:r>
+        <w:rPr>
+          <w:rFonts w:ascii="Arial" w:hAnsi="Arial" w:cs="Arial"/>
+          <w:lang w:val="es-MX"/>
+        </w:rPr>
+        <w:t xml:space="preserve"> de filas de cada matriz según el orden ingresado, y un tercer nivel donde se agregan n elementos a esa fila.</w:t>
+      </w:r>
+    </w:p>
+    <w:p>
+      <w:pPr>
+        <w:pStyle w:val="Prrafodelista"/>
+        <w:numPr>
+          <w:ilvl w:val="2"/>
+          <w:numId w:val="4"/>
+        </w:numPr>
+        <w:rPr>
+          <w:rFonts w:ascii="Arial" w:hAnsi="Arial" w:cs="Arial"/>
+          <w:lang w:val="es-MX"/>
+        </w:rPr>
+      </w:pPr>
+      <w:proofErr w:type="spellStart"/>
+      <w:r>
+        <w:rPr>
+          <w:rFonts w:ascii="Arial" w:hAnsi="Arial" w:cs="Arial"/>
+          <w:b/>
+          <w:bCs/>
+          <w:lang w:val="es-MX"/>
+        </w:rPr>
+        <w:t>pref</w:t>
+      </w:r>
+      <w:proofErr w:type="spellEnd"/>
+      <w:r>
+        <w:rPr>
+          <w:rFonts w:ascii="Arial" w:hAnsi="Arial" w:cs="Arial"/>
+          <w:lang w:val="es-MX"/>
+        </w:rPr>
+        <w:t xml:space="preserve">: Se declara en el ámbito </w:t>
+      </w:r>
+      <w:proofErr w:type="gramStart"/>
+      <w:r>
+        <w:rPr>
+          <w:rFonts w:ascii="Arial" w:hAnsi="Arial" w:cs="Arial"/>
+          <w:lang w:val="es-MX"/>
+        </w:rPr>
+        <w:t>global</w:t>
+      </w:r>
+      <w:proofErr w:type="gramEnd"/>
+      <w:r>
+        <w:rPr>
+          <w:rFonts w:ascii="Arial" w:hAnsi="Arial" w:cs="Arial"/>
+          <w:lang w:val="es-MX"/>
+        </w:rPr>
+        <w:t xml:space="preserve"> pero se inicializa aquí, su trabajo es guardar el orden de cada estructura de datos en un arreglo simple, el cual esta intencionalmente alineado con cada estructura según su posición.</w:t>
+      </w:r>
+    </w:p>
+    <w:p>
+      <w:pPr>
+        <w:pStyle w:val="Prrafodelista"/>
+        <w:numPr>
+          <w:ilvl w:val="2"/>
+          <w:numId w:val="4"/>
+        </w:numPr>
+        <w:rPr>
+          <w:rFonts w:ascii="Arial" w:hAnsi="Arial" w:cs="Arial"/>
+          <w:lang w:val="es-MX"/>
+        </w:rPr>
+      </w:pPr>
+      <w:proofErr w:type="spellStart"/>
+      <w:r>
+        <w:rPr>
+          <w:rFonts w:ascii="Arial" w:hAnsi="Arial" w:cs="Arial"/>
+          <w:b/>
+          <w:bCs/>
+          <w:lang w:val="es-MX"/>
+        </w:rPr>
+        <w:t>est</w:t>
+      </w:r>
+      <w:proofErr w:type="spellEnd"/>
+      <w:r>
+        <w:rPr>
+          <w:rFonts w:ascii="Arial" w:hAnsi="Arial" w:cs="Arial"/>
+          <w:b/>
+          <w:bCs/>
+          <w:lang w:val="es-MX"/>
+        </w:rPr>
+        <w:t xml:space="preserve"> y orden</w:t>
+      </w:r>
+      <w:r>
+        <w:rPr>
+          <w:rFonts w:ascii="Arial" w:hAnsi="Arial" w:cs="Arial"/>
+          <w:lang w:val="es-MX"/>
+        </w:rPr>
+        <w:t xml:space="preserve">: Variables de tipo </w:t>
+      </w:r>
+      <w:proofErr w:type="spellStart"/>
+      <w:r>
+        <w:rPr>
+          <w:rFonts w:ascii="Arial" w:hAnsi="Arial" w:cs="Arial"/>
+          <w:lang w:val="es-MX"/>
+        </w:rPr>
+        <w:t>unsigned</w:t>
+      </w:r>
+      <w:proofErr w:type="spellEnd"/>
+      <w:r>
+        <w:rPr>
+          <w:rFonts w:ascii="Arial" w:hAnsi="Arial" w:cs="Arial"/>
+          <w:lang w:val="es-MX"/>
+        </w:rPr>
+        <w:t xml:space="preserve"> short </w:t>
+      </w:r>
+      <w:proofErr w:type="spellStart"/>
+      <w:r>
+        <w:rPr>
+          <w:rFonts w:ascii="Arial" w:hAnsi="Arial" w:cs="Arial"/>
+          <w:lang w:val="es-MX"/>
+        </w:rPr>
+        <w:t>int</w:t>
+      </w:r>
+      <w:proofErr w:type="spellEnd"/>
+      <w:r>
+        <w:rPr>
+          <w:rFonts w:ascii="Arial" w:hAnsi="Arial" w:cs="Arial"/>
+          <w:lang w:val="es-MX"/>
+        </w:rPr>
+        <w:t>, esto debido a que no precisamos de números negativos ni tampoco muy grandes. Se encargan de guardar el valor ingresado por consola.</w:t>
+      </w:r>
     </w:p>
     <w:p>
       <w:pPr>
@@ -1371,14 +1725,23 @@
           <w:lang w:val="es-MX"/>
         </w:rPr>
       </w:pPr>
-      <w:r>
-        <w:rPr>
-          <w:rFonts w:ascii="Arial" w:hAnsi="Arial" w:cs="Arial"/>
-          <w:b/>
-          <w:bCs/>
-          <w:lang w:val="es-MX"/>
-        </w:rPr>
-        <w:t>User_Bob:</w:t>
+      <w:proofErr w:type="spellStart"/>
+      <w:r>
+        <w:rPr>
+          <w:rFonts w:ascii="Arial" w:hAnsi="Arial" w:cs="Arial"/>
+          <w:b/>
+          <w:bCs/>
+          <w:lang w:val="es-MX"/>
+        </w:rPr>
+        <w:t>Rule_K</w:t>
+      </w:r>
+      <w:proofErr w:type="spellEnd"/>
+      <w:r>
+        <w:rPr>
+          <w:rFonts w:ascii="Arial" w:hAnsi="Arial" w:cs="Arial"/>
+          <w:lang w:val="es-MX"/>
+        </w:rPr>
+        <w:t>:</w:t>
       </w:r>
       <w:r>
         <w:rPr>
@@ -1394,124 +1757,16 @@
           <w:rFonts w:ascii="Arial" w:hAnsi="Arial" w:cs="Arial"/>
           <w:lang w:val="es-MX"/>
         </w:rPr>
-        <w:t>Se encarga de construir las matrices a gusto del usuario, más específicamente la matriz de la estructura de datos y la otra se guarda el orden de cada una de las estructuras</w:t>
-      </w:r>
-    </w:p>
-    <w:p>
-      <w:pPr>
-        <w:pStyle w:val="Prrafodelista"/>
-        <w:numPr>
-          <w:ilvl w:val="1"/>
-          <w:numId w:val="4"/>
-        </w:numPr>
-        <w:rPr>
-          <w:rFonts w:ascii="Arial" w:hAnsi="Arial" w:cs="Arial"/>
-          <w:lang w:val="es-MX"/>
-        </w:rPr>
-      </w:pPr>
-      <w:r>
-        <w:rPr>
-          <w:rFonts w:ascii="Arial" w:hAnsi="Arial" w:cs="Arial"/>
-          <w:b/>
-          <w:bCs/>
-          <w:lang w:val="es-MX"/>
-        </w:rPr>
-        <w:t xml:space="preserve">Variables: </w:t>
-      </w:r>
-    </w:p>
-    <w:p>
-      <w:pPr>
-        <w:pStyle w:val="Prrafodelista"/>
-        <w:numPr>
-          <w:ilvl w:val="2"/>
-          <w:numId w:val="4"/>
-        </w:numPr>
-        <w:rPr>
-          <w:rFonts w:ascii="Arial" w:hAnsi="Arial" w:cs="Arial"/>
-          <w:lang w:val="es-MX"/>
-        </w:rPr>
-      </w:pPr>
-      <w:r>
-        <w:rPr>
-          <w:rFonts w:ascii="Arial" w:hAnsi="Arial" w:cs="Arial"/>
-          <w:b/>
-          <w:bCs/>
-          <w:lang w:val="es-MX"/>
-        </w:rPr>
-        <w:t xml:space="preserve">mat: </w:t>
-      </w:r>
-      <w:r>
-        <w:rPr>
-          <w:rFonts w:ascii="Arial" w:hAnsi="Arial" w:cs="Arial"/>
-          <w:lang w:val="es-MX"/>
-        </w:rPr>
-        <w:t>Aunque este declarada en el ámbito global como un triple puntero, mat se inicializa dentro de esta función como un arreglo de arreglos, teniendo en su primer nivel un espacio indicado por el usuario según el numero de estructuras que desee, un segundo nivel que tiene el numero de filas de cada matriz según el orden ingresado, y un tercer nivel donde se agregan n elementos a esa fila.</w:t>
-      </w:r>
-    </w:p>
-    <w:p>
-      <w:pPr>
-        <w:pStyle w:val="Prrafodelista"/>
-        <w:numPr>
-          <w:ilvl w:val="2"/>
-          <w:numId w:val="4"/>
-        </w:numPr>
-        <w:rPr>
-          <w:rFonts w:ascii="Arial" w:hAnsi="Arial" w:cs="Arial"/>
-          <w:lang w:val="es-MX"/>
-        </w:rPr>
-      </w:pPr>
-      <w:r>
-        <w:rPr>
-          <w:rFonts w:ascii="Arial" w:hAnsi="Arial" w:cs="Arial"/>
-          <w:b/>
-          <w:bCs/>
-          <w:lang w:val="es-MX"/>
-        </w:rPr>
-        <w:t>pref</w:t>
-      </w:r>
-      <w:r>
-        <w:rPr>
-          <w:rFonts w:ascii="Arial" w:hAnsi="Arial" w:cs="Arial"/>
-          <w:lang w:val="es-MX"/>
-        </w:rPr>
-        <w:t xml:space="preserve">: Se declara en el ámbito global pero se inicializa aquí, su trabajo es guardar el orden de cada estructura de datos en un arreglo simple, </w:t>
-      </w:r>
-      <w:r>
-        <w:rPr>
-          <w:rFonts w:ascii="Arial" w:hAnsi="Arial" w:cs="Arial"/>
-          <w:lang w:val="es-MX"/>
-        </w:rPr>
-        <w:lastRenderedPageBreak/>
-        <w:t>el cual esta intencionalmente alineado con cada estructura según su posición.</w:t>
-      </w:r>
-    </w:p>
-    <w:p>
-      <w:pPr>
-        <w:pStyle w:val="Prrafodelista"/>
-        <w:numPr>
-          <w:ilvl w:val="2"/>
-          <w:numId w:val="4"/>
-        </w:numPr>
-        <w:rPr>
-          <w:rFonts w:ascii="Arial" w:hAnsi="Arial" w:cs="Arial"/>
-          <w:lang w:val="es-MX"/>
-        </w:rPr>
-      </w:pPr>
-      <w:r>
-        <w:rPr>
-          <w:rFonts w:ascii="Arial" w:hAnsi="Arial" w:cs="Arial"/>
-          <w:b/>
-          <w:bCs/>
-          <w:lang w:val="es-MX"/>
-        </w:rPr>
-        <w:t>est y orden</w:t>
-      </w:r>
-      <w:r>
-        <w:rPr>
-          <w:rFonts w:ascii="Arial" w:hAnsi="Arial" w:cs="Arial"/>
-          <w:lang w:val="es-MX"/>
-        </w:rPr>
-        <w:t>: Variables de tipo unsigned short int, esto debido a que no precisamos de números negativos ni tampoco muy grandes. Se encargan de guardar el valor ingresado por consola.</w:t>
+        <w:t>Genera la regla K a gusto del usuario.</w:t>
+      </w:r>
+      <w:r>
+        <w:rPr>
+          <w:rFonts w:ascii="Arial" w:hAnsi="Arial" w:cs="Arial"/>
+          <w:b/>
+          <w:bCs/>
+          <w:lang w:val="es-MX"/>
+        </w:rPr>
+        <w:t xml:space="preserve"> </w:t>
       </w:r>
     </w:p>
     <w:p>
@@ -1526,46 +1781,39 @@
           <w:lang w:val="es-MX"/>
         </w:rPr>
       </w:pPr>
-      <w:r>
-        <w:rPr>
-          <w:rFonts w:ascii="Arial" w:hAnsi="Arial" w:cs="Arial"/>
-          <w:b/>
-          <w:bCs/>
-          <w:lang w:val="es-MX"/>
-        </w:rPr>
-        <w:t>Rule_K</w:t>
-      </w:r>
-      <w:r>
-        <w:rPr>
-          <w:rFonts w:ascii="Arial" w:hAnsi="Arial" w:cs="Arial"/>
-          <w:lang w:val="es-MX"/>
-        </w:rPr>
-        <w:t>:</w:t>
-      </w:r>
-      <w:r>
-        <w:rPr>
-          <w:rFonts w:ascii="Arial" w:hAnsi="Arial" w:cs="Arial"/>
-          <w:b/>
-          <w:bCs/>
-          <w:lang w:val="es-MX"/>
-        </w:rPr>
-        <w:t xml:space="preserve"> </w:t>
-      </w:r>
-      <w:r>
-        <w:rPr>
-          <w:rFonts w:ascii="Arial" w:hAnsi="Arial" w:cs="Arial"/>
-          <w:lang w:val="es-MX"/>
-        </w:rPr>
-        <w:t>Genera la regla K a gusto del usuario.</w:t>
-      </w:r>
-      <w:r>
-        <w:rPr>
-          <w:rFonts w:ascii="Arial" w:hAnsi="Arial" w:cs="Arial"/>
-          <w:b/>
-          <w:bCs/>
-          <w:lang w:val="es-MX"/>
-        </w:rPr>
-        <w:t xml:space="preserve"> </w:t>
+      <w:proofErr w:type="spellStart"/>
+      <w:r>
+        <w:rPr>
+          <w:rFonts w:ascii="Arial" w:hAnsi="Arial" w:cs="Arial"/>
+          <w:b/>
+          <w:bCs/>
+          <w:lang w:val="es-MX"/>
+        </w:rPr>
+        <w:t>Comp</w:t>
+      </w:r>
+      <w:proofErr w:type="spellEnd"/>
+      <w:r>
+        <w:rPr>
+          <w:rFonts w:ascii="Arial" w:hAnsi="Arial" w:cs="Arial"/>
+          <w:b/>
+          <w:bCs/>
+          <w:lang w:val="es-MX"/>
+        </w:rPr>
+        <w:t xml:space="preserve">: </w:t>
+      </w:r>
+      <w:r>
+        <w:rPr>
+          <w:rFonts w:ascii="Arial" w:hAnsi="Arial" w:cs="Arial"/>
+          <w:lang w:val="es-MX"/>
+        </w:rPr>
+        <w:t>Su función es validar algunas entradas relacionadas con rangos.</w:t>
+      </w:r>
+      <w:r>
+        <w:rPr>
+          <w:rFonts w:ascii="Arial" w:hAnsi="Arial" w:cs="Arial"/>
+          <w:lang w:val="es-MX"/>
+        </w:rPr>
+        <w:t xml:space="preserve">  </w:t>
       </w:r>
     </w:p>
     <w:p>
@@ -1580,28 +1828,50 @@
           <w:lang w:val="es-MX"/>
         </w:rPr>
       </w:pPr>
-      <w:r>
-        <w:rPr>
-          <w:rFonts w:ascii="Arial" w:hAnsi="Arial" w:cs="Arial"/>
-          <w:b/>
-          <w:bCs/>
-          <w:lang w:val="es-MX"/>
-        </w:rPr>
-        <w:t xml:space="preserve">Comp: </w:t>
-      </w:r>
-      <w:r>
-        <w:rPr>
-          <w:rFonts w:ascii="Arial" w:hAnsi="Arial" w:cs="Arial"/>
-          <w:lang w:val="es-MX"/>
-        </w:rPr>
-        <w:t>Su función es validar algunas entradas relacionadas con rangos.</w:t>
-      </w:r>
-      <w:r>
-        <w:rPr>
-          <w:rFonts w:ascii="Arial" w:hAnsi="Arial" w:cs="Arial"/>
-          <w:lang w:val="es-MX"/>
-        </w:rPr>
-        <w:t xml:space="preserve">  </w:t>
+      <w:proofErr w:type="spellStart"/>
+      <w:r>
+        <w:rPr>
+          <w:rFonts w:ascii="Arial" w:hAnsi="Arial" w:cs="Arial"/>
+          <w:b/>
+          <w:bCs/>
+          <w:lang w:val="es-MX"/>
+        </w:rPr>
+        <w:t>Value</w:t>
+      </w:r>
+      <w:proofErr w:type="spellEnd"/>
+      <w:r>
+        <w:rPr>
+          <w:rFonts w:ascii="Arial" w:hAnsi="Arial" w:cs="Arial"/>
+          <w:b/>
+          <w:bCs/>
+          <w:lang w:val="es-MX"/>
+        </w:rPr>
+        <w:t>:</w:t>
+      </w:r>
+      <w:r>
+        <w:rPr>
+          <w:rFonts w:ascii="Arial" w:hAnsi="Arial" w:cs="Arial"/>
+          <w:b/>
+          <w:bCs/>
+          <w:lang w:val="es-MX"/>
+        </w:rPr>
+        <w:t xml:space="preserve"> </w:t>
+      </w:r>
+      <w:r>
+        <w:rPr>
+          <w:rFonts w:ascii="Arial" w:hAnsi="Arial" w:cs="Arial"/>
+          <w:lang w:val="es-MX"/>
+        </w:rPr>
+        <w:t>Su función consta en asignarle los valores a cada posición de la matriz que reciba en el parámetro.</w:t>
+      </w:r>
+      <w:r>
+        <w:rPr>
+          <w:rFonts w:ascii="Arial" w:hAnsi="Arial" w:cs="Arial"/>
+          <w:b/>
+          <w:bCs/>
+          <w:lang w:val="es-MX"/>
+        </w:rPr>
+        <w:t xml:space="preserve"> </w:t>
       </w:r>
     </w:p>
     <w:p>
@@ -1613,17 +1883,28 @@
         </w:numPr>
         <w:rPr>
           <w:rFonts w:ascii="Arial" w:hAnsi="Arial" w:cs="Arial"/>
-          <w:lang w:val="es-MX"/>
-        </w:rPr>
-      </w:pPr>
-      <w:r>
-        <w:rPr>
-          <w:rFonts w:ascii="Arial" w:hAnsi="Arial" w:cs="Arial"/>
-          <w:b/>
-          <w:bCs/>
-          <w:lang w:val="es-MX"/>
-        </w:rPr>
-        <w:t>Value:</w:t>
+          <w:b/>
+          <w:bCs/>
+          <w:lang w:val="es-MX"/>
+        </w:rPr>
+      </w:pPr>
+      <w:proofErr w:type="spellStart"/>
+      <w:r>
+        <w:rPr>
+          <w:rFonts w:ascii="Arial" w:hAnsi="Arial" w:cs="Arial"/>
+          <w:b/>
+          <w:bCs/>
+          <w:lang w:val="es-MX"/>
+        </w:rPr>
+        <w:t>Graph</w:t>
+      </w:r>
+      <w:proofErr w:type="spellEnd"/>
+      <w:r>
+        <w:rPr>
+          <w:rFonts w:ascii="Arial" w:hAnsi="Arial" w:cs="Arial"/>
+          <w:lang w:val="es-MX"/>
+        </w:rPr>
+        <w:t>:</w:t>
       </w:r>
       <w:r>
         <w:rPr>
@@ -1639,7 +1920,7 @@
           <w:rFonts w:ascii="Arial" w:hAnsi="Arial" w:cs="Arial"/>
           <w:lang w:val="es-MX"/>
         </w:rPr>
-        <w:t>Su función consta en asignarle los valores a cada posición de la matriz que reciba en el parámetro.</w:t>
+        <w:t>La finalidad de esta función es imprimir la estructura de datos que se le indique en el parámetro, su accionar dentro del programa es meramente gráfico.</w:t>
       </w:r>
       <w:r>
         <w:rPr>
@@ -1660,23 +1941,25 @@
         </w:numPr>
         <w:rPr>
           <w:rFonts w:ascii="Arial" w:hAnsi="Arial" w:cs="Arial"/>
-          <w:b/>
-          <w:bCs/>
-          <w:lang w:val="es-MX"/>
-        </w:rPr>
-      </w:pPr>
-      <w:r>
-        <w:rPr>
-          <w:rFonts w:ascii="Arial" w:hAnsi="Arial" w:cs="Arial"/>
-          <w:b/>
-          <w:bCs/>
-          <w:lang w:val="es-MX"/>
-        </w:rPr>
-        <w:t>Graph</w:t>
-      </w:r>
-      <w:r>
-        <w:rPr>
-          <w:rFonts w:ascii="Arial" w:hAnsi="Arial" w:cs="Arial"/>
+          <w:lang w:val="es-MX"/>
+        </w:rPr>
+      </w:pPr>
+      <w:proofErr w:type="spellStart"/>
+      <w:r>
+        <w:rPr>
+          <w:rFonts w:ascii="Arial" w:hAnsi="Arial" w:cs="Arial"/>
+          <w:b/>
+          <w:bCs/>
+          <w:lang w:val="es-MX"/>
+        </w:rPr>
+        <w:t>Eraser</w:t>
+      </w:r>
+      <w:proofErr w:type="spellEnd"/>
+      <w:r>
+        <w:rPr>
+          <w:rFonts w:ascii="Arial" w:hAnsi="Arial" w:cs="Arial"/>
+          <w:b/>
+          <w:bCs/>
           <w:lang w:val="es-MX"/>
         </w:rPr>
         <w:t>:</w:t>
@@ -1695,53 +1978,6 @@
           <w:rFonts w:ascii="Arial" w:hAnsi="Arial" w:cs="Arial"/>
           <w:lang w:val="es-MX"/>
         </w:rPr>
-        <w:t>La finalidad de esta función es imprimir la estructura de datos que se le indique en el parámetro, su accionar dentro del programa es meramente gráfico.</w:t>
-      </w:r>
-      <w:r>
-        <w:rPr>
-          <w:rFonts w:ascii="Arial" w:hAnsi="Arial" w:cs="Arial"/>
-          <w:b/>
-          <w:bCs/>
-          <w:lang w:val="es-MX"/>
-        </w:rPr>
-        <w:t xml:space="preserve"> </w:t>
-      </w:r>
-    </w:p>
-    <w:p>
-      <w:pPr>
-        <w:pStyle w:val="Prrafodelista"/>
-        <w:numPr>
-          <w:ilvl w:val="0"/>
-          <w:numId w:val="4"/>
-        </w:numPr>
-        <w:rPr>
-          <w:rFonts w:ascii="Arial" w:hAnsi="Arial" w:cs="Arial"/>
-          <w:lang w:val="es-MX"/>
-        </w:rPr>
-      </w:pPr>
-      <w:r>
-        <w:rPr>
-          <w:rFonts w:ascii="Arial" w:hAnsi="Arial" w:cs="Arial"/>
-          <w:b/>
-          <w:bCs/>
-          <w:lang w:val="es-MX"/>
-        </w:rPr>
-        <w:t>Eraser:</w:t>
-      </w:r>
-      <w:r>
-        <w:rPr>
-          <w:rFonts w:ascii="Arial" w:hAnsi="Arial" w:cs="Arial"/>
-          <w:b/>
-          <w:bCs/>
-          <w:lang w:val="es-MX"/>
-        </w:rPr>
-        <w:t xml:space="preserve"> </w:t>
-      </w:r>
-      <w:r>
-        <w:rPr>
-          <w:rFonts w:ascii="Arial" w:hAnsi="Arial" w:cs="Arial"/>
-          <w:lang w:val="es-MX"/>
-        </w:rPr>
         <w:t>Su función es liberar la memoria reservada por cada uno de los punteros dinámicos al final del programa.</w:t>
       </w:r>
     </w:p>
@@ -1848,6 +2084,7 @@
         </w:rPr>
         <w:t xml:space="preserve"> que nos ayudaran con las validaciones, como haremos las validaciones?, </w:t>
       </w:r>
+      <w:proofErr w:type="spellStart"/>
       <w:r>
         <w:rPr>
           <w:rFonts w:ascii="Arial" w:hAnsi="Arial" w:cs="Arial"/>
@@ -1855,6 +2092,7 @@
         </w:rPr>
         <w:t>Rotacion</w:t>
       </w:r>
+      <w:proofErr w:type="spellEnd"/>
       <w:r>
         <w:rPr>
           <w:rFonts w:ascii="Arial" w:hAnsi="Arial" w:cs="Arial"/>
@@ -1867,7 +2105,15 @@
           <w:rFonts w:ascii="Arial" w:hAnsi="Arial" w:cs="Arial"/>
           <w:lang w:val="es-MX"/>
         </w:rPr>
-        <w:t>, Cual es el escenario en que la matriz cambia de tamaño y rota?</w:t>
+        <w:t xml:space="preserve">, Cual es el escenario en que la matriz cambia de tamaño y </w:t>
+      </w:r>
+      <w:proofErr w:type="gramStart"/>
+      <w:r>
+        <w:rPr>
+          <w:rFonts w:ascii="Arial" w:hAnsi="Arial" w:cs="Arial"/>
+          <w:lang w:val="es-MX"/>
+        </w:rPr>
+        <w:t>rota?</w:t>
       </w:r>
       <w:r>
         <w:rPr>
@@ -1876,6 +2122,7 @@
         </w:rPr>
         <w:t>.</w:t>
       </w:r>
+      <w:proofErr w:type="gramEnd"/>
     </w:p>
     <w:p>
       <w:pPr>
@@ -1916,7 +2163,6 @@
           <w:rFonts w:ascii="Arial" w:hAnsi="Arial" w:cs="Arial"/>
           <w:lang w:val="es-MX"/>
         </w:rPr>
-        <w:lastRenderedPageBreak/>
         <w:t>Función</w:t>
       </w:r>
       <w:r>
@@ -1944,7 +2190,23 @@
           <w:rFonts w:ascii="Arial" w:hAnsi="Arial" w:cs="Arial"/>
           <w:lang w:val="es-MX"/>
         </w:rPr>
-        <w:t xml:space="preserve">Gracias al aporte del tutor se logro concretar una estrategia con el triple puntero, ya que se estaba pensando en meter en un mismo arreglo todos los datos </w:t>
+        <w:t xml:space="preserve">Gracias al aporte del tutor se </w:t>
+      </w:r>
+      <w:proofErr w:type="spellStart"/>
+      <w:r>
+        <w:rPr>
+          <w:rFonts w:ascii="Arial" w:hAnsi="Arial" w:cs="Arial"/>
+          <w:lang w:val="es-MX"/>
+        </w:rPr>
+        <w:t>logro</w:t>
+      </w:r>
+      <w:proofErr w:type="spellEnd"/>
+      <w:r>
+        <w:rPr>
+          <w:rFonts w:ascii="Arial" w:hAnsi="Arial" w:cs="Arial"/>
+          <w:lang w:val="es-MX"/>
+        </w:rPr>
+        <w:t xml:space="preserve"> concretar una estrategia con el triple puntero, ya que se estaba pensando en meter en un mismo arreglo todos los datos </w:t>
       </w:r>
       <w:r>
         <w:rPr>
@@ -1958,7 +2220,23 @@
           <w:rFonts w:ascii="Arial" w:hAnsi="Arial" w:cs="Arial"/>
           <w:lang w:val="es-MX"/>
         </w:rPr>
-        <w:t xml:space="preserve"> también independizar cada uno de las estructuras de datos. a raíz de estos consejos se creo otro arreglo que esta alineado</w:t>
+        <w:t xml:space="preserve"> también independizar cada uno de las estructuras de datos. a raíz de estos consejos se </w:t>
+      </w:r>
+      <w:proofErr w:type="spellStart"/>
+      <w:r>
+        <w:rPr>
+          <w:rFonts w:ascii="Arial" w:hAnsi="Arial" w:cs="Arial"/>
+          <w:lang w:val="es-MX"/>
+        </w:rPr>
+        <w:t>creo</w:t>
+      </w:r>
+      <w:proofErr w:type="spellEnd"/>
+      <w:r>
+        <w:rPr>
+          <w:rFonts w:ascii="Arial" w:hAnsi="Arial" w:cs="Arial"/>
+          <w:lang w:val="es-MX"/>
+        </w:rPr>
+        <w:t xml:space="preserve"> otro arreglo que esta alineado</w:t>
       </w:r>
       <w:r>
         <w:rPr>
@@ -2041,6 +2319,7 @@
           <w:rFonts w:ascii="Arial" w:hAnsi="Arial" w:cs="Arial"/>
           <w:lang w:val="es-MX"/>
         </w:rPr>
+        <w:lastRenderedPageBreak/>
         <w:t>Se añadió una pequeña validación de entrada en la parte que el usuario ingresaba el orden de cada matriz</w:t>
       </w:r>
     </w:p>
@@ -2131,57 +2410,193 @@
           <w:rFonts w:ascii="Arial" w:hAnsi="Arial" w:cs="Arial"/>
           <w:lang w:val="es-MX"/>
         </w:rPr>
-        <w:t xml:space="preserve">Al pensar que la secuencia la </w:t>
-      </w:r>
-      <w:r>
-        <w:rPr>
-          <w:rFonts w:ascii="Arial" w:hAnsi="Arial" w:cs="Arial"/>
-          <w:lang w:val="es-MX"/>
-        </w:rPr>
-        <w:t>podía</w:t>
-      </w:r>
-      <w:r>
-        <w:rPr>
-          <w:rFonts w:ascii="Arial" w:hAnsi="Arial" w:cs="Arial"/>
-          <w:lang w:val="es-MX"/>
-        </w:rPr>
-        <w:t xml:space="preserve"> determinar </w:t>
-      </w:r>
-      <w:r>
-        <w:rPr>
-          <w:rFonts w:ascii="Arial" w:hAnsi="Arial" w:cs="Arial"/>
-          <w:lang w:val="es-MX"/>
-        </w:rPr>
-        <w:t>el</w:t>
-      </w:r>
-      <w:r>
-        <w:rPr>
-          <w:rFonts w:ascii="Arial" w:hAnsi="Arial" w:cs="Arial"/>
-          <w:lang w:val="es-MX"/>
-        </w:rPr>
-        <w:t xml:space="preserve"> usuario, </w:t>
-      </w:r>
-      <w:r>
-        <w:rPr>
-          <w:rFonts w:ascii="Arial" w:hAnsi="Arial" w:cs="Arial"/>
-          <w:lang w:val="es-MX"/>
-        </w:rPr>
-        <w:t>surgía</w:t>
-      </w:r>
-      <w:r>
-        <w:rPr>
-          <w:rFonts w:ascii="Arial" w:hAnsi="Arial" w:cs="Arial"/>
-          <w:lang w:val="es-MX"/>
-        </w:rPr>
-        <w:t xml:space="preserve"> un problema en cuanto a las rotaciones, ya que al buscar un </w:t>
-      </w:r>
-      <w:r>
-        <w:rPr>
-          <w:rFonts w:ascii="Arial" w:hAnsi="Arial" w:cs="Arial"/>
-          <w:lang w:val="es-MX"/>
-        </w:rPr>
-        <w:t>número</w:t>
-      </w:r>
+        <w:t>Al pensar que la secuencia la podía determinar el usuario, surgía un problema en cuanto a las rotaciones, ya que al buscar un número más grande que el de mayor valor en la estructura entraba en un bucle infinito, por lo que la secuencia debía ser intercalada</w:t>
+      </w:r>
+      <w:r>
+        <w:rPr>
+          <w:rFonts w:ascii="Arial" w:hAnsi="Arial" w:cs="Arial"/>
+          <w:lang w:val="es-MX"/>
+        </w:rPr>
+        <w:t xml:space="preserve"> según el 1 o -1.</w:t>
+      </w:r>
+    </w:p>
+    <w:p>
+      <w:pPr>
+        <w:ind w:left="1068" w:firstLine="0"/>
+        <w:rPr>
+          <w:rFonts w:ascii="Arial" w:hAnsi="Arial" w:cs="Arial"/>
+          <w:lang w:val="es-MX"/>
+        </w:rPr>
+      </w:pPr>
+      <w:r>
+        <w:rPr>
+          <w:rFonts w:ascii="Arial" w:hAnsi="Arial" w:cs="Arial"/>
+          <w:lang w:val="es-MX"/>
+        </w:rPr>
+        <w:sym w:font="Wingdings" w:char="F0E0"/>
+      </w:r>
+      <w:r>
+        <w:rPr>
+          <w:rFonts w:ascii="Arial" w:hAnsi="Arial" w:cs="Arial"/>
+          <w:lang w:val="es-MX"/>
+        </w:rPr>
+        <w:t>Avances Día 4:</w:t>
+      </w:r>
+    </w:p>
+    <w:p>
+      <w:pPr>
+        <w:pStyle w:val="Prrafodelista"/>
+        <w:numPr>
+          <w:ilvl w:val="0"/>
+          <w:numId w:val="13"/>
+        </w:numPr>
+        <w:rPr>
+          <w:rFonts w:ascii="Arial" w:hAnsi="Arial" w:cs="Arial"/>
+          <w:lang w:val="es-MX"/>
+        </w:rPr>
+      </w:pPr>
+      <w:r>
+        <w:rPr>
+          <w:rFonts w:ascii="Arial" w:hAnsi="Arial" w:cs="Arial"/>
+          <w:lang w:val="es-MX"/>
+        </w:rPr>
+        <w:t xml:space="preserve">Se corrigió la función </w:t>
+      </w:r>
+      <w:proofErr w:type="spellStart"/>
+      <w:r>
+        <w:rPr>
+          <w:rFonts w:ascii="Arial" w:hAnsi="Arial" w:cs="Arial"/>
+          <w:lang w:val="es-MX"/>
+        </w:rPr>
+        <w:t>rotation</w:t>
+      </w:r>
+      <w:proofErr w:type="spellEnd"/>
+      <w:r>
+        <w:rPr>
+          <w:rFonts w:ascii="Arial" w:hAnsi="Arial" w:cs="Arial"/>
+          <w:lang w:val="es-MX"/>
+        </w:rPr>
+        <w:t xml:space="preserve"> ya que no funcionaba con matrices de 6x6 en adelante a partir de un concepto de “capas”, también se añadieron muchos condicionales a la función </w:t>
+      </w:r>
+      <w:proofErr w:type="spellStart"/>
+      <w:r>
+        <w:rPr>
+          <w:rFonts w:ascii="Arial" w:hAnsi="Arial" w:cs="Arial"/>
+          <w:lang w:val="es-MX"/>
+        </w:rPr>
+        <w:t>Locked</w:t>
+      </w:r>
+      <w:proofErr w:type="spellEnd"/>
+      <w:r>
+        <w:rPr>
+          <w:rFonts w:ascii="Arial" w:hAnsi="Arial" w:cs="Arial"/>
+          <w:lang w:val="es-MX"/>
+        </w:rPr>
+        <w:t>, esto debido a la alta cantidad de escenarios en los que la posición seleccionada debe adaptarse a una matriz de mayor orden.</w:t>
+      </w:r>
+    </w:p>
+    <w:p>
+      <w:pPr>
+        <w:pStyle w:val="Prrafodelista"/>
+        <w:numPr>
+          <w:ilvl w:val="0"/>
+          <w:numId w:val="8"/>
+        </w:numPr>
+        <w:rPr>
+          <w:rFonts w:ascii="Arial" w:hAnsi="Arial" w:cs="Arial"/>
+          <w:lang w:val="es-MX"/>
+        </w:rPr>
+      </w:pPr>
+      <w:r>
+        <w:rPr>
+          <w:rFonts w:ascii="Arial" w:hAnsi="Arial" w:cs="Arial"/>
+          <w:lang w:val="es-MX"/>
+        </w:rPr>
+        <w:t xml:space="preserve">PROBLEMA: No siempre la matriz que debe rotar es la de adelante, ya que se puede dar el caso en que rotándola por completo no se puede obtener un </w:t>
+      </w:r>
+      <w:r>
+        <w:rPr>
+          <w:rFonts w:ascii="Arial" w:hAnsi="Arial" w:cs="Arial"/>
+          <w:lang w:val="es-MX"/>
+        </w:rPr>
+        <w:lastRenderedPageBreak/>
+        <w:t xml:space="preserve">número mayor al apuntado de la matriz referenciada, por lo que se deben buscar soluciones para este posible escenario, ¿Aumentar la matriz de </w:t>
+      </w:r>
+      <w:proofErr w:type="gramStart"/>
+      <w:r>
+        <w:rPr>
+          <w:rFonts w:ascii="Arial" w:hAnsi="Arial" w:cs="Arial"/>
+          <w:lang w:val="es-MX"/>
+        </w:rPr>
+        <w:t>tamaño?¿</w:t>
+      </w:r>
+      <w:proofErr w:type="gramEnd"/>
+      <w:r>
+        <w:rPr>
+          <w:rFonts w:ascii="Arial" w:hAnsi="Arial" w:cs="Arial"/>
+          <w:lang w:val="es-MX"/>
+        </w:rPr>
+        <w:t xml:space="preserve">Rotar la matriz actual? </w:t>
+      </w:r>
+    </w:p>
+    <w:p>
+      <w:pPr>
+        <w:pStyle w:val="Prrafodelista"/>
+        <w:numPr>
+          <w:ilvl w:val="0"/>
+          <w:numId w:val="8"/>
+        </w:numPr>
+        <w:rPr>
+          <w:rFonts w:ascii="Arial" w:hAnsi="Arial" w:cs="Arial"/>
+          <w:lang w:val="es-MX"/>
+        </w:rPr>
+      </w:pPr>
+      <w:r>
+        <w:rPr>
+          <w:rFonts w:ascii="Arial" w:hAnsi="Arial" w:cs="Arial"/>
+          <w:lang w:val="es-MX"/>
+        </w:rPr>
+        <w:t xml:space="preserve">PROBLEMA: Durante las pruebas y correcciones que se le realizaban a </w:t>
+      </w:r>
+      <w:proofErr w:type="spellStart"/>
+      <w:r>
+        <w:rPr>
+          <w:rFonts w:ascii="Arial" w:hAnsi="Arial" w:cs="Arial"/>
+          <w:lang w:val="es-MX"/>
+        </w:rPr>
+        <w:t>Locked</w:t>
+      </w:r>
+      <w:proofErr w:type="spellEnd"/>
+      <w:r>
+        <w:rPr>
+          <w:rFonts w:ascii="Arial" w:hAnsi="Arial" w:cs="Arial"/>
+          <w:lang w:val="es-MX"/>
+        </w:rPr>
+        <w:t xml:space="preserve"> (Función para determinar la apertura de X), se </w:t>
+      </w:r>
+      <w:r>
+        <w:rPr>
+          <w:rFonts w:ascii="Arial" w:hAnsi="Arial" w:cs="Arial"/>
+          <w:lang w:val="es-MX"/>
+        </w:rPr>
+        <w:t>determinó</w:t>
+      </w:r>
+      <w:r>
+        <w:rPr>
+          <w:rFonts w:ascii="Arial" w:hAnsi="Arial" w:cs="Arial"/>
+          <w:lang w:val="es-MX"/>
+        </w:rPr>
+        <w:t xml:space="preserve"> que la función </w:t>
+      </w:r>
+      <w:proofErr w:type="spellStart"/>
+      <w:r>
+        <w:rPr>
+          <w:rFonts w:ascii="Arial" w:hAnsi="Arial" w:cs="Arial"/>
+          <w:lang w:val="es-MX"/>
+        </w:rPr>
+        <w:t>Rotation</w:t>
+      </w:r>
+      <w:proofErr w:type="spellEnd"/>
       <w:r>
         <w:rPr>
           <w:rFonts w:ascii="Arial" w:hAnsi="Arial" w:cs="Arial"/>
@@ -2194,43 +2609,97 @@
           <w:rFonts w:ascii="Arial" w:hAnsi="Arial" w:cs="Arial"/>
           <w:lang w:val="es-MX"/>
         </w:rPr>
-        <w:t>más</w:t>
-      </w:r>
-      <w:r>
-        <w:rPr>
-          <w:rFonts w:ascii="Arial" w:hAnsi="Arial" w:cs="Arial"/>
-          <w:lang w:val="es-MX"/>
-        </w:rPr>
-        <w:t xml:space="preserve"> grande </w:t>
-      </w:r>
-      <w:r>
-        <w:rPr>
-          <w:rFonts w:ascii="Arial" w:hAnsi="Arial" w:cs="Arial"/>
-          <w:lang w:val="es-MX"/>
-        </w:rPr>
-        <w:lastRenderedPageBreak/>
-        <w:t xml:space="preserve">que el de mayor valor en la estructura entraba en un bucle infinito, por lo que la secuencia </w:t>
-      </w:r>
-      <w:r>
-        <w:rPr>
-          <w:rFonts w:ascii="Arial" w:hAnsi="Arial" w:cs="Arial"/>
-          <w:lang w:val="es-MX"/>
-        </w:rPr>
-        <w:t>debía</w:t>
-      </w:r>
-      <w:r>
-        <w:rPr>
-          <w:rFonts w:ascii="Arial" w:hAnsi="Arial" w:cs="Arial"/>
-          <w:lang w:val="es-MX"/>
-        </w:rPr>
-        <w:t xml:space="preserve"> ser intercalada</w:t>
-      </w:r>
-      <w:r>
-        <w:rPr>
-          <w:rFonts w:ascii="Arial" w:hAnsi="Arial" w:cs="Arial"/>
-          <w:lang w:val="es-MX"/>
-        </w:rPr>
-        <w:t xml:space="preserve"> según el 1 o -1.</w:t>
+        <w:t>tenía</w:t>
+      </w:r>
+      <w:r>
+        <w:rPr>
+          <w:rFonts w:ascii="Arial" w:hAnsi="Arial" w:cs="Arial"/>
+          <w:lang w:val="es-MX"/>
+        </w:rPr>
+        <w:t xml:space="preserve"> ciertos problemas con matrices de cierto orden</w:t>
+      </w:r>
+      <w:r>
+        <w:rPr>
+          <w:rFonts w:ascii="Arial" w:hAnsi="Arial" w:cs="Arial"/>
+          <w:lang w:val="es-MX"/>
+        </w:rPr>
+        <w:t>.</w:t>
+      </w:r>
+    </w:p>
+    <w:p>
+      <w:pPr>
+        <w:pStyle w:val="Prrafodelista"/>
+        <w:numPr>
+          <w:ilvl w:val="0"/>
+          <w:numId w:val="8"/>
+        </w:numPr>
+        <w:rPr>
+          <w:rFonts w:ascii="Arial" w:hAnsi="Arial" w:cs="Arial"/>
+          <w:lang w:val="es-MX"/>
+        </w:rPr>
+      </w:pPr>
+      <w:r>
+        <w:rPr>
+          <w:rFonts w:ascii="Arial" w:hAnsi="Arial" w:cs="Arial"/>
+          <w:lang w:val="es-MX"/>
+        </w:rPr>
+        <w:t>Se eliminaron y añadieron algunas variables de Rotation a raíz de su corrección.</w:t>
+      </w:r>
+    </w:p>
+    <w:p>
+      <w:pPr>
+        <w:pStyle w:val="Prrafodelista"/>
+        <w:numPr>
+          <w:ilvl w:val="0"/>
+          <w:numId w:val="8"/>
+        </w:numPr>
+        <w:rPr>
+          <w:rFonts w:ascii="Arial" w:hAnsi="Arial" w:cs="Arial"/>
+          <w:lang w:val="es-MX"/>
+        </w:rPr>
+      </w:pPr>
+      <w:r>
+        <w:rPr>
+          <w:rFonts w:ascii="Arial" w:hAnsi="Arial" w:cs="Arial"/>
+          <w:lang w:val="es-MX"/>
+        </w:rPr>
+        <w:t xml:space="preserve">Se determino un limite para las rotaciones de la matriz, esto debido a </w:t>
+      </w:r>
+      <w:proofErr w:type="gramStart"/>
+      <w:r>
+        <w:rPr>
+          <w:rFonts w:ascii="Arial" w:hAnsi="Arial" w:cs="Arial"/>
+          <w:lang w:val="es-MX"/>
+        </w:rPr>
+        <w:t>que</w:t>
+      </w:r>
+      <w:proofErr w:type="gramEnd"/>
+      <w:r>
+        <w:rPr>
+          <w:rFonts w:ascii="Arial" w:hAnsi="Arial" w:cs="Arial"/>
+          <w:lang w:val="es-MX"/>
+        </w:rPr>
+        <w:t xml:space="preserve"> al rotar 3 veces, todos sus valores fueron evaluados. En caso de que la otra matriz con la que se evaluó también realice esas 3 rotaciones, se da por hecho que no es posible cumplir con las condiciones que K me pide.  </w:t>
+      </w:r>
+    </w:p>
+    <w:p>
+      <w:pPr>
+        <w:pStyle w:val="Prrafodelista"/>
+        <w:numPr>
+          <w:ilvl w:val="0"/>
+          <w:numId w:val="8"/>
+        </w:numPr>
+        <w:rPr>
+          <w:rFonts w:ascii="Arial" w:hAnsi="Arial" w:cs="Arial"/>
+          <w:lang w:val="es-MX"/>
+        </w:rPr>
+      </w:pPr>
+      <w:r>
+        <w:rPr>
+          <w:rFonts w:ascii="Arial" w:hAnsi="Arial" w:cs="Arial"/>
+          <w:lang w:val="es-MX"/>
+        </w:rPr>
+        <w:t>Una posible solución al problema en que no es suficiente con rotar las matrices, es la de aumentar su tamaño hasta cumplir con las condiciones</w:t>
       </w:r>
     </w:p>
     <w:p>
@@ -2834,6 +3303,119 @@
     </w:lvl>
   </w:abstractNum>
   <w:abstractNum w:abstractNumId="5" w15:restartNumberingAfterBreak="0">
+    <w:nsid w:val="28BF57DF"/>
+    <w:multiLevelType w:val="hybridMultilevel"/>
+    <w:tmpl w:val="84728920"/>
+    <w:lvl w:ilvl="0" w:tplc="240A0001">
+      <w:start w:val="1"/>
+      <w:numFmt w:val="bullet"/>
+      <w:lvlText w:val=""/>
+      <w:lvlJc w:val="left"/>
+      <w:pPr>
+        <w:ind w:left="1428" w:hanging="360"/>
+      </w:pPr>
+      <w:rPr>
+        <w:rFonts w:ascii="Symbol" w:hAnsi="Symbol" w:hint="default"/>
+      </w:rPr>
+    </w:lvl>
+    <w:lvl w:ilvl="1" w:tplc="240A0003" w:tentative="1">
+      <w:start w:val="1"/>
+      <w:numFmt w:val="bullet"/>
+      <w:lvlText w:val="o"/>
+      <w:lvlJc w:val="left"/>
+      <w:pPr>
+        <w:ind w:left="2148" w:hanging="360"/>
+      </w:pPr>
+      <w:rPr>
+        <w:rFonts w:ascii="Courier New" w:hAnsi="Courier New" w:cs="Courier New" w:hint="default"/>
+      </w:rPr>
+    </w:lvl>
+    <w:lvl w:ilvl="2" w:tplc="240A0005" w:tentative="1">
+      <w:start w:val="1"/>
+      <w:numFmt w:val="bullet"/>
+      <w:lvlText w:val=""/>
+      <w:lvlJc w:val="left"/>
+      <w:pPr>
+        <w:ind w:left="2868" w:hanging="360"/>
+      </w:pPr>
+      <w:rPr>
+        <w:rFonts w:ascii="Wingdings" w:hAnsi="Wingdings" w:hint="default"/>
+      </w:rPr>
+    </w:lvl>
+    <w:lvl w:ilvl="3" w:tplc="240A0001" w:tentative="1">
+      <w:start w:val="1"/>
+      <w:numFmt w:val="bullet"/>
+      <w:lvlText w:val=""/>
+      <w:lvlJc w:val="left"/>
+      <w:pPr>
+        <w:ind w:left="3588" w:hanging="360"/>
+      </w:pPr>
+      <w:rPr>
+        <w:rFonts w:ascii="Symbol" w:hAnsi="Symbol" w:hint="default"/>
+      </w:rPr>
+    </w:lvl>
+    <w:lvl w:ilvl="4" w:tplc="240A0003" w:tentative="1">
+      <w:start w:val="1"/>
+      <w:numFmt w:val="bullet"/>
+      <w:lvlText w:val="o"/>
+      <w:lvlJc w:val="left"/>
+      <w:pPr>
+        <w:ind w:left="4308" w:hanging="360"/>
+      </w:pPr>
+      <w:rPr>
+        <w:rFonts w:ascii="Courier New" w:hAnsi="Courier New" w:cs="Courier New" w:hint="default"/>
+      </w:rPr>
+    </w:lvl>
+    <w:lvl w:ilvl="5" w:tplc="240A0005" w:tentative="1">
+      <w:start w:val="1"/>
+      <w:numFmt w:val="bullet"/>
+      <w:lvlText w:val=""/>
+      <w:lvlJc w:val="left"/>
+      <w:pPr>
+        <w:ind w:left="5028" w:hanging="360"/>
+      </w:pPr>
+      <w:rPr>
+        <w:rFonts w:ascii="Wingdings" w:hAnsi="Wingdings" w:hint="default"/>
+      </w:rPr>
+    </w:lvl>
+    <w:lvl w:ilvl="6" w:tplc="240A0001" w:tentative="1">
+      <w:start w:val="1"/>
+      <w:numFmt w:val="bullet"/>
+      <w:lvlText w:val=""/>
+      <w:lvlJc w:val="left"/>
+      <w:pPr>
+        <w:ind w:left="5748" w:hanging="360"/>
+      </w:pPr>
+      <w:rPr>
+        <w:rFonts w:ascii="Symbol" w:hAnsi="Symbol" w:hint="default"/>
+      </w:rPr>
+    </w:lvl>
+    <w:lvl w:ilvl="7" w:tplc="240A0003" w:tentative="1">
+      <w:start w:val="1"/>
+      <w:numFmt w:val="bullet"/>
+      <w:lvlText w:val="o"/>
+      <w:lvlJc w:val="left"/>
+      <w:pPr>
+        <w:ind w:left="6468" w:hanging="360"/>
+      </w:pPr>
+      <w:rPr>
+        <w:rFonts w:ascii="Courier New" w:hAnsi="Courier New" w:cs="Courier New" w:hint="default"/>
+      </w:rPr>
+    </w:lvl>
+    <w:lvl w:ilvl="8" w:tplc="240A0005" w:tentative="1">
+      <w:start w:val="1"/>
+      <w:numFmt w:val="bullet"/>
+      <w:lvlText w:val=""/>
+      <w:lvlJc w:val="left"/>
+      <w:pPr>
+        <w:ind w:left="7188" w:hanging="360"/>
+      </w:pPr>
+      <w:rPr>
+        <w:rFonts w:ascii="Wingdings" w:hAnsi="Wingdings" w:hint="default"/>
+      </w:rPr>
+    </w:lvl>
+  </w:abstractNum>
+  <w:abstractNum w:abstractNumId="6" w15:restartNumberingAfterBreak="0">
     <w:nsid w:val="3A935D88"/>
     <w:multiLevelType w:val="hybridMultilevel"/>
     <w:tmpl w:val="E04C4674"/>
@@ -2946,7 +3528,7 @@
       </w:rPr>
     </w:lvl>
   </w:abstractNum>
-  <w:abstractNum w:abstractNumId="6" w15:restartNumberingAfterBreak="0">
+  <w:abstractNum w:abstractNumId="7" w15:restartNumberingAfterBreak="0">
     <w:nsid w:val="3A9F1F46"/>
     <w:multiLevelType w:val="hybridMultilevel"/>
     <w:tmpl w:val="CCA68D94"/>
@@ -3059,7 +3641,7 @@
       </w:rPr>
     </w:lvl>
   </w:abstractNum>
-  <w:abstractNum w:abstractNumId="7" w15:restartNumberingAfterBreak="0">
+  <w:abstractNum w:abstractNumId="8" w15:restartNumberingAfterBreak="0">
     <w:nsid w:val="4BE734A3"/>
     <w:multiLevelType w:val="hybridMultilevel"/>
     <w:tmpl w:val="3C7A6B80"/>
@@ -3172,7 +3754,7 @@
       </w:rPr>
     </w:lvl>
   </w:abstractNum>
-  <w:abstractNum w:abstractNumId="8" w15:restartNumberingAfterBreak="0">
+  <w:abstractNum w:abstractNumId="9" w15:restartNumberingAfterBreak="0">
     <w:nsid w:val="5DB5380D"/>
     <w:multiLevelType w:val="hybridMultilevel"/>
     <w:tmpl w:val="FE22F738"/>
@@ -3285,7 +3867,7 @@
       </w:rPr>
     </w:lvl>
   </w:abstractNum>
-  <w:abstractNum w:abstractNumId="9" w15:restartNumberingAfterBreak="0">
+  <w:abstractNum w:abstractNumId="10" w15:restartNumberingAfterBreak="0">
     <w:nsid w:val="61E445BC"/>
     <w:multiLevelType w:val="hybridMultilevel"/>
     <w:tmpl w:val="F3B63BB2"/>
@@ -3398,7 +3980,7 @@
       </w:rPr>
     </w:lvl>
   </w:abstractNum>
-  <w:abstractNum w:abstractNumId="10" w15:restartNumberingAfterBreak="0">
+  <w:abstractNum w:abstractNumId="11" w15:restartNumberingAfterBreak="0">
     <w:nsid w:val="6EC00E56"/>
     <w:multiLevelType w:val="hybridMultilevel"/>
     <w:tmpl w:val="3A94C144"/>
@@ -3511,7 +4093,7 @@
       </w:rPr>
     </w:lvl>
   </w:abstractNum>
-  <w:abstractNum w:abstractNumId="11" w15:restartNumberingAfterBreak="0">
+  <w:abstractNum w:abstractNumId="12" w15:restartNumberingAfterBreak="0">
     <w:nsid w:val="6F2E749B"/>
     <w:multiLevelType w:val="hybridMultilevel"/>
     <w:tmpl w:val="5AFCF7EA"/>
@@ -3625,10 +4207,10 @@
     </w:lvl>
   </w:abstractNum>
   <w:num w:numId="1" w16cid:durableId="578637363">
-    <w:abstractNumId w:val="5"/>
+    <w:abstractNumId w:val="6"/>
   </w:num>
   <w:num w:numId="2" w16cid:durableId="2134253330">
-    <w:abstractNumId w:val="6"/>
+    <w:abstractNumId w:val="7"/>
   </w:num>
   <w:num w:numId="3" w16cid:durableId="1859390498">
     <w:abstractNumId w:val="2"/>
@@ -3637,7 +4219,7 @@
     <w:abstractNumId w:val="0"/>
   </w:num>
   <w:num w:numId="5" w16cid:durableId="1688674385">
-    <w:abstractNumId w:val="11"/>
+    <w:abstractNumId w:val="12"/>
   </w:num>
   <w:num w:numId="6" w16cid:durableId="407532768">
     <w:abstractNumId w:val="1"/>
@@ -3649,16 +4231,19 @@
     <w:abstractNumId w:val="4"/>
   </w:num>
   <w:num w:numId="9" w16cid:durableId="1406877098">
+    <w:abstractNumId w:val="9"/>
+  </w:num>
+  <w:num w:numId="10" w16cid:durableId="1774208897">
+    <w:abstractNumId w:val="10"/>
+  </w:num>
+  <w:num w:numId="11" w16cid:durableId="1480079285">
     <w:abstractNumId w:val="8"/>
   </w:num>
-  <w:num w:numId="10" w16cid:durableId="1774208897">
-    <w:abstractNumId w:val="9"/>
+  <w:num w:numId="12" w16cid:durableId="453518934">
+    <w:abstractNumId w:val="11"/>
   </w:num>
-  <w:num w:numId="11" w16cid:durableId="1480079285">
-    <w:abstractNumId w:val="7"/>
-  </w:num>
-  <w:num w:numId="12" w16cid:durableId="453518934">
-    <w:abstractNumId w:val="10"/>
+  <w:num w:numId="13" w16cid:durableId="2116364754">
+    <w:abstractNumId w:val="5"/>
   </w:num>
 </w:numbering>
 </file>

</xml_diff>

<commit_message>
Commit #12 / Dia 5
</commit_message>
<xml_diff>
--- a/Informe alpha.docx
+++ b/Informe alpha.docx
@@ -461,7 +461,35 @@
           <w:rFonts w:ascii="Arial" w:hAnsi="Arial" w:cs="Arial"/>
           <w:lang w:val="es-MX"/>
         </w:rPr>
-        <w:t>Se podría usar un arreglo que contenga cada estructura de datos, lo que nos lleva a un posible triple puntero, uno que apunte a cada estructura, y los otros dos que apuntan a cada estructura de datos</w:t>
+        <w:t>Se podría usar un arreglo que contenga cada estructura de datos, lo que nos lleva a un posible triple puntero</w:t>
+      </w:r>
+      <w:r>
+        <w:rPr>
+          <w:rFonts w:ascii="Arial" w:hAnsi="Arial" w:cs="Arial"/>
+          <w:lang w:val="es-MX"/>
+        </w:rPr>
+        <w:t xml:space="preserve">, los 3 niveles constan de un arreglo que contenga n estructuras, otro que tenga </w:t>
+      </w:r>
+      <w:r>
+        <w:rPr>
+          <w:rFonts w:ascii="Arial" w:hAnsi="Arial" w:cs="Arial"/>
+          <w:lang w:val="es-MX"/>
+        </w:rPr>
+        <w:t>n</w:t>
+      </w:r>
+      <w:r>
+        <w:rPr>
+          <w:rFonts w:ascii="Arial" w:hAnsi="Arial" w:cs="Arial"/>
+          <w:lang w:val="es-MX"/>
+        </w:rPr>
+        <w:t xml:space="preserve"> espacios dentro de cada estructura</w:t>
+      </w:r>
+      <w:r>
+        <w:rPr>
+          <w:rFonts w:ascii="Arial" w:hAnsi="Arial" w:cs="Arial"/>
+          <w:lang w:val="es-MX"/>
+        </w:rPr>
+        <w:t xml:space="preserve"> y uno mas donde se tenga m espacios dentro de cada n.  </w:t>
       </w:r>
     </w:p>
     <w:p>
@@ -497,6 +525,13 @@
         </w:rPr>
         <w:t xml:space="preserve"> K</w:t>
       </w:r>
+      <w:r>
+        <w:rPr>
+          <w:rFonts w:ascii="Arial" w:hAnsi="Arial" w:cs="Arial"/>
+          <w:lang w:val="es-MX"/>
+        </w:rPr>
+        <w:t>.</w:t>
+      </w:r>
     </w:p>
     <w:p>
       <w:pPr>
@@ -646,23 +681,7 @@
           <w:lang w:val="es-MX"/>
         </w:rPr>
         <w:tab/>
-        <w:t xml:space="preserve">//Que </w:t>
-      </w:r>
-      <w:proofErr w:type="spellStart"/>
-      <w:r>
-        <w:rPr>
-          <w:rFonts w:ascii="Arial" w:hAnsi="Arial" w:cs="Arial"/>
-          <w:lang w:val="es-MX"/>
-        </w:rPr>
-        <w:t>entendio</w:t>
-      </w:r>
-      <w:proofErr w:type="spellEnd"/>
-      <w:r>
-        <w:rPr>
-          <w:rFonts w:ascii="Arial" w:hAnsi="Arial" w:cs="Arial"/>
-          <w:lang w:val="es-MX"/>
-        </w:rPr>
-        <w:t xml:space="preserve"> usted del problema una vez terminado</w:t>
+        <w:t>//Que entendio usted del problema una vez terminado</w:t>
       </w:r>
     </w:p>
     <w:p>
@@ -854,15 +873,13 @@
         </w:rPr>
         <w:t xml:space="preserve">Las partes </w:t>
       </w:r>
-      <w:proofErr w:type="spellStart"/>
-      <w:r>
-        <w:rPr>
-          <w:rFonts w:ascii="Arial" w:hAnsi="Arial" w:cs="Arial"/>
-          <w:lang w:val="es-MX"/>
-        </w:rPr>
-        <w:t>mas</w:t>
-      </w:r>
-      <w:proofErr w:type="spellEnd"/>
+      <w:r>
+        <w:rPr>
+          <w:rFonts w:ascii="Arial" w:hAnsi="Arial" w:cs="Arial"/>
+          <w:lang w:val="es-MX"/>
+        </w:rPr>
+        <w:t>más</w:t>
+      </w:r>
       <w:r>
         <w:rPr>
           <w:rFonts w:ascii="Arial" w:hAnsi="Arial" w:cs="Arial"/>
@@ -882,17 +899,57 @@
           <w:rFonts w:ascii="Arial" w:hAnsi="Arial" w:cs="Arial"/>
           <w:lang w:val="es-MX"/>
         </w:rPr>
-        <w:t xml:space="preserve"> de ultimo, para así ir construyendo poco a poco la arquitectura en base a las funciones </w:t>
-      </w:r>
-      <w:proofErr w:type="spellStart"/>
-      <w:r>
-        <w:rPr>
-          <w:rFonts w:ascii="Arial" w:hAnsi="Arial" w:cs="Arial"/>
-          <w:lang w:val="es-MX"/>
-        </w:rPr>
-        <w:t>mas</w:t>
-      </w:r>
-      <w:proofErr w:type="spellEnd"/>
+        <w:t xml:space="preserve"> de ultimo, para así ir construyendo poco a poco </w:t>
+      </w:r>
+      <w:r>
+        <w:rPr>
+          <w:rFonts w:ascii="Arial" w:hAnsi="Arial" w:cs="Arial"/>
+          <w:lang w:val="es-MX"/>
+        </w:rPr>
+        <w:t>unas bases</w:t>
+      </w:r>
+      <w:r>
+        <w:rPr>
+          <w:rFonts w:ascii="Arial" w:hAnsi="Arial" w:cs="Arial"/>
+          <w:lang w:val="es-MX"/>
+        </w:rPr>
+        <w:t xml:space="preserve"> </w:t>
+      </w:r>
+      <w:r>
+        <w:rPr>
+          <w:rFonts w:ascii="Arial" w:hAnsi="Arial" w:cs="Arial"/>
+          <w:lang w:val="es-MX"/>
+        </w:rPr>
+        <w:t>a partir</w:t>
+      </w:r>
+      <w:r>
+        <w:rPr>
+          <w:rFonts w:ascii="Arial" w:hAnsi="Arial" w:cs="Arial"/>
+          <w:lang w:val="es-MX"/>
+        </w:rPr>
+        <w:t xml:space="preserve"> </w:t>
+      </w:r>
+      <w:r>
+        <w:rPr>
+          <w:rFonts w:ascii="Arial" w:hAnsi="Arial" w:cs="Arial"/>
+          <w:lang w:val="es-MX"/>
+        </w:rPr>
+        <w:t>de</w:t>
+      </w:r>
+      <w:r>
+        <w:rPr>
+          <w:rFonts w:ascii="Arial" w:hAnsi="Arial" w:cs="Arial"/>
+          <w:lang w:val="es-MX"/>
+        </w:rPr>
+        <w:t xml:space="preserve"> funciones </w:t>
+      </w:r>
+      <w:r>
+        <w:rPr>
+          <w:rFonts w:ascii="Arial" w:hAnsi="Arial" w:cs="Arial"/>
+          <w:lang w:val="es-MX"/>
+        </w:rPr>
+        <w:t>más</w:t>
+      </w:r>
       <w:r>
         <w:rPr>
           <w:rFonts w:ascii="Arial" w:hAnsi="Arial" w:cs="Arial"/>
@@ -955,7 +1012,22 @@
           <w:rFonts w:ascii="Arial" w:hAnsi="Arial" w:cs="Arial"/>
           <w:lang w:val="es-MX"/>
         </w:rPr>
-        <w:t xml:space="preserve"> creciendo conforme el progreso en el análisis y la escritura de código avance, de este modo se añadirán exclusivamente ideas claras de lo realizado a excepción del análisis sobre posibles soluciones</w:t>
+        <w:t xml:space="preserve"> creciendo conforme el progreso en el análisis y la escritura de código avance, de este modo se añadirán exclusivamente ideas claras de lo realizado a excepción del </w:t>
+      </w:r>
+      <w:r>
+        <w:rPr>
+          <w:rFonts w:ascii="Arial" w:hAnsi="Arial" w:cs="Arial"/>
+          <w:lang w:val="es-MX"/>
+        </w:rPr>
+        <w:lastRenderedPageBreak/>
+        <w:t>análisis sobre posibles soluciones</w:t>
+      </w:r>
+      <w:r>
+        <w:rPr>
+          <w:rFonts w:ascii="Arial" w:hAnsi="Arial" w:cs="Arial"/>
+          <w:lang w:val="es-MX"/>
+        </w:rPr>
+        <w:t>. A continuación, enseñare un esquema que representa lo mencionado anteriormente</w:t>
       </w:r>
       <w:r>
         <w:rPr>
@@ -964,27 +1036,205 @@
         </w:rPr>
         <w:t>.</w:t>
       </w:r>
-      <w:r>
-        <w:rPr>
-          <w:rFonts w:ascii="Arial" w:hAnsi="Arial" w:cs="Arial"/>
-          <w:lang w:val="es-MX"/>
-        </w:rPr>
-        <w:t xml:space="preserve"> </w:t>
-      </w:r>
-    </w:p>
-    <w:p>
-      <w:pPr>
-        <w:rPr>
-          <w:rFonts w:ascii="Arial" w:hAnsi="Arial" w:cs="Arial"/>
-          <w:lang w:val="es-MX"/>
-        </w:rPr>
-      </w:pPr>
     </w:p>
     <w:p>
       <w:pPr>
         <w:jc w:val="center"/>
         <w:rPr>
           <w:rFonts w:ascii="Arial" w:hAnsi="Arial" w:cs="Arial"/>
+          <w:lang w:val="es-MX"/>
+        </w:rPr>
+      </w:pPr>
+      <w:r>
+        <w:rPr>
+          <w:rFonts w:ascii="Arial" w:hAnsi="Arial" w:cs="Arial"/>
+          <w:noProof/>
+          <w:lang w:val="es-MX"/>
+        </w:rPr>
+        <w:drawing>
+          <wp:anchor distT="0" distB="0" distL="114300" distR="114300" simplePos="0" relativeHeight="251658240" behindDoc="1" locked="0" layoutInCell="1" allowOverlap="1" wp14:anchorId="61635AA0" wp14:editId="4BEFCA14">
+            <wp:simplePos x="0" y="0"/>
+            <wp:positionH relativeFrom="column">
+              <wp:posOffset>449580</wp:posOffset>
+            </wp:positionH>
+            <wp:positionV relativeFrom="paragraph">
+              <wp:posOffset>0</wp:posOffset>
+            </wp:positionV>
+            <wp:extent cx="5935980" cy="4732020"/>
+            <wp:effectExtent l="0" t="0" r="7620" b="0"/>
+            <wp:wrapNone/>
+            <wp:docPr id="472284223" name="Imagen 1"/>
+            <wp:cNvGraphicFramePr>
+              <a:graphicFrameLocks xmlns:a="http://schemas.openxmlformats.org/drawingml/2006/main" noChangeAspect="1"/>
+            </wp:cNvGraphicFramePr>
+            <a:graphic xmlns:a="http://schemas.openxmlformats.org/drawingml/2006/main">
+              <a:graphicData uri="http://schemas.openxmlformats.org/drawingml/2006/picture">
+                <pic:pic xmlns:pic="http://schemas.openxmlformats.org/drawingml/2006/picture">
+                  <pic:nvPicPr>
+                    <pic:cNvPr id="0" name="Picture 1"/>
+                    <pic:cNvPicPr>
+                      <a:picLocks noChangeAspect="1" noChangeArrowheads="1"/>
+                    </pic:cNvPicPr>
+                  </pic:nvPicPr>
+                  <pic:blipFill>
+                    <a:blip r:embed="rId6">
+                      <a:extLst>
+                        <a:ext uri="{28A0092B-C50C-407E-A947-70E740481C1C}">
+                          <a14:useLocalDpi xmlns:a14="http://schemas.microsoft.com/office/drawing/2010/main" val="0"/>
+                        </a:ext>
+                      </a:extLst>
+                    </a:blip>
+                    <a:srcRect/>
+                    <a:stretch>
+                      <a:fillRect/>
+                    </a:stretch>
+                  </pic:blipFill>
+                  <pic:spPr bwMode="auto">
+                    <a:xfrm>
+                      <a:off x="0" y="0"/>
+                      <a:ext cx="5935980" cy="4732020"/>
+                    </a:xfrm>
+                    <a:prstGeom prst="rect">
+                      <a:avLst/>
+                    </a:prstGeom>
+                    <a:noFill/>
+                    <a:ln>
+                      <a:noFill/>
+                    </a:ln>
+                  </pic:spPr>
+                </pic:pic>
+              </a:graphicData>
+            </a:graphic>
+          </wp:anchor>
+        </w:drawing>
+      </w:r>
+    </w:p>
+    <w:p>
+      <w:pPr>
+        <w:jc w:val="center"/>
+        <w:rPr>
+          <w:rFonts w:ascii="Arial" w:hAnsi="Arial" w:cs="Arial"/>
+          <w:b/>
+          <w:bCs/>
+          <w:lang w:val="es-MX"/>
+        </w:rPr>
+      </w:pPr>
+    </w:p>
+    <w:p>
+      <w:pPr>
+        <w:jc w:val="center"/>
+        <w:rPr>
+          <w:rFonts w:ascii="Arial" w:hAnsi="Arial" w:cs="Arial"/>
+          <w:b/>
+          <w:bCs/>
+          <w:lang w:val="es-MX"/>
+        </w:rPr>
+      </w:pPr>
+    </w:p>
+    <w:p>
+      <w:pPr>
+        <w:jc w:val="center"/>
+        <w:rPr>
+          <w:rFonts w:ascii="Arial" w:hAnsi="Arial" w:cs="Arial"/>
+          <w:b/>
+          <w:bCs/>
+          <w:lang w:val="es-MX"/>
+        </w:rPr>
+      </w:pPr>
+    </w:p>
+    <w:p>
+      <w:pPr>
+        <w:jc w:val="center"/>
+        <w:rPr>
+          <w:rFonts w:ascii="Arial" w:hAnsi="Arial" w:cs="Arial"/>
+          <w:b/>
+          <w:bCs/>
+          <w:lang w:val="es-MX"/>
+        </w:rPr>
+      </w:pPr>
+    </w:p>
+    <w:p>
+      <w:pPr>
+        <w:jc w:val="center"/>
+        <w:rPr>
+          <w:rFonts w:ascii="Arial" w:hAnsi="Arial" w:cs="Arial"/>
+          <w:b/>
+          <w:bCs/>
+          <w:lang w:val="es-MX"/>
+        </w:rPr>
+      </w:pPr>
+    </w:p>
+    <w:p>
+      <w:pPr>
+        <w:jc w:val="center"/>
+        <w:rPr>
+          <w:rFonts w:ascii="Arial" w:hAnsi="Arial" w:cs="Arial"/>
+          <w:b/>
+          <w:bCs/>
+          <w:lang w:val="es-MX"/>
+        </w:rPr>
+      </w:pPr>
+    </w:p>
+    <w:p>
+      <w:pPr>
+        <w:jc w:val="center"/>
+        <w:rPr>
+          <w:rFonts w:ascii="Arial" w:hAnsi="Arial" w:cs="Arial"/>
+          <w:b/>
+          <w:bCs/>
+          <w:lang w:val="es-MX"/>
+        </w:rPr>
+      </w:pPr>
+    </w:p>
+    <w:p>
+      <w:pPr>
+        <w:jc w:val="center"/>
+        <w:rPr>
+          <w:rFonts w:ascii="Arial" w:hAnsi="Arial" w:cs="Arial"/>
+          <w:b/>
+          <w:bCs/>
+          <w:lang w:val="es-MX"/>
+        </w:rPr>
+      </w:pPr>
+    </w:p>
+    <w:p>
+      <w:pPr>
+        <w:jc w:val="center"/>
+        <w:rPr>
+          <w:rFonts w:ascii="Arial" w:hAnsi="Arial" w:cs="Arial"/>
+          <w:b/>
+          <w:bCs/>
+          <w:lang w:val="es-MX"/>
+        </w:rPr>
+      </w:pPr>
+    </w:p>
+    <w:p>
+      <w:pPr>
+        <w:ind w:firstLine="0"/>
+        <w:rPr>
+          <w:rFonts w:ascii="Arial" w:hAnsi="Arial" w:cs="Arial"/>
+          <w:b/>
+          <w:bCs/>
+          <w:lang w:val="es-MX"/>
+        </w:rPr>
+      </w:pPr>
+    </w:p>
+    <w:p>
+      <w:pPr>
+        <w:ind w:firstLine="0"/>
+        <w:rPr>
+          <w:rFonts w:ascii="Arial" w:hAnsi="Arial" w:cs="Arial"/>
+          <w:b/>
+          <w:bCs/>
+          <w:lang w:val="es-MX"/>
+        </w:rPr>
+      </w:pPr>
+    </w:p>
+    <w:p>
+      <w:pPr>
+        <w:jc w:val="center"/>
+        <w:rPr>
+          <w:rFonts w:ascii="Arial" w:hAnsi="Arial" w:cs="Arial"/>
           <w:b/>
           <w:bCs/>
           <w:lang w:val="es-MX"/>
@@ -1023,23 +1273,7 @@
           <w:rFonts w:ascii="Arial" w:hAnsi="Arial" w:cs="Arial"/>
           <w:lang w:val="es-MX"/>
         </w:rPr>
-        <w:t xml:space="preserve">Se especificará </w:t>
-      </w:r>
-      <w:proofErr w:type="spellStart"/>
-      <w:r>
-        <w:rPr>
-          <w:rFonts w:ascii="Arial" w:hAnsi="Arial" w:cs="Arial"/>
-          <w:lang w:val="es-MX"/>
-        </w:rPr>
-        <w:t>mas</w:t>
-      </w:r>
-      <w:proofErr w:type="spellEnd"/>
-      <w:r>
-        <w:rPr>
-          <w:rFonts w:ascii="Arial" w:hAnsi="Arial" w:cs="Arial"/>
-          <w:lang w:val="es-MX"/>
-        </w:rPr>
-        <w:t xml:space="preserve"> a fondo las funciones </w:t>
+        <w:t xml:space="preserve">Se especificará mas a fondo las funciones </w:t>
       </w:r>
       <w:r>
         <w:rPr>
@@ -1082,7 +1316,6 @@
           <w:lang w:val="es-MX"/>
         </w:rPr>
       </w:pPr>
-      <w:proofErr w:type="spellStart"/>
       <w:r>
         <w:rPr>
           <w:rFonts w:ascii="Arial" w:hAnsi="Arial" w:cs="Arial"/>
@@ -1092,7 +1325,6 @@
         </w:rPr>
         <w:t>Locked</w:t>
       </w:r>
-      <w:proofErr w:type="spellEnd"/>
       <w:r>
         <w:rPr>
           <w:rFonts w:ascii="Arial" w:hAnsi="Arial" w:cs="Arial"/>
@@ -1173,7 +1405,6 @@
           <w:lang w:val="es-MX"/>
         </w:rPr>
       </w:pPr>
-      <w:proofErr w:type="spellStart"/>
       <w:r>
         <w:rPr>
           <w:rFonts w:ascii="Arial" w:hAnsi="Arial" w:cs="Arial"/>
@@ -1183,7 +1414,6 @@
         </w:rPr>
         <w:t>Rotation</w:t>
       </w:r>
-      <w:proofErr w:type="spellEnd"/>
       <w:r>
         <w:rPr>
           <w:rFonts w:ascii="Arial" w:hAnsi="Arial" w:cs="Arial"/>
@@ -1284,23 +1514,7 @@
           <w:rFonts w:ascii="Arial" w:hAnsi="Arial" w:cs="Arial"/>
           <w:lang w:val="es-MX"/>
         </w:rPr>
-        <w:t xml:space="preserve">: Variable de tipo entero, la cual se inicializa con el valor que se encuentre en la posición matriz (Parámetro de la función) del arreglo </w:t>
-      </w:r>
-      <w:proofErr w:type="spellStart"/>
-      <w:r>
-        <w:rPr>
-          <w:rFonts w:ascii="Arial" w:hAnsi="Arial" w:cs="Arial"/>
-          <w:lang w:val="es-MX"/>
-        </w:rPr>
-        <w:t>pref</w:t>
-      </w:r>
-      <w:proofErr w:type="spellEnd"/>
-      <w:r>
-        <w:rPr>
-          <w:rFonts w:ascii="Arial" w:hAnsi="Arial" w:cs="Arial"/>
-          <w:lang w:val="es-MX"/>
-        </w:rPr>
-        <w:t>, el cual guarda el orden de cada una de las estructuras de datos.</w:t>
+        <w:t>: Variable de tipo entero, la cual se inicializa con el valor que se encuentre en la posición matriz (Parámetro de la función) del arreglo pref, el cual guarda el orden de cada una de las estructuras de datos.</w:t>
       </w:r>
     </w:p>
     <w:p>
@@ -1315,7 +1529,6 @@
           <w:lang w:val="es-MX"/>
         </w:rPr>
       </w:pPr>
-      <w:proofErr w:type="spellStart"/>
       <w:r>
         <w:rPr>
           <w:rFonts w:ascii="Arial" w:hAnsi="Arial" w:cs="Arial"/>
@@ -1325,7 +1538,6 @@
         </w:rPr>
         <w:t>backup</w:t>
       </w:r>
-      <w:proofErr w:type="spellEnd"/>
       <w:r>
         <w:rPr>
           <w:rFonts w:ascii="Arial" w:hAnsi="Arial" w:cs="Arial"/>
@@ -1367,7 +1579,6 @@
           <w:lang w:val="es-MX"/>
         </w:rPr>
       </w:pPr>
-      <w:proofErr w:type="spellStart"/>
       <w:r>
         <w:rPr>
           <w:rFonts w:ascii="Arial" w:hAnsi="Arial" w:cs="Arial"/>
@@ -1377,7 +1588,6 @@
         </w:rPr>
         <w:t>help</w:t>
       </w:r>
-      <w:proofErr w:type="spellEnd"/>
       <w:r>
         <w:rPr>
           <w:rFonts w:ascii="Arial" w:hAnsi="Arial" w:cs="Arial"/>
@@ -1399,8 +1609,6 @@
         </w:rPr>
         <w:t xml:space="preserve"> (variable del primer ciclo) cuando sale del segundo ciclo, su funcionamiento es clave dentro de la lógica de </w:t>
       </w:r>
-      <w:proofErr w:type="spellStart"/>
-      <w:proofErr w:type="gramStart"/>
       <w:r>
         <w:rPr>
           <w:rFonts w:ascii="Arial" w:hAnsi="Arial" w:cs="Arial"/>
@@ -1410,7 +1618,6 @@
         </w:rPr>
         <w:t>Rotation</w:t>
       </w:r>
-      <w:proofErr w:type="spellEnd"/>
       <w:r>
         <w:rPr>
           <w:rFonts w:ascii="Arial" w:hAnsi="Arial" w:cs="Arial"/>
@@ -1423,15 +1630,7 @@
           <w:rFonts w:ascii="Arial" w:hAnsi="Arial" w:cs="Arial"/>
           <w:lang w:val="es-MX"/>
         </w:rPr>
-        <w:t>/</w:t>
-      </w:r>
-      <w:proofErr w:type="gramEnd"/>
-      <w:r>
-        <w:rPr>
-          <w:rFonts w:ascii="Arial" w:hAnsi="Arial" w:cs="Arial"/>
-          <w:lang w:val="es-MX"/>
-        </w:rPr>
-        <w:t>/EXPLICAR BIEN ESTA PARTE.</w:t>
+        <w:t>//EXPLICAR BIEN ESTA PARTE.</w:t>
       </w:r>
     </w:p>
     <w:p>
@@ -1446,26 +1645,14 @@
           <w:lang w:val="es-MX"/>
         </w:rPr>
       </w:pPr>
-      <w:proofErr w:type="spellStart"/>
-      <w:r>
-        <w:rPr>
-          <w:rFonts w:ascii="Arial" w:hAnsi="Arial" w:cs="Arial"/>
-          <w:b/>
-          <w:bCs/>
-          <w:lang w:val="es-MX"/>
-        </w:rPr>
-        <w:lastRenderedPageBreak/>
-        <w:t>User_Bob</w:t>
-      </w:r>
-      <w:proofErr w:type="spellEnd"/>
-      <w:r>
-        <w:rPr>
-          <w:rFonts w:ascii="Arial" w:hAnsi="Arial" w:cs="Arial"/>
-          <w:b/>
-          <w:bCs/>
-          <w:lang w:val="es-MX"/>
-        </w:rPr>
-        <w:t>:</w:t>
+      <w:r>
+        <w:rPr>
+          <w:rFonts w:ascii="Arial" w:hAnsi="Arial" w:cs="Arial"/>
+          <w:b/>
+          <w:bCs/>
+          <w:lang w:val="es-MX"/>
+        </w:rPr>
+        <w:t>User_Bob:</w:t>
       </w:r>
       <w:r>
         <w:rPr>
@@ -1518,80 +1705,29 @@
           <w:lang w:val="es-MX"/>
         </w:rPr>
       </w:pPr>
-      <w:proofErr w:type="spellStart"/>
-      <w:r>
-        <w:rPr>
-          <w:rFonts w:ascii="Arial" w:hAnsi="Arial" w:cs="Arial"/>
-          <w:b/>
-          <w:bCs/>
-          <w:lang w:val="es-MX"/>
-        </w:rPr>
-        <w:t>mat</w:t>
-      </w:r>
-      <w:proofErr w:type="spellEnd"/>
-      <w:r>
-        <w:rPr>
-          <w:rFonts w:ascii="Arial" w:hAnsi="Arial" w:cs="Arial"/>
-          <w:b/>
-          <w:bCs/>
-          <w:lang w:val="es-MX"/>
-        </w:rPr>
-        <w:t xml:space="preserve">: </w:t>
-      </w:r>
-      <w:r>
-        <w:rPr>
-          <w:rFonts w:ascii="Arial" w:hAnsi="Arial" w:cs="Arial"/>
-          <w:lang w:val="es-MX"/>
-        </w:rPr>
-        <w:t xml:space="preserve">Aunque este declarada en el ámbito global como un triple puntero, </w:t>
-      </w:r>
-      <w:proofErr w:type="spellStart"/>
-      <w:r>
-        <w:rPr>
-          <w:rFonts w:ascii="Arial" w:hAnsi="Arial" w:cs="Arial"/>
-          <w:lang w:val="es-MX"/>
-        </w:rPr>
-        <w:t>mat</w:t>
-      </w:r>
-      <w:proofErr w:type="spellEnd"/>
-      <w:r>
-        <w:rPr>
-          <w:rFonts w:ascii="Arial" w:hAnsi="Arial" w:cs="Arial"/>
-          <w:lang w:val="es-MX"/>
-        </w:rPr>
-        <w:t xml:space="preserve"> se inicializa dentro de esta función como un arreglo de arreglos, teniendo en su primer nivel un espacio indicado por el usuario según el </w:t>
-      </w:r>
-      <w:proofErr w:type="spellStart"/>
-      <w:r>
-        <w:rPr>
-          <w:rFonts w:ascii="Arial" w:hAnsi="Arial" w:cs="Arial"/>
-          <w:lang w:val="es-MX"/>
-        </w:rPr>
-        <w:t>numero</w:t>
-      </w:r>
-      <w:proofErr w:type="spellEnd"/>
-      <w:r>
-        <w:rPr>
-          <w:rFonts w:ascii="Arial" w:hAnsi="Arial" w:cs="Arial"/>
-          <w:lang w:val="es-MX"/>
-        </w:rPr>
-        <w:t xml:space="preserve"> de estructuras que desee, un segundo nivel que tiene el </w:t>
-      </w:r>
-      <w:proofErr w:type="spellStart"/>
-      <w:r>
-        <w:rPr>
-          <w:rFonts w:ascii="Arial" w:hAnsi="Arial" w:cs="Arial"/>
-          <w:lang w:val="es-MX"/>
-        </w:rPr>
-        <w:t>numero</w:t>
-      </w:r>
-      <w:proofErr w:type="spellEnd"/>
-      <w:r>
-        <w:rPr>
-          <w:rFonts w:ascii="Arial" w:hAnsi="Arial" w:cs="Arial"/>
-          <w:lang w:val="es-MX"/>
-        </w:rPr>
-        <w:t xml:space="preserve"> de filas de cada matriz según el orden ingresado, y un tercer nivel donde se agregan n elementos a esa fila.</w:t>
+      <w:r>
+        <w:rPr>
+          <w:rFonts w:ascii="Arial" w:hAnsi="Arial" w:cs="Arial"/>
+          <w:b/>
+          <w:bCs/>
+          <w:lang w:val="es-MX"/>
+        </w:rPr>
+        <w:t xml:space="preserve">mat: </w:t>
+      </w:r>
+      <w:r>
+        <w:rPr>
+          <w:rFonts w:ascii="Arial" w:hAnsi="Arial" w:cs="Arial"/>
+          <w:lang w:val="es-MX"/>
+        </w:rPr>
+        <w:t xml:space="preserve">Aunque este declarada en el ámbito global como un triple puntero, mat se inicializa dentro de esta función como un arreglo de arreglos, teniendo en su primer nivel un espacio indicado por el usuario según el numero de estructuras que desee, un segundo nivel </w:t>
+      </w:r>
+      <w:r>
+        <w:rPr>
+          <w:rFonts w:ascii="Arial" w:hAnsi="Arial" w:cs="Arial"/>
+          <w:lang w:val="es-MX"/>
+        </w:rPr>
+        <w:lastRenderedPageBreak/>
+        <w:t>que tiene el numero de filas de cada matriz según el orden ingresado, y un tercer nivel donde se agregan n elementos a esa fila.</w:t>
       </w:r>
     </w:p>
     <w:p>
@@ -1606,7 +1742,6 @@
           <w:lang w:val="es-MX"/>
         </w:rPr>
       </w:pPr>
-      <w:proofErr w:type="spellStart"/>
       <w:r>
         <w:rPr>
           <w:rFonts w:ascii="Arial" w:hAnsi="Arial" w:cs="Arial"/>
@@ -1616,29 +1751,12 @@
         </w:rPr>
         <w:t>pref</w:t>
       </w:r>
-      <w:proofErr w:type="spellEnd"/>
-      <w:r>
-        <w:rPr>
-          <w:rFonts w:ascii="Arial" w:hAnsi="Arial" w:cs="Arial"/>
-          <w:lang w:val="es-MX"/>
-        </w:rPr>
-        <w:t xml:space="preserve">: Se declara en el ámbito </w:t>
-      </w:r>
-      <w:proofErr w:type="gramStart"/>
-      <w:r>
-        <w:rPr>
-          <w:rFonts w:ascii="Arial" w:hAnsi="Arial" w:cs="Arial"/>
-          <w:lang w:val="es-MX"/>
-        </w:rPr>
-        <w:t>global</w:t>
-      </w:r>
-      <w:proofErr w:type="gramEnd"/>
-      <w:r>
-        <w:rPr>
-          <w:rFonts w:ascii="Arial" w:hAnsi="Arial" w:cs="Arial"/>
-          <w:lang w:val="es-MX"/>
-        </w:rPr>
-        <w:t xml:space="preserve"> pero se inicializa aquí, su trabajo es guardar el orden de cada estructura de datos en un arreglo simple, el cual esta intencionalmente alineado con cada estructura según su posición.</w:t>
+      <w:r>
+        <w:rPr>
+          <w:rFonts w:ascii="Arial" w:hAnsi="Arial" w:cs="Arial"/>
+          <w:lang w:val="es-MX"/>
+        </w:rPr>
+        <w:t>: Se declara en el ámbito global pero se inicializa aquí, su trabajo es guardar el orden de cada estructura de datos en un arreglo simple, el cual esta intencionalmente alineado con cada estructura según su posición.</w:t>
       </w:r>
     </w:p>
     <w:p>
@@ -1653,64 +1771,21 @@
           <w:lang w:val="es-MX"/>
         </w:rPr>
       </w:pPr>
-      <w:proofErr w:type="spellStart"/>
-      <w:r>
-        <w:rPr>
-          <w:rFonts w:ascii="Arial" w:hAnsi="Arial" w:cs="Arial"/>
-          <w:b/>
-          <w:bCs/>
-          <w:lang w:val="es-MX"/>
-        </w:rPr>
-        <w:t>est</w:t>
-      </w:r>
-      <w:proofErr w:type="spellEnd"/>
-      <w:r>
-        <w:rPr>
-          <w:rFonts w:ascii="Arial" w:hAnsi="Arial" w:cs="Arial"/>
-          <w:b/>
-          <w:bCs/>
-          <w:lang w:val="es-MX"/>
-        </w:rPr>
-        <w:t xml:space="preserve"> y orden</w:t>
-      </w:r>
-      <w:r>
-        <w:rPr>
-          <w:rFonts w:ascii="Arial" w:hAnsi="Arial" w:cs="Arial"/>
-          <w:lang w:val="es-MX"/>
-        </w:rPr>
-        <w:t xml:space="preserve">: Variables de tipo </w:t>
-      </w:r>
-      <w:proofErr w:type="spellStart"/>
-      <w:r>
-        <w:rPr>
-          <w:rFonts w:ascii="Arial" w:hAnsi="Arial" w:cs="Arial"/>
-          <w:lang w:val="es-MX"/>
-        </w:rPr>
-        <w:t>unsigned</w:t>
-      </w:r>
-      <w:proofErr w:type="spellEnd"/>
-      <w:r>
-        <w:rPr>
-          <w:rFonts w:ascii="Arial" w:hAnsi="Arial" w:cs="Arial"/>
-          <w:lang w:val="es-MX"/>
-        </w:rPr>
-        <w:t xml:space="preserve"> short </w:t>
-      </w:r>
-      <w:proofErr w:type="spellStart"/>
-      <w:r>
-        <w:rPr>
-          <w:rFonts w:ascii="Arial" w:hAnsi="Arial" w:cs="Arial"/>
-          <w:lang w:val="es-MX"/>
-        </w:rPr>
-        <w:t>int</w:t>
-      </w:r>
-      <w:proofErr w:type="spellEnd"/>
-      <w:r>
-        <w:rPr>
-          <w:rFonts w:ascii="Arial" w:hAnsi="Arial" w:cs="Arial"/>
-          <w:lang w:val="es-MX"/>
-        </w:rPr>
-        <w:t>, esto debido a que no precisamos de números negativos ni tampoco muy grandes. Se encargan de guardar el valor ingresado por consola.</w:t>
+      <w:r>
+        <w:rPr>
+          <w:rFonts w:ascii="Arial" w:hAnsi="Arial" w:cs="Arial"/>
+          <w:b/>
+          <w:bCs/>
+          <w:lang w:val="es-MX"/>
+        </w:rPr>
+        <w:t>est y orden</w:t>
+      </w:r>
+      <w:r>
+        <w:rPr>
+          <w:rFonts w:ascii="Arial" w:hAnsi="Arial" w:cs="Arial"/>
+          <w:lang w:val="es-MX"/>
+        </w:rPr>
+        <w:t>: Variables de tipo unsigned short int, esto debido a que no precisamos de números negativos ni tampoco muy grandes. Se encargan de guardar el valor ingresado por consola.</w:t>
       </w:r>
     </w:p>
     <w:p>
@@ -1725,7 +1800,6 @@
           <w:lang w:val="es-MX"/>
         </w:rPr>
       </w:pPr>
-      <w:proofErr w:type="spellStart"/>
       <w:r>
         <w:rPr>
           <w:rFonts w:ascii="Arial" w:hAnsi="Arial" w:cs="Arial"/>
@@ -1735,7 +1809,6 @@
         </w:rPr>
         <w:t>Rule_K</w:t>
       </w:r>
-      <w:proofErr w:type="spellEnd"/>
       <w:r>
         <w:rPr>
           <w:rFonts w:ascii="Arial" w:hAnsi="Arial" w:cs="Arial"/>
@@ -1781,25 +1854,14 @@
           <w:lang w:val="es-MX"/>
         </w:rPr>
       </w:pPr>
-      <w:proofErr w:type="spellStart"/>
-      <w:r>
-        <w:rPr>
-          <w:rFonts w:ascii="Arial" w:hAnsi="Arial" w:cs="Arial"/>
-          <w:b/>
-          <w:bCs/>
-          <w:lang w:val="es-MX"/>
-        </w:rPr>
-        <w:t>Comp</w:t>
-      </w:r>
-      <w:proofErr w:type="spellEnd"/>
-      <w:r>
-        <w:rPr>
-          <w:rFonts w:ascii="Arial" w:hAnsi="Arial" w:cs="Arial"/>
-          <w:b/>
-          <w:bCs/>
-          <w:lang w:val="es-MX"/>
-        </w:rPr>
-        <w:t xml:space="preserve">: </w:t>
+      <w:r>
+        <w:rPr>
+          <w:rFonts w:ascii="Arial" w:hAnsi="Arial" w:cs="Arial"/>
+          <w:b/>
+          <w:bCs/>
+          <w:lang w:val="es-MX"/>
+        </w:rPr>
+        <w:t xml:space="preserve">Comp: </w:t>
       </w:r>
       <w:r>
         <w:rPr>
@@ -1828,25 +1890,14 @@
           <w:lang w:val="es-MX"/>
         </w:rPr>
       </w:pPr>
-      <w:proofErr w:type="spellStart"/>
-      <w:r>
-        <w:rPr>
-          <w:rFonts w:ascii="Arial" w:hAnsi="Arial" w:cs="Arial"/>
-          <w:b/>
-          <w:bCs/>
-          <w:lang w:val="es-MX"/>
-        </w:rPr>
-        <w:t>Value</w:t>
-      </w:r>
-      <w:proofErr w:type="spellEnd"/>
-      <w:r>
-        <w:rPr>
-          <w:rFonts w:ascii="Arial" w:hAnsi="Arial" w:cs="Arial"/>
-          <w:b/>
-          <w:bCs/>
-          <w:lang w:val="es-MX"/>
-        </w:rPr>
-        <w:t>:</w:t>
+      <w:r>
+        <w:rPr>
+          <w:rFonts w:ascii="Arial" w:hAnsi="Arial" w:cs="Arial"/>
+          <w:b/>
+          <w:bCs/>
+          <w:lang w:val="es-MX"/>
+        </w:rPr>
+        <w:t>Value:</w:t>
       </w:r>
       <w:r>
         <w:rPr>
@@ -1888,7 +1939,6 @@
           <w:lang w:val="es-MX"/>
         </w:rPr>
       </w:pPr>
-      <w:proofErr w:type="spellStart"/>
       <w:r>
         <w:rPr>
           <w:rFonts w:ascii="Arial" w:hAnsi="Arial" w:cs="Arial"/>
@@ -1898,7 +1948,6 @@
         </w:rPr>
         <w:t>Graph</w:t>
       </w:r>
-      <w:proofErr w:type="spellEnd"/>
       <w:r>
         <w:rPr>
           <w:rFonts w:ascii="Arial" w:hAnsi="Arial" w:cs="Arial"/>
@@ -1944,25 +1993,14 @@
           <w:lang w:val="es-MX"/>
         </w:rPr>
       </w:pPr>
-      <w:proofErr w:type="spellStart"/>
-      <w:r>
-        <w:rPr>
-          <w:rFonts w:ascii="Arial" w:hAnsi="Arial" w:cs="Arial"/>
-          <w:b/>
-          <w:bCs/>
-          <w:lang w:val="es-MX"/>
-        </w:rPr>
-        <w:t>Eraser</w:t>
-      </w:r>
-      <w:proofErr w:type="spellEnd"/>
-      <w:r>
-        <w:rPr>
-          <w:rFonts w:ascii="Arial" w:hAnsi="Arial" w:cs="Arial"/>
-          <w:b/>
-          <w:bCs/>
-          <w:lang w:val="es-MX"/>
-        </w:rPr>
-        <w:t>:</w:t>
+      <w:r>
+        <w:rPr>
+          <w:rFonts w:ascii="Arial" w:hAnsi="Arial" w:cs="Arial"/>
+          <w:b/>
+          <w:bCs/>
+          <w:lang w:val="es-MX"/>
+        </w:rPr>
+        <w:t>Eraser:</w:t>
       </w:r>
       <w:r>
         <w:rPr>
@@ -2046,6 +2084,7 @@
           <w:bCs/>
           <w:lang w:val="es-MX"/>
         </w:rPr>
+        <w:lastRenderedPageBreak/>
         <w:t>OBSERVACIONES</w:t>
       </w:r>
     </w:p>
@@ -2084,7 +2123,6 @@
         </w:rPr>
         <w:t xml:space="preserve"> que nos ayudaran con las validaciones, como haremos las validaciones?, </w:t>
       </w:r>
-      <w:proofErr w:type="spellStart"/>
       <w:r>
         <w:rPr>
           <w:rFonts w:ascii="Arial" w:hAnsi="Arial" w:cs="Arial"/>
@@ -2092,7 +2130,6 @@
         </w:rPr>
         <w:t>Rotacion</w:t>
       </w:r>
-      <w:proofErr w:type="spellEnd"/>
       <w:r>
         <w:rPr>
           <w:rFonts w:ascii="Arial" w:hAnsi="Arial" w:cs="Arial"/>
@@ -2105,15 +2142,7 @@
           <w:rFonts w:ascii="Arial" w:hAnsi="Arial" w:cs="Arial"/>
           <w:lang w:val="es-MX"/>
         </w:rPr>
-        <w:t xml:space="preserve">, Cual es el escenario en que la matriz cambia de tamaño y </w:t>
-      </w:r>
-      <w:proofErr w:type="gramStart"/>
-      <w:r>
-        <w:rPr>
-          <w:rFonts w:ascii="Arial" w:hAnsi="Arial" w:cs="Arial"/>
-          <w:lang w:val="es-MX"/>
-        </w:rPr>
-        <w:t>rota?</w:t>
+        <w:t>, Cual es el escenario en que la matriz cambia de tamaño y rota?</w:t>
       </w:r>
       <w:r>
         <w:rPr>
@@ -2122,7 +2151,6 @@
         </w:rPr>
         <w:t>.</w:t>
       </w:r>
-      <w:proofErr w:type="gramEnd"/>
     </w:p>
     <w:p>
       <w:pPr>
@@ -2190,23 +2218,7 @@
           <w:rFonts w:ascii="Arial" w:hAnsi="Arial" w:cs="Arial"/>
           <w:lang w:val="es-MX"/>
         </w:rPr>
-        <w:t xml:space="preserve">Gracias al aporte del tutor se </w:t>
-      </w:r>
-      <w:proofErr w:type="spellStart"/>
-      <w:r>
-        <w:rPr>
-          <w:rFonts w:ascii="Arial" w:hAnsi="Arial" w:cs="Arial"/>
-          <w:lang w:val="es-MX"/>
-        </w:rPr>
-        <w:t>logro</w:t>
-      </w:r>
-      <w:proofErr w:type="spellEnd"/>
-      <w:r>
-        <w:rPr>
-          <w:rFonts w:ascii="Arial" w:hAnsi="Arial" w:cs="Arial"/>
-          <w:lang w:val="es-MX"/>
-        </w:rPr>
-        <w:t xml:space="preserve"> concretar una estrategia con el triple puntero, ya que se estaba pensando en meter en un mismo arreglo todos los datos </w:t>
+        <w:t xml:space="preserve">Gracias al aporte del tutor se logro concretar una estrategia con el triple puntero, ya que se estaba pensando en meter en un mismo arreglo todos los datos </w:t>
       </w:r>
       <w:r>
         <w:rPr>
@@ -2220,23 +2232,7 @@
           <w:rFonts w:ascii="Arial" w:hAnsi="Arial" w:cs="Arial"/>
           <w:lang w:val="es-MX"/>
         </w:rPr>
-        <w:t xml:space="preserve"> también independizar cada uno de las estructuras de datos. a raíz de estos consejos se </w:t>
-      </w:r>
-      <w:proofErr w:type="spellStart"/>
-      <w:r>
-        <w:rPr>
-          <w:rFonts w:ascii="Arial" w:hAnsi="Arial" w:cs="Arial"/>
-          <w:lang w:val="es-MX"/>
-        </w:rPr>
-        <w:t>creo</w:t>
-      </w:r>
-      <w:proofErr w:type="spellEnd"/>
-      <w:r>
-        <w:rPr>
-          <w:rFonts w:ascii="Arial" w:hAnsi="Arial" w:cs="Arial"/>
-          <w:lang w:val="es-MX"/>
-        </w:rPr>
-        <w:t xml:space="preserve"> otro arreglo que esta alineado</w:t>
+        <w:t xml:space="preserve"> también independizar cada uno de las estructuras de datos. a raíz de estos consejos se creo otro arreglo que esta alineado</w:t>
       </w:r>
       <w:r>
         <w:rPr>
@@ -2319,7 +2315,6 @@
           <w:rFonts w:ascii="Arial" w:hAnsi="Arial" w:cs="Arial"/>
           <w:lang w:val="es-MX"/>
         </w:rPr>
-        <w:lastRenderedPageBreak/>
         <w:t>Se añadió una pequeña validación de entrada en la parte que el usuario ingresaba el orden de cada matriz</w:t>
       </w:r>
     </w:p>
@@ -2383,7 +2378,15 @@
           <w:rFonts w:ascii="Arial" w:hAnsi="Arial" w:cs="Arial"/>
           <w:lang w:val="es-MX"/>
         </w:rPr>
-        <w:t>Se desarrollo la función que configura la apertura de la cerradura según la regla K, todavía se siguen teniendo dudas acerca de la secuencia de apertura, ya que pueden ocurrir ciertas coincidencias respecto a la posición “vacía” con la que se alinean las estructuras, ¿Se omite? ¿Las filas y columnas deben ser proporcionales en función al orden de la matriz?, esas y otras preguntas han surgido durante el desarrollo, de momento se ha configurado para matrices del mismo orden y para una secuencia mayor / menor o menor / mayor.</w:t>
+        <w:t xml:space="preserve">Se desarrollo la función que configura la apertura de la cerradura según la regla K, todavía se siguen teniendo dudas acerca de la secuencia de apertura, ya que pueden ocurrir ciertas coincidencias respecto a la posición “vacía” con la que se </w:t>
+      </w:r>
+      <w:r>
+        <w:rPr>
+          <w:rFonts w:ascii="Arial" w:hAnsi="Arial" w:cs="Arial"/>
+          <w:lang w:val="es-MX"/>
+        </w:rPr>
+        <w:lastRenderedPageBreak/>
+        <w:t>alinean las estructuras, ¿Se omite? ¿Las filas y columnas deben ser proporcionales en función al orden de la matriz?, esas y otras preguntas han surgido durante el desarrollo, de momento se ha configurado para matrices del mismo orden y para una secuencia mayor / menor o menor / mayor.</w:t>
       </w:r>
     </w:p>
     <w:p>
@@ -2460,39 +2463,7 @@
           <w:rFonts w:ascii="Arial" w:hAnsi="Arial" w:cs="Arial"/>
           <w:lang w:val="es-MX"/>
         </w:rPr>
-        <w:t xml:space="preserve">Se corrigió la función </w:t>
-      </w:r>
-      <w:proofErr w:type="spellStart"/>
-      <w:r>
-        <w:rPr>
-          <w:rFonts w:ascii="Arial" w:hAnsi="Arial" w:cs="Arial"/>
-          <w:lang w:val="es-MX"/>
-        </w:rPr>
-        <w:t>rotation</w:t>
-      </w:r>
-      <w:proofErr w:type="spellEnd"/>
-      <w:r>
-        <w:rPr>
-          <w:rFonts w:ascii="Arial" w:hAnsi="Arial" w:cs="Arial"/>
-          <w:lang w:val="es-MX"/>
-        </w:rPr>
-        <w:t xml:space="preserve"> ya que no funcionaba con matrices de 6x6 en adelante a partir de un concepto de “capas”, también se añadieron muchos condicionales a la función </w:t>
-      </w:r>
-      <w:proofErr w:type="spellStart"/>
-      <w:r>
-        <w:rPr>
-          <w:rFonts w:ascii="Arial" w:hAnsi="Arial" w:cs="Arial"/>
-          <w:lang w:val="es-MX"/>
-        </w:rPr>
-        <w:t>Locked</w:t>
-      </w:r>
-      <w:proofErr w:type="spellEnd"/>
-      <w:r>
-        <w:rPr>
-          <w:rFonts w:ascii="Arial" w:hAnsi="Arial" w:cs="Arial"/>
-          <w:lang w:val="es-MX"/>
-        </w:rPr>
-        <w:t>, esto debido a la alta cantidad de escenarios en los que la posición seleccionada debe adaptarse a una matriz de mayor orden.</w:t>
+        <w:t>Se corrigió la función rotation ya que no funcionaba con matrices de 6x6 en adelante a partir de un concepto de “capas”, también se añadieron muchos condicionales a la función Locked, esto debido a la alta cantidad de escenarios en los que la posición seleccionada debe adaptarse a una matriz de mayor orden.</w:t>
       </w:r>
     </w:p>
     <w:p>
@@ -2512,31 +2483,7 @@
           <w:rFonts w:ascii="Arial" w:hAnsi="Arial" w:cs="Arial"/>
           <w:lang w:val="es-MX"/>
         </w:rPr>
-        <w:t xml:space="preserve">PROBLEMA: No siempre la matriz que debe rotar es la de adelante, ya que se puede dar el caso en que rotándola por completo no se puede obtener un </w:t>
-      </w:r>
-      <w:r>
-        <w:rPr>
-          <w:rFonts w:ascii="Arial" w:hAnsi="Arial" w:cs="Arial"/>
-          <w:lang w:val="es-MX"/>
-        </w:rPr>
-        <w:lastRenderedPageBreak/>
-        <w:t xml:space="preserve">número mayor al apuntado de la matriz referenciada, por lo que se deben buscar soluciones para este posible escenario, ¿Aumentar la matriz de </w:t>
-      </w:r>
-      <w:proofErr w:type="gramStart"/>
-      <w:r>
-        <w:rPr>
-          <w:rFonts w:ascii="Arial" w:hAnsi="Arial" w:cs="Arial"/>
-          <w:lang w:val="es-MX"/>
-        </w:rPr>
-        <w:t>tamaño?¿</w:t>
-      </w:r>
-      <w:proofErr w:type="gramEnd"/>
-      <w:r>
-        <w:rPr>
-          <w:rFonts w:ascii="Arial" w:hAnsi="Arial" w:cs="Arial"/>
-          <w:lang w:val="es-MX"/>
-        </w:rPr>
-        <w:t xml:space="preserve">Rotar la matriz actual? </w:t>
+        <w:t xml:space="preserve">PROBLEMA: No siempre la matriz que debe rotar es la de adelante, ya que se puede dar el caso en que rotándola por completo no se puede obtener un número mayor al apuntado de la matriz referenciada, por lo que se deben buscar soluciones para este posible escenario, ¿Aumentar la matriz de tamaño?¿Rotar la matriz actual? </w:t>
       </w:r>
     </w:p>
     <w:p>
@@ -2556,23 +2503,7 @@
           <w:rFonts w:ascii="Arial" w:hAnsi="Arial" w:cs="Arial"/>
           <w:lang w:val="es-MX"/>
         </w:rPr>
-        <w:t xml:space="preserve">PROBLEMA: Durante las pruebas y correcciones que se le realizaban a </w:t>
-      </w:r>
-      <w:proofErr w:type="spellStart"/>
-      <w:r>
-        <w:rPr>
-          <w:rFonts w:ascii="Arial" w:hAnsi="Arial" w:cs="Arial"/>
-          <w:lang w:val="es-MX"/>
-        </w:rPr>
-        <w:t>Locked</w:t>
-      </w:r>
-      <w:proofErr w:type="spellEnd"/>
-      <w:r>
-        <w:rPr>
-          <w:rFonts w:ascii="Arial" w:hAnsi="Arial" w:cs="Arial"/>
-          <w:lang w:val="es-MX"/>
-        </w:rPr>
-        <w:t xml:space="preserve"> (Función para determinar la apertura de X), se </w:t>
+        <w:t xml:space="preserve">PROBLEMA: Durante las pruebas y correcciones que se le realizaban a Locked (Función para determinar la apertura de X), se </w:t>
       </w:r>
       <w:r>
         <w:rPr>
@@ -2586,23 +2517,7 @@
           <w:rFonts w:ascii="Arial" w:hAnsi="Arial" w:cs="Arial"/>
           <w:lang w:val="es-MX"/>
         </w:rPr>
-        <w:t xml:space="preserve"> que la función </w:t>
-      </w:r>
-      <w:proofErr w:type="spellStart"/>
-      <w:r>
-        <w:rPr>
-          <w:rFonts w:ascii="Arial" w:hAnsi="Arial" w:cs="Arial"/>
-          <w:lang w:val="es-MX"/>
-        </w:rPr>
-        <w:t>Rotation</w:t>
-      </w:r>
-      <w:proofErr w:type="spellEnd"/>
-      <w:r>
-        <w:rPr>
-          <w:rFonts w:ascii="Arial" w:hAnsi="Arial" w:cs="Arial"/>
-          <w:lang w:val="es-MX"/>
-        </w:rPr>
-        <w:t xml:space="preserve"> </w:t>
+        <w:t xml:space="preserve"> que la función Rotation </w:t>
       </w:r>
       <w:r>
         <w:rPr>
@@ -2663,23 +2578,15 @@
           <w:rFonts w:ascii="Arial" w:hAnsi="Arial" w:cs="Arial"/>
           <w:lang w:val="es-MX"/>
         </w:rPr>
-        <w:t xml:space="preserve">Se determino un limite para las rotaciones de la matriz, esto debido a </w:t>
-      </w:r>
-      <w:proofErr w:type="gramStart"/>
-      <w:r>
-        <w:rPr>
-          <w:rFonts w:ascii="Arial" w:hAnsi="Arial" w:cs="Arial"/>
-          <w:lang w:val="es-MX"/>
-        </w:rPr>
-        <w:t>que</w:t>
-      </w:r>
-      <w:proofErr w:type="gramEnd"/>
-      <w:r>
-        <w:rPr>
-          <w:rFonts w:ascii="Arial" w:hAnsi="Arial" w:cs="Arial"/>
-          <w:lang w:val="es-MX"/>
-        </w:rPr>
-        <w:t xml:space="preserve"> al rotar 3 veces, todos sus valores fueron evaluados. En caso de que la otra matriz con la que se evaluó también realice esas 3 rotaciones, se da por hecho que no es posible cumplir con las condiciones que K me pide.  </w:t>
+        <w:t xml:space="preserve">Se determino un limite para las rotaciones de la matriz, esto debido a que al rotar 3 veces, todos sus valores fueron evaluados. En caso de que la otra matriz con </w:t>
+      </w:r>
+      <w:r>
+        <w:rPr>
+          <w:rFonts w:ascii="Arial" w:hAnsi="Arial" w:cs="Arial"/>
+          <w:lang w:val="es-MX"/>
+        </w:rPr>
+        <w:lastRenderedPageBreak/>
+        <w:t xml:space="preserve">la que se evaluó también realice esas 3 rotaciones, se da por hecho que no es posible cumplir con las condiciones que K me pide.  </w:t>
       </w:r>
     </w:p>
     <w:p>
@@ -2704,16 +2611,207 @@
     </w:p>
     <w:p>
       <w:pPr>
-        <w:rPr>
-          <w:rFonts w:ascii="Arial" w:hAnsi="Arial" w:cs="Arial"/>
-          <w:lang w:val="es-MX"/>
-        </w:rPr>
-      </w:pPr>
-      <w:r>
-        <w:rPr>
-          <w:rFonts w:ascii="Arial" w:hAnsi="Arial" w:cs="Arial"/>
-          <w:lang w:val="es-MX"/>
-        </w:rPr>
+        <w:ind w:left="359"/>
+        <w:rPr>
+          <w:rFonts w:ascii="Arial" w:hAnsi="Arial" w:cs="Arial"/>
+          <w:lang w:val="es-MX"/>
+        </w:rPr>
+      </w:pPr>
+      <w:r>
+        <w:rPr>
+          <w:rFonts w:ascii="Arial" w:hAnsi="Arial" w:cs="Arial"/>
+          <w:lang w:val="es-MX"/>
+        </w:rPr>
+        <w:sym w:font="Wingdings" w:char="F0E0"/>
+      </w:r>
+      <w:r>
+        <w:rPr>
+          <w:rFonts w:ascii="Arial" w:hAnsi="Arial" w:cs="Arial"/>
+          <w:lang w:val="es-MX"/>
+        </w:rPr>
+        <w:t>Avances Día 5:</w:t>
+      </w:r>
+    </w:p>
+    <w:p>
+      <w:pPr>
+        <w:pStyle w:val="Prrafodelista"/>
+        <w:numPr>
+          <w:ilvl w:val="0"/>
+          <w:numId w:val="13"/>
+        </w:numPr>
+        <w:rPr>
+          <w:rFonts w:ascii="Arial" w:hAnsi="Arial" w:cs="Arial"/>
+          <w:lang w:val="es-MX"/>
+        </w:rPr>
+      </w:pPr>
+      <w:r>
+        <w:rPr>
+          <w:rFonts w:ascii="Arial" w:hAnsi="Arial" w:cs="Arial"/>
+          <w:lang w:val="es-MX"/>
+        </w:rPr>
+        <w:t xml:space="preserve">Se añadió finalmente la función </w:t>
+      </w:r>
+      <w:r>
+        <w:rPr>
+          <w:rFonts w:ascii="Arial" w:hAnsi="Arial" w:cs="Arial"/>
+          <w:b/>
+          <w:bCs/>
+          <w:lang w:val="es-MX"/>
+        </w:rPr>
+        <w:t>Dimension</w:t>
+      </w:r>
+      <w:r>
+        <w:rPr>
+          <w:rFonts w:ascii="Arial" w:hAnsi="Arial" w:cs="Arial"/>
+          <w:lang w:val="es-MX"/>
+        </w:rPr>
+        <w:t xml:space="preserve">, esto debido a que surgieron ciertas confusiones al momento de analizar la parte donde M puede tener tamaño variable, no se refería solamente al momento de </w:t>
+      </w:r>
+      <w:r>
+        <w:rPr>
+          <w:rFonts w:ascii="Arial" w:hAnsi="Arial" w:cs="Arial"/>
+          <w:lang w:val="es-MX"/>
+        </w:rPr>
+        <w:t>inicializarla,</w:t>
+      </w:r>
+      <w:r>
+        <w:rPr>
+          <w:rFonts w:ascii="Arial" w:hAnsi="Arial" w:cs="Arial"/>
+          <w:lang w:val="es-MX"/>
+        </w:rPr>
+        <w:t xml:space="preserve"> sino que también al escenario en que M podría no cumplir con las condiciones, lo que provocaría un crecimiento en su orden para lograrlo.</w:t>
+      </w:r>
+    </w:p>
+    <w:p>
+      <w:pPr>
+        <w:pStyle w:val="Prrafodelista"/>
+        <w:numPr>
+          <w:ilvl w:val="0"/>
+          <w:numId w:val="13"/>
+        </w:numPr>
+        <w:rPr>
+          <w:rFonts w:ascii="Arial" w:hAnsi="Arial" w:cs="Arial"/>
+          <w:lang w:val="es-MX"/>
+        </w:rPr>
+      </w:pPr>
+      <w:r>
+        <w:rPr>
+          <w:rFonts w:ascii="Arial" w:hAnsi="Arial" w:cs="Arial"/>
+          <w:lang w:val="es-MX"/>
+        </w:rPr>
+        <w:t xml:space="preserve">Se realizaron modificaciones a </w:t>
+      </w:r>
+      <w:r>
+        <w:rPr>
+          <w:rFonts w:ascii="Arial" w:hAnsi="Arial" w:cs="Arial"/>
+          <w:b/>
+          <w:bCs/>
+          <w:lang w:val="es-MX"/>
+        </w:rPr>
+        <w:t xml:space="preserve">Locked </w:t>
+      </w:r>
+      <w:r>
+        <w:rPr>
+          <w:rFonts w:ascii="Arial" w:hAnsi="Arial" w:cs="Arial"/>
+          <w:lang w:val="es-MX"/>
+        </w:rPr>
+        <w:t>en cuanto a su lógica y el anticipo a ciertos escenarios, por ejemplo, donde una matriz gira por completo y no se cumple la condición, la otra es la que va a girar, y si se vuelve a repetir este escenario, la matriz que esta siendo referenciada aumenta de tamaño.</w:t>
+      </w:r>
+    </w:p>
+    <w:p>
+      <w:pPr>
+        <w:pStyle w:val="Prrafodelista"/>
+        <w:numPr>
+          <w:ilvl w:val="0"/>
+          <w:numId w:val="13"/>
+        </w:numPr>
+        <w:rPr>
+          <w:rFonts w:ascii="Arial" w:hAnsi="Arial" w:cs="Arial"/>
+          <w:lang w:val="es-MX"/>
+        </w:rPr>
+      </w:pPr>
+      <w:r>
+        <w:rPr>
+          <w:rFonts w:ascii="Arial" w:hAnsi="Arial" w:cs="Arial"/>
+          <w:lang w:val="es-MX"/>
+        </w:rPr>
+        <w:t>PROBLEMA:</w:t>
+      </w:r>
+      <w:r>
+        <w:rPr>
+          <w:rFonts w:ascii="Arial" w:hAnsi="Arial" w:cs="Arial"/>
+          <w:lang w:val="es-MX"/>
+        </w:rPr>
+        <w:t xml:space="preserve"> Después de numerosas pruebas, se determinó que hay algún problema en cuanto a la segmentación cuando</w:t>
+      </w:r>
+      <w:r>
+        <w:rPr>
+          <w:rFonts w:ascii="Arial" w:hAnsi="Arial" w:cs="Arial"/>
+          <w:lang w:val="es-MX"/>
+        </w:rPr>
+        <w:t xml:space="preserve"> </w:t>
+      </w:r>
+      <w:r>
+        <w:rPr>
+          <w:rFonts w:ascii="Arial" w:hAnsi="Arial" w:cs="Arial"/>
+          <w:lang w:val="es-MX"/>
+        </w:rPr>
+        <w:t>la primera matriz de la estructura es mas grande que la segunda.</w:t>
+      </w:r>
+    </w:p>
+    <w:p>
+      <w:pPr>
+        <w:pStyle w:val="Prrafodelista"/>
+        <w:numPr>
+          <w:ilvl w:val="0"/>
+          <w:numId w:val="13"/>
+        </w:numPr>
+        <w:rPr>
+          <w:rFonts w:ascii="Arial" w:hAnsi="Arial" w:cs="Arial"/>
+          <w:lang w:val="es-MX"/>
+        </w:rPr>
+      </w:pPr>
+      <w:r>
+        <w:rPr>
+          <w:rFonts w:ascii="Arial" w:hAnsi="Arial" w:cs="Arial"/>
+          <w:lang w:val="es-MX"/>
+        </w:rPr>
+        <w:t xml:space="preserve">Se lograron solucionar algunos problemas relacionados con la lógica del programa, uno relacionado al momento en que la matriz cambiaba su tamaño y la proporción que llevaba desde el principio ligado a las coordenadas, y otro donde dependiendo la fase de secuencia (1 o -1) se debía aumentar el tamaño de la matriz referenciada o la matriz con la cual se comparaba. </w:t>
+      </w:r>
+    </w:p>
+    <w:p>
+      <w:pPr>
+        <w:pStyle w:val="Prrafodelista"/>
+        <w:numPr>
+          <w:ilvl w:val="0"/>
+          <w:numId w:val="13"/>
+        </w:numPr>
+        <w:rPr>
+          <w:rFonts w:ascii="Arial" w:hAnsi="Arial" w:cs="Arial"/>
+          <w:lang w:val="es-MX"/>
+        </w:rPr>
+      </w:pPr>
+      <w:r>
+        <w:rPr>
+          <w:rFonts w:ascii="Arial" w:hAnsi="Arial" w:cs="Arial"/>
+          <w:lang w:val="es-MX"/>
+        </w:rPr>
+        <w:t>Se destino un tiempo a comentar unas cuantas líneas de código, no se hace solo como una obligación, sino con el objetivo de afirmar la idea que tuve a la hora de desarrollar ciertos segmentos de código.</w:t>
+      </w:r>
+    </w:p>
+    <w:p>
+      <w:pPr>
+        <w:rPr>
+          <w:rFonts w:ascii="Arial" w:hAnsi="Arial" w:cs="Arial"/>
+          <w:lang w:val="es-MX"/>
+        </w:rPr>
+      </w:pPr>
+      <w:r>
+        <w:rPr>
+          <w:rFonts w:ascii="Arial" w:hAnsi="Arial" w:cs="Arial"/>
+          <w:lang w:val="es-MX"/>
+        </w:rPr>
+        <w:lastRenderedPageBreak/>
         <w:tab/>
       </w:r>
     </w:p>
@@ -3305,7 +3403,7 @@
   <w:abstractNum w:abstractNumId="5" w15:restartNumberingAfterBreak="0">
     <w:nsid w:val="28BF57DF"/>
     <w:multiLevelType w:val="hybridMultilevel"/>
-    <w:tmpl w:val="84728920"/>
+    <w:tmpl w:val="95E4E6DE"/>
     <w:lvl w:ilvl="0" w:tplc="240A0001">
       <w:start w:val="1"/>
       <w:numFmt w:val="bullet"/>

</xml_diff>

<commit_message>
Commit #13 / Dia 6
</commit_message>
<xml_diff>
--- a/Informe alpha.docx
+++ b/Informe alpha.docx
@@ -235,18 +235,7 @@
     </w:p>
     <w:p>
       <w:pPr>
-        <w:ind w:left="708"/>
-        <w:jc w:val="center"/>
-        <w:rPr>
-          <w:rFonts w:ascii="Arial" w:hAnsi="Arial" w:cs="Arial"/>
-          <w:lang w:val="es-MX"/>
-        </w:rPr>
-      </w:pPr>
-    </w:p>
-    <w:p>
-      <w:pPr>
-        <w:ind w:left="708"/>
-        <w:jc w:val="center"/>
+        <w:ind w:firstLine="0"/>
         <w:rPr>
           <w:rFonts w:ascii="Arial" w:hAnsi="Arial" w:cs="Arial"/>
           <w:lang w:val="es-MX"/>
@@ -311,6 +300,17 @@
           <w:lang w:val="es-MX"/>
         </w:rPr>
       </w:pPr>
+    </w:p>
+    <w:p>
+      <w:pPr>
+        <w:jc w:val="center"/>
+        <w:rPr>
+          <w:rFonts w:ascii="Arial" w:hAnsi="Arial" w:cs="Arial"/>
+          <w:b/>
+          <w:bCs/>
+          <w:lang w:val="es-MX"/>
+        </w:rPr>
+      </w:pPr>
       <w:r>
         <w:rPr>
           <w:rFonts w:ascii="Arial" w:hAnsi="Arial" w:cs="Arial"/>
@@ -319,47 +319,21 @@
           <w:lang w:val="es-MX"/>
         </w:rPr>
         <w:lastRenderedPageBreak/>
-        <w:t>ANÁLISIS DE POSIBLES SOLUCIONES</w:t>
-      </w:r>
-    </w:p>
-    <w:p>
-      <w:pPr>
-        <w:jc w:val="center"/>
-        <w:rPr>
-          <w:rFonts w:ascii="Arial" w:hAnsi="Arial" w:cs="Arial"/>
-          <w:b/>
-          <w:bCs/>
-          <w:lang w:val="es-MX"/>
-        </w:rPr>
-      </w:pPr>
-      <w:r>
-        <w:rPr>
-          <w:rFonts w:ascii="Arial" w:hAnsi="Arial" w:cs="Arial"/>
-          <w:b/>
-          <w:bCs/>
-          <w:lang w:val="es-MX"/>
-        </w:rPr>
-        <w:t>//</w:t>
-      </w:r>
-      <w:r>
-        <w:rPr>
-          <w:rFonts w:ascii="Arial" w:hAnsi="Arial" w:cs="Arial"/>
-          <w:lang w:val="es-MX"/>
-        </w:rPr>
-        <w:t>A primera vista, cual es la forma en que usted abordaría el problema?</w:t>
-      </w:r>
-      <w:r>
-        <w:rPr>
-          <w:rFonts w:ascii="Arial" w:hAnsi="Arial" w:cs="Arial"/>
-          <w:b/>
-          <w:bCs/>
-          <w:lang w:val="es-MX"/>
-        </w:rPr>
-        <w:t xml:space="preserve"> </w:t>
-      </w:r>
-    </w:p>
-    <w:p>
-      <w:pPr>
+        <w:t xml:space="preserve">ANÁLISIS </w:t>
+      </w:r>
+      <w:r>
+        <w:rPr>
+          <w:rFonts w:ascii="Arial" w:hAnsi="Arial" w:cs="Arial"/>
+          <w:b/>
+          <w:bCs/>
+          <w:lang w:val="es-MX"/>
+        </w:rPr>
+        <w:t>INICIAL</w:t>
+      </w:r>
+    </w:p>
+    <w:p>
+      <w:pPr>
+        <w:ind w:firstLine="708"/>
         <w:rPr>
           <w:rFonts w:ascii="Arial" w:hAnsi="Arial" w:cs="Arial"/>
           <w:lang w:val="es-MX"/>
@@ -489,7 +463,23 @@
           <w:rFonts w:ascii="Arial" w:hAnsi="Arial" w:cs="Arial"/>
           <w:lang w:val="es-MX"/>
         </w:rPr>
-        <w:t xml:space="preserve"> y uno mas donde se tenga m espacios dentro de cada n.  </w:t>
+        <w:t xml:space="preserve"> y uno </w:t>
+      </w:r>
+      <w:proofErr w:type="spellStart"/>
+      <w:r>
+        <w:rPr>
+          <w:rFonts w:ascii="Arial" w:hAnsi="Arial" w:cs="Arial"/>
+          <w:lang w:val="es-MX"/>
+        </w:rPr>
+        <w:t>mas</w:t>
+      </w:r>
+      <w:proofErr w:type="spellEnd"/>
+      <w:r>
+        <w:rPr>
+          <w:rFonts w:ascii="Arial" w:hAnsi="Arial" w:cs="Arial"/>
+          <w:lang w:val="es-MX"/>
+        </w:rPr>
+        <w:t xml:space="preserve"> donde se tenga m espacios dentro de cada n.  </w:t>
       </w:r>
     </w:p>
     <w:p>
@@ -616,430 +606,74 @@
           <w:rFonts w:ascii="Arial" w:hAnsi="Arial" w:cs="Arial"/>
           <w:lang w:val="es-MX"/>
         </w:rPr>
+        <w:t xml:space="preserve">Es importante resaltar que este es un análisis “En </w:t>
+      </w:r>
+      <w:r>
+        <w:rPr>
+          <w:rFonts w:ascii="Arial" w:hAnsi="Arial" w:cs="Arial"/>
+          <w:lang w:val="es-MX"/>
+        </w:rPr>
+        <w:t>crudo</w:t>
+      </w:r>
+      <w:r>
+        <w:rPr>
+          <w:rFonts w:ascii="Arial" w:hAnsi="Arial" w:cs="Arial"/>
+          <w:lang w:val="es-MX"/>
+        </w:rPr>
+        <w:t>” del problema planteado, por lo que todavía no se define bien el cómo se abordará la solución del problema.</w:t>
+      </w:r>
+    </w:p>
+    <w:p>
+      <w:pPr>
+        <w:jc w:val="center"/>
+        <w:rPr>
+          <w:rFonts w:ascii="Arial" w:hAnsi="Arial" w:cs="Arial"/>
+          <w:lang w:val="es-MX"/>
+        </w:rPr>
+      </w:pPr>
+      <w:r>
+        <w:rPr>
+          <w:rFonts w:ascii="Arial" w:hAnsi="Arial" w:cs="Arial"/>
+          <w:b/>
+          <w:bCs/>
+          <w:lang w:val="es-MX"/>
+        </w:rPr>
         <w:lastRenderedPageBreak/>
-        <w:t xml:space="preserve">Es importante resaltar que este es un análisis “En </w:t>
-      </w:r>
-      <w:r>
-        <w:rPr>
-          <w:rFonts w:ascii="Arial" w:hAnsi="Arial" w:cs="Arial"/>
-          <w:lang w:val="es-MX"/>
-        </w:rPr>
-        <w:t>crudo</w:t>
-      </w:r>
-      <w:r>
-        <w:rPr>
-          <w:rFonts w:ascii="Arial" w:hAnsi="Arial" w:cs="Arial"/>
-          <w:lang w:val="es-MX"/>
-        </w:rPr>
-        <w:t>” del problema planteado, por lo que todavía no se define bien el cómo se abordará la solución del problema.</w:t>
-      </w:r>
-    </w:p>
-    <w:p>
-      <w:pPr>
-        <w:jc w:val="center"/>
-        <w:rPr>
-          <w:rFonts w:ascii="Arial" w:hAnsi="Arial" w:cs="Arial"/>
-          <w:b/>
-          <w:bCs/>
-          <w:lang w:val="es-MX"/>
-        </w:rPr>
-      </w:pPr>
-      <w:r>
-        <w:rPr>
-          <w:rFonts w:ascii="Arial" w:hAnsi="Arial" w:cs="Arial"/>
-          <w:b/>
-          <w:bCs/>
-          <w:lang w:val="es-MX"/>
-        </w:rPr>
-        <w:t>ANALISIS DEFINITIVO</w:t>
-      </w:r>
-    </w:p>
-    <w:p>
-      <w:pPr>
-        <w:rPr>
-          <w:rFonts w:ascii="Arial" w:hAnsi="Arial" w:cs="Arial"/>
-          <w:lang w:val="es-MX"/>
-        </w:rPr>
-      </w:pPr>
-      <w:r>
-        <w:rPr>
-          <w:rFonts w:ascii="Arial" w:hAnsi="Arial" w:cs="Arial"/>
-          <w:lang w:val="es-MX"/>
-        </w:rPr>
-        <w:tab/>
-      </w:r>
-      <w:r>
-        <w:rPr>
-          <w:rFonts w:ascii="Arial" w:hAnsi="Arial" w:cs="Arial"/>
-          <w:lang w:val="es-MX"/>
-        </w:rPr>
-        <w:tab/>
-      </w:r>
-      <w:r>
-        <w:rPr>
-          <w:rFonts w:ascii="Arial" w:hAnsi="Arial" w:cs="Arial"/>
-          <w:lang w:val="es-MX"/>
-        </w:rPr>
-        <w:tab/>
-        <w:t>//Que entendio usted del problema una vez terminado</w:t>
-      </w:r>
-    </w:p>
-    <w:p>
-      <w:pPr>
-        <w:rPr>
-          <w:rFonts w:ascii="Arial" w:hAnsi="Arial" w:cs="Arial"/>
-          <w:lang w:val="es-MX"/>
-        </w:rPr>
-      </w:pPr>
-    </w:p>
-    <w:p>
-      <w:pPr>
-        <w:rPr>
-          <w:rFonts w:ascii="Arial" w:hAnsi="Arial" w:cs="Arial"/>
-          <w:lang w:val="es-MX"/>
-        </w:rPr>
-      </w:pPr>
-    </w:p>
-    <w:p>
-      <w:pPr>
-        <w:rPr>
-          <w:rFonts w:ascii="Arial" w:hAnsi="Arial" w:cs="Arial"/>
-          <w:lang w:val="es-MX"/>
-        </w:rPr>
-      </w:pPr>
-    </w:p>
-    <w:p>
-      <w:pPr>
-        <w:jc w:val="center"/>
-        <w:rPr>
-          <w:rFonts w:ascii="Arial" w:hAnsi="Arial" w:cs="Arial"/>
-          <w:b/>
-          <w:bCs/>
-          <w:lang w:val="es-MX"/>
-        </w:rPr>
-      </w:pPr>
-      <w:r>
-        <w:rPr>
-          <w:rFonts w:ascii="Arial" w:hAnsi="Arial" w:cs="Arial"/>
-          <w:b/>
-          <w:bCs/>
-          <w:lang w:val="es-MX"/>
-        </w:rPr>
         <w:t>METODOLOGIA</w:t>
       </w:r>
     </w:p>
     <w:p>
       <w:pPr>
-        <w:jc w:val="center"/>
-        <w:rPr>
-          <w:rFonts w:ascii="Arial" w:hAnsi="Arial" w:cs="Arial"/>
-          <w:lang w:val="es-MX"/>
-        </w:rPr>
-      </w:pPr>
-      <w:r>
-        <w:rPr>
-          <w:rFonts w:ascii="Arial" w:hAnsi="Arial" w:cs="Arial"/>
-          <w:b/>
-          <w:bCs/>
-          <w:lang w:val="es-MX"/>
-        </w:rPr>
-        <w:t>//</w:t>
-      </w:r>
-      <w:r>
-        <w:rPr>
-          <w:rFonts w:ascii="Arial" w:hAnsi="Arial" w:cs="Arial"/>
-          <w:lang w:val="es-MX"/>
-        </w:rPr>
-        <w:t>C</w:t>
-      </w:r>
-      <w:r>
-        <w:rPr>
-          <w:rFonts w:ascii="Arial" w:hAnsi="Arial" w:cs="Arial"/>
-          <w:lang w:val="es-MX"/>
-        </w:rPr>
-        <w:t>ual será la forma en que se abordará el problema?</w:t>
-      </w:r>
-    </w:p>
-    <w:p>
-      <w:pPr>
-        <w:rPr>
-          <w:rFonts w:ascii="Arial" w:hAnsi="Arial" w:cs="Arial"/>
-          <w:lang w:val="es-MX"/>
-        </w:rPr>
-      </w:pPr>
-      <w:r>
-        <w:rPr>
-          <w:rFonts w:ascii="Arial" w:hAnsi="Arial" w:cs="Arial"/>
-          <w:lang w:val="es-MX"/>
-        </w:rPr>
-        <w:t xml:space="preserve">En vista de que el problema </w:t>
-      </w:r>
-      <w:r>
-        <w:rPr>
-          <w:rFonts w:ascii="Arial" w:hAnsi="Arial" w:cs="Arial"/>
-          <w:lang w:val="es-MX"/>
-        </w:rPr>
-        <w:t>abordará</w:t>
-      </w:r>
-      <w:r>
-        <w:rPr>
-          <w:rFonts w:ascii="Arial" w:hAnsi="Arial" w:cs="Arial"/>
-          <w:lang w:val="es-MX"/>
-        </w:rPr>
-        <w:t xml:space="preserve"> lo visto en la primera parte del curso y </w:t>
-      </w:r>
-      <w:r>
-        <w:rPr>
-          <w:rFonts w:ascii="Arial" w:hAnsi="Arial" w:cs="Arial"/>
-          <w:lang w:val="es-MX"/>
-        </w:rPr>
-        <w:t>evaluará</w:t>
-      </w:r>
-      <w:r>
-        <w:rPr>
-          <w:rFonts w:ascii="Arial" w:hAnsi="Arial" w:cs="Arial"/>
-          <w:lang w:val="es-MX"/>
-        </w:rPr>
-        <w:t xml:space="preserve"> los conceptos </w:t>
-      </w:r>
-      <w:r>
-        <w:rPr>
-          <w:rFonts w:ascii="Arial" w:hAnsi="Arial" w:cs="Arial"/>
-          <w:lang w:val="es-MX"/>
-        </w:rPr>
-        <w:t>aprendidos</w:t>
-      </w:r>
-      <w:r>
-        <w:rPr>
-          <w:rFonts w:ascii="Arial" w:hAnsi="Arial" w:cs="Arial"/>
-          <w:lang w:val="es-MX"/>
-        </w:rPr>
-        <w:t xml:space="preserve"> en este, el código estará dividido en diferentes módulos, dentro de </w:t>
-      </w:r>
-      <w:r>
-        <w:rPr>
-          <w:rFonts w:ascii="Arial" w:hAnsi="Arial" w:cs="Arial"/>
-          <w:lang w:val="es-MX"/>
-        </w:rPr>
-        <w:t>ellos</w:t>
-      </w:r>
-      <w:r>
-        <w:rPr>
-          <w:rFonts w:ascii="Arial" w:hAnsi="Arial" w:cs="Arial"/>
-          <w:lang w:val="es-MX"/>
-        </w:rPr>
-        <w:t xml:space="preserve"> el módulo principal, que es donde se </w:t>
-      </w:r>
-      <w:r>
-        <w:rPr>
-          <w:rFonts w:ascii="Arial" w:hAnsi="Arial" w:cs="Arial"/>
-          <w:lang w:val="es-MX"/>
-        </w:rPr>
-        <w:t>realizarán</w:t>
-      </w:r>
-      <w:r>
-        <w:rPr>
-          <w:rFonts w:ascii="Arial" w:hAnsi="Arial" w:cs="Arial"/>
-          <w:lang w:val="es-MX"/>
-        </w:rPr>
-        <w:t xml:space="preserve"> las respectivas invocaciones de distintas funciones según corresponda; O</w:t>
-      </w:r>
-      <w:r>
-        <w:rPr>
-          <w:rFonts w:ascii="Arial" w:hAnsi="Arial" w:cs="Arial"/>
-          <w:lang w:val="es-MX"/>
-        </w:rPr>
-        <w:t xml:space="preserve">tros tendrán como contenido diferentes funciones en base a su aplicación en el código, esto para no saturar uno o varios </w:t>
-      </w:r>
-      <w:r>
-        <w:rPr>
-          <w:rFonts w:ascii="Arial" w:hAnsi="Arial" w:cs="Arial"/>
-          <w:lang w:val="es-MX"/>
-        </w:rPr>
-        <w:t>módulos con líneas de código.</w:t>
-      </w:r>
-    </w:p>
-    <w:p>
-      <w:pPr>
-        <w:rPr>
-          <w:rFonts w:ascii="Arial" w:hAnsi="Arial" w:cs="Arial"/>
-          <w:lang w:val="es-MX"/>
-        </w:rPr>
-      </w:pPr>
-      <w:r>
-        <w:rPr>
-          <w:rFonts w:ascii="Arial" w:hAnsi="Arial" w:cs="Arial"/>
-          <w:lang w:val="es-MX"/>
-        </w:rPr>
-        <w:t xml:space="preserve">Las partes </w:t>
-      </w:r>
-      <w:r>
-        <w:rPr>
-          <w:rFonts w:ascii="Arial" w:hAnsi="Arial" w:cs="Arial"/>
-          <w:lang w:val="es-MX"/>
-        </w:rPr>
-        <w:t>más</w:t>
-      </w:r>
-      <w:r>
-        <w:rPr>
-          <w:rFonts w:ascii="Arial" w:hAnsi="Arial" w:cs="Arial"/>
-          <w:lang w:val="es-MX"/>
-        </w:rPr>
-        <w:t xml:space="preserve"> importantes del programa se </w:t>
-      </w:r>
-      <w:r>
-        <w:rPr>
-          <w:rFonts w:ascii="Arial" w:hAnsi="Arial" w:cs="Arial"/>
-          <w:lang w:val="es-MX"/>
-        </w:rPr>
-        <w:t>desarrollarán</w:t>
-      </w:r>
-      <w:r>
-        <w:rPr>
-          <w:rFonts w:ascii="Arial" w:hAnsi="Arial" w:cs="Arial"/>
-          <w:lang w:val="es-MX"/>
-        </w:rPr>
-        <w:t xml:space="preserve"> de ultimo, para así ir construyendo poco a poco </w:t>
-      </w:r>
-      <w:r>
-        <w:rPr>
-          <w:rFonts w:ascii="Arial" w:hAnsi="Arial" w:cs="Arial"/>
-          <w:lang w:val="es-MX"/>
-        </w:rPr>
-        <w:t>unas bases</w:t>
-      </w:r>
-      <w:r>
-        <w:rPr>
-          <w:rFonts w:ascii="Arial" w:hAnsi="Arial" w:cs="Arial"/>
-          <w:lang w:val="es-MX"/>
-        </w:rPr>
-        <w:t xml:space="preserve"> </w:t>
-      </w:r>
-      <w:r>
-        <w:rPr>
-          <w:rFonts w:ascii="Arial" w:hAnsi="Arial" w:cs="Arial"/>
-          <w:lang w:val="es-MX"/>
-        </w:rPr>
-        <w:t>a partir</w:t>
-      </w:r>
-      <w:r>
-        <w:rPr>
-          <w:rFonts w:ascii="Arial" w:hAnsi="Arial" w:cs="Arial"/>
-          <w:lang w:val="es-MX"/>
-        </w:rPr>
-        <w:t xml:space="preserve"> </w:t>
-      </w:r>
-      <w:r>
-        <w:rPr>
-          <w:rFonts w:ascii="Arial" w:hAnsi="Arial" w:cs="Arial"/>
-          <w:lang w:val="es-MX"/>
-        </w:rPr>
-        <w:t>de</w:t>
-      </w:r>
-      <w:r>
-        <w:rPr>
-          <w:rFonts w:ascii="Arial" w:hAnsi="Arial" w:cs="Arial"/>
-          <w:lang w:val="es-MX"/>
-        </w:rPr>
-        <w:t xml:space="preserve"> funciones </w:t>
-      </w:r>
-      <w:r>
-        <w:rPr>
-          <w:rFonts w:ascii="Arial" w:hAnsi="Arial" w:cs="Arial"/>
-          <w:lang w:val="es-MX"/>
-        </w:rPr>
-        <w:t>más</w:t>
-      </w:r>
-      <w:r>
-        <w:rPr>
-          <w:rFonts w:ascii="Arial" w:hAnsi="Arial" w:cs="Arial"/>
-          <w:lang w:val="es-MX"/>
-        </w:rPr>
-        <w:t xml:space="preserve"> “sencillas”, ya que pensar inmediatamente en, por ejemplo, la función que comprueba la regla K para la apertura de las estructuras de datos X y que según dicte la necesidad ir desarrollando las funciones necesarias como la rotación </w:t>
-      </w:r>
-      <w:r>
-        <w:rPr>
-          <w:rFonts w:ascii="Arial" w:hAnsi="Arial" w:cs="Arial"/>
-          <w:lang w:val="es-MX"/>
-        </w:rPr>
-        <w:t xml:space="preserve">o generar la regla K, </w:t>
-      </w:r>
-      <w:r>
-        <w:rPr>
-          <w:rFonts w:ascii="Arial" w:hAnsi="Arial" w:cs="Arial"/>
-          <w:lang w:val="es-MX"/>
-        </w:rPr>
-        <w:t>sería</w:t>
-      </w:r>
-      <w:r>
-        <w:rPr>
-          <w:rFonts w:ascii="Arial" w:hAnsi="Arial" w:cs="Arial"/>
-          <w:lang w:val="es-MX"/>
-        </w:rPr>
-        <w:t xml:space="preserve"> una muy mala práctica a mi parecer.</w:t>
-      </w:r>
-      <w:r>
-        <w:rPr>
-          <w:rFonts w:ascii="Arial" w:hAnsi="Arial" w:cs="Arial"/>
-          <w:lang w:val="es-MX"/>
-        </w:rPr>
-        <w:t xml:space="preserve">  </w:t>
-      </w:r>
-    </w:p>
-    <w:p>
-      <w:pPr>
-        <w:rPr>
-          <w:rFonts w:ascii="Arial" w:hAnsi="Arial" w:cs="Arial"/>
-          <w:lang w:val="es-MX"/>
-        </w:rPr>
-      </w:pPr>
-      <w:r>
-        <w:rPr>
-          <w:rFonts w:ascii="Arial" w:hAnsi="Arial" w:cs="Arial"/>
-          <w:lang w:val="es-MX"/>
-        </w:rPr>
-        <w:t>El informe ir</w:t>
-      </w:r>
-      <w:r>
-        <w:rPr>
-          <w:rFonts w:ascii="Arial" w:hAnsi="Arial" w:cs="Arial"/>
-          <w:lang w:val="es-MX"/>
-        </w:rPr>
-        <w:t>á</w:t>
-      </w:r>
-      <w:r>
-        <w:rPr>
-          <w:rFonts w:ascii="Arial" w:hAnsi="Arial" w:cs="Arial"/>
-          <w:lang w:val="es-MX"/>
-        </w:rPr>
-        <w:t xml:space="preserve"> creciendo conforme el progreso en el análisis y la escritura de código avance, de este modo se añadirán exclusivamente ideas claras de lo realizado a excepción del </w:t>
-      </w:r>
-      <w:r>
-        <w:rPr>
-          <w:rFonts w:ascii="Arial" w:hAnsi="Arial" w:cs="Arial"/>
-          <w:lang w:val="es-MX"/>
-        </w:rPr>
-        <w:lastRenderedPageBreak/>
-        <w:t>análisis sobre posibles soluciones</w:t>
-      </w:r>
-      <w:r>
-        <w:rPr>
-          <w:rFonts w:ascii="Arial" w:hAnsi="Arial" w:cs="Arial"/>
-          <w:lang w:val="es-MX"/>
-        </w:rPr>
-        <w:t>. A continuación, enseñare un esquema que representa lo mencionado anteriormente</w:t>
-      </w:r>
-      <w:r>
-        <w:rPr>
-          <w:rFonts w:ascii="Arial" w:hAnsi="Arial" w:cs="Arial"/>
-          <w:lang w:val="es-MX"/>
-        </w:rPr>
-        <w:t>.</w:t>
-      </w:r>
-    </w:p>
-    <w:p>
-      <w:pPr>
-        <w:jc w:val="center"/>
+        <w:rPr>
+          <w:rFonts w:ascii="Arial" w:hAnsi="Arial" w:cs="Arial"/>
+          <w:lang w:val="es-MX"/>
+        </w:rPr>
+      </w:pPr>
+      <w:r>
+        <w:rPr>
+          <w:rFonts w:ascii="Arial" w:hAnsi="Arial" w:cs="Arial"/>
+          <w:lang w:val="es-MX"/>
+        </w:rPr>
+        <w:t>En vista de que el problema abordará lo visto en la primera parte del curso y evaluará los conceptos aprendidos en este, el código estará dividido en diferentes módulos, dentro de ellos el módulo principal, que es donde se realizarán las respectivas invocaciones de distintas funciones según corresponda; Otros tendrán como contenido diferentes funciones en base a su aplicación en el código, esto para no saturar uno o varios módulos con líneas de código.</w:t>
+      </w:r>
+    </w:p>
+    <w:p>
+      <w:pPr>
+        <w:rPr>
+          <w:rFonts w:ascii="Arial" w:hAnsi="Arial" w:cs="Arial"/>
+          <w:lang w:val="es-MX"/>
+        </w:rPr>
+      </w:pPr>
+      <w:r>
+        <w:rPr>
+          <w:rFonts w:ascii="Arial" w:hAnsi="Arial" w:cs="Arial"/>
+          <w:lang w:val="es-MX"/>
+        </w:rPr>
+        <w:t xml:space="preserve">Las partes más importantes del programa se desarrollarán de ultimo, para así ir construyendo poco a poco unas bases a partir de funciones más “sencillas”, ya que pensar inmediatamente en, por ejemplo, la función que comprueba la regla K para la apertura de las estructuras de datos X y que según dicte la necesidad ir desarrollando las funciones necesarias como la rotación o generar la regla K, sería una muy mala práctica a mi parecer.  </w:t>
+      </w:r>
+    </w:p>
+    <w:p>
+      <w:pPr>
         <w:rPr>
           <w:rFonts w:ascii="Arial" w:hAnsi="Arial" w:cs="Arial"/>
           <w:lang w:val="es-MX"/>
@@ -1052,16 +686,16 @@
           <w:lang w:val="es-MX"/>
         </w:rPr>
         <w:drawing>
-          <wp:anchor distT="0" distB="0" distL="114300" distR="114300" simplePos="0" relativeHeight="251658240" behindDoc="1" locked="0" layoutInCell="1" allowOverlap="1" wp14:anchorId="61635AA0" wp14:editId="4BEFCA14">
+          <wp:anchor distT="0" distB="0" distL="114300" distR="114300" simplePos="0" relativeHeight="251659264" behindDoc="1" locked="0" layoutInCell="1" allowOverlap="1" wp14:anchorId="57152629" wp14:editId="22B5AD5F">
             <wp:simplePos x="0" y="0"/>
-            <wp:positionH relativeFrom="column">
-              <wp:posOffset>449580</wp:posOffset>
+            <wp:positionH relativeFrom="margin">
+              <wp:align>center</wp:align>
             </wp:positionH>
             <wp:positionV relativeFrom="paragraph">
-              <wp:posOffset>0</wp:posOffset>
+              <wp:posOffset>130810</wp:posOffset>
             </wp:positionV>
-            <wp:extent cx="5935980" cy="4732020"/>
-            <wp:effectExtent l="0" t="0" r="7620" b="0"/>
+            <wp:extent cx="5333451" cy="4251699"/>
+            <wp:effectExtent l="0" t="0" r="635" b="0"/>
             <wp:wrapNone/>
             <wp:docPr id="472284223" name="Imagen 1"/>
             <wp:cNvGraphicFramePr>
@@ -1092,7 +726,7 @@
                   <pic:spPr bwMode="auto">
                     <a:xfrm>
                       <a:off x="0" y="0"/>
-                      <a:ext cx="5935980" cy="4732020"/>
+                      <a:ext cx="5333451" cy="4251699"/>
                     </a:xfrm>
                     <a:prstGeom prst="rect">
                       <a:avLst/>
@@ -1105,6 +739,12 @@
                 </pic:pic>
               </a:graphicData>
             </a:graphic>
+            <wp14:sizeRelH relativeFrom="margin">
+              <wp14:pctWidth>0</wp14:pctWidth>
+            </wp14:sizeRelH>
+            <wp14:sizeRelV relativeFrom="margin">
+              <wp14:pctHeight>0</wp14:pctHeight>
+            </wp14:sizeRelV>
           </wp:anchor>
         </w:drawing>
       </w:r>
@@ -1144,6 +784,25 @@
     </w:p>
     <w:p>
       <w:pPr>
+        <w:ind w:firstLine="0"/>
+        <w:rPr>
+          <w:rFonts w:ascii="Arial" w:hAnsi="Arial" w:cs="Arial"/>
+          <w:b/>
+          <w:bCs/>
+          <w:lang w:val="es-MX"/>
+        </w:rPr>
+      </w:pPr>
+    </w:p>
+    <w:p>
+      <w:pPr>
+        <w:rPr>
+          <w:rFonts w:ascii="Arial" w:hAnsi="Arial" w:cs="Arial"/>
+          <w:lang w:val="es-MX"/>
+        </w:rPr>
+      </w:pPr>
+    </w:p>
+    <w:p>
+      <w:pPr>
         <w:jc w:val="center"/>
         <w:rPr>
           <w:rFonts w:ascii="Arial" w:hAnsi="Arial" w:cs="Arial"/>
@@ -1177,6 +836,47 @@
     </w:p>
     <w:p>
       <w:pPr>
+        <w:rPr>
+          <w:rFonts w:ascii="Arial" w:hAnsi="Arial" w:cs="Arial"/>
+          <w:lang w:val="es-MX"/>
+        </w:rPr>
+      </w:pPr>
+    </w:p>
+    <w:p>
+      <w:pPr>
+        <w:rPr>
+          <w:rFonts w:ascii="Arial" w:hAnsi="Arial" w:cs="Arial"/>
+          <w:lang w:val="es-MX"/>
+        </w:rPr>
+      </w:pPr>
+      <w:r>
+        <w:rPr>
+          <w:rFonts w:ascii="Arial" w:hAnsi="Arial" w:cs="Arial"/>
+          <w:lang w:val="es-MX"/>
+        </w:rPr>
+        <w:lastRenderedPageBreak/>
+        <w:t>E</w:t>
+      </w:r>
+      <w:r>
+        <w:rPr>
+          <w:rFonts w:ascii="Arial" w:hAnsi="Arial" w:cs="Arial"/>
+          <w:lang w:val="es-MX"/>
+        </w:rPr>
+        <w:t>l informe irá creciendo conforme el progreso en el análisis y la escritura de código avance, de este modo se añadirán exclusivamente ideas claras de lo realizado a excepción del análisis sobre posibles soluciones, se destinará también una parte del informe a enseñar los avances que se tuvieron día por día a modo de bitácora. El esquema mostrado previamente que representa lo mencionado.</w:t>
+      </w:r>
+    </w:p>
+    <w:p>
+      <w:pPr>
+        <w:rPr>
+          <w:rFonts w:ascii="Arial" w:hAnsi="Arial" w:cs="Arial"/>
+          <w:b/>
+          <w:bCs/>
+          <w:lang w:val="es-MX"/>
+        </w:rPr>
+      </w:pPr>
+    </w:p>
+    <w:p>
+      <w:pPr>
         <w:jc w:val="center"/>
         <w:rPr>
           <w:rFonts w:ascii="Arial" w:hAnsi="Arial" w:cs="Arial"/>
@@ -1196,6 +896,96 @@
           <w:lang w:val="es-MX"/>
         </w:rPr>
       </w:pPr>
+      <w:r>
+        <w:rPr>
+          <w:rFonts w:ascii="Arial" w:hAnsi="Arial" w:cs="Arial"/>
+          <w:b/>
+          <w:bCs/>
+          <w:lang w:val="es-MX"/>
+        </w:rPr>
+        <w:t>ANALISIS DEFINITIVO</w:t>
+      </w:r>
+    </w:p>
+    <w:p>
+      <w:pPr>
+        <w:rPr>
+          <w:rFonts w:ascii="Arial" w:hAnsi="Arial" w:cs="Arial"/>
+          <w:lang w:val="es-MX"/>
+        </w:rPr>
+      </w:pPr>
+      <w:r>
+        <w:rPr>
+          <w:rFonts w:ascii="Arial" w:hAnsi="Arial" w:cs="Arial"/>
+          <w:lang w:val="es-MX"/>
+        </w:rPr>
+        <w:tab/>
+      </w:r>
+      <w:r>
+        <w:rPr>
+          <w:rFonts w:ascii="Arial" w:hAnsi="Arial" w:cs="Arial"/>
+          <w:lang w:val="es-MX"/>
+        </w:rPr>
+        <w:tab/>
+      </w:r>
+      <w:r>
+        <w:rPr>
+          <w:rFonts w:ascii="Arial" w:hAnsi="Arial" w:cs="Arial"/>
+          <w:lang w:val="es-MX"/>
+        </w:rPr>
+        <w:tab/>
+        <w:t xml:space="preserve">//Que </w:t>
+      </w:r>
+      <w:proofErr w:type="spellStart"/>
+      <w:r>
+        <w:rPr>
+          <w:rFonts w:ascii="Arial" w:hAnsi="Arial" w:cs="Arial"/>
+          <w:lang w:val="es-MX"/>
+        </w:rPr>
+        <w:t>entendio</w:t>
+      </w:r>
+      <w:proofErr w:type="spellEnd"/>
+      <w:r>
+        <w:rPr>
+          <w:rFonts w:ascii="Arial" w:hAnsi="Arial" w:cs="Arial"/>
+          <w:lang w:val="es-MX"/>
+        </w:rPr>
+        <w:t xml:space="preserve"> usted del problema una vez terminado</w:t>
+      </w:r>
+    </w:p>
+    <w:p>
+      <w:pPr>
+        <w:rPr>
+          <w:rFonts w:ascii="Arial" w:hAnsi="Arial" w:cs="Arial"/>
+          <w:lang w:val="es-MX"/>
+        </w:rPr>
+      </w:pPr>
+    </w:p>
+    <w:p>
+      <w:pPr>
+        <w:rPr>
+          <w:rFonts w:ascii="Arial" w:hAnsi="Arial" w:cs="Arial"/>
+          <w:lang w:val="es-MX"/>
+        </w:rPr>
+      </w:pPr>
+    </w:p>
+    <w:p>
+      <w:pPr>
+        <w:rPr>
+          <w:rFonts w:ascii="Arial" w:hAnsi="Arial" w:cs="Arial"/>
+          <w:lang w:val="es-MX"/>
+        </w:rPr>
+      </w:pPr>
+    </w:p>
+    <w:p>
+      <w:pPr>
+        <w:ind w:firstLine="0"/>
+        <w:rPr>
+          <w:rFonts w:ascii="Arial" w:hAnsi="Arial" w:cs="Arial"/>
+          <w:b/>
+          <w:bCs/>
+          <w:lang w:val="es-MX"/>
+        </w:rPr>
+      </w:pPr>
     </w:p>
     <w:p>
       <w:pPr>
@@ -1210,28 +1000,6 @@
     </w:p>
     <w:p>
       <w:pPr>
-        <w:ind w:firstLine="0"/>
-        <w:rPr>
-          <w:rFonts w:ascii="Arial" w:hAnsi="Arial" w:cs="Arial"/>
-          <w:b/>
-          <w:bCs/>
-          <w:lang w:val="es-MX"/>
-        </w:rPr>
-      </w:pPr>
-    </w:p>
-    <w:p>
-      <w:pPr>
-        <w:ind w:firstLine="0"/>
-        <w:rPr>
-          <w:rFonts w:ascii="Arial" w:hAnsi="Arial" w:cs="Arial"/>
-          <w:b/>
-          <w:bCs/>
-          <w:lang w:val="es-MX"/>
-        </w:rPr>
-      </w:pPr>
-    </w:p>
-    <w:p>
-      <w:pPr>
         <w:jc w:val="center"/>
         <w:rPr>
           <w:rFonts w:ascii="Arial" w:hAnsi="Arial" w:cs="Arial"/>
@@ -1240,54 +1008,70 @@
           <w:lang w:val="es-MX"/>
         </w:rPr>
       </w:pPr>
-      <w:r>
-        <w:rPr>
-          <w:rFonts w:ascii="Arial" w:hAnsi="Arial" w:cs="Arial"/>
-          <w:b/>
-          <w:bCs/>
-          <w:lang w:val="es-MX"/>
-        </w:rPr>
-        <w:t>FUNCIONES</w:t>
-      </w:r>
-      <w:r>
-        <w:rPr>
-          <w:rFonts w:ascii="Arial" w:hAnsi="Arial" w:cs="Arial"/>
-          <w:b/>
-          <w:bCs/>
-          <w:lang w:val="es-MX"/>
-        </w:rPr>
-        <w:t xml:space="preserve"> UTILIZADAS</w:t>
-      </w:r>
-    </w:p>
-    <w:p>
-      <w:pPr>
-        <w:rPr>
-          <w:rFonts w:ascii="Arial" w:hAnsi="Arial" w:cs="Arial"/>
-          <w:b/>
-          <w:bCs/>
-          <w:lang w:val="es-MX"/>
-        </w:rPr>
-      </w:pPr>
-      <w:r>
-        <w:rPr>
-          <w:rFonts w:ascii="Arial" w:hAnsi="Arial" w:cs="Arial"/>
-          <w:lang w:val="es-MX"/>
-        </w:rPr>
-        <w:t xml:space="preserve">Se especificará mas a fondo las funciones </w:t>
-      </w:r>
-      <w:r>
-        <w:rPr>
-          <w:rFonts w:ascii="Arial" w:hAnsi="Arial" w:cs="Arial"/>
-          <w:lang w:val="es-MX"/>
-        </w:rPr>
-        <w:t>de mayor complejidad</w:t>
-      </w:r>
-      <w:r>
-        <w:rPr>
-          <w:rFonts w:ascii="Arial" w:hAnsi="Arial" w:cs="Arial"/>
-          <w:lang w:val="es-MX"/>
-        </w:rPr>
-        <w:t xml:space="preserve"> a la hora de su desarrollo</w:t>
+    </w:p>
+    <w:p>
+      <w:pPr>
+        <w:jc w:val="center"/>
+        <w:rPr>
+          <w:rFonts w:ascii="Arial" w:hAnsi="Arial" w:cs="Arial"/>
+          <w:b/>
+          <w:bCs/>
+          <w:lang w:val="es-MX"/>
+        </w:rPr>
+      </w:pPr>
+      <w:r>
+        <w:rPr>
+          <w:rFonts w:ascii="Arial" w:hAnsi="Arial" w:cs="Arial"/>
+          <w:b/>
+          <w:bCs/>
+          <w:lang w:val="es-MX"/>
+        </w:rPr>
+        <w:t>ALGORITMOS IMPLEMENTADOS</w:t>
+      </w:r>
+    </w:p>
+    <w:p>
+      <w:pPr>
+        <w:ind w:firstLine="708"/>
+        <w:rPr>
+          <w:rFonts w:ascii="Arial" w:hAnsi="Arial" w:cs="Arial"/>
+          <w:lang w:val="es-MX"/>
+        </w:rPr>
+      </w:pPr>
+      <w:r>
+        <w:rPr>
+          <w:rFonts w:ascii="Arial" w:hAnsi="Arial" w:cs="Arial"/>
+          <w:lang w:val="es-MX"/>
+        </w:rPr>
+        <w:t>En base a un análisis previo del problema dado, se tuvieron ciertos parámetros a la hora de desarrollar el código para así facilitar su construcción, teniendo la mayoría de las funciones un área muy específica dentro de la cual actuar</w:t>
+      </w:r>
+      <w:r>
+        <w:rPr>
+          <w:rFonts w:ascii="Arial" w:hAnsi="Arial" w:cs="Arial"/>
+          <w:lang w:val="es-MX"/>
+        </w:rPr>
+        <w:t>. P</w:t>
+      </w:r>
+      <w:r>
+        <w:rPr>
+          <w:rFonts w:ascii="Arial" w:hAnsi="Arial" w:cs="Arial"/>
+          <w:lang w:val="es-MX"/>
+        </w:rPr>
+        <w:t xml:space="preserve">or ejemplo, la mayoría de las funciones que se describen a continuación, no tienen como parámetro </w:t>
+      </w:r>
+      <w:r>
+        <w:rPr>
+          <w:rFonts w:ascii="Arial" w:hAnsi="Arial" w:cs="Arial"/>
+          <w:lang w:val="es-MX"/>
+        </w:rPr>
+        <w:t xml:space="preserve">un arreglo que contenga varios elementos, sino que reciben un único elemento cada vez que se necesite para así evitar que, al momento de tener errores en cuanto a la lógica, no se tenga que abarcar numerosos </w:t>
+      </w:r>
+      <w:r>
+        <w:rPr>
+          <w:rFonts w:ascii="Arial" w:hAnsi="Arial" w:cs="Arial"/>
+          <w:lang w:val="es-MX"/>
+        </w:rPr>
+        <w:lastRenderedPageBreak/>
+        <w:t>escenarios. Otro de los parámetros clave era definir su área de trabajo, dividiéndose estas en “Constructoras” y “Operadoras” donde una construye las bases de datos que otras van a manipular, resultando en las siguientes funciones</w:t>
       </w:r>
       <w:r>
         <w:rPr>
@@ -1302,6 +1086,290 @@
           <w:lang w:val="es-MX"/>
         </w:rPr>
         <w:tab/>
+      </w:r>
+    </w:p>
+    <w:p>
+      <w:pPr>
+        <w:ind w:firstLine="708"/>
+        <w:rPr>
+          <w:rFonts w:ascii="Arial" w:hAnsi="Arial" w:cs="Arial"/>
+          <w:b/>
+          <w:bCs/>
+          <w:lang w:val="es-MX"/>
+        </w:rPr>
+      </w:pPr>
+      <w:r>
+        <w:rPr>
+          <w:rFonts w:ascii="Arial" w:hAnsi="Arial" w:cs="Arial"/>
+          <w:b/>
+          <w:bCs/>
+          <w:lang w:val="es-MX"/>
+        </w:rPr>
+        <w:t>Funciones Constructoras:</w:t>
+      </w:r>
+    </w:p>
+    <w:p>
+      <w:pPr>
+        <w:pStyle w:val="Prrafodelista"/>
+        <w:numPr>
+          <w:ilvl w:val="0"/>
+          <w:numId w:val="4"/>
+        </w:numPr>
+        <w:rPr>
+          <w:rFonts w:ascii="Arial" w:hAnsi="Arial" w:cs="Arial"/>
+          <w:lang w:val="es-MX"/>
+        </w:rPr>
+      </w:pPr>
+      <w:proofErr w:type="spellStart"/>
+      <w:r>
+        <w:rPr>
+          <w:rFonts w:ascii="Arial" w:hAnsi="Arial" w:cs="Arial"/>
+          <w:b/>
+          <w:bCs/>
+          <w:lang w:val="es-MX"/>
+        </w:rPr>
+        <w:t>User_Bob</w:t>
+      </w:r>
+      <w:proofErr w:type="spellEnd"/>
+      <w:r>
+        <w:rPr>
+          <w:rFonts w:ascii="Arial" w:hAnsi="Arial" w:cs="Arial"/>
+          <w:b/>
+          <w:bCs/>
+          <w:lang w:val="es-MX"/>
+        </w:rPr>
+        <w:t xml:space="preserve">: </w:t>
+      </w:r>
+      <w:r>
+        <w:rPr>
+          <w:rFonts w:ascii="Arial" w:hAnsi="Arial" w:cs="Arial"/>
+          <w:lang w:val="es-MX"/>
+        </w:rPr>
+        <w:t>Se encarga de construir las matrices a gusto del usuario en 2 de los punteros declarados (</w:t>
+      </w:r>
+      <w:proofErr w:type="spellStart"/>
+      <w:r>
+        <w:rPr>
+          <w:rFonts w:ascii="Arial" w:hAnsi="Arial" w:cs="Arial"/>
+          <w:lang w:val="es-MX"/>
+        </w:rPr>
+        <w:t>mat</w:t>
+      </w:r>
+      <w:proofErr w:type="spellEnd"/>
+      <w:r>
+        <w:rPr>
+          <w:rFonts w:ascii="Arial" w:hAnsi="Arial" w:cs="Arial"/>
+          <w:lang w:val="es-MX"/>
+        </w:rPr>
+        <w:t xml:space="preserve"> y </w:t>
+      </w:r>
+      <w:proofErr w:type="spellStart"/>
+      <w:r>
+        <w:rPr>
+          <w:rFonts w:ascii="Arial" w:hAnsi="Arial" w:cs="Arial"/>
+          <w:lang w:val="es-MX"/>
+        </w:rPr>
+        <w:t>pref</w:t>
+      </w:r>
+      <w:proofErr w:type="spellEnd"/>
+      <w:r>
+        <w:rPr>
+          <w:rFonts w:ascii="Arial" w:hAnsi="Arial" w:cs="Arial"/>
+          <w:lang w:val="es-MX"/>
+        </w:rPr>
+        <w:t xml:space="preserve">), dentro de </w:t>
+      </w:r>
+      <w:proofErr w:type="spellStart"/>
+      <w:r>
+        <w:rPr>
+          <w:rFonts w:ascii="Arial" w:hAnsi="Arial" w:cs="Arial"/>
+          <w:lang w:val="es-MX"/>
+        </w:rPr>
+        <w:t>mat</w:t>
+      </w:r>
+      <w:proofErr w:type="spellEnd"/>
+      <w:r>
+        <w:rPr>
+          <w:rFonts w:ascii="Arial" w:hAnsi="Arial" w:cs="Arial"/>
+          <w:lang w:val="es-MX"/>
+        </w:rPr>
+        <w:t xml:space="preserve"> de una habrá un arreglo de 3 niveles donde se </w:t>
+      </w:r>
+      <w:proofErr w:type="gramStart"/>
+      <w:r>
+        <w:rPr>
+          <w:rFonts w:ascii="Arial" w:hAnsi="Arial" w:cs="Arial"/>
+          <w:lang w:val="es-MX"/>
+        </w:rPr>
+        <w:t>guardaran</w:t>
+      </w:r>
+      <w:proofErr w:type="gramEnd"/>
+      <w:r>
+        <w:rPr>
+          <w:rFonts w:ascii="Arial" w:hAnsi="Arial" w:cs="Arial"/>
+          <w:lang w:val="es-MX"/>
+        </w:rPr>
+        <w:t xml:space="preserve"> cada una de las estructuras solicitadas con su respectivo orden contenido en </w:t>
+      </w:r>
+      <w:proofErr w:type="spellStart"/>
+      <w:r>
+        <w:rPr>
+          <w:rFonts w:ascii="Arial" w:hAnsi="Arial" w:cs="Arial"/>
+          <w:lang w:val="es-MX"/>
+        </w:rPr>
+        <w:t>pref</w:t>
+      </w:r>
+      <w:proofErr w:type="spellEnd"/>
+      <w:r>
+        <w:rPr>
+          <w:rFonts w:ascii="Arial" w:hAnsi="Arial" w:cs="Arial"/>
+          <w:lang w:val="es-MX"/>
+        </w:rPr>
+        <w:t>, esto con el fin de no abusar de la estructura de datos principal a raíz de la alta demanda del orden de cada matriz dentro del código.</w:t>
+      </w:r>
+      <w:r>
+        <w:rPr>
+          <w:rFonts w:ascii="Arial" w:hAnsi="Arial" w:cs="Arial"/>
+          <w:lang w:val="es-MX"/>
+        </w:rPr>
+        <w:t xml:space="preserve">  </w:t>
+      </w:r>
+    </w:p>
+    <w:p>
+      <w:pPr>
+        <w:pStyle w:val="Prrafodelista"/>
+        <w:numPr>
+          <w:ilvl w:val="0"/>
+          <w:numId w:val="4"/>
+        </w:numPr>
+        <w:rPr>
+          <w:rFonts w:ascii="Arial" w:hAnsi="Arial" w:cs="Arial"/>
+          <w:lang w:val="es-MX"/>
+        </w:rPr>
+      </w:pPr>
+      <w:proofErr w:type="spellStart"/>
+      <w:r>
+        <w:rPr>
+          <w:rFonts w:ascii="Arial" w:hAnsi="Arial" w:cs="Arial"/>
+          <w:b/>
+          <w:bCs/>
+          <w:lang w:val="es-MX"/>
+        </w:rPr>
+        <w:t>Value</w:t>
+      </w:r>
+      <w:proofErr w:type="spellEnd"/>
+      <w:r>
+        <w:rPr>
+          <w:rFonts w:ascii="Arial" w:hAnsi="Arial" w:cs="Arial"/>
+          <w:b/>
+          <w:bCs/>
+          <w:lang w:val="es-MX"/>
+        </w:rPr>
+        <w:t xml:space="preserve">: </w:t>
+      </w:r>
+      <w:r>
+        <w:rPr>
+          <w:rFonts w:ascii="Arial" w:hAnsi="Arial" w:cs="Arial"/>
+          <w:lang w:val="es-MX"/>
+        </w:rPr>
+        <w:t>Su función consta en asignarle los valores a cada posición de la matriz que reciba en el parámetro en base a su orden.</w:t>
+      </w:r>
+      <w:r>
+        <w:rPr>
+          <w:rFonts w:ascii="Arial" w:hAnsi="Arial" w:cs="Arial"/>
+          <w:b/>
+          <w:bCs/>
+          <w:lang w:val="es-MX"/>
+        </w:rPr>
+        <w:t xml:space="preserve"> </w:t>
+      </w:r>
+    </w:p>
+    <w:p>
+      <w:pPr>
+        <w:pStyle w:val="Prrafodelista"/>
+        <w:numPr>
+          <w:ilvl w:val="0"/>
+          <w:numId w:val="4"/>
+        </w:numPr>
+        <w:rPr>
+          <w:rFonts w:ascii="Arial" w:hAnsi="Arial" w:cs="Arial"/>
+          <w:lang w:val="es-MX"/>
+        </w:rPr>
+      </w:pPr>
+      <w:proofErr w:type="spellStart"/>
+      <w:r>
+        <w:rPr>
+          <w:rFonts w:ascii="Arial" w:hAnsi="Arial" w:cs="Arial"/>
+          <w:b/>
+          <w:bCs/>
+          <w:lang w:val="es-MX"/>
+        </w:rPr>
+        <w:t>Rule_K</w:t>
+      </w:r>
+      <w:proofErr w:type="spellEnd"/>
+      <w:r>
+        <w:rPr>
+          <w:rFonts w:ascii="Arial" w:hAnsi="Arial" w:cs="Arial"/>
+          <w:lang w:val="es-MX"/>
+        </w:rPr>
+        <w:t>:</w:t>
+      </w:r>
+      <w:r>
+        <w:rPr>
+          <w:rFonts w:ascii="Arial" w:hAnsi="Arial" w:cs="Arial"/>
+          <w:b/>
+          <w:bCs/>
+          <w:lang w:val="es-MX"/>
+        </w:rPr>
+        <w:t xml:space="preserve"> </w:t>
+      </w:r>
+      <w:r>
+        <w:rPr>
+          <w:rFonts w:ascii="Arial" w:hAnsi="Arial" w:cs="Arial"/>
+          <w:lang w:val="es-MX"/>
+        </w:rPr>
+        <w:t>Genera la regla K a gusto del usuario.</w:t>
+      </w:r>
+      <w:r>
+        <w:rPr>
+          <w:rFonts w:ascii="Arial" w:hAnsi="Arial" w:cs="Arial"/>
+          <w:b/>
+          <w:bCs/>
+          <w:lang w:val="es-MX"/>
+        </w:rPr>
+        <w:t xml:space="preserve"> </w:t>
+      </w:r>
+    </w:p>
+    <w:p>
+      <w:pPr>
+        <w:pStyle w:val="Prrafodelista"/>
+        <w:ind w:left="1068" w:firstLine="0"/>
+        <w:rPr>
+          <w:rFonts w:ascii="Arial" w:hAnsi="Arial" w:cs="Arial"/>
+          <w:b/>
+          <w:bCs/>
+          <w:lang w:val="es-MX"/>
+        </w:rPr>
+      </w:pPr>
+    </w:p>
+    <w:p>
+      <w:pPr>
+        <w:ind w:firstLine="708"/>
+        <w:rPr>
+          <w:rFonts w:ascii="Arial" w:hAnsi="Arial" w:cs="Arial"/>
+          <w:b/>
+          <w:bCs/>
+          <w:lang w:val="es-MX"/>
+        </w:rPr>
+      </w:pPr>
+      <w:r>
+        <w:rPr>
+          <w:rFonts w:ascii="Arial" w:hAnsi="Arial" w:cs="Arial"/>
+          <w:b/>
+          <w:bCs/>
+          <w:lang w:val="es-MX"/>
+        </w:rPr>
+        <w:t>Funciones Operadoras:</w:t>
       </w:r>
     </w:p>
     <w:p>
@@ -1316,6 +1384,7 @@
           <w:lang w:val="es-MX"/>
         </w:rPr>
       </w:pPr>
+      <w:proofErr w:type="spellStart"/>
       <w:r>
         <w:rPr>
           <w:rFonts w:ascii="Arial" w:hAnsi="Arial" w:cs="Arial"/>
@@ -1325,6 +1394,7 @@
         </w:rPr>
         <w:t>Locked</w:t>
       </w:r>
+      <w:proofErr w:type="spellEnd"/>
       <w:r>
         <w:rPr>
           <w:rFonts w:ascii="Arial" w:hAnsi="Arial" w:cs="Arial"/>
@@ -1346,52 +1416,15 @@
           <w:rFonts w:ascii="Arial" w:hAnsi="Arial" w:cs="Arial"/>
           <w:lang w:val="es-MX"/>
         </w:rPr>
-        <w:t>Esta encargada de comprobar la regla K y generar una configuración para la apertura de las estructuras X.</w:t>
-      </w:r>
-    </w:p>
-    <w:p>
-      <w:pPr>
-        <w:pStyle w:val="Prrafodelista"/>
-        <w:numPr>
-          <w:ilvl w:val="1"/>
-          <w:numId w:val="12"/>
-        </w:numPr>
-        <w:rPr>
-          <w:rFonts w:ascii="Arial" w:hAnsi="Arial" w:cs="Arial"/>
-          <w:lang w:val="es-MX"/>
-        </w:rPr>
-      </w:pPr>
-      <w:r>
-        <w:rPr>
-          <w:rFonts w:ascii="Arial" w:hAnsi="Arial" w:cs="Arial"/>
-          <w:b/>
-          <w:bCs/>
-          <w:lang w:val="es-MX"/>
-        </w:rPr>
-        <w:t>Variables</w:t>
-      </w:r>
-    </w:p>
-    <w:p>
-      <w:pPr>
-        <w:pStyle w:val="Prrafodelista"/>
-        <w:numPr>
-          <w:ilvl w:val="1"/>
-          <w:numId w:val="12"/>
-        </w:numPr>
-        <w:rPr>
-          <w:rFonts w:ascii="Arial" w:hAnsi="Arial" w:cs="Arial"/>
-          <w:lang w:val="es-MX"/>
-        </w:rPr>
-      </w:pPr>
-    </w:p>
-    <w:p>
-      <w:pPr>
-        <w:ind w:left="720"/>
-        <w:rPr>
-          <w:rFonts w:ascii="Arial" w:hAnsi="Arial" w:cs="Arial"/>
-          <w:lang w:val="es-MX"/>
-        </w:rPr>
-      </w:pPr>
+        <w:t>Se podría decir que es la función más importante dentro del programa ya que aborda todos los algoritmos desarrollados previamente, esta realiza las respectivas validaciones para cumplir con la regla K</w:t>
+      </w:r>
+      <w:r>
+        <w:rPr>
+          <w:rFonts w:ascii="Arial" w:hAnsi="Arial" w:cs="Arial"/>
+          <w:lang w:val="es-MX"/>
+        </w:rPr>
+        <w:t>.</w:t>
+      </w:r>
     </w:p>
     <w:p>
       <w:pPr>
@@ -1405,6 +1438,7 @@
           <w:lang w:val="es-MX"/>
         </w:rPr>
       </w:pPr>
+      <w:proofErr w:type="spellStart"/>
       <w:r>
         <w:rPr>
           <w:rFonts w:ascii="Arial" w:hAnsi="Arial" w:cs="Arial"/>
@@ -1414,6 +1448,7 @@
         </w:rPr>
         <w:t>Rotation</w:t>
       </w:r>
+      <w:proofErr w:type="spellEnd"/>
       <w:r>
         <w:rPr>
           <w:rFonts w:ascii="Arial" w:hAnsi="Arial" w:cs="Arial"/>
@@ -1456,7 +1491,14 @@
           <w:rFonts w:ascii="Arial" w:hAnsi="Arial" w:cs="Arial"/>
           <w:lang w:val="es-MX"/>
         </w:rPr>
-        <w:t>la matriz cuantas veces sea necesaria</w:t>
+        <w:t>la matriz cuantas veces s</w:t>
+      </w:r>
+      <w:r>
+        <w:rPr>
+          <w:rFonts w:ascii="Arial" w:hAnsi="Arial" w:cs="Arial"/>
+          <w:lang w:val="es-MX"/>
+        </w:rPr>
+        <w:t>ea invocada con la posición de la matriz como argumento</w:t>
       </w:r>
       <w:r>
         <w:rPr>
@@ -1465,172 +1507,21 @@
         </w:rPr>
         <w:t>.</w:t>
       </w:r>
-    </w:p>
-    <w:p>
-      <w:pPr>
-        <w:pStyle w:val="Prrafodelista"/>
-        <w:numPr>
-          <w:ilvl w:val="1"/>
-          <w:numId w:val="4"/>
-        </w:numPr>
-        <w:rPr>
-          <w:rFonts w:ascii="Arial" w:hAnsi="Arial" w:cs="Arial"/>
-          <w:lang w:val="es-MX"/>
-        </w:rPr>
-      </w:pPr>
-      <w:r>
-        <w:rPr>
-          <w:rFonts w:ascii="Arial" w:hAnsi="Arial" w:cs="Arial"/>
-          <w:b/>
-          <w:bCs/>
-          <w:lang w:val="es-MX"/>
-        </w:rPr>
-        <w:t>Variables</w:t>
-      </w:r>
-    </w:p>
-    <w:p>
-      <w:pPr>
-        <w:pStyle w:val="Prrafodelista"/>
-        <w:numPr>
-          <w:ilvl w:val="2"/>
-          <w:numId w:val="4"/>
-        </w:numPr>
-        <w:rPr>
-          <w:rFonts w:ascii="Arial" w:hAnsi="Arial" w:cs="Arial"/>
-          <w:lang w:val="es-MX"/>
-        </w:rPr>
-      </w:pPr>
-      <w:r>
-        <w:rPr>
-          <w:rFonts w:ascii="Arial" w:hAnsi="Arial" w:cs="Arial"/>
-          <w:b/>
-          <w:bCs/>
-          <w:lang w:val="es-MX"/>
-        </w:rPr>
-        <w:t>orden</w:t>
-      </w:r>
-      <w:r>
-        <w:rPr>
-          <w:rFonts w:ascii="Arial" w:hAnsi="Arial" w:cs="Arial"/>
-          <w:lang w:val="es-MX"/>
-        </w:rPr>
-        <w:t>: Variable de tipo entero, la cual se inicializa con el valor que se encuentre en la posición matriz (Parámetro de la función) del arreglo pref, el cual guarda el orden de cada una de las estructuras de datos.</w:t>
-      </w:r>
-    </w:p>
-    <w:p>
-      <w:pPr>
-        <w:pStyle w:val="Prrafodelista"/>
-        <w:numPr>
-          <w:ilvl w:val="2"/>
-          <w:numId w:val="4"/>
-        </w:numPr>
-        <w:rPr>
-          <w:rFonts w:ascii="Arial" w:hAnsi="Arial" w:cs="Arial"/>
-          <w:lang w:val="es-MX"/>
-        </w:rPr>
-      </w:pPr>
-      <w:r>
-        <w:rPr>
-          <w:rFonts w:ascii="Arial" w:hAnsi="Arial" w:cs="Arial"/>
-          <w:b/>
-          <w:bCs/>
-          <w:lang w:val="es-MX"/>
-        </w:rPr>
-        <w:t>backup</w:t>
-      </w:r>
-      <w:r>
-        <w:rPr>
-          <w:rFonts w:ascii="Arial" w:hAnsi="Arial" w:cs="Arial"/>
-          <w:lang w:val="es-MX"/>
-        </w:rPr>
-        <w:t xml:space="preserve">: Variable de tipo entero, esta se inicializa con valor 0, y conforme </w:t>
-      </w:r>
-      <w:r>
-        <w:rPr>
-          <w:rFonts w:ascii="Arial" w:hAnsi="Arial" w:cs="Arial"/>
-          <w:lang w:val="es-MX"/>
-        </w:rPr>
-        <w:t xml:space="preserve">los ciclos dentro de la función iteran, estas van cambiando su valor. Su </w:t>
-      </w:r>
-      <w:r>
-        <w:rPr>
-          <w:rFonts w:ascii="Arial" w:hAnsi="Arial" w:cs="Arial"/>
-          <w:lang w:val="es-MX"/>
-        </w:rPr>
-        <w:t>función consiste en</w:t>
-      </w:r>
-      <w:r>
-        <w:rPr>
-          <w:rFonts w:ascii="Arial" w:hAnsi="Arial" w:cs="Arial"/>
-          <w:lang w:val="es-MX"/>
-        </w:rPr>
-        <w:t xml:space="preserve"> ser el apoyo para las posiciones en la matriz que serán reemplazadas, para posteriormente moverlas a otra posición.</w:t>
-      </w:r>
-    </w:p>
-    <w:p>
-      <w:pPr>
-        <w:pStyle w:val="Prrafodelista"/>
-        <w:numPr>
-          <w:ilvl w:val="2"/>
-          <w:numId w:val="4"/>
-        </w:numPr>
-        <w:rPr>
-          <w:rFonts w:ascii="Arial" w:hAnsi="Arial" w:cs="Arial"/>
-          <w:lang w:val="es-MX"/>
-        </w:rPr>
-      </w:pPr>
-      <w:r>
-        <w:rPr>
-          <w:rFonts w:ascii="Arial" w:hAnsi="Arial" w:cs="Arial"/>
-          <w:b/>
-          <w:bCs/>
-          <w:lang w:val="es-MX"/>
-        </w:rPr>
-        <w:t>help</w:t>
-      </w:r>
-      <w:r>
-        <w:rPr>
-          <w:rFonts w:ascii="Arial" w:hAnsi="Arial" w:cs="Arial"/>
-          <w:lang w:val="es-MX"/>
-        </w:rPr>
-        <w:t xml:space="preserve">: Variable de tipo entero que se inicializa con valor 0, conforme avanzan los ciclos esta toma los valores de </w:t>
-      </w:r>
-      <w:r>
-        <w:rPr>
-          <w:rFonts w:ascii="Arial" w:hAnsi="Arial" w:cs="Arial"/>
-          <w:lang w:val="es-MX"/>
-        </w:rPr>
-        <w:t>j - min</w:t>
-      </w:r>
-      <w:r>
-        <w:rPr>
-          <w:rFonts w:ascii="Arial" w:hAnsi="Arial" w:cs="Arial"/>
-          <w:lang w:val="es-MX"/>
-        </w:rPr>
-        <w:t xml:space="preserve"> (variable del primer ciclo) cuando sale del segundo ciclo, su funcionamiento es clave dentro de la lógica de </w:t>
-      </w:r>
-      <w:r>
-        <w:rPr>
-          <w:rFonts w:ascii="Arial" w:hAnsi="Arial" w:cs="Arial"/>
-          <w:b/>
-          <w:bCs/>
-          <w:lang w:val="es-MX"/>
-        </w:rPr>
-        <w:t>Rotation</w:t>
-      </w:r>
-      <w:r>
-        <w:rPr>
-          <w:rFonts w:ascii="Arial" w:hAnsi="Arial" w:cs="Arial"/>
-          <w:lang w:val="es-MX"/>
-        </w:rPr>
-        <w:t>,</w:t>
-      </w:r>
-      <w:r>
-        <w:rPr>
-          <w:rFonts w:ascii="Arial" w:hAnsi="Arial" w:cs="Arial"/>
-          <w:lang w:val="es-MX"/>
-        </w:rPr>
-        <w:t>//EXPLICAR BIEN ESTA PARTE.</w:t>
+      <w:r>
+        <w:rPr>
+          <w:rFonts w:ascii="Arial" w:hAnsi="Arial" w:cs="Arial"/>
+          <w:b/>
+          <w:bCs/>
+          <w:lang w:val="es-MX"/>
+        </w:rPr>
+        <w:t xml:space="preserve"> </w:t>
+      </w:r>
+      <w:r>
+        <w:rPr>
+          <w:rFonts w:ascii="Arial" w:hAnsi="Arial" w:cs="Arial"/>
+          <w:lang w:val="es-MX"/>
+        </w:rPr>
+        <w:t>Para su lógica me base mas que todo en los patrones de las posiciones y no de valores, ya que siempre va a ser un ciclo de 4 movimientos entre posiciones relacionadas con las esquinas de la matriz.</w:t>
       </w:r>
     </w:p>
     <w:p>
@@ -1645,14 +1536,46 @@
           <w:lang w:val="es-MX"/>
         </w:rPr>
       </w:pPr>
-      <w:r>
-        <w:rPr>
-          <w:rFonts w:ascii="Arial" w:hAnsi="Arial" w:cs="Arial"/>
-          <w:b/>
-          <w:bCs/>
-          <w:lang w:val="es-MX"/>
-        </w:rPr>
-        <w:t>User_Bob:</w:t>
+      <w:proofErr w:type="spellStart"/>
+      <w:r>
+        <w:rPr>
+          <w:rFonts w:ascii="Arial" w:hAnsi="Arial" w:cs="Arial"/>
+          <w:b/>
+          <w:bCs/>
+          <w:lang w:val="es-MX"/>
+        </w:rPr>
+        <w:t>Comp</w:t>
+      </w:r>
+      <w:proofErr w:type="spellEnd"/>
+      <w:r>
+        <w:rPr>
+          <w:rFonts w:ascii="Arial" w:hAnsi="Arial" w:cs="Arial"/>
+          <w:b/>
+          <w:bCs/>
+          <w:lang w:val="es-MX"/>
+        </w:rPr>
+        <w:t xml:space="preserve">: </w:t>
+      </w:r>
+      <w:r>
+        <w:rPr>
+          <w:rFonts w:ascii="Arial" w:hAnsi="Arial" w:cs="Arial"/>
+          <w:lang w:val="es-MX"/>
+        </w:rPr>
+        <w:t>Su función es validar algunas entradas relacionadas con rangos</w:t>
+      </w:r>
+      <w:r>
+        <w:rPr>
+          <w:rFonts w:ascii="Arial" w:hAnsi="Arial" w:cs="Arial"/>
+          <w:lang w:val="es-MX"/>
+        </w:rPr>
+        <w:t xml:space="preserve"> de 1 a n</w:t>
+      </w:r>
+      <w:r>
+        <w:rPr>
+          <w:rFonts w:ascii="Arial" w:hAnsi="Arial" w:cs="Arial"/>
+          <w:lang w:val="es-MX"/>
+        </w:rPr>
+        <w:t>.</w:t>
       </w:r>
       <w:r>
         <w:rPr>
@@ -1662,130 +1585,6 @@
           <w:lang w:val="es-MX"/>
         </w:rPr>
         <w:t xml:space="preserve"> </w:t>
-      </w:r>
-      <w:r>
-        <w:rPr>
-          <w:rFonts w:ascii="Arial" w:hAnsi="Arial" w:cs="Arial"/>
-          <w:lang w:val="es-MX"/>
-        </w:rPr>
-        <w:t>Se encarga de construir las matrices a gusto del usuario, más específicamente la matriz de la estructura de datos y la otra se guarda el orden de cada una de las estructuras</w:t>
-      </w:r>
-    </w:p>
-    <w:p>
-      <w:pPr>
-        <w:pStyle w:val="Prrafodelista"/>
-        <w:numPr>
-          <w:ilvl w:val="1"/>
-          <w:numId w:val="4"/>
-        </w:numPr>
-        <w:rPr>
-          <w:rFonts w:ascii="Arial" w:hAnsi="Arial" w:cs="Arial"/>
-          <w:lang w:val="es-MX"/>
-        </w:rPr>
-      </w:pPr>
-      <w:r>
-        <w:rPr>
-          <w:rFonts w:ascii="Arial" w:hAnsi="Arial" w:cs="Arial"/>
-          <w:b/>
-          <w:bCs/>
-          <w:lang w:val="es-MX"/>
-        </w:rPr>
-        <w:t xml:space="preserve">Variables: </w:t>
-      </w:r>
-    </w:p>
-    <w:p>
-      <w:pPr>
-        <w:pStyle w:val="Prrafodelista"/>
-        <w:numPr>
-          <w:ilvl w:val="2"/>
-          <w:numId w:val="4"/>
-        </w:numPr>
-        <w:rPr>
-          <w:rFonts w:ascii="Arial" w:hAnsi="Arial" w:cs="Arial"/>
-          <w:lang w:val="es-MX"/>
-        </w:rPr>
-      </w:pPr>
-      <w:r>
-        <w:rPr>
-          <w:rFonts w:ascii="Arial" w:hAnsi="Arial" w:cs="Arial"/>
-          <w:b/>
-          <w:bCs/>
-          <w:lang w:val="es-MX"/>
-        </w:rPr>
-        <w:t xml:space="preserve">mat: </w:t>
-      </w:r>
-      <w:r>
-        <w:rPr>
-          <w:rFonts w:ascii="Arial" w:hAnsi="Arial" w:cs="Arial"/>
-          <w:lang w:val="es-MX"/>
-        </w:rPr>
-        <w:t xml:space="preserve">Aunque este declarada en el ámbito global como un triple puntero, mat se inicializa dentro de esta función como un arreglo de arreglos, teniendo en su primer nivel un espacio indicado por el usuario según el numero de estructuras que desee, un segundo nivel </w:t>
-      </w:r>
-      <w:r>
-        <w:rPr>
-          <w:rFonts w:ascii="Arial" w:hAnsi="Arial" w:cs="Arial"/>
-          <w:lang w:val="es-MX"/>
-        </w:rPr>
-        <w:lastRenderedPageBreak/>
-        <w:t>que tiene el numero de filas de cada matriz según el orden ingresado, y un tercer nivel donde se agregan n elementos a esa fila.</w:t>
-      </w:r>
-    </w:p>
-    <w:p>
-      <w:pPr>
-        <w:pStyle w:val="Prrafodelista"/>
-        <w:numPr>
-          <w:ilvl w:val="2"/>
-          <w:numId w:val="4"/>
-        </w:numPr>
-        <w:rPr>
-          <w:rFonts w:ascii="Arial" w:hAnsi="Arial" w:cs="Arial"/>
-          <w:lang w:val="es-MX"/>
-        </w:rPr>
-      </w:pPr>
-      <w:r>
-        <w:rPr>
-          <w:rFonts w:ascii="Arial" w:hAnsi="Arial" w:cs="Arial"/>
-          <w:b/>
-          <w:bCs/>
-          <w:lang w:val="es-MX"/>
-        </w:rPr>
-        <w:t>pref</w:t>
-      </w:r>
-      <w:r>
-        <w:rPr>
-          <w:rFonts w:ascii="Arial" w:hAnsi="Arial" w:cs="Arial"/>
-          <w:lang w:val="es-MX"/>
-        </w:rPr>
-        <w:t>: Se declara en el ámbito global pero se inicializa aquí, su trabajo es guardar el orden de cada estructura de datos en un arreglo simple, el cual esta intencionalmente alineado con cada estructura según su posición.</w:t>
-      </w:r>
-    </w:p>
-    <w:p>
-      <w:pPr>
-        <w:pStyle w:val="Prrafodelista"/>
-        <w:numPr>
-          <w:ilvl w:val="2"/>
-          <w:numId w:val="4"/>
-        </w:numPr>
-        <w:rPr>
-          <w:rFonts w:ascii="Arial" w:hAnsi="Arial" w:cs="Arial"/>
-          <w:lang w:val="es-MX"/>
-        </w:rPr>
-      </w:pPr>
-      <w:r>
-        <w:rPr>
-          <w:rFonts w:ascii="Arial" w:hAnsi="Arial" w:cs="Arial"/>
-          <w:b/>
-          <w:bCs/>
-          <w:lang w:val="es-MX"/>
-        </w:rPr>
-        <w:t>est y orden</w:t>
-      </w:r>
-      <w:r>
-        <w:rPr>
-          <w:rFonts w:ascii="Arial" w:hAnsi="Arial" w:cs="Arial"/>
-          <w:lang w:val="es-MX"/>
-        </w:rPr>
-        <w:t>: Variables de tipo unsigned short int, esto debido a que no precisamos de números negativos ni tampoco muy grandes. Se encargan de guardar el valor ingresado por consola.</w:t>
       </w:r>
     </w:p>
     <w:p>
@@ -1797,18 +1596,23 @@
         </w:numPr>
         <w:rPr>
           <w:rFonts w:ascii="Arial" w:hAnsi="Arial" w:cs="Arial"/>
-          <w:lang w:val="es-MX"/>
-        </w:rPr>
-      </w:pPr>
-      <w:r>
-        <w:rPr>
-          <w:rFonts w:ascii="Arial" w:hAnsi="Arial" w:cs="Arial"/>
-          <w:b/>
-          <w:bCs/>
-          <w:lang w:val="es-MX"/>
-        </w:rPr>
-        <w:t>Rule_K</w:t>
-      </w:r>
+          <w:b/>
+          <w:bCs/>
+          <w:lang w:val="es-MX"/>
+        </w:rPr>
+      </w:pPr>
+      <w:proofErr w:type="spellStart"/>
+      <w:r>
+        <w:rPr>
+          <w:rFonts w:ascii="Arial" w:hAnsi="Arial" w:cs="Arial"/>
+          <w:b/>
+          <w:bCs/>
+          <w:lang w:val="es-MX"/>
+        </w:rPr>
+        <w:lastRenderedPageBreak/>
+        <w:t>Graph</w:t>
+      </w:r>
+      <w:proofErr w:type="spellEnd"/>
       <w:r>
         <w:rPr>
           <w:rFonts w:ascii="Arial" w:hAnsi="Arial" w:cs="Arial"/>
@@ -1830,7 +1634,7 @@
           <w:rFonts w:ascii="Arial" w:hAnsi="Arial" w:cs="Arial"/>
           <w:lang w:val="es-MX"/>
         </w:rPr>
-        <w:t>Genera la regla K a gusto del usuario.</w:t>
+        <w:t>La finalidad de esta función es imprimir la estructura de datos que se le indique en el parámetro, su accionar dentro del programa es meramente gráfico.</w:t>
       </w:r>
       <w:r>
         <w:rPr>
@@ -1854,50 +1658,25 @@
           <w:lang w:val="es-MX"/>
         </w:rPr>
       </w:pPr>
-      <w:r>
-        <w:rPr>
-          <w:rFonts w:ascii="Arial" w:hAnsi="Arial" w:cs="Arial"/>
-          <w:b/>
-          <w:bCs/>
-          <w:lang w:val="es-MX"/>
-        </w:rPr>
-        <w:t xml:space="preserve">Comp: </w:t>
-      </w:r>
-      <w:r>
-        <w:rPr>
-          <w:rFonts w:ascii="Arial" w:hAnsi="Arial" w:cs="Arial"/>
-          <w:lang w:val="es-MX"/>
-        </w:rPr>
-        <w:t>Su función es validar algunas entradas relacionadas con rangos.</w:t>
-      </w:r>
-      <w:r>
-        <w:rPr>
-          <w:rFonts w:ascii="Arial" w:hAnsi="Arial" w:cs="Arial"/>
-          <w:lang w:val="es-MX"/>
-        </w:rPr>
-        <w:t xml:space="preserve">  </w:t>
-      </w:r>
-    </w:p>
-    <w:p>
-      <w:pPr>
-        <w:pStyle w:val="Prrafodelista"/>
-        <w:numPr>
-          <w:ilvl w:val="0"/>
-          <w:numId w:val="4"/>
-        </w:numPr>
-        <w:rPr>
-          <w:rFonts w:ascii="Arial" w:hAnsi="Arial" w:cs="Arial"/>
-          <w:lang w:val="es-MX"/>
-        </w:rPr>
-      </w:pPr>
-      <w:r>
-        <w:rPr>
-          <w:rFonts w:ascii="Arial" w:hAnsi="Arial" w:cs="Arial"/>
-          <w:b/>
-          <w:bCs/>
-          <w:lang w:val="es-MX"/>
-        </w:rPr>
-        <w:t>Value:</w:t>
+      <w:proofErr w:type="spellStart"/>
+      <w:r>
+        <w:rPr>
+          <w:rFonts w:ascii="Arial" w:hAnsi="Arial" w:cs="Arial"/>
+          <w:b/>
+          <w:bCs/>
+          <w:lang w:val="es-MX"/>
+        </w:rPr>
+        <w:t>Eraser</w:t>
+      </w:r>
+      <w:proofErr w:type="spellEnd"/>
+      <w:r>
+        <w:rPr>
+          <w:rFonts w:ascii="Arial" w:hAnsi="Arial" w:cs="Arial"/>
+          <w:b/>
+          <w:bCs/>
+          <w:lang w:val="es-MX"/>
+        </w:rPr>
+        <w:t>:</w:t>
       </w:r>
       <w:r>
         <w:rPr>
@@ -1913,110 +1692,7 @@
           <w:rFonts w:ascii="Arial" w:hAnsi="Arial" w:cs="Arial"/>
           <w:lang w:val="es-MX"/>
         </w:rPr>
-        <w:t>Su función consta en asignarle los valores a cada posición de la matriz que reciba en el parámetro.</w:t>
-      </w:r>
-      <w:r>
-        <w:rPr>
-          <w:rFonts w:ascii="Arial" w:hAnsi="Arial" w:cs="Arial"/>
-          <w:b/>
-          <w:bCs/>
-          <w:lang w:val="es-MX"/>
-        </w:rPr>
-        <w:t xml:space="preserve"> </w:t>
-      </w:r>
-    </w:p>
-    <w:p>
-      <w:pPr>
-        <w:pStyle w:val="Prrafodelista"/>
-        <w:numPr>
-          <w:ilvl w:val="0"/>
-          <w:numId w:val="4"/>
-        </w:numPr>
-        <w:rPr>
-          <w:rFonts w:ascii="Arial" w:hAnsi="Arial" w:cs="Arial"/>
-          <w:b/>
-          <w:bCs/>
-          <w:lang w:val="es-MX"/>
-        </w:rPr>
-      </w:pPr>
-      <w:r>
-        <w:rPr>
-          <w:rFonts w:ascii="Arial" w:hAnsi="Arial" w:cs="Arial"/>
-          <w:b/>
-          <w:bCs/>
-          <w:lang w:val="es-MX"/>
-        </w:rPr>
-        <w:t>Graph</w:t>
-      </w:r>
-      <w:r>
-        <w:rPr>
-          <w:rFonts w:ascii="Arial" w:hAnsi="Arial" w:cs="Arial"/>
-          <w:lang w:val="es-MX"/>
-        </w:rPr>
-        <w:t>:</w:t>
-      </w:r>
-      <w:r>
-        <w:rPr>
-          <w:rFonts w:ascii="Arial" w:hAnsi="Arial" w:cs="Arial"/>
-          <w:b/>
-          <w:bCs/>
-          <w:lang w:val="es-MX"/>
-        </w:rPr>
-        <w:t xml:space="preserve"> </w:t>
-      </w:r>
-      <w:r>
-        <w:rPr>
-          <w:rFonts w:ascii="Arial" w:hAnsi="Arial" w:cs="Arial"/>
-          <w:lang w:val="es-MX"/>
-        </w:rPr>
-        <w:t>La finalidad de esta función es imprimir la estructura de datos que se le indique en el parámetro, su accionar dentro del programa es meramente gráfico.</w:t>
-      </w:r>
-      <w:r>
-        <w:rPr>
-          <w:rFonts w:ascii="Arial" w:hAnsi="Arial" w:cs="Arial"/>
-          <w:b/>
-          <w:bCs/>
-          <w:lang w:val="es-MX"/>
-        </w:rPr>
-        <w:t xml:space="preserve"> </w:t>
-      </w:r>
-    </w:p>
-    <w:p>
-      <w:pPr>
-        <w:pStyle w:val="Prrafodelista"/>
-        <w:numPr>
-          <w:ilvl w:val="0"/>
-          <w:numId w:val="4"/>
-        </w:numPr>
-        <w:rPr>
-          <w:rFonts w:ascii="Arial" w:hAnsi="Arial" w:cs="Arial"/>
-          <w:lang w:val="es-MX"/>
-        </w:rPr>
-      </w:pPr>
-      <w:r>
-        <w:rPr>
-          <w:rFonts w:ascii="Arial" w:hAnsi="Arial" w:cs="Arial"/>
-          <w:b/>
-          <w:bCs/>
-          <w:lang w:val="es-MX"/>
-        </w:rPr>
-        <w:t>Eraser:</w:t>
-      </w:r>
-      <w:r>
-        <w:rPr>
-          <w:rFonts w:ascii="Arial" w:hAnsi="Arial" w:cs="Arial"/>
-          <w:b/>
-          <w:bCs/>
-          <w:lang w:val="es-MX"/>
-        </w:rPr>
-        <w:t xml:space="preserve"> </w:t>
-      </w:r>
-      <w:r>
-        <w:rPr>
-          <w:rFonts w:ascii="Arial" w:hAnsi="Arial" w:cs="Arial"/>
-          <w:lang w:val="es-MX"/>
-        </w:rPr>
-        <w:t>Su función es liberar la memoria reservada por cada uno de los punteros dinámicos al final del programa.</w:t>
+        <w:t>Su función es liberar la memoria reservada por cada uno de los punteros al final del programa.</w:t>
       </w:r>
     </w:p>
     <w:p>
@@ -2084,7 +1760,6 @@
           <w:bCs/>
           <w:lang w:val="es-MX"/>
         </w:rPr>
-        <w:lastRenderedPageBreak/>
         <w:t>OBSERVACIONES</w:t>
       </w:r>
     </w:p>
@@ -2107,49 +1782,21 @@
           <w:rFonts w:ascii="Arial" w:hAnsi="Arial" w:cs="Arial"/>
           <w:lang w:val="es-MX"/>
         </w:rPr>
-        <w:t xml:space="preserve">Dudas acerca del tamaño variable de cada una de las matrices, como serán las </w:t>
-      </w:r>
-      <w:r>
-        <w:rPr>
-          <w:rFonts w:ascii="Arial" w:hAnsi="Arial" w:cs="Arial"/>
-          <w:lang w:val="es-MX"/>
-        </w:rPr>
-        <w:t>funciones</w:t>
-      </w:r>
-      <w:r>
-        <w:rPr>
-          <w:rFonts w:ascii="Arial" w:hAnsi="Arial" w:cs="Arial"/>
-          <w:lang w:val="es-MX"/>
-        </w:rPr>
-        <w:t xml:space="preserve"> que nos ayudaran con las validaciones, como haremos las validaciones?, </w:t>
-      </w:r>
-      <w:r>
-        <w:rPr>
-          <w:rFonts w:ascii="Arial" w:hAnsi="Arial" w:cs="Arial"/>
-          <w:lang w:val="es-MX"/>
-        </w:rPr>
-        <w:t>Rotacion</w:t>
-      </w:r>
-      <w:r>
-        <w:rPr>
-          <w:rFonts w:ascii="Arial" w:hAnsi="Arial" w:cs="Arial"/>
-          <w:lang w:val="es-MX"/>
-        </w:rPr>
-        <w:t xml:space="preserve"> Independiente?</w:t>
-      </w:r>
-      <w:r>
-        <w:rPr>
-          <w:rFonts w:ascii="Arial" w:hAnsi="Arial" w:cs="Arial"/>
-          <w:lang w:val="es-MX"/>
-        </w:rPr>
-        <w:t>, Cual es el escenario en que la matriz cambia de tamaño y rota?</w:t>
-      </w:r>
-      <w:r>
-        <w:rPr>
-          <w:rFonts w:ascii="Arial" w:hAnsi="Arial" w:cs="Arial"/>
-          <w:lang w:val="es-MX"/>
-        </w:rPr>
-        <w:t>.</w:t>
+        <w:t>Dudas acerca del tamaño variable de cada una de las matrices, ¿cómo serán las funciones que nos ayudaran con las validaciones, como haremos las validaciones?</w:t>
+      </w:r>
+      <w:r>
+        <w:rPr>
+          <w:rFonts w:ascii="Arial" w:hAnsi="Arial" w:cs="Arial"/>
+          <w:lang w:val="es-MX"/>
+        </w:rPr>
+        <w:t xml:space="preserve">, </w:t>
+      </w:r>
+      <w:r>
+        <w:rPr>
+          <w:rFonts w:ascii="Arial" w:hAnsi="Arial" w:cs="Arial"/>
+          <w:lang w:val="es-MX"/>
+        </w:rPr>
+        <w:t>¿Rotación Independiente?, ¿Cuál es el escenario en que la matriz cambia de tamaño y rota?</w:t>
       </w:r>
     </w:p>
     <w:p>
@@ -2218,7 +1865,21 @@
           <w:rFonts w:ascii="Arial" w:hAnsi="Arial" w:cs="Arial"/>
           <w:lang w:val="es-MX"/>
         </w:rPr>
-        <w:t xml:space="preserve">Gracias al aporte del tutor se logro concretar una estrategia con el triple puntero, ya que se estaba pensando en meter en un mismo arreglo todos los datos </w:t>
+        <w:t xml:space="preserve">Gracias al aporte del tutor se </w:t>
+      </w:r>
+      <w:r>
+        <w:rPr>
+          <w:rFonts w:ascii="Arial" w:hAnsi="Arial" w:cs="Arial"/>
+          <w:lang w:val="es-MX"/>
+        </w:rPr>
+        <w:t>logró</w:t>
+      </w:r>
+      <w:r>
+        <w:rPr>
+          <w:rFonts w:ascii="Arial" w:hAnsi="Arial" w:cs="Arial"/>
+          <w:lang w:val="es-MX"/>
+        </w:rPr>
+        <w:t xml:space="preserve"> concretar una estrategia con el triple puntero, ya que se estaba pensando en meter en un mismo arreglo todos los datos </w:t>
       </w:r>
       <w:r>
         <w:rPr>
@@ -2232,7 +1893,21 @@
           <w:rFonts w:ascii="Arial" w:hAnsi="Arial" w:cs="Arial"/>
           <w:lang w:val="es-MX"/>
         </w:rPr>
-        <w:t xml:space="preserve"> también independizar cada uno de las estructuras de datos. a raíz de estos consejos se creo otro arreglo que esta alineado</w:t>
+        <w:t xml:space="preserve"> también independizar cada uno de las estructuras de datos. a raíz de estos consejos se </w:t>
+      </w:r>
+      <w:r>
+        <w:rPr>
+          <w:rFonts w:ascii="Arial" w:hAnsi="Arial" w:cs="Arial"/>
+          <w:lang w:val="es-MX"/>
+        </w:rPr>
+        <w:t>creó</w:t>
+      </w:r>
+      <w:r>
+        <w:rPr>
+          <w:rFonts w:ascii="Arial" w:hAnsi="Arial" w:cs="Arial"/>
+          <w:lang w:val="es-MX"/>
+        </w:rPr>
+        <w:t xml:space="preserve"> otro arreglo que esta alineado</w:t>
       </w:r>
       <w:r>
         <w:rPr>
@@ -2268,6 +1943,7 @@
           <w:rFonts w:ascii="Arial" w:hAnsi="Arial" w:cs="Arial"/>
           <w:lang w:val="es-MX"/>
         </w:rPr>
+        <w:lastRenderedPageBreak/>
         <w:sym w:font="Wingdings" w:char="F0E0"/>
       </w:r>
       <w:r>
@@ -2378,15 +2054,7 @@
           <w:rFonts w:ascii="Arial" w:hAnsi="Arial" w:cs="Arial"/>
           <w:lang w:val="es-MX"/>
         </w:rPr>
-        <w:t xml:space="preserve">Se desarrollo la función que configura la apertura de la cerradura según la regla K, todavía se siguen teniendo dudas acerca de la secuencia de apertura, ya que pueden ocurrir ciertas coincidencias respecto a la posición “vacía” con la que se </w:t>
-      </w:r>
-      <w:r>
-        <w:rPr>
-          <w:rFonts w:ascii="Arial" w:hAnsi="Arial" w:cs="Arial"/>
-          <w:lang w:val="es-MX"/>
-        </w:rPr>
-        <w:lastRenderedPageBreak/>
-        <w:t>alinean las estructuras, ¿Se omite? ¿Las filas y columnas deben ser proporcionales en función al orden de la matriz?, esas y otras preguntas han surgido durante el desarrollo, de momento se ha configurado para matrices del mismo orden y para una secuencia mayor / menor o menor / mayor.</w:t>
+        <w:t>Se desarrollo la función que configura la apertura de la cerradura según la regla K, todavía se siguen teniendo dudas acerca de la secuencia de apertura, ya que pueden ocurrir ciertas coincidencias respecto a la posición “vacía” con la que se alinean las estructuras, ¿Se omite? ¿Las filas y columnas deben ser proporcionales en función al orden de la matriz?, esas y otras preguntas han surgido durante el desarrollo, de momento se ha configurado para matrices del mismo orden y para una secuencia mayor / menor o menor / mayor.</w:t>
       </w:r>
     </w:p>
     <w:p>
@@ -2463,7 +2131,47 @@
           <w:rFonts w:ascii="Arial" w:hAnsi="Arial" w:cs="Arial"/>
           <w:lang w:val="es-MX"/>
         </w:rPr>
-        <w:t>Se corrigió la función rotation ya que no funcionaba con matrices de 6x6 en adelante a partir de un concepto de “capas”, también se añadieron muchos condicionales a la función Locked, esto debido a la alta cantidad de escenarios en los que la posición seleccionada debe adaptarse a una matriz de mayor orden.</w:t>
+        <w:t xml:space="preserve">Se corrigió la función </w:t>
+      </w:r>
+      <w:proofErr w:type="spellStart"/>
+      <w:r>
+        <w:rPr>
+          <w:rFonts w:ascii="Arial" w:hAnsi="Arial" w:cs="Arial"/>
+          <w:lang w:val="es-MX"/>
+        </w:rPr>
+        <w:t>rotation</w:t>
+      </w:r>
+      <w:proofErr w:type="spellEnd"/>
+      <w:r>
+        <w:rPr>
+          <w:rFonts w:ascii="Arial" w:hAnsi="Arial" w:cs="Arial"/>
+          <w:lang w:val="es-MX"/>
+        </w:rPr>
+        <w:t xml:space="preserve"> ya que no funcionaba con matrices de 6x6 en adelante a partir de un concepto de “capas”, también se añadieron muchos condicionales a la función </w:t>
+      </w:r>
+      <w:proofErr w:type="spellStart"/>
+      <w:r>
+        <w:rPr>
+          <w:rFonts w:ascii="Arial" w:hAnsi="Arial" w:cs="Arial"/>
+          <w:lang w:val="es-MX"/>
+        </w:rPr>
+        <w:t>Locked</w:t>
+      </w:r>
+      <w:proofErr w:type="spellEnd"/>
+      <w:r>
+        <w:rPr>
+          <w:rFonts w:ascii="Arial" w:hAnsi="Arial" w:cs="Arial"/>
+          <w:lang w:val="es-MX"/>
+        </w:rPr>
+        <w:t xml:space="preserve">, esto debido a la alta cantidad de escenarios </w:t>
+      </w:r>
+      <w:r>
+        <w:rPr>
+          <w:rFonts w:ascii="Arial" w:hAnsi="Arial" w:cs="Arial"/>
+          <w:lang w:val="es-MX"/>
+        </w:rPr>
+        <w:lastRenderedPageBreak/>
+        <w:t>en los que la posición seleccionada debe adaptarse a una matriz de mayor orden.</w:t>
       </w:r>
     </w:p>
     <w:p>
@@ -2483,7 +2191,23 @@
           <w:rFonts w:ascii="Arial" w:hAnsi="Arial" w:cs="Arial"/>
           <w:lang w:val="es-MX"/>
         </w:rPr>
-        <w:t xml:space="preserve">PROBLEMA: No siempre la matriz que debe rotar es la de adelante, ya que se puede dar el caso en que rotándola por completo no se puede obtener un número mayor al apuntado de la matriz referenciada, por lo que se deben buscar soluciones para este posible escenario, ¿Aumentar la matriz de tamaño?¿Rotar la matriz actual? </w:t>
+        <w:t xml:space="preserve">PROBLEMA: No siempre la matriz que debe rotar es la de adelante, ya que se puede dar el caso en que rotándola por completo no se puede obtener un número mayor al apuntado de la matriz referenciada, por lo que se deben buscar soluciones para este posible escenario, ¿Aumentar la matriz de </w:t>
+      </w:r>
+      <w:proofErr w:type="gramStart"/>
+      <w:r>
+        <w:rPr>
+          <w:rFonts w:ascii="Arial" w:hAnsi="Arial" w:cs="Arial"/>
+          <w:lang w:val="es-MX"/>
+        </w:rPr>
+        <w:t>tamaño?¿</w:t>
+      </w:r>
+      <w:proofErr w:type="gramEnd"/>
+      <w:r>
+        <w:rPr>
+          <w:rFonts w:ascii="Arial" w:hAnsi="Arial" w:cs="Arial"/>
+          <w:lang w:val="es-MX"/>
+        </w:rPr>
+        <w:t xml:space="preserve">Rotar la matriz actual? </w:t>
       </w:r>
     </w:p>
     <w:p>
@@ -2503,7 +2227,23 @@
           <w:rFonts w:ascii="Arial" w:hAnsi="Arial" w:cs="Arial"/>
           <w:lang w:val="es-MX"/>
         </w:rPr>
-        <w:t xml:space="preserve">PROBLEMA: Durante las pruebas y correcciones que se le realizaban a Locked (Función para determinar la apertura de X), se </w:t>
+        <w:t xml:space="preserve">PROBLEMA: Durante las pruebas y correcciones que se le realizaban a </w:t>
+      </w:r>
+      <w:proofErr w:type="spellStart"/>
+      <w:r>
+        <w:rPr>
+          <w:rFonts w:ascii="Arial" w:hAnsi="Arial" w:cs="Arial"/>
+          <w:lang w:val="es-MX"/>
+        </w:rPr>
+        <w:t>Locked</w:t>
+      </w:r>
+      <w:proofErr w:type="spellEnd"/>
+      <w:r>
+        <w:rPr>
+          <w:rFonts w:ascii="Arial" w:hAnsi="Arial" w:cs="Arial"/>
+          <w:lang w:val="es-MX"/>
+        </w:rPr>
+        <w:t xml:space="preserve"> (Función para determinar la apertura de X), se </w:t>
       </w:r>
       <w:r>
         <w:rPr>
@@ -2517,7 +2257,23 @@
           <w:rFonts w:ascii="Arial" w:hAnsi="Arial" w:cs="Arial"/>
           <w:lang w:val="es-MX"/>
         </w:rPr>
-        <w:t xml:space="preserve"> que la función Rotation </w:t>
+        <w:t xml:space="preserve"> que la función </w:t>
+      </w:r>
+      <w:proofErr w:type="spellStart"/>
+      <w:r>
+        <w:rPr>
+          <w:rFonts w:ascii="Arial" w:hAnsi="Arial" w:cs="Arial"/>
+          <w:lang w:val="es-MX"/>
+        </w:rPr>
+        <w:t>Rotation</w:t>
+      </w:r>
+      <w:proofErr w:type="spellEnd"/>
+      <w:r>
+        <w:rPr>
+          <w:rFonts w:ascii="Arial" w:hAnsi="Arial" w:cs="Arial"/>
+          <w:lang w:val="es-MX"/>
+        </w:rPr>
+        <w:t xml:space="preserve"> </w:t>
       </w:r>
       <w:r>
         <w:rPr>
@@ -2558,7 +2314,23 @@
           <w:rFonts w:ascii="Arial" w:hAnsi="Arial" w:cs="Arial"/>
           <w:lang w:val="es-MX"/>
         </w:rPr>
-        <w:t>Se eliminaron y añadieron algunas variables de Rotation a raíz de su corrección.</w:t>
+        <w:t xml:space="preserve">Se eliminaron y añadieron algunas variables de </w:t>
+      </w:r>
+      <w:proofErr w:type="spellStart"/>
+      <w:r>
+        <w:rPr>
+          <w:rFonts w:ascii="Arial" w:hAnsi="Arial" w:cs="Arial"/>
+          <w:lang w:val="es-MX"/>
+        </w:rPr>
+        <w:t>Rotation</w:t>
+      </w:r>
+      <w:proofErr w:type="spellEnd"/>
+      <w:r>
+        <w:rPr>
+          <w:rFonts w:ascii="Arial" w:hAnsi="Arial" w:cs="Arial"/>
+          <w:lang w:val="es-MX"/>
+        </w:rPr>
+        <w:t xml:space="preserve"> a raíz de su corrección.</w:t>
       </w:r>
     </w:p>
     <w:p>
@@ -2578,15 +2350,39 @@
           <w:rFonts w:ascii="Arial" w:hAnsi="Arial" w:cs="Arial"/>
           <w:lang w:val="es-MX"/>
         </w:rPr>
-        <w:t xml:space="preserve">Se determino un limite para las rotaciones de la matriz, esto debido a que al rotar 3 veces, todos sus valores fueron evaluados. En caso de que la otra matriz con </w:t>
-      </w:r>
-      <w:r>
-        <w:rPr>
-          <w:rFonts w:ascii="Arial" w:hAnsi="Arial" w:cs="Arial"/>
-          <w:lang w:val="es-MX"/>
-        </w:rPr>
-        <w:lastRenderedPageBreak/>
-        <w:t xml:space="preserve">la que se evaluó también realice esas 3 rotaciones, se da por hecho que no es posible cumplir con las condiciones que K me pide.  </w:t>
+        <w:t xml:space="preserve">Se determino un </w:t>
+      </w:r>
+      <w:proofErr w:type="spellStart"/>
+      <w:r>
+        <w:rPr>
+          <w:rFonts w:ascii="Arial" w:hAnsi="Arial" w:cs="Arial"/>
+          <w:lang w:val="es-MX"/>
+        </w:rPr>
+        <w:t>limite</w:t>
+      </w:r>
+      <w:proofErr w:type="spellEnd"/>
+      <w:r>
+        <w:rPr>
+          <w:rFonts w:ascii="Arial" w:hAnsi="Arial" w:cs="Arial"/>
+          <w:lang w:val="es-MX"/>
+        </w:rPr>
+        <w:t xml:space="preserve"> para las rotaciones de la matriz, esto debido a </w:t>
+      </w:r>
+      <w:proofErr w:type="gramStart"/>
+      <w:r>
+        <w:rPr>
+          <w:rFonts w:ascii="Arial" w:hAnsi="Arial" w:cs="Arial"/>
+          <w:lang w:val="es-MX"/>
+        </w:rPr>
+        <w:t>que</w:t>
+      </w:r>
+      <w:proofErr w:type="gramEnd"/>
+      <w:r>
+        <w:rPr>
+          <w:rFonts w:ascii="Arial" w:hAnsi="Arial" w:cs="Arial"/>
+          <w:lang w:val="es-MX"/>
+        </w:rPr>
+        <w:t xml:space="preserve"> al rotar 3 veces, todos sus valores fueron evaluados. En caso de que la otra matriz con la que se evaluó también realice esas 3 rotaciones, se da por hecho que no es posible cumplir con las condiciones que K me pide.  </w:t>
       </w:r>
     </w:p>
     <w:p>
@@ -2651,6 +2447,7 @@
         </w:rPr>
         <w:t xml:space="preserve">Se añadió finalmente la función </w:t>
       </w:r>
+      <w:proofErr w:type="spellStart"/>
       <w:r>
         <w:rPr>
           <w:rFonts w:ascii="Arial" w:hAnsi="Arial" w:cs="Arial"/>
@@ -2660,6 +2457,7 @@
         </w:rPr>
         <w:t>Dimension</w:t>
       </w:r>
+      <w:proofErr w:type="spellEnd"/>
       <w:r>
         <w:rPr>
           <w:rFonts w:ascii="Arial" w:hAnsi="Arial" w:cs="Arial"/>
@@ -2701,21 +2499,56 @@
         </w:rPr>
         <w:t xml:space="preserve">Se realizaron modificaciones a </w:t>
       </w:r>
-      <w:r>
-        <w:rPr>
-          <w:rFonts w:ascii="Arial" w:hAnsi="Arial" w:cs="Arial"/>
-          <w:b/>
-          <w:bCs/>
-          <w:lang w:val="es-MX"/>
-        </w:rPr>
-        <w:t xml:space="preserve">Locked </w:t>
-      </w:r>
-      <w:r>
-        <w:rPr>
-          <w:rFonts w:ascii="Arial" w:hAnsi="Arial" w:cs="Arial"/>
-          <w:lang w:val="es-MX"/>
-        </w:rPr>
-        <w:t>en cuanto a su lógica y el anticipo a ciertos escenarios, por ejemplo, donde una matriz gira por completo y no se cumple la condición, la otra es la que va a girar, y si se vuelve a repetir este escenario, la matriz que esta siendo referenciada aumenta de tamaño.</w:t>
+      <w:proofErr w:type="spellStart"/>
+      <w:r>
+        <w:rPr>
+          <w:rFonts w:ascii="Arial" w:hAnsi="Arial" w:cs="Arial"/>
+          <w:b/>
+          <w:bCs/>
+          <w:lang w:val="es-MX"/>
+        </w:rPr>
+        <w:t>Locked</w:t>
+      </w:r>
+      <w:proofErr w:type="spellEnd"/>
+      <w:r>
+        <w:rPr>
+          <w:rFonts w:ascii="Arial" w:hAnsi="Arial" w:cs="Arial"/>
+          <w:b/>
+          <w:bCs/>
+          <w:lang w:val="es-MX"/>
+        </w:rPr>
+        <w:t xml:space="preserve"> </w:t>
+      </w:r>
+      <w:r>
+        <w:rPr>
+          <w:rFonts w:ascii="Arial" w:hAnsi="Arial" w:cs="Arial"/>
+          <w:lang w:val="es-MX"/>
+        </w:rPr>
+        <w:t xml:space="preserve">en cuanto a su lógica y el anticipo a ciertos escenarios, por ejemplo, donde una matriz gira por completo y no se </w:t>
+      </w:r>
+      <w:r>
+        <w:rPr>
+          <w:rFonts w:ascii="Arial" w:hAnsi="Arial" w:cs="Arial"/>
+          <w:lang w:val="es-MX"/>
+        </w:rPr>
+        <w:lastRenderedPageBreak/>
+        <w:t xml:space="preserve">cumple la condición, la otra es la que va a girar, y si se vuelve a repetir este escenario, la matriz que </w:t>
+      </w:r>
+      <w:proofErr w:type="spellStart"/>
+      <w:r>
+        <w:rPr>
+          <w:rFonts w:ascii="Arial" w:hAnsi="Arial" w:cs="Arial"/>
+          <w:lang w:val="es-MX"/>
+        </w:rPr>
+        <w:t>esta</w:t>
+      </w:r>
+      <w:proofErr w:type="spellEnd"/>
+      <w:r>
+        <w:rPr>
+          <w:rFonts w:ascii="Arial" w:hAnsi="Arial" w:cs="Arial"/>
+          <w:lang w:val="es-MX"/>
+        </w:rPr>
+        <w:t xml:space="preserve"> siendo referenciada aumenta de tamaño.</w:t>
       </w:r>
     </w:p>
     <w:p>
@@ -2756,7 +2589,23 @@
           <w:rFonts w:ascii="Arial" w:hAnsi="Arial" w:cs="Arial"/>
           <w:lang w:val="es-MX"/>
         </w:rPr>
-        <w:t>la primera matriz de la estructura es mas grande que la segunda.</w:t>
+        <w:t xml:space="preserve">la primera matriz de la estructura es </w:t>
+      </w:r>
+      <w:proofErr w:type="spellStart"/>
+      <w:r>
+        <w:rPr>
+          <w:rFonts w:ascii="Arial" w:hAnsi="Arial" w:cs="Arial"/>
+          <w:lang w:val="es-MX"/>
+        </w:rPr>
+        <w:t>mas</w:t>
+      </w:r>
+      <w:proofErr w:type="spellEnd"/>
+      <w:r>
+        <w:rPr>
+          <w:rFonts w:ascii="Arial" w:hAnsi="Arial" w:cs="Arial"/>
+          <w:lang w:val="es-MX"/>
+        </w:rPr>
+        <w:t xml:space="preserve"> grande que la segunda.</w:t>
       </w:r>
     </w:p>
     <w:p>
@@ -2801,17 +2650,83 @@
     </w:p>
     <w:p>
       <w:pPr>
-        <w:rPr>
-          <w:rFonts w:ascii="Arial" w:hAnsi="Arial" w:cs="Arial"/>
-          <w:lang w:val="es-MX"/>
-        </w:rPr>
-      </w:pPr>
-      <w:r>
-        <w:rPr>
-          <w:rFonts w:ascii="Arial" w:hAnsi="Arial" w:cs="Arial"/>
-          <w:lang w:val="es-MX"/>
-        </w:rPr>
-        <w:lastRenderedPageBreak/>
+        <w:ind w:left="359"/>
+        <w:rPr>
+          <w:rFonts w:ascii="Arial" w:hAnsi="Arial" w:cs="Arial"/>
+          <w:lang w:val="es-MX"/>
+        </w:rPr>
+      </w:pPr>
+      <w:r>
+        <w:rPr>
+          <w:rFonts w:ascii="Arial" w:hAnsi="Arial" w:cs="Arial"/>
+          <w:lang w:val="es-MX"/>
+        </w:rPr>
+        <w:sym w:font="Wingdings" w:char="F0E0"/>
+      </w:r>
+      <w:r>
+        <w:rPr>
+          <w:rFonts w:ascii="Arial" w:hAnsi="Arial" w:cs="Arial"/>
+          <w:lang w:val="es-MX"/>
+        </w:rPr>
+        <w:t>Avances Día 6:</w:t>
+      </w:r>
+    </w:p>
+    <w:p>
+      <w:pPr>
+        <w:pStyle w:val="Prrafodelista"/>
+        <w:numPr>
+          <w:ilvl w:val="0"/>
+          <w:numId w:val="13"/>
+        </w:numPr>
+        <w:rPr>
+          <w:rFonts w:ascii="Arial" w:hAnsi="Arial" w:cs="Arial"/>
+          <w:lang w:val="es-MX"/>
+        </w:rPr>
+      </w:pPr>
+      <w:r>
+        <w:rPr>
+          <w:rFonts w:ascii="Arial" w:hAnsi="Arial" w:cs="Arial"/>
+          <w:lang w:val="es-MX"/>
+        </w:rPr>
+        <w:t xml:space="preserve">PROBLEMA: Cuando digito una coordenada </w:t>
+      </w:r>
+      <w:r>
+        <w:rPr>
+          <w:rFonts w:ascii="Arial" w:hAnsi="Arial" w:cs="Arial"/>
+          <w:lang w:val="es-MX"/>
+        </w:rPr>
+        <w:t>en una matriz 7x7 muy grande, por ejemplo, fila 6 y columna 3, cuando se hace la proporción con una matriz 3x3 se da un problema de segmentación</w:t>
+      </w:r>
+      <w:r>
+        <w:rPr>
+          <w:rFonts w:ascii="Arial" w:hAnsi="Arial" w:cs="Arial"/>
+          <w:lang w:val="es-MX"/>
+        </w:rPr>
+        <w:t>.</w:t>
+      </w:r>
+    </w:p>
+    <w:p>
+      <w:pPr>
+        <w:pStyle w:val="Prrafodelista"/>
+        <w:ind w:left="1428" w:firstLine="0"/>
+        <w:rPr>
+          <w:rFonts w:ascii="Arial" w:hAnsi="Arial" w:cs="Arial"/>
+          <w:lang w:val="es-MX"/>
+        </w:rPr>
+      </w:pPr>
+    </w:p>
+    <w:p>
+      <w:pPr>
+        <w:rPr>
+          <w:rFonts w:ascii="Arial" w:hAnsi="Arial" w:cs="Arial"/>
+          <w:lang w:val="es-MX"/>
+        </w:rPr>
+      </w:pPr>
+      <w:r>
+        <w:rPr>
+          <w:rFonts w:ascii="Arial" w:hAnsi="Arial" w:cs="Arial"/>
+          <w:lang w:val="es-MX"/>
+        </w:rPr>
         <w:tab/>
       </w:r>
     </w:p>
@@ -3740,6 +3655,119 @@
     </w:lvl>
   </w:abstractNum>
   <w:abstractNum w:abstractNumId="8" w15:restartNumberingAfterBreak="0">
+    <w:nsid w:val="4961604C"/>
+    <w:multiLevelType w:val="hybridMultilevel"/>
+    <w:tmpl w:val="369EBE58"/>
+    <w:lvl w:ilvl="0" w:tplc="240A0001">
+      <w:start w:val="1"/>
+      <w:numFmt w:val="bullet"/>
+      <w:lvlText w:val=""/>
+      <w:lvlJc w:val="left"/>
+      <w:pPr>
+        <w:ind w:left="1428" w:hanging="360"/>
+      </w:pPr>
+      <w:rPr>
+        <w:rFonts w:ascii="Symbol" w:hAnsi="Symbol" w:hint="default"/>
+      </w:rPr>
+    </w:lvl>
+    <w:lvl w:ilvl="1" w:tplc="240A0003" w:tentative="1">
+      <w:start w:val="1"/>
+      <w:numFmt w:val="bullet"/>
+      <w:lvlText w:val="o"/>
+      <w:lvlJc w:val="left"/>
+      <w:pPr>
+        <w:ind w:left="2148" w:hanging="360"/>
+      </w:pPr>
+      <w:rPr>
+        <w:rFonts w:ascii="Courier New" w:hAnsi="Courier New" w:cs="Courier New" w:hint="default"/>
+      </w:rPr>
+    </w:lvl>
+    <w:lvl w:ilvl="2" w:tplc="240A0005" w:tentative="1">
+      <w:start w:val="1"/>
+      <w:numFmt w:val="bullet"/>
+      <w:lvlText w:val=""/>
+      <w:lvlJc w:val="left"/>
+      <w:pPr>
+        <w:ind w:left="2868" w:hanging="360"/>
+      </w:pPr>
+      <w:rPr>
+        <w:rFonts w:ascii="Wingdings" w:hAnsi="Wingdings" w:hint="default"/>
+      </w:rPr>
+    </w:lvl>
+    <w:lvl w:ilvl="3" w:tplc="240A0001" w:tentative="1">
+      <w:start w:val="1"/>
+      <w:numFmt w:val="bullet"/>
+      <w:lvlText w:val=""/>
+      <w:lvlJc w:val="left"/>
+      <w:pPr>
+        <w:ind w:left="3588" w:hanging="360"/>
+      </w:pPr>
+      <w:rPr>
+        <w:rFonts w:ascii="Symbol" w:hAnsi="Symbol" w:hint="default"/>
+      </w:rPr>
+    </w:lvl>
+    <w:lvl w:ilvl="4" w:tplc="240A0003" w:tentative="1">
+      <w:start w:val="1"/>
+      <w:numFmt w:val="bullet"/>
+      <w:lvlText w:val="o"/>
+      <w:lvlJc w:val="left"/>
+      <w:pPr>
+        <w:ind w:left="4308" w:hanging="360"/>
+      </w:pPr>
+      <w:rPr>
+        <w:rFonts w:ascii="Courier New" w:hAnsi="Courier New" w:cs="Courier New" w:hint="default"/>
+      </w:rPr>
+    </w:lvl>
+    <w:lvl w:ilvl="5" w:tplc="240A0005" w:tentative="1">
+      <w:start w:val="1"/>
+      <w:numFmt w:val="bullet"/>
+      <w:lvlText w:val=""/>
+      <w:lvlJc w:val="left"/>
+      <w:pPr>
+        <w:ind w:left="5028" w:hanging="360"/>
+      </w:pPr>
+      <w:rPr>
+        <w:rFonts w:ascii="Wingdings" w:hAnsi="Wingdings" w:hint="default"/>
+      </w:rPr>
+    </w:lvl>
+    <w:lvl w:ilvl="6" w:tplc="240A0001" w:tentative="1">
+      <w:start w:val="1"/>
+      <w:numFmt w:val="bullet"/>
+      <w:lvlText w:val=""/>
+      <w:lvlJc w:val="left"/>
+      <w:pPr>
+        <w:ind w:left="5748" w:hanging="360"/>
+      </w:pPr>
+      <w:rPr>
+        <w:rFonts w:ascii="Symbol" w:hAnsi="Symbol" w:hint="default"/>
+      </w:rPr>
+    </w:lvl>
+    <w:lvl w:ilvl="7" w:tplc="240A0003" w:tentative="1">
+      <w:start w:val="1"/>
+      <w:numFmt w:val="bullet"/>
+      <w:lvlText w:val="o"/>
+      <w:lvlJc w:val="left"/>
+      <w:pPr>
+        <w:ind w:left="6468" w:hanging="360"/>
+      </w:pPr>
+      <w:rPr>
+        <w:rFonts w:ascii="Courier New" w:hAnsi="Courier New" w:cs="Courier New" w:hint="default"/>
+      </w:rPr>
+    </w:lvl>
+    <w:lvl w:ilvl="8" w:tplc="240A0005" w:tentative="1">
+      <w:start w:val="1"/>
+      <w:numFmt w:val="bullet"/>
+      <w:lvlText w:val=""/>
+      <w:lvlJc w:val="left"/>
+      <w:pPr>
+        <w:ind w:left="7188" w:hanging="360"/>
+      </w:pPr>
+      <w:rPr>
+        <w:rFonts w:ascii="Wingdings" w:hAnsi="Wingdings" w:hint="default"/>
+      </w:rPr>
+    </w:lvl>
+  </w:abstractNum>
+  <w:abstractNum w:abstractNumId="9" w15:restartNumberingAfterBreak="0">
     <w:nsid w:val="4BE734A3"/>
     <w:multiLevelType w:val="hybridMultilevel"/>
     <w:tmpl w:val="3C7A6B80"/>
@@ -3852,7 +3880,7 @@
       </w:rPr>
     </w:lvl>
   </w:abstractNum>
-  <w:abstractNum w:abstractNumId="9" w15:restartNumberingAfterBreak="0">
+  <w:abstractNum w:abstractNumId="10" w15:restartNumberingAfterBreak="0">
     <w:nsid w:val="5DB5380D"/>
     <w:multiLevelType w:val="hybridMultilevel"/>
     <w:tmpl w:val="FE22F738"/>
@@ -3965,7 +3993,7 @@
       </w:rPr>
     </w:lvl>
   </w:abstractNum>
-  <w:abstractNum w:abstractNumId="10" w15:restartNumberingAfterBreak="0">
+  <w:abstractNum w:abstractNumId="11" w15:restartNumberingAfterBreak="0">
     <w:nsid w:val="61E445BC"/>
     <w:multiLevelType w:val="hybridMultilevel"/>
     <w:tmpl w:val="F3B63BB2"/>
@@ -4078,7 +4106,7 @@
       </w:rPr>
     </w:lvl>
   </w:abstractNum>
-  <w:abstractNum w:abstractNumId="11" w15:restartNumberingAfterBreak="0">
+  <w:abstractNum w:abstractNumId="12" w15:restartNumberingAfterBreak="0">
     <w:nsid w:val="6EC00E56"/>
     <w:multiLevelType w:val="hybridMultilevel"/>
     <w:tmpl w:val="3A94C144"/>
@@ -4191,7 +4219,7 @@
       </w:rPr>
     </w:lvl>
   </w:abstractNum>
-  <w:abstractNum w:abstractNumId="12" w15:restartNumberingAfterBreak="0">
+  <w:abstractNum w:abstractNumId="13" w15:restartNumberingAfterBreak="0">
     <w:nsid w:val="6F2E749B"/>
     <w:multiLevelType w:val="hybridMultilevel"/>
     <w:tmpl w:val="5AFCF7EA"/>
@@ -4317,7 +4345,7 @@
     <w:abstractNumId w:val="0"/>
   </w:num>
   <w:num w:numId="5" w16cid:durableId="1688674385">
-    <w:abstractNumId w:val="12"/>
+    <w:abstractNumId w:val="13"/>
   </w:num>
   <w:num w:numId="6" w16cid:durableId="407532768">
     <w:abstractNumId w:val="1"/>
@@ -4329,19 +4357,22 @@
     <w:abstractNumId w:val="4"/>
   </w:num>
   <w:num w:numId="9" w16cid:durableId="1406877098">
+    <w:abstractNumId w:val="10"/>
+  </w:num>
+  <w:num w:numId="10" w16cid:durableId="1774208897">
+    <w:abstractNumId w:val="11"/>
+  </w:num>
+  <w:num w:numId="11" w16cid:durableId="1480079285">
     <w:abstractNumId w:val="9"/>
   </w:num>
-  <w:num w:numId="10" w16cid:durableId="1774208897">
-    <w:abstractNumId w:val="10"/>
-  </w:num>
-  <w:num w:numId="11" w16cid:durableId="1480079285">
-    <w:abstractNumId w:val="8"/>
-  </w:num>
   <w:num w:numId="12" w16cid:durableId="453518934">
-    <w:abstractNumId w:val="11"/>
+    <w:abstractNumId w:val="12"/>
   </w:num>
   <w:num w:numId="13" w16cid:durableId="2116364754">
     <w:abstractNumId w:val="5"/>
+  </w:num>
+  <w:num w:numId="14" w16cid:durableId="2024161212">
+    <w:abstractNumId w:val="8"/>
   </w:num>
 </w:numbering>
 </file>

</xml_diff>

<commit_message>
Commit #14 / Dia 7
</commit_message>
<xml_diff>
--- a/Informe alpha.docx
+++ b/Informe alpha.docx
@@ -344,14 +344,7 @@
           <w:rFonts w:ascii="Arial" w:hAnsi="Arial" w:cs="Arial"/>
           <w:lang w:val="es-MX"/>
         </w:rPr>
-        <w:t>Como primeras observaciones al desafío planteado, vemos un</w:t>
-      </w:r>
-      <w:r>
-        <w:rPr>
-          <w:rFonts w:ascii="Arial" w:hAnsi="Arial" w:cs="Arial"/>
-          <w:lang w:val="es-MX"/>
-        </w:rPr>
-        <w:t xml:space="preserve"> problema que nos solicita el revisar los elementos contenidos dentro de varias estructuras, los cuales una vez referenciados se procederá a realizar validaciones con elementos de otros conjuntos del sistema alineado, para así permitir o denegar la apertura de una cerradura, teniendo el denegar como consecuencia, la rotación de la estructura de datos hasta finalmente dar con un valor permitido.</w:t>
+        <w:t>Como primeras observaciones al desafío planteado, vemos un problema que nos solicita revisar los elementos contenidos dentro de varias estructuras. Una vez referenciados, procederemos a realizar validaciones con elementos de otros conjuntos del sistema alineado, para así permitir o denegar la apertura de una cerradura. Denegarla implicará la rotación de la estructura de datos hasta finalmente dar con un valor permitido.</w:t>
       </w:r>
     </w:p>
     <w:p>
@@ -367,35 +360,7 @@
           <w:rFonts w:ascii="Arial" w:hAnsi="Arial" w:cs="Arial"/>
           <w:lang w:val="es-MX"/>
         </w:rPr>
-        <w:t>En cuanto a la parte de codificación</w:t>
-      </w:r>
-      <w:r>
-        <w:rPr>
-          <w:rFonts w:ascii="Arial" w:hAnsi="Arial" w:cs="Arial"/>
-          <w:lang w:val="es-MX"/>
-        </w:rPr>
-        <w:t>, se podría decir que es clara la necesidad de implementar arreglos dinámicos que contengan la información de cada estructura de datos,</w:t>
-      </w:r>
-      <w:r>
-        <w:rPr>
-          <w:rFonts w:ascii="Arial" w:hAnsi="Arial" w:cs="Arial"/>
-          <w:lang w:val="es-MX"/>
-        </w:rPr>
-        <w:t xml:space="preserve"> el uso de funciones que me permitan construir, rotar</w:t>
-      </w:r>
-      <w:r>
-        <w:rPr>
-          <w:rFonts w:ascii="Arial" w:hAnsi="Arial" w:cs="Arial"/>
-          <w:lang w:val="es-MX"/>
-        </w:rPr>
-        <w:t>, modificar</w:t>
-      </w:r>
-      <w:r>
-        <w:rPr>
-          <w:rFonts w:ascii="Arial" w:hAnsi="Arial" w:cs="Arial"/>
-          <w:lang w:val="es-MX"/>
-        </w:rPr>
-        <w:t xml:space="preserve"> y validar cada matriz.</w:t>
+        <w:t>En cuanto a la parte de codificación, se podría decir que es clara la necesidad de implementar arreglos dinámicos que contengan la información de cada estructura de datos. Además, se requerirá el uso de funciones que permitan construir, rotar, modificar y validar cada matriz.</w:t>
       </w:r>
     </w:p>
     <w:p>
@@ -465,15 +430,13 @@
         </w:rPr>
         <w:t xml:space="preserve"> y uno </w:t>
       </w:r>
-      <w:proofErr w:type="spellStart"/>
-      <w:r>
-        <w:rPr>
-          <w:rFonts w:ascii="Arial" w:hAnsi="Arial" w:cs="Arial"/>
-          <w:lang w:val="es-MX"/>
-        </w:rPr>
-        <w:t>mas</w:t>
-      </w:r>
-      <w:proofErr w:type="spellEnd"/>
+      <w:r>
+        <w:rPr>
+          <w:rFonts w:ascii="Arial" w:hAnsi="Arial" w:cs="Arial"/>
+          <w:lang w:val="es-MX"/>
+        </w:rPr>
+        <w:t>más</w:t>
+      </w:r>
       <w:r>
         <w:rPr>
           <w:rFonts w:ascii="Arial" w:hAnsi="Arial" w:cs="Arial"/>
@@ -535,63 +498,7 @@
           <w:rFonts w:ascii="Arial" w:hAnsi="Arial" w:cs="Arial"/>
           <w:lang w:val="es-MX"/>
         </w:rPr>
-        <w:t>Personalmente creo que la mayor dificultad que podemos encontrar en el problema es las partes relacionadas con la regla K, ya que no es muy claro el mensaje que me da tras un primer análisis, este me deja la idea de un arreglo el cual apunta a n matriz, en x posición, en la cual su valor debe ser menor</w:t>
-      </w:r>
-      <w:r>
-        <w:rPr>
-          <w:rFonts w:ascii="Arial" w:hAnsi="Arial" w:cs="Arial"/>
-          <w:lang w:val="es-MX"/>
-        </w:rPr>
-        <w:t xml:space="preserve"> o mayor</w:t>
-      </w:r>
-      <w:r>
-        <w:rPr>
-          <w:rFonts w:ascii="Arial" w:hAnsi="Arial" w:cs="Arial"/>
-          <w:lang w:val="es-MX"/>
-        </w:rPr>
-        <w:t xml:space="preserve"> al de la siguiente matriz, y este también debe ser menor</w:t>
-      </w:r>
-      <w:r>
-        <w:rPr>
-          <w:rFonts w:ascii="Arial" w:hAnsi="Arial" w:cs="Arial"/>
-          <w:lang w:val="es-MX"/>
-        </w:rPr>
-        <w:t xml:space="preserve"> o mayor</w:t>
-      </w:r>
-      <w:r>
-        <w:rPr>
-          <w:rFonts w:ascii="Arial" w:hAnsi="Arial" w:cs="Arial"/>
-          <w:lang w:val="es-MX"/>
-        </w:rPr>
-        <w:t xml:space="preserve"> al siguiente</w:t>
-      </w:r>
-      <w:r>
-        <w:rPr>
-          <w:rFonts w:ascii="Arial" w:hAnsi="Arial" w:cs="Arial"/>
-          <w:lang w:val="es-MX"/>
-        </w:rPr>
-        <w:t>, dependiendo de la secuencia determinada por los valores de las ultimas 2 celdas de k,</w:t>
-      </w:r>
-      <w:r>
-        <w:rPr>
-          <w:rFonts w:ascii="Arial" w:hAnsi="Arial" w:cs="Arial"/>
-          <w:lang w:val="es-MX"/>
-        </w:rPr>
-        <w:t xml:space="preserve"> </w:t>
-      </w:r>
-      <w:r>
-        <w:rPr>
-          <w:rFonts w:ascii="Arial" w:hAnsi="Arial" w:cs="Arial"/>
-          <w:lang w:val="es-MX"/>
-        </w:rPr>
-        <w:t>l</w:t>
-      </w:r>
-      <w:r>
-        <w:rPr>
-          <w:rFonts w:ascii="Arial" w:hAnsi="Arial" w:cs="Arial"/>
-          <w:lang w:val="es-MX"/>
-        </w:rPr>
-        <w:t xml:space="preserve">o cual conlleva ciertas rotaciones para que esta condición se cumpla.  </w:t>
+        <w:t>Personalmente, creo que la mayor dificultad que podemos encontrar en el problema está relacionada con la regla K. Tras un primer análisis, no queda muy claro el mensaje que transmite. Parece implicar un arreglo que apunta a n matrices, donde en cada posición x, el valor debe ser menor o mayor que el de la siguiente matriz, y a su vez, este valor debe ser menor o mayor que el siguiente, dependiendo de la secuencia determinada por los valores de las últimas 2 celdas de K. Esto conlleva ciertas rotaciones para que esta condición se cumpla.</w:t>
       </w:r>
     </w:p>
     <w:p>
@@ -654,22 +561,7 @@
           <w:rFonts w:ascii="Arial" w:hAnsi="Arial" w:cs="Arial"/>
           <w:lang w:val="es-MX"/>
         </w:rPr>
-        <w:t>En vista de que el problema abordará lo visto en la primera parte del curso y evaluará los conceptos aprendidos en este, el código estará dividido en diferentes módulos, dentro de ellos el módulo principal, que es donde se realizarán las respectivas invocaciones de distintas funciones según corresponda; Otros tendrán como contenido diferentes funciones en base a su aplicación en el código, esto para no saturar uno o varios módulos con líneas de código.</w:t>
-      </w:r>
-    </w:p>
-    <w:p>
-      <w:pPr>
-        <w:rPr>
-          <w:rFonts w:ascii="Arial" w:hAnsi="Arial" w:cs="Arial"/>
-          <w:lang w:val="es-MX"/>
-        </w:rPr>
-      </w:pPr>
-      <w:r>
-        <w:rPr>
-          <w:rFonts w:ascii="Arial" w:hAnsi="Arial" w:cs="Arial"/>
-          <w:lang w:val="es-MX"/>
-        </w:rPr>
-        <w:t xml:space="preserve">Las partes más importantes del programa se desarrollarán de ultimo, para así ir construyendo poco a poco unas bases a partir de funciones más “sencillas”, ya que pensar inmediatamente en, por ejemplo, la función que comprueba la regla K para la apertura de las estructuras de datos X y que según dicte la necesidad ir desarrollando las funciones necesarias como la rotación o generar la regla K, sería una muy mala práctica a mi parecer.  </w:t>
+        <w:t>En vista de que el problema abordará los conceptos adquiridos en la primera parte del curso y evaluará los aprendidos en este, el código estará dividido en diferentes módulos. En ellos, el módulo principal será donde se realicen las respectivas invocaciones de diversas funciones según corresponda. Otro contendrá diferentes funciones, esto con el fin de evitar saturar uno o varios módulos con muchas líneas de código.</w:t>
       </w:r>
     </w:p>
     <w:p>
@@ -686,13 +578,13 @@
           <w:lang w:val="es-MX"/>
         </w:rPr>
         <w:drawing>
-          <wp:anchor distT="0" distB="0" distL="114300" distR="114300" simplePos="0" relativeHeight="251659264" behindDoc="1" locked="0" layoutInCell="1" allowOverlap="1" wp14:anchorId="57152629" wp14:editId="22B5AD5F">
+          <wp:anchor distT="0" distB="0" distL="114300" distR="114300" simplePos="0" relativeHeight="251659264" behindDoc="1" locked="0" layoutInCell="1" allowOverlap="1" wp14:anchorId="57152629" wp14:editId="4143A508">
             <wp:simplePos x="0" y="0"/>
             <wp:positionH relativeFrom="margin">
               <wp:align>center</wp:align>
             </wp:positionH>
             <wp:positionV relativeFrom="paragraph">
-              <wp:posOffset>130810</wp:posOffset>
+              <wp:posOffset>1839595</wp:posOffset>
             </wp:positionV>
             <wp:extent cx="5333451" cy="4251699"/>
             <wp:effectExtent l="0" t="0" r="635" b="0"/>
@@ -711,7 +603,7 @@
                     </pic:cNvPicPr>
                   </pic:nvPicPr>
                   <pic:blipFill>
-                    <a:blip r:embed="rId6">
+                    <a:blip r:embed="rId8">
                       <a:extLst>
                         <a:ext uri="{28A0092B-C50C-407E-A947-70E740481C1C}">
                           <a14:useLocalDpi xmlns:a14="http://schemas.microsoft.com/office/drawing/2010/main" val="0"/>
@@ -748,6 +640,49 @@
           </wp:anchor>
         </w:drawing>
       </w:r>
+      <w:r>
+        <w:rPr>
+          <w:rFonts w:ascii="Arial" w:hAnsi="Arial" w:cs="Arial"/>
+          <w:lang w:val="es-MX"/>
+        </w:rPr>
+        <w:t xml:space="preserve">Las partes más importantes del programa se desarrollarán al final, para así construir gradualmente unas bases a partir de funciones más "sencillas". Esto implica pensar primero en funciones básicas y luego, según la necesidad, desarrollar </w:t>
+      </w:r>
+      <w:r>
+        <w:rPr>
+          <w:rFonts w:ascii="Arial" w:hAnsi="Arial" w:cs="Arial"/>
+          <w:lang w:val="es-MX"/>
+        </w:rPr>
+        <w:t>las</w:t>
+      </w:r>
+      <w:r>
+        <w:rPr>
+          <w:rFonts w:ascii="Arial" w:hAnsi="Arial" w:cs="Arial"/>
+          <w:lang w:val="es-MX"/>
+        </w:rPr>
+        <w:t xml:space="preserve"> más complejas, como la que comprueba la regla K para la apertura de las estructuras de datos X, o funciones para rotación y generación de la regla K. Esto evitará prácticas poco eficientes y favorecerá un desarrollo ordenado y</w:t>
+      </w:r>
+      <w:r>
+        <w:rPr>
+          <w:rFonts w:ascii="Arial" w:hAnsi="Arial" w:cs="Arial"/>
+          <w:lang w:val="es-MX"/>
+        </w:rPr>
+        <w:t xml:space="preserve"> fraccionado</w:t>
+      </w:r>
+      <w:r>
+        <w:rPr>
+          <w:rFonts w:ascii="Arial" w:hAnsi="Arial" w:cs="Arial"/>
+          <w:lang w:val="es-MX"/>
+        </w:rPr>
+        <w:t xml:space="preserve"> del programa.</w:t>
+      </w:r>
+    </w:p>
+    <w:p>
+      <w:pPr>
+        <w:rPr>
+          <w:rFonts w:ascii="Arial" w:hAnsi="Arial" w:cs="Arial"/>
+          <w:lang w:val="es-MX"/>
+        </w:rPr>
+      </w:pPr>
     </w:p>
     <w:p>
       <w:pPr>
@@ -846,6 +781,8 @@
       <w:pPr>
         <w:rPr>
           <w:rFonts w:ascii="Arial" w:hAnsi="Arial" w:cs="Arial"/>
+          <w:b/>
+          <w:bCs/>
           <w:lang w:val="es-MX"/>
         </w:rPr>
       </w:pPr>
@@ -855,36 +792,8 @@
           <w:lang w:val="es-MX"/>
         </w:rPr>
         <w:lastRenderedPageBreak/>
-        <w:t>E</w:t>
-      </w:r>
-      <w:r>
-        <w:rPr>
-          <w:rFonts w:ascii="Arial" w:hAnsi="Arial" w:cs="Arial"/>
-          <w:lang w:val="es-MX"/>
-        </w:rPr>
-        <w:t>l informe irá creciendo conforme el progreso en el análisis y la escritura de código avance, de este modo se añadirán exclusivamente ideas claras de lo realizado a excepción del análisis sobre posibles soluciones, se destinará también una parte del informe a enseñar los avances que se tuvieron día por día a modo de bitácora. El esquema mostrado previamente que representa lo mencionado.</w:t>
-      </w:r>
-    </w:p>
-    <w:p>
-      <w:pPr>
-        <w:rPr>
-          <w:rFonts w:ascii="Arial" w:hAnsi="Arial" w:cs="Arial"/>
-          <w:b/>
-          <w:bCs/>
-          <w:lang w:val="es-MX"/>
-        </w:rPr>
-      </w:pPr>
-    </w:p>
-    <w:p>
-      <w:pPr>
-        <w:jc w:val="center"/>
-        <w:rPr>
-          <w:rFonts w:ascii="Arial" w:hAnsi="Arial" w:cs="Arial"/>
-          <w:b/>
-          <w:bCs/>
-          <w:lang w:val="es-MX"/>
-        </w:rPr>
-      </w:pPr>
+        <w:t>El informe irá creciendo conforme avance el progreso en el análisis y la escritura de código. De este modo, se añadirán exclusivamente ideas claras de lo realizado, a excepción del análisis sobre posibles soluciones. Además, se destinará una parte del informe para mostrar los avances diarios a modo de bitácora. El esquema mostrado previamente representa lo mencionado.</w:t>
+      </w:r>
     </w:p>
     <w:p>
       <w:pPr>
@@ -935,21 +844,183 @@
         <w:tab/>
         <w:t xml:space="preserve">//Que </w:t>
       </w:r>
+      <w:r>
+        <w:rPr>
+          <w:rFonts w:ascii="Arial" w:hAnsi="Arial" w:cs="Arial"/>
+          <w:lang w:val="es-MX"/>
+        </w:rPr>
+        <w:t>entendió</w:t>
+      </w:r>
+      <w:r>
+        <w:rPr>
+          <w:rFonts w:ascii="Arial" w:hAnsi="Arial" w:cs="Arial"/>
+          <w:lang w:val="es-MX"/>
+        </w:rPr>
+        <w:t xml:space="preserve"> usted del problema una vez terminado</w:t>
+      </w:r>
+    </w:p>
+    <w:p>
+      <w:pPr>
+        <w:rPr>
+          <w:rFonts w:ascii="Arial" w:hAnsi="Arial" w:cs="Arial"/>
+          <w:lang w:val="es-MX"/>
+        </w:rPr>
+      </w:pPr>
+      <w:r>
+        <w:rPr>
+          <w:rFonts w:ascii="Arial" w:hAnsi="Arial" w:cs="Arial"/>
+          <w:lang w:val="es-MX"/>
+        </w:rPr>
+        <w:t>Mi análisis del desafío, después de casi 1 semana completa de trabajo y estar en su fase final, es que nos solicita un numero de estructuras M, las cuales estarán alineadas por su centro gracias a ciertas proporciones en relación a sus coordenadas. Estas serán manipuladas por ciertas funciones en base a una regla K, que indica una secuencia a partir de una estructura M seleccionada, provocando así cambios en su tamaño y rotaciones de algunas matrices para cumplir con las condiciones impuestas por K, permitiendo así, generar una configuración de apertura en la que todas las condiciones se cumplen.</w:t>
+      </w:r>
+    </w:p>
+    <w:p>
+      <w:pPr>
+        <w:rPr>
+          <w:rFonts w:ascii="Arial" w:hAnsi="Arial" w:cs="Arial"/>
+          <w:lang w:val="es-MX"/>
+        </w:rPr>
+      </w:pPr>
+      <w:r>
+        <w:rPr>
+          <w:rFonts w:ascii="Arial" w:hAnsi="Arial" w:cs="Arial"/>
+          <w:lang w:val="es-MX"/>
+        </w:rPr>
+        <w:t xml:space="preserve">Conforme progresaba el trabajo, mi forma de ver el problema cambio constantemente al visualizar los diferentes escenarios por los que podría pasar el programa durante la ejecución del código, sembrando constantemente dudas, las cuales serian tenidas o no en cuenta provocando cambios dentro del algoritmo. Funciones como </w:t>
+      </w:r>
       <w:proofErr w:type="spellStart"/>
       <w:r>
         <w:rPr>
           <w:rFonts w:ascii="Arial" w:hAnsi="Arial" w:cs="Arial"/>
-          <w:lang w:val="es-MX"/>
-        </w:rPr>
-        <w:t>entendio</w:t>
+          <w:b/>
+          <w:bCs/>
+          <w:lang w:val="es-MX"/>
+        </w:rPr>
+        <w:t>Dimension</w:t>
       </w:r>
       <w:proofErr w:type="spellEnd"/>
       <w:r>
         <w:rPr>
           <w:rFonts w:ascii="Arial" w:hAnsi="Arial" w:cs="Arial"/>
-          <w:lang w:val="es-MX"/>
-        </w:rPr>
-        <w:t xml:space="preserve"> usted del problema una vez terminado</w:t>
+          <w:b/>
+          <w:bCs/>
+          <w:lang w:val="es-MX"/>
+        </w:rPr>
+        <w:t xml:space="preserve"> </w:t>
+      </w:r>
+      <w:r>
+        <w:rPr>
+          <w:rFonts w:ascii="Arial" w:hAnsi="Arial" w:cs="Arial"/>
+          <w:lang w:val="es-MX"/>
+        </w:rPr>
+        <w:t>son un ejemplo claro de ello, ya que esta fue teni</w:t>
+      </w:r>
+      <w:r>
+        <w:rPr>
+          <w:rFonts w:ascii="Arial" w:hAnsi="Arial" w:cs="Arial"/>
+          <w:lang w:val="es-MX"/>
+        </w:rPr>
+        <w:t>d</w:t>
+      </w:r>
+      <w:r>
+        <w:rPr>
+          <w:rFonts w:ascii="Arial" w:hAnsi="Arial" w:cs="Arial"/>
+          <w:lang w:val="es-MX"/>
+        </w:rPr>
+        <w:t xml:space="preserve">a en cuenta al principio a raíz del análisis inicial del problema, pero </w:t>
+      </w:r>
+      <w:r>
+        <w:rPr>
+          <w:rFonts w:ascii="Arial" w:hAnsi="Arial" w:cs="Arial"/>
+          <w:lang w:val="es-MX"/>
+        </w:rPr>
+        <w:t>a medida que</w:t>
+      </w:r>
+      <w:r>
+        <w:rPr>
+          <w:rFonts w:ascii="Arial" w:hAnsi="Arial" w:cs="Arial"/>
+          <w:lang w:val="es-MX"/>
+        </w:rPr>
+        <w:t xml:space="preserve"> avanzaba y me asesoraba con el monitor</w:t>
+      </w:r>
+      <w:r>
+        <w:rPr>
+          <w:rFonts w:ascii="Arial" w:hAnsi="Arial" w:cs="Arial"/>
+          <w:lang w:val="es-MX"/>
+        </w:rPr>
+        <w:t>,</w:t>
+      </w:r>
+      <w:r>
+        <w:rPr>
+          <w:rFonts w:ascii="Arial" w:hAnsi="Arial" w:cs="Arial"/>
+          <w:lang w:val="es-MX"/>
+        </w:rPr>
+        <w:t xml:space="preserve"> decidí hacerla a un lado</w:t>
+      </w:r>
+      <w:r>
+        <w:rPr>
+          <w:rFonts w:ascii="Arial" w:hAnsi="Arial" w:cs="Arial"/>
+          <w:lang w:val="es-MX"/>
+        </w:rPr>
+        <w:t xml:space="preserve"> temporalmente</w:t>
+      </w:r>
+      <w:r>
+        <w:rPr>
+          <w:rFonts w:ascii="Arial" w:hAnsi="Arial" w:cs="Arial"/>
+          <w:lang w:val="es-MX"/>
+        </w:rPr>
+        <w:t xml:space="preserve"> a consecuencia de un análisis que podría decirse fue erróneo, </w:t>
+      </w:r>
+      <w:r>
+        <w:rPr>
+          <w:rFonts w:ascii="Arial" w:hAnsi="Arial" w:cs="Arial"/>
+          <w:lang w:val="es-MX"/>
+        </w:rPr>
+        <w:t>más</w:t>
+      </w:r>
+      <w:r>
+        <w:rPr>
+          <w:rFonts w:ascii="Arial" w:hAnsi="Arial" w:cs="Arial"/>
+          <w:lang w:val="es-MX"/>
+        </w:rPr>
+        <w:t xml:space="preserve"> </w:t>
+      </w:r>
+      <w:r>
+        <w:rPr>
+          <w:rFonts w:ascii="Arial" w:hAnsi="Arial" w:cs="Arial"/>
+          <w:lang w:val="es-MX"/>
+        </w:rPr>
+        <w:t>s</w:t>
+      </w:r>
+      <w:r>
+        <w:rPr>
+          <w:rFonts w:ascii="Arial" w:hAnsi="Arial" w:cs="Arial"/>
+          <w:lang w:val="es-MX"/>
+        </w:rPr>
+        <w:t>in embargo no lo es, ya</w:t>
+      </w:r>
+      <w:r>
+        <w:rPr>
+          <w:rFonts w:ascii="Arial" w:hAnsi="Arial" w:cs="Arial"/>
+          <w:lang w:val="es-MX"/>
+        </w:rPr>
+        <w:t xml:space="preserve"> que puede tratarse de una de las muchas posibles soluciones al desafío, donde puede haber una combinación de estructuras de datos en la cual sea imposible cumplir con las reglas generadas por K, sin importar cuantas veces rote las matrices.</w:t>
+      </w:r>
+    </w:p>
+    <w:p>
+      <w:pPr>
+        <w:rPr>
+          <w:rFonts w:ascii="Arial" w:hAnsi="Arial" w:cs="Arial"/>
+          <w:lang w:val="es-MX"/>
+        </w:rPr>
+      </w:pPr>
+      <w:r>
+        <w:rPr>
+          <w:rFonts w:ascii="Arial" w:hAnsi="Arial" w:cs="Arial"/>
+          <w:lang w:val="es-MX"/>
+        </w:rPr>
+        <w:lastRenderedPageBreak/>
+        <w:t xml:space="preserve"> </w:t>
       </w:r>
     </w:p>
     <w:p>
@@ -1042,50 +1113,49 @@
           <w:rFonts w:ascii="Arial" w:hAnsi="Arial" w:cs="Arial"/>
           <w:lang w:val="es-MX"/>
         </w:rPr>
-        <w:t>En base a un análisis previo del problema dado, se tuvieron ciertos parámetros a la hora de desarrollar el código para así facilitar su construcción, teniendo la mayoría de las funciones un área muy específica dentro de la cual actuar</w:t>
-      </w:r>
-      <w:r>
-        <w:rPr>
-          <w:rFonts w:ascii="Arial" w:hAnsi="Arial" w:cs="Arial"/>
-          <w:lang w:val="es-MX"/>
-        </w:rPr>
-        <w:t>. P</w:t>
-      </w:r>
-      <w:r>
-        <w:rPr>
-          <w:rFonts w:ascii="Arial" w:hAnsi="Arial" w:cs="Arial"/>
-          <w:lang w:val="es-MX"/>
-        </w:rPr>
-        <w:t xml:space="preserve">or ejemplo, la mayoría de las funciones que se describen a continuación, no tienen como parámetro </w:t>
-      </w:r>
-      <w:r>
-        <w:rPr>
-          <w:rFonts w:ascii="Arial" w:hAnsi="Arial" w:cs="Arial"/>
-          <w:lang w:val="es-MX"/>
-        </w:rPr>
-        <w:t xml:space="preserve">un arreglo que contenga varios elementos, sino que reciben un único elemento cada vez que se necesite para así evitar que, al momento de tener errores en cuanto a la lógica, no se tenga que abarcar numerosos </w:t>
-      </w:r>
-      <w:r>
-        <w:rPr>
-          <w:rFonts w:ascii="Arial" w:hAnsi="Arial" w:cs="Arial"/>
-          <w:lang w:val="es-MX"/>
-        </w:rPr>
-        <w:lastRenderedPageBreak/>
-        <w:t>escenarios. Otro de los parámetros clave era definir su área de trabajo, dividiéndose estas en “Constructoras” y “Operadoras” donde una construye las bases de datos que otras van a manipular, resultando en las siguientes funciones</w:t>
-      </w:r>
-      <w:r>
-        <w:rPr>
-          <w:rFonts w:ascii="Arial" w:hAnsi="Arial" w:cs="Arial"/>
-          <w:lang w:val="es-MX"/>
-        </w:rPr>
-        <w:t>:</w:t>
-      </w:r>
-      <w:r>
-        <w:rPr>
-          <w:rFonts w:ascii="Arial" w:hAnsi="Arial" w:cs="Arial"/>
-          <w:lang w:val="es-MX"/>
-        </w:rPr>
-        <w:tab/>
+        <w:t xml:space="preserve">En base a un análisis previo del problema, se establecieron ciertos parámetros para desarrollar el código con el fin de facilitar su construcción. La mayoría de las funciones tienen un área muy específica dentro de la cual operan. Por ejemplo, la mayoría de las funciones descritas a continuación no reciben un arreglo que contenga varios elementos como parámetro, sino que reciben un único elemento cada vez que se necesite. Esto se hace para evitar abordar numerosos escenarios en caso de errores </w:t>
+      </w:r>
+      <w:r>
+        <w:rPr>
+          <w:rFonts w:ascii="Arial" w:hAnsi="Arial" w:cs="Arial"/>
+          <w:lang w:val="es-MX"/>
+        </w:rPr>
+        <w:t>de semántica</w:t>
+      </w:r>
+      <w:r>
+        <w:rPr>
+          <w:rFonts w:ascii="Arial" w:hAnsi="Arial" w:cs="Arial"/>
+          <w:lang w:val="es-MX"/>
+        </w:rPr>
+        <w:t>. Otro parámetro clave fue definir su área de trabajo, dividiéndose en "Constructoras" y "Operadoras". Las funciones constructoras</w:t>
+      </w:r>
+      <w:r>
+        <w:rPr>
+          <w:rFonts w:ascii="Arial" w:hAnsi="Arial" w:cs="Arial"/>
+          <w:lang w:val="es-MX"/>
+        </w:rPr>
+        <w:t xml:space="preserve"> </w:t>
+      </w:r>
+      <w:r>
+        <w:rPr>
+          <w:rFonts w:ascii="Arial" w:hAnsi="Arial" w:cs="Arial"/>
+          <w:lang w:val="es-MX"/>
+        </w:rPr>
+        <w:t xml:space="preserve">crean las bases de datos que las funciones operadoras manipulan. A </w:t>
+      </w:r>
+      <w:r>
+        <w:rPr>
+          <w:rFonts w:ascii="Arial" w:hAnsi="Arial" w:cs="Arial"/>
+          <w:lang w:val="es-MX"/>
+        </w:rPr>
+        <w:t>continuación,</w:t>
+      </w:r>
+      <w:r>
+        <w:rPr>
+          <w:rFonts w:ascii="Arial" w:hAnsi="Arial" w:cs="Arial"/>
+          <w:lang w:val="es-MX"/>
+        </w:rPr>
+        <w:t xml:space="preserve"> se presentan las funciones resultantes:</w:t>
       </w:r>
     </w:p>
     <w:p>
@@ -1195,21 +1265,27 @@
         </w:rPr>
         <w:t xml:space="preserve"> de una habrá un arreglo de 3 niveles donde se </w:t>
       </w:r>
-      <w:proofErr w:type="gramStart"/>
-      <w:r>
-        <w:rPr>
-          <w:rFonts w:ascii="Arial" w:hAnsi="Arial" w:cs="Arial"/>
-          <w:lang w:val="es-MX"/>
-        </w:rPr>
-        <w:t>guardaran</w:t>
-      </w:r>
-      <w:proofErr w:type="gramEnd"/>
-      <w:r>
-        <w:rPr>
-          <w:rFonts w:ascii="Arial" w:hAnsi="Arial" w:cs="Arial"/>
-          <w:lang w:val="es-MX"/>
-        </w:rPr>
-        <w:t xml:space="preserve"> cada una de las estructuras solicitadas con su respectivo orden contenido en </w:t>
+      <w:r>
+        <w:rPr>
+          <w:rFonts w:ascii="Arial" w:hAnsi="Arial" w:cs="Arial"/>
+          <w:lang w:val="es-MX"/>
+        </w:rPr>
+        <w:t>guardarán</w:t>
+      </w:r>
+      <w:r>
+        <w:rPr>
+          <w:rFonts w:ascii="Arial" w:hAnsi="Arial" w:cs="Arial"/>
+          <w:lang w:val="es-MX"/>
+        </w:rPr>
+        <w:t xml:space="preserve"> cada una de las estructuras solicitadas con su </w:t>
+      </w:r>
+      <w:r>
+        <w:rPr>
+          <w:rFonts w:ascii="Arial" w:hAnsi="Arial" w:cs="Arial"/>
+          <w:lang w:val="es-MX"/>
+        </w:rPr>
+        <w:lastRenderedPageBreak/>
+        <w:t xml:space="preserve">respectivo orden contenido en </w:t>
       </w:r>
       <w:proofErr w:type="spellStart"/>
       <w:r>
@@ -1609,7 +1685,6 @@
           <w:bCs/>
           <w:lang w:val="es-MX"/>
         </w:rPr>
-        <w:lastRenderedPageBreak/>
         <w:t>Graph</w:t>
       </w:r>
       <w:proofErr w:type="spellEnd"/>
@@ -1801,24 +1876,49 @@
     </w:p>
     <w:p>
       <w:pPr>
-        <w:rPr>
-          <w:rFonts w:ascii="Arial" w:hAnsi="Arial" w:cs="Arial"/>
-          <w:lang w:val="es-MX"/>
-        </w:rPr>
-      </w:pPr>
-      <w:r>
-        <w:rPr>
-          <w:rFonts w:ascii="Arial" w:hAnsi="Arial" w:cs="Arial"/>
-          <w:lang w:val="es-MX"/>
-        </w:rPr>
-        <w:sym w:font="Wingdings" w:char="F0E0"/>
-      </w:r>
-      <w:r>
-        <w:rPr>
-          <w:rFonts w:ascii="Arial" w:hAnsi="Arial" w:cs="Arial"/>
-          <w:lang w:val="es-MX"/>
-        </w:rPr>
-        <w:t>Avances día 1:</w:t>
+        <w:pStyle w:val="Prrafodelista"/>
+        <w:numPr>
+          <w:ilvl w:val="0"/>
+          <w:numId w:val="15"/>
+        </w:numPr>
+        <w:rPr>
+          <w:rFonts w:ascii="Arial" w:hAnsi="Arial" w:cs="Arial"/>
+          <w:lang w:val="es-MX"/>
+        </w:rPr>
+      </w:pPr>
+      <w:r>
+        <w:rPr>
+          <w:rFonts w:ascii="Arial" w:hAnsi="Arial" w:cs="Arial"/>
+          <w:b/>
+          <w:bCs/>
+          <w:lang w:val="es-MX"/>
+        </w:rPr>
+        <w:t xml:space="preserve">Avances </w:t>
+      </w:r>
+      <w:r>
+        <w:rPr>
+          <w:rFonts w:ascii="Arial" w:hAnsi="Arial" w:cs="Arial"/>
+          <w:b/>
+          <w:bCs/>
+          <w:lang w:val="es-MX"/>
+        </w:rPr>
+        <w:t>D</w:t>
+      </w:r>
+      <w:r>
+        <w:rPr>
+          <w:rFonts w:ascii="Arial" w:hAnsi="Arial" w:cs="Arial"/>
+          <w:b/>
+          <w:bCs/>
+          <w:lang w:val="es-MX"/>
+        </w:rPr>
+        <w:t>ía 1</w:t>
+      </w:r>
+      <w:r>
+        <w:rPr>
+          <w:rFonts w:ascii="Arial" w:hAnsi="Arial" w:cs="Arial"/>
+          <w:lang w:val="es-MX"/>
+        </w:rPr>
+        <w:t>:</w:t>
       </w:r>
     </w:p>
     <w:p>
@@ -1865,7 +1965,21 @@
           <w:rFonts w:ascii="Arial" w:hAnsi="Arial" w:cs="Arial"/>
           <w:lang w:val="es-MX"/>
         </w:rPr>
-        <w:t xml:space="preserve">Gracias al aporte del tutor se </w:t>
+        <w:t>Gracias a</w:t>
+      </w:r>
+      <w:r>
+        <w:rPr>
+          <w:rFonts w:ascii="Arial" w:hAnsi="Arial" w:cs="Arial"/>
+          <w:lang w:val="es-MX"/>
+        </w:rPr>
+        <w:t xml:space="preserve"> la ayuda</w:t>
+      </w:r>
+      <w:r>
+        <w:rPr>
+          <w:rFonts w:ascii="Arial" w:hAnsi="Arial" w:cs="Arial"/>
+          <w:lang w:val="es-MX"/>
+        </w:rPr>
+        <w:t xml:space="preserve"> del tutor se </w:t>
       </w:r>
       <w:r>
         <w:rPr>
@@ -1933,25 +2047,31 @@
     </w:p>
     <w:p>
       <w:pPr>
-        <w:rPr>
-          <w:rFonts w:ascii="Arial" w:hAnsi="Arial" w:cs="Arial"/>
-          <w:lang w:val="es-MX"/>
-        </w:rPr>
-      </w:pPr>
-      <w:r>
-        <w:rPr>
-          <w:rFonts w:ascii="Arial" w:hAnsi="Arial" w:cs="Arial"/>
-          <w:lang w:val="es-MX"/>
-        </w:rPr>
-        <w:lastRenderedPageBreak/>
-        <w:sym w:font="Wingdings" w:char="F0E0"/>
-      </w:r>
-      <w:r>
-        <w:rPr>
-          <w:rFonts w:ascii="Arial" w:hAnsi="Arial" w:cs="Arial"/>
-          <w:lang w:val="es-MX"/>
-        </w:rPr>
-        <w:t>Avances día 2:</w:t>
+        <w:pStyle w:val="Prrafodelista"/>
+        <w:numPr>
+          <w:ilvl w:val="0"/>
+          <w:numId w:val="15"/>
+        </w:numPr>
+        <w:rPr>
+          <w:rFonts w:ascii="Arial" w:hAnsi="Arial" w:cs="Arial"/>
+          <w:lang w:val="es-MX"/>
+        </w:rPr>
+      </w:pPr>
+      <w:r>
+        <w:rPr>
+          <w:rFonts w:ascii="Arial" w:hAnsi="Arial" w:cs="Arial"/>
+          <w:b/>
+          <w:bCs/>
+          <w:lang w:val="es-MX"/>
+        </w:rPr>
+        <w:t>Avances Día 2</w:t>
+      </w:r>
+      <w:r>
+        <w:rPr>
+          <w:rFonts w:ascii="Arial" w:hAnsi="Arial" w:cs="Arial"/>
+          <w:lang w:val="es-MX"/>
+        </w:rPr>
+        <w:t>:</w:t>
       </w:r>
     </w:p>
     <w:p>
@@ -2016,25 +2136,49 @@
     </w:p>
     <w:p>
       <w:pPr>
-        <w:ind w:left="708" w:firstLine="0"/>
-        <w:rPr>
-          <w:rFonts w:ascii="Arial" w:hAnsi="Arial" w:cs="Arial"/>
-          <w:lang w:val="es-MX"/>
-        </w:rPr>
-      </w:pPr>
-      <w:r>
-        <w:rPr>
-          <w:rFonts w:ascii="Arial" w:hAnsi="Arial" w:cs="Arial"/>
-          <w:lang w:val="es-MX"/>
-        </w:rPr>
-        <w:sym w:font="Wingdings" w:char="F0E0"/>
-      </w:r>
-      <w:r>
-        <w:rPr>
-          <w:rFonts w:ascii="Arial" w:hAnsi="Arial" w:cs="Arial"/>
-          <w:lang w:val="es-MX"/>
-        </w:rPr>
-        <w:t>Avances día 3:</w:t>
+        <w:pStyle w:val="Prrafodelista"/>
+        <w:numPr>
+          <w:ilvl w:val="0"/>
+          <w:numId w:val="15"/>
+        </w:numPr>
+        <w:rPr>
+          <w:rFonts w:ascii="Arial" w:hAnsi="Arial" w:cs="Arial"/>
+          <w:lang w:val="es-MX"/>
+        </w:rPr>
+      </w:pPr>
+      <w:r>
+        <w:rPr>
+          <w:rFonts w:ascii="Arial" w:hAnsi="Arial" w:cs="Arial"/>
+          <w:b/>
+          <w:bCs/>
+          <w:lang w:val="es-MX"/>
+        </w:rPr>
+        <w:t xml:space="preserve">Avances </w:t>
+      </w:r>
+      <w:r>
+        <w:rPr>
+          <w:rFonts w:ascii="Arial" w:hAnsi="Arial" w:cs="Arial"/>
+          <w:b/>
+          <w:bCs/>
+          <w:lang w:val="es-MX"/>
+        </w:rPr>
+        <w:t>D</w:t>
+      </w:r>
+      <w:r>
+        <w:rPr>
+          <w:rFonts w:ascii="Arial" w:hAnsi="Arial" w:cs="Arial"/>
+          <w:b/>
+          <w:bCs/>
+          <w:lang w:val="es-MX"/>
+        </w:rPr>
+        <w:t>ía 3</w:t>
+      </w:r>
+      <w:r>
+        <w:rPr>
+          <w:rFonts w:ascii="Arial" w:hAnsi="Arial" w:cs="Arial"/>
+          <w:lang w:val="es-MX"/>
+        </w:rPr>
+        <w:t>:</w:t>
       </w:r>
     </w:p>
     <w:p>
@@ -2054,7 +2198,15 @@
           <w:rFonts w:ascii="Arial" w:hAnsi="Arial" w:cs="Arial"/>
           <w:lang w:val="es-MX"/>
         </w:rPr>
-        <w:t>Se desarrollo la función que configura la apertura de la cerradura según la regla K, todavía se siguen teniendo dudas acerca de la secuencia de apertura, ya que pueden ocurrir ciertas coincidencias respecto a la posición “vacía” con la que se alinean las estructuras, ¿Se omite? ¿Las filas y columnas deben ser proporcionales en función al orden de la matriz?, esas y otras preguntas han surgido durante el desarrollo, de momento se ha configurado para matrices del mismo orden y para una secuencia mayor / menor o menor / mayor.</w:t>
+        <w:t xml:space="preserve">Se desarrollo la función que configura la apertura de la cerradura según la regla K, todavía se siguen teniendo dudas acerca de la secuencia de apertura, ya que </w:t>
+      </w:r>
+      <w:r>
+        <w:rPr>
+          <w:rFonts w:ascii="Arial" w:hAnsi="Arial" w:cs="Arial"/>
+          <w:lang w:val="es-MX"/>
+        </w:rPr>
+        <w:lastRenderedPageBreak/>
+        <w:t>pueden ocurrir ciertas coincidencias respecto a la posición “vacía” con la que se alinean las estructuras, ¿Se omite? ¿Las filas y columnas deben ser proporcionales en función al orden de la matriz?, esas y otras preguntas han surgido durante el desarrollo, de momento se ha configurado para matrices del mismo orden y para una secuencia mayor / menor o menor / mayor.</w:t>
       </w:r>
     </w:p>
     <w:p>
@@ -2093,25 +2245,606 @@
     </w:p>
     <w:p>
       <w:pPr>
-        <w:ind w:left="1068" w:firstLine="0"/>
-        <w:rPr>
-          <w:rFonts w:ascii="Arial" w:hAnsi="Arial" w:cs="Arial"/>
-          <w:lang w:val="es-MX"/>
-        </w:rPr>
-      </w:pPr>
-      <w:r>
-        <w:rPr>
-          <w:rFonts w:ascii="Arial" w:hAnsi="Arial" w:cs="Arial"/>
-          <w:lang w:val="es-MX"/>
-        </w:rPr>
-        <w:sym w:font="Wingdings" w:char="F0E0"/>
-      </w:r>
-      <w:r>
-        <w:rPr>
-          <w:rFonts w:ascii="Arial" w:hAnsi="Arial" w:cs="Arial"/>
-          <w:lang w:val="es-MX"/>
-        </w:rPr>
-        <w:t>Avances Día 4:</w:t>
+        <w:pStyle w:val="Prrafodelista"/>
+        <w:numPr>
+          <w:ilvl w:val="0"/>
+          <w:numId w:val="15"/>
+        </w:numPr>
+        <w:rPr>
+          <w:rFonts w:ascii="Arial" w:hAnsi="Arial" w:cs="Arial"/>
+          <w:lang w:val="es-MX"/>
+        </w:rPr>
+      </w:pPr>
+      <w:r>
+        <w:rPr>
+          <w:rFonts w:ascii="Arial" w:hAnsi="Arial" w:cs="Arial"/>
+          <w:b/>
+          <w:bCs/>
+          <w:lang w:val="es-MX"/>
+        </w:rPr>
+        <w:t>Avances Día 4</w:t>
+      </w:r>
+      <w:r>
+        <w:rPr>
+          <w:rFonts w:ascii="Arial" w:hAnsi="Arial" w:cs="Arial"/>
+          <w:lang w:val="es-MX"/>
+        </w:rPr>
+        <w:t>:</w:t>
+      </w:r>
+    </w:p>
+    <w:p>
+      <w:pPr>
+        <w:pStyle w:val="Prrafodelista"/>
+        <w:numPr>
+          <w:ilvl w:val="0"/>
+          <w:numId w:val="16"/>
+        </w:numPr>
+        <w:rPr>
+          <w:rFonts w:ascii="Arial" w:hAnsi="Arial" w:cs="Arial"/>
+          <w:lang w:val="es-MX"/>
+        </w:rPr>
+      </w:pPr>
+      <w:r>
+        <w:rPr>
+          <w:rFonts w:ascii="Arial" w:hAnsi="Arial" w:cs="Arial"/>
+          <w:lang w:val="es-MX"/>
+        </w:rPr>
+        <w:t xml:space="preserve">Se corrigió la función </w:t>
+      </w:r>
+      <w:proofErr w:type="spellStart"/>
+      <w:r>
+        <w:rPr>
+          <w:rFonts w:ascii="Arial" w:hAnsi="Arial" w:cs="Arial"/>
+          <w:b/>
+          <w:bCs/>
+          <w:lang w:val="es-MX"/>
+        </w:rPr>
+        <w:t>R</w:t>
+      </w:r>
+      <w:r>
+        <w:rPr>
+          <w:rFonts w:ascii="Arial" w:hAnsi="Arial" w:cs="Arial"/>
+          <w:b/>
+          <w:bCs/>
+          <w:lang w:val="es-MX"/>
+        </w:rPr>
+        <w:t>otation</w:t>
+      </w:r>
+      <w:proofErr w:type="spellEnd"/>
+      <w:r>
+        <w:rPr>
+          <w:rFonts w:ascii="Arial" w:hAnsi="Arial" w:cs="Arial"/>
+          <w:lang w:val="es-MX"/>
+        </w:rPr>
+        <w:t xml:space="preserve"> ya que no funcionaba con matrices de 6x6 en adelante a partir de un concepto de “capas”, también se añadieron muchos condicionales a la función </w:t>
+      </w:r>
+      <w:proofErr w:type="spellStart"/>
+      <w:r>
+        <w:rPr>
+          <w:rFonts w:ascii="Arial" w:hAnsi="Arial" w:cs="Arial"/>
+          <w:b/>
+          <w:bCs/>
+          <w:lang w:val="es-MX"/>
+        </w:rPr>
+        <w:t>Locked</w:t>
+      </w:r>
+      <w:proofErr w:type="spellEnd"/>
+      <w:r>
+        <w:rPr>
+          <w:rFonts w:ascii="Arial" w:hAnsi="Arial" w:cs="Arial"/>
+          <w:lang w:val="es-MX"/>
+        </w:rPr>
+        <w:t>, esto debido a la alta cantidad de escenarios en los que la posición seleccionada debe adaptarse a una matriz de mayor orden.</w:t>
+      </w:r>
+    </w:p>
+    <w:p>
+      <w:pPr>
+        <w:pStyle w:val="Prrafodelista"/>
+        <w:numPr>
+          <w:ilvl w:val="0"/>
+          <w:numId w:val="8"/>
+        </w:numPr>
+        <w:rPr>
+          <w:rFonts w:ascii="Arial" w:hAnsi="Arial" w:cs="Arial"/>
+          <w:lang w:val="es-MX"/>
+        </w:rPr>
+      </w:pPr>
+      <w:r>
+        <w:rPr>
+          <w:rFonts w:ascii="Arial" w:hAnsi="Arial" w:cs="Arial"/>
+          <w:b/>
+          <w:bCs/>
+          <w:lang w:val="es-MX"/>
+        </w:rPr>
+        <w:t>PROBLEMA</w:t>
+      </w:r>
+      <w:r>
+        <w:rPr>
+          <w:rFonts w:ascii="Arial" w:hAnsi="Arial" w:cs="Arial"/>
+          <w:lang w:val="es-MX"/>
+        </w:rPr>
+        <w:t xml:space="preserve">: No siempre la matriz que debe rotar es la de adelante, ya que se puede dar el caso en que rotándola por completo no se puede obtener un número mayor al apuntado de la matriz referenciada, por lo que se deben buscar soluciones para este posible escenario, ¿Aumentar la matriz de </w:t>
+      </w:r>
+      <w:r>
+        <w:rPr>
+          <w:rFonts w:ascii="Arial" w:hAnsi="Arial" w:cs="Arial"/>
+          <w:lang w:val="es-MX"/>
+        </w:rPr>
+        <w:t>tamaño? ¿</w:t>
+      </w:r>
+      <w:r>
+        <w:rPr>
+          <w:rFonts w:ascii="Arial" w:hAnsi="Arial" w:cs="Arial"/>
+          <w:lang w:val="es-MX"/>
+        </w:rPr>
+        <w:t xml:space="preserve">Rotar la matriz actual? </w:t>
+      </w:r>
+    </w:p>
+    <w:p>
+      <w:pPr>
+        <w:pStyle w:val="Prrafodelista"/>
+        <w:numPr>
+          <w:ilvl w:val="0"/>
+          <w:numId w:val="8"/>
+        </w:numPr>
+        <w:rPr>
+          <w:rFonts w:ascii="Arial" w:hAnsi="Arial" w:cs="Arial"/>
+          <w:lang w:val="es-MX"/>
+        </w:rPr>
+      </w:pPr>
+      <w:r>
+        <w:rPr>
+          <w:rFonts w:ascii="Arial" w:hAnsi="Arial" w:cs="Arial"/>
+          <w:b/>
+          <w:bCs/>
+          <w:lang w:val="es-MX"/>
+        </w:rPr>
+        <w:t>PROBLEMA</w:t>
+      </w:r>
+      <w:r>
+        <w:rPr>
+          <w:rFonts w:ascii="Arial" w:hAnsi="Arial" w:cs="Arial"/>
+          <w:lang w:val="es-MX"/>
+        </w:rPr>
+        <w:t>: Durante las pruebas y correcciones que se le realizaban a</w:t>
+      </w:r>
+      <w:r>
+        <w:rPr>
+          <w:rFonts w:ascii="Arial" w:hAnsi="Arial" w:cs="Arial"/>
+          <w:b/>
+          <w:bCs/>
+          <w:lang w:val="es-MX"/>
+        </w:rPr>
+        <w:t xml:space="preserve"> </w:t>
+      </w:r>
+      <w:proofErr w:type="spellStart"/>
+      <w:r>
+        <w:rPr>
+          <w:rFonts w:ascii="Arial" w:hAnsi="Arial" w:cs="Arial"/>
+          <w:b/>
+          <w:bCs/>
+          <w:lang w:val="es-MX"/>
+        </w:rPr>
+        <w:t>Locked</w:t>
+      </w:r>
+      <w:proofErr w:type="spellEnd"/>
+      <w:r>
+        <w:rPr>
+          <w:rFonts w:ascii="Arial" w:hAnsi="Arial" w:cs="Arial"/>
+          <w:lang w:val="es-MX"/>
+        </w:rPr>
+        <w:t xml:space="preserve"> (Función para determinar la apertura de X), se </w:t>
+      </w:r>
+      <w:r>
+        <w:rPr>
+          <w:rFonts w:ascii="Arial" w:hAnsi="Arial" w:cs="Arial"/>
+          <w:lang w:val="es-MX"/>
+        </w:rPr>
+        <w:t>determinó</w:t>
+      </w:r>
+      <w:r>
+        <w:rPr>
+          <w:rFonts w:ascii="Arial" w:hAnsi="Arial" w:cs="Arial"/>
+          <w:lang w:val="es-MX"/>
+        </w:rPr>
+        <w:t xml:space="preserve"> que la función </w:t>
+      </w:r>
+      <w:proofErr w:type="spellStart"/>
+      <w:r>
+        <w:rPr>
+          <w:rFonts w:ascii="Arial" w:hAnsi="Arial" w:cs="Arial"/>
+          <w:b/>
+          <w:bCs/>
+          <w:lang w:val="es-MX"/>
+        </w:rPr>
+        <w:t>Rotation</w:t>
+      </w:r>
+      <w:proofErr w:type="spellEnd"/>
+      <w:r>
+        <w:rPr>
+          <w:rFonts w:ascii="Arial" w:hAnsi="Arial" w:cs="Arial"/>
+          <w:lang w:val="es-MX"/>
+        </w:rPr>
+        <w:t xml:space="preserve"> </w:t>
+      </w:r>
+      <w:r>
+        <w:rPr>
+          <w:rFonts w:ascii="Arial" w:hAnsi="Arial" w:cs="Arial"/>
+          <w:lang w:val="es-MX"/>
+        </w:rPr>
+        <w:t>tenía</w:t>
+      </w:r>
+      <w:r>
+        <w:rPr>
+          <w:rFonts w:ascii="Arial" w:hAnsi="Arial" w:cs="Arial"/>
+          <w:lang w:val="es-MX"/>
+        </w:rPr>
+        <w:t xml:space="preserve"> ciertos problemas con matrices de cierto orden</w:t>
+      </w:r>
+      <w:r>
+        <w:rPr>
+          <w:rFonts w:ascii="Arial" w:hAnsi="Arial" w:cs="Arial"/>
+          <w:lang w:val="es-MX"/>
+        </w:rPr>
+        <w:t>.</w:t>
+      </w:r>
+    </w:p>
+    <w:p>
+      <w:pPr>
+        <w:pStyle w:val="Prrafodelista"/>
+        <w:numPr>
+          <w:ilvl w:val="0"/>
+          <w:numId w:val="8"/>
+        </w:numPr>
+        <w:rPr>
+          <w:rFonts w:ascii="Arial" w:hAnsi="Arial" w:cs="Arial"/>
+          <w:lang w:val="es-MX"/>
+        </w:rPr>
+      </w:pPr>
+      <w:r>
+        <w:rPr>
+          <w:rFonts w:ascii="Arial" w:hAnsi="Arial" w:cs="Arial"/>
+          <w:lang w:val="es-MX"/>
+        </w:rPr>
+        <w:t xml:space="preserve">Se eliminaron y añadieron algunas variables de </w:t>
+      </w:r>
+      <w:proofErr w:type="spellStart"/>
+      <w:r>
+        <w:rPr>
+          <w:rFonts w:ascii="Arial" w:hAnsi="Arial" w:cs="Arial"/>
+          <w:b/>
+          <w:bCs/>
+          <w:lang w:val="es-MX"/>
+        </w:rPr>
+        <w:t>Rotation</w:t>
+      </w:r>
+      <w:proofErr w:type="spellEnd"/>
+      <w:r>
+        <w:rPr>
+          <w:rFonts w:ascii="Arial" w:hAnsi="Arial" w:cs="Arial"/>
+          <w:lang w:val="es-MX"/>
+        </w:rPr>
+        <w:t xml:space="preserve"> a raíz de su corrección.</w:t>
+      </w:r>
+    </w:p>
+    <w:p>
+      <w:pPr>
+        <w:pStyle w:val="Prrafodelista"/>
+        <w:numPr>
+          <w:ilvl w:val="0"/>
+          <w:numId w:val="8"/>
+        </w:numPr>
+        <w:rPr>
+          <w:rFonts w:ascii="Arial" w:hAnsi="Arial" w:cs="Arial"/>
+          <w:lang w:val="es-MX"/>
+        </w:rPr>
+      </w:pPr>
+      <w:r>
+        <w:rPr>
+          <w:rFonts w:ascii="Arial" w:hAnsi="Arial" w:cs="Arial"/>
+          <w:lang w:val="es-MX"/>
+        </w:rPr>
+        <w:lastRenderedPageBreak/>
+        <w:t xml:space="preserve">Se determino un </w:t>
+      </w:r>
+      <w:r>
+        <w:rPr>
+          <w:rFonts w:ascii="Arial" w:hAnsi="Arial" w:cs="Arial"/>
+          <w:lang w:val="es-MX"/>
+        </w:rPr>
+        <w:t>límite</w:t>
+      </w:r>
+      <w:r>
+        <w:rPr>
+          <w:rFonts w:ascii="Arial" w:hAnsi="Arial" w:cs="Arial"/>
+          <w:lang w:val="es-MX"/>
+        </w:rPr>
+        <w:t xml:space="preserve"> para las rotaciones de la matriz, esto debido a </w:t>
+      </w:r>
+      <w:proofErr w:type="gramStart"/>
+      <w:r>
+        <w:rPr>
+          <w:rFonts w:ascii="Arial" w:hAnsi="Arial" w:cs="Arial"/>
+          <w:lang w:val="es-MX"/>
+        </w:rPr>
+        <w:t>que</w:t>
+      </w:r>
+      <w:proofErr w:type="gramEnd"/>
+      <w:r>
+        <w:rPr>
+          <w:rFonts w:ascii="Arial" w:hAnsi="Arial" w:cs="Arial"/>
+          <w:lang w:val="es-MX"/>
+        </w:rPr>
+        <w:t xml:space="preserve"> al rotar 3 veces, todos sus valores fueron evaluados. En caso de que la otra matriz con la que se evaluó también realice esas 3 rotaciones, se da por hecho que no es posible cumplir con las condiciones que K me pide.  </w:t>
+      </w:r>
+    </w:p>
+    <w:p>
+      <w:pPr>
+        <w:pStyle w:val="Prrafodelista"/>
+        <w:numPr>
+          <w:ilvl w:val="0"/>
+          <w:numId w:val="8"/>
+        </w:numPr>
+        <w:rPr>
+          <w:rFonts w:ascii="Arial" w:hAnsi="Arial" w:cs="Arial"/>
+          <w:lang w:val="es-MX"/>
+        </w:rPr>
+      </w:pPr>
+      <w:r>
+        <w:rPr>
+          <w:rFonts w:ascii="Arial" w:hAnsi="Arial" w:cs="Arial"/>
+          <w:lang w:val="es-MX"/>
+        </w:rPr>
+        <w:t>Una posible solución al problema en que no es suficiente con rotar las matrices, es la de aumentar su tamaño hasta cumplir con las condiciones</w:t>
+      </w:r>
+    </w:p>
+    <w:p>
+      <w:pPr>
+        <w:pStyle w:val="Prrafodelista"/>
+        <w:numPr>
+          <w:ilvl w:val="0"/>
+          <w:numId w:val="15"/>
+        </w:numPr>
+        <w:rPr>
+          <w:rFonts w:ascii="Arial" w:hAnsi="Arial" w:cs="Arial"/>
+          <w:lang w:val="es-MX"/>
+        </w:rPr>
+      </w:pPr>
+      <w:r>
+        <w:rPr>
+          <w:rFonts w:ascii="Arial" w:hAnsi="Arial" w:cs="Arial"/>
+          <w:b/>
+          <w:bCs/>
+          <w:lang w:val="es-MX"/>
+        </w:rPr>
+        <w:t>Avances Día 5</w:t>
+      </w:r>
+      <w:r>
+        <w:rPr>
+          <w:rFonts w:ascii="Arial" w:hAnsi="Arial" w:cs="Arial"/>
+          <w:lang w:val="es-MX"/>
+        </w:rPr>
+        <w:t>:</w:t>
+      </w:r>
+    </w:p>
+    <w:p>
+      <w:pPr>
+        <w:pStyle w:val="Prrafodelista"/>
+        <w:numPr>
+          <w:ilvl w:val="0"/>
+          <w:numId w:val="17"/>
+        </w:numPr>
+        <w:rPr>
+          <w:rFonts w:ascii="Arial" w:hAnsi="Arial" w:cs="Arial"/>
+          <w:lang w:val="es-MX"/>
+        </w:rPr>
+      </w:pPr>
+      <w:r>
+        <w:rPr>
+          <w:rFonts w:ascii="Arial" w:hAnsi="Arial" w:cs="Arial"/>
+          <w:lang w:val="es-MX"/>
+        </w:rPr>
+        <w:t xml:space="preserve">Se añadió finalmente la función </w:t>
+      </w:r>
+      <w:proofErr w:type="spellStart"/>
+      <w:r>
+        <w:rPr>
+          <w:rFonts w:ascii="Arial" w:hAnsi="Arial" w:cs="Arial"/>
+          <w:b/>
+          <w:bCs/>
+          <w:lang w:val="es-MX"/>
+        </w:rPr>
+        <w:t>Dimension</w:t>
+      </w:r>
+      <w:proofErr w:type="spellEnd"/>
+      <w:r>
+        <w:rPr>
+          <w:rFonts w:ascii="Arial" w:hAnsi="Arial" w:cs="Arial"/>
+          <w:lang w:val="es-MX"/>
+        </w:rPr>
+        <w:t xml:space="preserve">, esto debido a que surgieron ciertas confusiones al momento de analizar la parte donde M puede tener tamaño variable, no se refería solamente al momento de </w:t>
+      </w:r>
+      <w:r>
+        <w:rPr>
+          <w:rFonts w:ascii="Arial" w:hAnsi="Arial" w:cs="Arial"/>
+          <w:lang w:val="es-MX"/>
+        </w:rPr>
+        <w:t>inicializarla,</w:t>
+      </w:r>
+      <w:r>
+        <w:rPr>
+          <w:rFonts w:ascii="Arial" w:hAnsi="Arial" w:cs="Arial"/>
+          <w:lang w:val="es-MX"/>
+        </w:rPr>
+        <w:t xml:space="preserve"> sino que también al escenario en que M podría no cumplir con las condiciones, lo que provocaría un crecimiento en su orden para lograrlo.</w:t>
+      </w:r>
+    </w:p>
+    <w:p>
+      <w:pPr>
+        <w:pStyle w:val="Prrafodelista"/>
+        <w:numPr>
+          <w:ilvl w:val="0"/>
+          <w:numId w:val="17"/>
+        </w:numPr>
+        <w:rPr>
+          <w:rFonts w:ascii="Arial" w:hAnsi="Arial" w:cs="Arial"/>
+          <w:lang w:val="es-MX"/>
+        </w:rPr>
+      </w:pPr>
+      <w:r>
+        <w:rPr>
+          <w:rFonts w:ascii="Arial" w:hAnsi="Arial" w:cs="Arial"/>
+          <w:lang w:val="es-MX"/>
+        </w:rPr>
+        <w:t xml:space="preserve">Se realizaron modificaciones a </w:t>
+      </w:r>
+      <w:proofErr w:type="spellStart"/>
+      <w:r>
+        <w:rPr>
+          <w:rFonts w:ascii="Arial" w:hAnsi="Arial" w:cs="Arial"/>
+          <w:b/>
+          <w:bCs/>
+          <w:lang w:val="es-MX"/>
+        </w:rPr>
+        <w:t>Locked</w:t>
+      </w:r>
+      <w:proofErr w:type="spellEnd"/>
+      <w:r>
+        <w:rPr>
+          <w:rFonts w:ascii="Arial" w:hAnsi="Arial" w:cs="Arial"/>
+          <w:b/>
+          <w:bCs/>
+          <w:lang w:val="es-MX"/>
+        </w:rPr>
+        <w:t xml:space="preserve"> </w:t>
+      </w:r>
+      <w:r>
+        <w:rPr>
+          <w:rFonts w:ascii="Arial" w:hAnsi="Arial" w:cs="Arial"/>
+          <w:lang w:val="es-MX"/>
+        </w:rPr>
+        <w:t xml:space="preserve">en cuanto a su lógica y el anticipo a ciertos escenarios, por ejemplo, donde una matriz gira por completo y no se cumple la condición, la otra es la que va a girar, y si se vuelve a repetir este escenario, la matriz que </w:t>
+      </w:r>
+      <w:proofErr w:type="spellStart"/>
+      <w:r>
+        <w:rPr>
+          <w:rFonts w:ascii="Arial" w:hAnsi="Arial" w:cs="Arial"/>
+          <w:lang w:val="es-MX"/>
+        </w:rPr>
+        <w:t>esta</w:t>
+      </w:r>
+      <w:proofErr w:type="spellEnd"/>
+      <w:r>
+        <w:rPr>
+          <w:rFonts w:ascii="Arial" w:hAnsi="Arial" w:cs="Arial"/>
+          <w:lang w:val="es-MX"/>
+        </w:rPr>
+        <w:t xml:space="preserve"> siendo referenciada aumenta de tamaño.</w:t>
+      </w:r>
+    </w:p>
+    <w:p>
+      <w:pPr>
+        <w:pStyle w:val="Prrafodelista"/>
+        <w:numPr>
+          <w:ilvl w:val="0"/>
+          <w:numId w:val="17"/>
+        </w:numPr>
+        <w:rPr>
+          <w:rFonts w:ascii="Arial" w:hAnsi="Arial" w:cs="Arial"/>
+          <w:lang w:val="es-MX"/>
+        </w:rPr>
+      </w:pPr>
+      <w:r>
+        <w:rPr>
+          <w:rFonts w:ascii="Arial" w:hAnsi="Arial" w:cs="Arial"/>
+          <w:b/>
+          <w:bCs/>
+          <w:lang w:val="es-MX"/>
+        </w:rPr>
+        <w:t>PROBLEMA</w:t>
+      </w:r>
+      <w:r>
+        <w:rPr>
+          <w:rFonts w:ascii="Arial" w:hAnsi="Arial" w:cs="Arial"/>
+          <w:lang w:val="es-MX"/>
+        </w:rPr>
+        <w:t>:</w:t>
+      </w:r>
+      <w:r>
+        <w:rPr>
+          <w:rFonts w:ascii="Arial" w:hAnsi="Arial" w:cs="Arial"/>
+          <w:lang w:val="es-MX"/>
+        </w:rPr>
+        <w:t xml:space="preserve"> Después de numerosas pruebas, se determinó que hay algún problema en cuanto a la segmentación cuando</w:t>
+      </w:r>
+      <w:r>
+        <w:rPr>
+          <w:rFonts w:ascii="Arial" w:hAnsi="Arial" w:cs="Arial"/>
+          <w:lang w:val="es-MX"/>
+        </w:rPr>
+        <w:t xml:space="preserve"> </w:t>
+      </w:r>
+      <w:r>
+        <w:rPr>
+          <w:rFonts w:ascii="Arial" w:hAnsi="Arial" w:cs="Arial"/>
+          <w:lang w:val="es-MX"/>
+        </w:rPr>
+        <w:t xml:space="preserve">la primera matriz de la estructura es </w:t>
+      </w:r>
+      <w:r>
+        <w:rPr>
+          <w:rFonts w:ascii="Arial" w:hAnsi="Arial" w:cs="Arial"/>
+          <w:lang w:val="es-MX"/>
+        </w:rPr>
+        <w:t>más</w:t>
+      </w:r>
+      <w:r>
+        <w:rPr>
+          <w:rFonts w:ascii="Arial" w:hAnsi="Arial" w:cs="Arial"/>
+          <w:lang w:val="es-MX"/>
+        </w:rPr>
+        <w:t xml:space="preserve"> grande que la segunda.</w:t>
+      </w:r>
+    </w:p>
+    <w:p>
+      <w:pPr>
+        <w:pStyle w:val="Prrafodelista"/>
+        <w:numPr>
+          <w:ilvl w:val="0"/>
+          <w:numId w:val="17"/>
+        </w:numPr>
+        <w:rPr>
+          <w:rFonts w:ascii="Arial" w:hAnsi="Arial" w:cs="Arial"/>
+          <w:lang w:val="es-MX"/>
+        </w:rPr>
+      </w:pPr>
+      <w:r>
+        <w:rPr>
+          <w:rFonts w:ascii="Arial" w:hAnsi="Arial" w:cs="Arial"/>
+          <w:lang w:val="es-MX"/>
+        </w:rPr>
+        <w:t xml:space="preserve">Se lograron solucionar algunos problemas relacionados con la lógica del programa, uno relacionado al momento en que la matriz cambiaba su tamaño y la proporción que llevaba desde el principio ligado a las coordenadas, y otro donde dependiendo la fase de secuencia (1 o -1) se debía aumentar el tamaño de la matriz referenciada o la matriz con la cual se comparaba. </w:t>
+      </w:r>
+    </w:p>
+    <w:p>
+      <w:pPr>
+        <w:pStyle w:val="Prrafodelista"/>
+        <w:numPr>
+          <w:ilvl w:val="0"/>
+          <w:numId w:val="17"/>
+        </w:numPr>
+        <w:rPr>
+          <w:rFonts w:ascii="Arial" w:hAnsi="Arial" w:cs="Arial"/>
+          <w:lang w:val="es-MX"/>
+        </w:rPr>
+      </w:pPr>
+      <w:r>
+        <w:rPr>
+          <w:rFonts w:ascii="Arial" w:hAnsi="Arial" w:cs="Arial"/>
+          <w:lang w:val="es-MX"/>
+        </w:rPr>
+        <w:lastRenderedPageBreak/>
+        <w:t>Se destino un tiempo a comentar unas cuantas líneas de código, no se hace solo como una obligación, sino con el objetivo de afirmar la idea que tuve a la hora de desarrollar ciertos segmentos de código.</w:t>
       </w:r>
     </w:p>
     <w:p>
@@ -2129,49 +2862,18 @@
       <w:r>
         <w:rPr>
           <w:rFonts w:ascii="Arial" w:hAnsi="Arial" w:cs="Arial"/>
-          <w:lang w:val="es-MX"/>
-        </w:rPr>
-        <w:t xml:space="preserve">Se corrigió la función </w:t>
-      </w:r>
-      <w:proofErr w:type="spellStart"/>
-      <w:r>
-        <w:rPr>
-          <w:rFonts w:ascii="Arial" w:hAnsi="Arial" w:cs="Arial"/>
-          <w:lang w:val="es-MX"/>
-        </w:rPr>
-        <w:t>rotation</w:t>
-      </w:r>
-      <w:proofErr w:type="spellEnd"/>
-      <w:r>
-        <w:rPr>
-          <w:rFonts w:ascii="Arial" w:hAnsi="Arial" w:cs="Arial"/>
-          <w:lang w:val="es-MX"/>
-        </w:rPr>
-        <w:t xml:space="preserve"> ya que no funcionaba con matrices de 6x6 en adelante a partir de un concepto de “capas”, también se añadieron muchos condicionales a la función </w:t>
-      </w:r>
-      <w:proofErr w:type="spellStart"/>
-      <w:r>
-        <w:rPr>
-          <w:rFonts w:ascii="Arial" w:hAnsi="Arial" w:cs="Arial"/>
-          <w:lang w:val="es-MX"/>
-        </w:rPr>
-        <w:t>Locked</w:t>
-      </w:r>
-      <w:proofErr w:type="spellEnd"/>
-      <w:r>
-        <w:rPr>
-          <w:rFonts w:ascii="Arial" w:hAnsi="Arial" w:cs="Arial"/>
-          <w:lang w:val="es-MX"/>
-        </w:rPr>
-        <w:t xml:space="preserve">, esto debido a la alta cantidad de escenarios </w:t>
-      </w:r>
-      <w:r>
-        <w:rPr>
-          <w:rFonts w:ascii="Arial" w:hAnsi="Arial" w:cs="Arial"/>
-          <w:lang w:val="es-MX"/>
-        </w:rPr>
-        <w:lastRenderedPageBreak/>
-        <w:t>en los que la posición seleccionada debe adaptarse a una matriz de mayor orden.</w:t>
+          <w:b/>
+          <w:bCs/>
+          <w:lang w:val="es-MX"/>
+        </w:rPr>
+        <w:t>Avances Día 6</w:t>
+      </w:r>
+      <w:r>
+        <w:rPr>
+          <w:rFonts w:ascii="Arial" w:hAnsi="Arial" w:cs="Arial"/>
+          <w:lang w:val="es-MX"/>
+        </w:rPr>
+        <w:t>:</w:t>
       </w:r>
     </w:p>
     <w:p>
@@ -2179,7 +2881,7 @@
         <w:pStyle w:val="Prrafodelista"/>
         <w:numPr>
           <w:ilvl w:val="0"/>
-          <w:numId w:val="8"/>
+          <w:numId w:val="18"/>
         </w:numPr>
         <w:rPr>
           <w:rFonts w:ascii="Arial" w:hAnsi="Arial" w:cs="Arial"/>
@@ -2189,105 +2891,25 @@
       <w:r>
         <w:rPr>
           <w:rFonts w:ascii="Arial" w:hAnsi="Arial" w:cs="Arial"/>
-          <w:lang w:val="es-MX"/>
-        </w:rPr>
-        <w:t xml:space="preserve">PROBLEMA: No siempre la matriz que debe rotar es la de adelante, ya que se puede dar el caso en que rotándola por completo no se puede obtener un número mayor al apuntado de la matriz referenciada, por lo que se deben buscar soluciones para este posible escenario, ¿Aumentar la matriz de </w:t>
-      </w:r>
-      <w:proofErr w:type="gramStart"/>
-      <w:r>
-        <w:rPr>
-          <w:rFonts w:ascii="Arial" w:hAnsi="Arial" w:cs="Arial"/>
-          <w:lang w:val="es-MX"/>
-        </w:rPr>
-        <w:t>tamaño?¿</w:t>
-      </w:r>
-      <w:proofErr w:type="gramEnd"/>
-      <w:r>
-        <w:rPr>
-          <w:rFonts w:ascii="Arial" w:hAnsi="Arial" w:cs="Arial"/>
-          <w:lang w:val="es-MX"/>
-        </w:rPr>
-        <w:t xml:space="preserve">Rotar la matriz actual? </w:t>
-      </w:r>
-    </w:p>
-    <w:p>
-      <w:pPr>
-        <w:pStyle w:val="Prrafodelista"/>
-        <w:numPr>
-          <w:ilvl w:val="0"/>
-          <w:numId w:val="8"/>
-        </w:numPr>
-        <w:rPr>
-          <w:rFonts w:ascii="Arial" w:hAnsi="Arial" w:cs="Arial"/>
-          <w:lang w:val="es-MX"/>
-        </w:rPr>
-      </w:pPr>
-      <w:r>
-        <w:rPr>
-          <w:rFonts w:ascii="Arial" w:hAnsi="Arial" w:cs="Arial"/>
-          <w:lang w:val="es-MX"/>
-        </w:rPr>
-        <w:t xml:space="preserve">PROBLEMA: Durante las pruebas y correcciones que se le realizaban a </w:t>
-      </w:r>
-      <w:proofErr w:type="spellStart"/>
-      <w:r>
-        <w:rPr>
-          <w:rFonts w:ascii="Arial" w:hAnsi="Arial" w:cs="Arial"/>
-          <w:lang w:val="es-MX"/>
-        </w:rPr>
-        <w:t>Locked</w:t>
-      </w:r>
-      <w:proofErr w:type="spellEnd"/>
-      <w:r>
-        <w:rPr>
-          <w:rFonts w:ascii="Arial" w:hAnsi="Arial" w:cs="Arial"/>
-          <w:lang w:val="es-MX"/>
-        </w:rPr>
-        <w:t xml:space="preserve"> (Función para determinar la apertura de X), se </w:t>
-      </w:r>
-      <w:r>
-        <w:rPr>
-          <w:rFonts w:ascii="Arial" w:hAnsi="Arial" w:cs="Arial"/>
-          <w:lang w:val="es-MX"/>
-        </w:rPr>
-        <w:t>determinó</w:t>
-      </w:r>
-      <w:r>
-        <w:rPr>
-          <w:rFonts w:ascii="Arial" w:hAnsi="Arial" w:cs="Arial"/>
-          <w:lang w:val="es-MX"/>
-        </w:rPr>
-        <w:t xml:space="preserve"> que la función </w:t>
-      </w:r>
-      <w:proofErr w:type="spellStart"/>
-      <w:r>
-        <w:rPr>
-          <w:rFonts w:ascii="Arial" w:hAnsi="Arial" w:cs="Arial"/>
-          <w:lang w:val="es-MX"/>
-        </w:rPr>
-        <w:t>Rotation</w:t>
-      </w:r>
-      <w:proofErr w:type="spellEnd"/>
-      <w:r>
-        <w:rPr>
-          <w:rFonts w:ascii="Arial" w:hAnsi="Arial" w:cs="Arial"/>
-          <w:lang w:val="es-MX"/>
-        </w:rPr>
-        <w:t xml:space="preserve"> </w:t>
-      </w:r>
-      <w:r>
-        <w:rPr>
-          <w:rFonts w:ascii="Arial" w:hAnsi="Arial" w:cs="Arial"/>
-          <w:lang w:val="es-MX"/>
-        </w:rPr>
-        <w:t>tenía</w:t>
-      </w:r>
-      <w:r>
-        <w:rPr>
-          <w:rFonts w:ascii="Arial" w:hAnsi="Arial" w:cs="Arial"/>
-          <w:lang w:val="es-MX"/>
-        </w:rPr>
-        <w:t xml:space="preserve"> ciertos problemas con matrices de cierto orden</w:t>
+          <w:b/>
+          <w:bCs/>
+          <w:lang w:val="es-MX"/>
+        </w:rPr>
+        <w:t>PROBLEMA</w:t>
+      </w:r>
+      <w:r>
+        <w:rPr>
+          <w:rFonts w:ascii="Arial" w:hAnsi="Arial" w:cs="Arial"/>
+          <w:lang w:val="es-MX"/>
+        </w:rPr>
+        <w:t xml:space="preserve">: Cuando digito una coordenada </w:t>
+      </w:r>
+      <w:r>
+        <w:rPr>
+          <w:rFonts w:ascii="Arial" w:hAnsi="Arial" w:cs="Arial"/>
+          <w:lang w:val="es-MX"/>
+        </w:rPr>
+        <w:t>en una matriz 7x7 muy grande, por ejemplo, fila 6 y columna 3, cuando se hace la proporción con una matriz 3x3 se da un problema de segmentación</w:t>
       </w:r>
       <w:r>
         <w:rPr>
@@ -2295,137 +2917,6 @@
           <w:lang w:val="es-MX"/>
         </w:rPr>
         <w:t>.</w:t>
-      </w:r>
-    </w:p>
-    <w:p>
-      <w:pPr>
-        <w:pStyle w:val="Prrafodelista"/>
-        <w:numPr>
-          <w:ilvl w:val="0"/>
-          <w:numId w:val="8"/>
-        </w:numPr>
-        <w:rPr>
-          <w:rFonts w:ascii="Arial" w:hAnsi="Arial" w:cs="Arial"/>
-          <w:lang w:val="es-MX"/>
-        </w:rPr>
-      </w:pPr>
-      <w:r>
-        <w:rPr>
-          <w:rFonts w:ascii="Arial" w:hAnsi="Arial" w:cs="Arial"/>
-          <w:lang w:val="es-MX"/>
-        </w:rPr>
-        <w:t xml:space="preserve">Se eliminaron y añadieron algunas variables de </w:t>
-      </w:r>
-      <w:proofErr w:type="spellStart"/>
-      <w:r>
-        <w:rPr>
-          <w:rFonts w:ascii="Arial" w:hAnsi="Arial" w:cs="Arial"/>
-          <w:lang w:val="es-MX"/>
-        </w:rPr>
-        <w:t>Rotation</w:t>
-      </w:r>
-      <w:proofErr w:type="spellEnd"/>
-      <w:r>
-        <w:rPr>
-          <w:rFonts w:ascii="Arial" w:hAnsi="Arial" w:cs="Arial"/>
-          <w:lang w:val="es-MX"/>
-        </w:rPr>
-        <w:t xml:space="preserve"> a raíz de su corrección.</w:t>
-      </w:r>
-    </w:p>
-    <w:p>
-      <w:pPr>
-        <w:pStyle w:val="Prrafodelista"/>
-        <w:numPr>
-          <w:ilvl w:val="0"/>
-          <w:numId w:val="8"/>
-        </w:numPr>
-        <w:rPr>
-          <w:rFonts w:ascii="Arial" w:hAnsi="Arial" w:cs="Arial"/>
-          <w:lang w:val="es-MX"/>
-        </w:rPr>
-      </w:pPr>
-      <w:r>
-        <w:rPr>
-          <w:rFonts w:ascii="Arial" w:hAnsi="Arial" w:cs="Arial"/>
-          <w:lang w:val="es-MX"/>
-        </w:rPr>
-        <w:t xml:space="preserve">Se determino un </w:t>
-      </w:r>
-      <w:proofErr w:type="spellStart"/>
-      <w:r>
-        <w:rPr>
-          <w:rFonts w:ascii="Arial" w:hAnsi="Arial" w:cs="Arial"/>
-          <w:lang w:val="es-MX"/>
-        </w:rPr>
-        <w:t>limite</w:t>
-      </w:r>
-      <w:proofErr w:type="spellEnd"/>
-      <w:r>
-        <w:rPr>
-          <w:rFonts w:ascii="Arial" w:hAnsi="Arial" w:cs="Arial"/>
-          <w:lang w:val="es-MX"/>
-        </w:rPr>
-        <w:t xml:space="preserve"> para las rotaciones de la matriz, esto debido a </w:t>
-      </w:r>
-      <w:proofErr w:type="gramStart"/>
-      <w:r>
-        <w:rPr>
-          <w:rFonts w:ascii="Arial" w:hAnsi="Arial" w:cs="Arial"/>
-          <w:lang w:val="es-MX"/>
-        </w:rPr>
-        <w:t>que</w:t>
-      </w:r>
-      <w:proofErr w:type="gramEnd"/>
-      <w:r>
-        <w:rPr>
-          <w:rFonts w:ascii="Arial" w:hAnsi="Arial" w:cs="Arial"/>
-          <w:lang w:val="es-MX"/>
-        </w:rPr>
-        <w:t xml:space="preserve"> al rotar 3 veces, todos sus valores fueron evaluados. En caso de que la otra matriz con la que se evaluó también realice esas 3 rotaciones, se da por hecho que no es posible cumplir con las condiciones que K me pide.  </w:t>
-      </w:r>
-    </w:p>
-    <w:p>
-      <w:pPr>
-        <w:pStyle w:val="Prrafodelista"/>
-        <w:numPr>
-          <w:ilvl w:val="0"/>
-          <w:numId w:val="8"/>
-        </w:numPr>
-        <w:rPr>
-          <w:rFonts w:ascii="Arial" w:hAnsi="Arial" w:cs="Arial"/>
-          <w:lang w:val="es-MX"/>
-        </w:rPr>
-      </w:pPr>
-      <w:r>
-        <w:rPr>
-          <w:rFonts w:ascii="Arial" w:hAnsi="Arial" w:cs="Arial"/>
-          <w:lang w:val="es-MX"/>
-        </w:rPr>
-        <w:t>Una posible solución al problema en que no es suficiente con rotar las matrices, es la de aumentar su tamaño hasta cumplir con las condiciones</w:t>
-      </w:r>
-    </w:p>
-    <w:p>
-      <w:pPr>
-        <w:ind w:left="359"/>
-        <w:rPr>
-          <w:rFonts w:ascii="Arial" w:hAnsi="Arial" w:cs="Arial"/>
-          <w:lang w:val="es-MX"/>
-        </w:rPr>
-      </w:pPr>
-      <w:r>
-        <w:rPr>
-          <w:rFonts w:ascii="Arial" w:hAnsi="Arial" w:cs="Arial"/>
-          <w:lang w:val="es-MX"/>
-        </w:rPr>
-        <w:sym w:font="Wingdings" w:char="F0E0"/>
-      </w:r>
-      <w:r>
-        <w:rPr>
-          <w:rFonts w:ascii="Arial" w:hAnsi="Arial" w:cs="Arial"/>
-          <w:lang w:val="es-MX"/>
-        </w:rPr>
-        <w:t>Avances Día 5:</w:t>
       </w:r>
     </w:p>
     <w:p>
@@ -2443,41 +2934,27 @@
       <w:r>
         <w:rPr>
           <w:rFonts w:ascii="Arial" w:hAnsi="Arial" w:cs="Arial"/>
-          <w:lang w:val="es-MX"/>
-        </w:rPr>
-        <w:t xml:space="preserve">Se añadió finalmente la función </w:t>
-      </w:r>
-      <w:proofErr w:type="spellStart"/>
-      <w:r>
-        <w:rPr>
-          <w:rFonts w:ascii="Arial" w:hAnsi="Arial" w:cs="Arial"/>
-          <w:b/>
-          <w:bCs/>
-          <w:lang w:val="es-MX"/>
-        </w:rPr>
-        <w:t>Dimension</w:t>
-      </w:r>
-      <w:proofErr w:type="spellEnd"/>
-      <w:r>
-        <w:rPr>
-          <w:rFonts w:ascii="Arial" w:hAnsi="Arial" w:cs="Arial"/>
-          <w:lang w:val="es-MX"/>
-        </w:rPr>
-        <w:t xml:space="preserve">, esto debido a que surgieron ciertas confusiones al momento de analizar la parte donde M puede tener tamaño variable, no se refería solamente al momento de </w:t>
-      </w:r>
-      <w:r>
-        <w:rPr>
-          <w:rFonts w:ascii="Arial" w:hAnsi="Arial" w:cs="Arial"/>
-          <w:lang w:val="es-MX"/>
-        </w:rPr>
-        <w:t>inicializarla,</w:t>
-      </w:r>
-      <w:r>
-        <w:rPr>
-          <w:rFonts w:ascii="Arial" w:hAnsi="Arial" w:cs="Arial"/>
-          <w:lang w:val="es-MX"/>
-        </w:rPr>
-        <w:t xml:space="preserve"> sino que también al escenario en que M podría no cumplir con las condiciones, lo que provocaría un crecimiento en su orden para lograrlo.</w:t>
+          <w:b/>
+          <w:bCs/>
+          <w:lang w:val="es-MX"/>
+        </w:rPr>
+        <w:t xml:space="preserve">Avances Día </w:t>
+      </w:r>
+      <w:r>
+        <w:rPr>
+          <w:rFonts w:ascii="Arial" w:hAnsi="Arial" w:cs="Arial"/>
+          <w:b/>
+          <w:bCs/>
+          <w:lang w:val="es-MX"/>
+        </w:rPr>
+        <w:t>7</w:t>
+      </w:r>
+      <w:r>
+        <w:rPr>
+          <w:rFonts w:ascii="Arial" w:hAnsi="Arial" w:cs="Arial"/>
+          <w:lang w:val="es-MX"/>
+        </w:rPr>
+        <w:t>:</w:t>
       </w:r>
     </w:p>
     <w:p>
@@ -2485,7 +2962,7 @@
         <w:pStyle w:val="Prrafodelista"/>
         <w:numPr>
           <w:ilvl w:val="0"/>
-          <w:numId w:val="13"/>
+          <w:numId w:val="18"/>
         </w:numPr>
         <w:rPr>
           <w:rFonts w:ascii="Arial" w:hAnsi="Arial" w:cs="Arial"/>
@@ -2497,205 +2974,7 @@
           <w:rFonts w:ascii="Arial" w:hAnsi="Arial" w:cs="Arial"/>
           <w:lang w:val="es-MX"/>
         </w:rPr>
-        <w:t xml:space="preserve">Se realizaron modificaciones a </w:t>
-      </w:r>
-      <w:proofErr w:type="spellStart"/>
-      <w:r>
-        <w:rPr>
-          <w:rFonts w:ascii="Arial" w:hAnsi="Arial" w:cs="Arial"/>
-          <w:b/>
-          <w:bCs/>
-          <w:lang w:val="es-MX"/>
-        </w:rPr>
-        <w:t>Locked</w:t>
-      </w:r>
-      <w:proofErr w:type="spellEnd"/>
-      <w:r>
-        <w:rPr>
-          <w:rFonts w:ascii="Arial" w:hAnsi="Arial" w:cs="Arial"/>
-          <w:b/>
-          <w:bCs/>
-          <w:lang w:val="es-MX"/>
-        </w:rPr>
-        <w:t xml:space="preserve"> </w:t>
-      </w:r>
-      <w:r>
-        <w:rPr>
-          <w:rFonts w:ascii="Arial" w:hAnsi="Arial" w:cs="Arial"/>
-          <w:lang w:val="es-MX"/>
-        </w:rPr>
-        <w:t xml:space="preserve">en cuanto a su lógica y el anticipo a ciertos escenarios, por ejemplo, donde una matriz gira por completo y no se </w:t>
-      </w:r>
-      <w:r>
-        <w:rPr>
-          <w:rFonts w:ascii="Arial" w:hAnsi="Arial" w:cs="Arial"/>
-          <w:lang w:val="es-MX"/>
-        </w:rPr>
-        <w:lastRenderedPageBreak/>
-        <w:t xml:space="preserve">cumple la condición, la otra es la que va a girar, y si se vuelve a repetir este escenario, la matriz que </w:t>
-      </w:r>
-      <w:proofErr w:type="spellStart"/>
-      <w:r>
-        <w:rPr>
-          <w:rFonts w:ascii="Arial" w:hAnsi="Arial" w:cs="Arial"/>
-          <w:lang w:val="es-MX"/>
-        </w:rPr>
-        <w:t>esta</w:t>
-      </w:r>
-      <w:proofErr w:type="spellEnd"/>
-      <w:r>
-        <w:rPr>
-          <w:rFonts w:ascii="Arial" w:hAnsi="Arial" w:cs="Arial"/>
-          <w:lang w:val="es-MX"/>
-        </w:rPr>
-        <w:t xml:space="preserve"> siendo referenciada aumenta de tamaño.</w:t>
-      </w:r>
-    </w:p>
-    <w:p>
-      <w:pPr>
-        <w:pStyle w:val="Prrafodelista"/>
-        <w:numPr>
-          <w:ilvl w:val="0"/>
-          <w:numId w:val="13"/>
-        </w:numPr>
-        <w:rPr>
-          <w:rFonts w:ascii="Arial" w:hAnsi="Arial" w:cs="Arial"/>
-          <w:lang w:val="es-MX"/>
-        </w:rPr>
-      </w:pPr>
-      <w:r>
-        <w:rPr>
-          <w:rFonts w:ascii="Arial" w:hAnsi="Arial" w:cs="Arial"/>
-          <w:lang w:val="es-MX"/>
-        </w:rPr>
-        <w:t>PROBLEMA:</w:t>
-      </w:r>
-      <w:r>
-        <w:rPr>
-          <w:rFonts w:ascii="Arial" w:hAnsi="Arial" w:cs="Arial"/>
-          <w:lang w:val="es-MX"/>
-        </w:rPr>
-        <w:t xml:space="preserve"> Después de numerosas pruebas, se determinó que hay algún problema en cuanto a la segmentación cuando</w:t>
-      </w:r>
-      <w:r>
-        <w:rPr>
-          <w:rFonts w:ascii="Arial" w:hAnsi="Arial" w:cs="Arial"/>
-          <w:lang w:val="es-MX"/>
-        </w:rPr>
-        <w:t xml:space="preserve"> </w:t>
-      </w:r>
-      <w:r>
-        <w:rPr>
-          <w:rFonts w:ascii="Arial" w:hAnsi="Arial" w:cs="Arial"/>
-          <w:lang w:val="es-MX"/>
-        </w:rPr>
-        <w:t xml:space="preserve">la primera matriz de la estructura es </w:t>
-      </w:r>
-      <w:proofErr w:type="spellStart"/>
-      <w:r>
-        <w:rPr>
-          <w:rFonts w:ascii="Arial" w:hAnsi="Arial" w:cs="Arial"/>
-          <w:lang w:val="es-MX"/>
-        </w:rPr>
-        <w:t>mas</w:t>
-      </w:r>
-      <w:proofErr w:type="spellEnd"/>
-      <w:r>
-        <w:rPr>
-          <w:rFonts w:ascii="Arial" w:hAnsi="Arial" w:cs="Arial"/>
-          <w:lang w:val="es-MX"/>
-        </w:rPr>
-        <w:t xml:space="preserve"> grande que la segunda.</w:t>
-      </w:r>
-    </w:p>
-    <w:p>
-      <w:pPr>
-        <w:pStyle w:val="Prrafodelista"/>
-        <w:numPr>
-          <w:ilvl w:val="0"/>
-          <w:numId w:val="13"/>
-        </w:numPr>
-        <w:rPr>
-          <w:rFonts w:ascii="Arial" w:hAnsi="Arial" w:cs="Arial"/>
-          <w:lang w:val="es-MX"/>
-        </w:rPr>
-      </w:pPr>
-      <w:r>
-        <w:rPr>
-          <w:rFonts w:ascii="Arial" w:hAnsi="Arial" w:cs="Arial"/>
-          <w:lang w:val="es-MX"/>
-        </w:rPr>
-        <w:t xml:space="preserve">Se lograron solucionar algunos problemas relacionados con la lógica del programa, uno relacionado al momento en que la matriz cambiaba su tamaño y la proporción que llevaba desde el principio ligado a las coordenadas, y otro donde dependiendo la fase de secuencia (1 o -1) se debía aumentar el tamaño de la matriz referenciada o la matriz con la cual se comparaba. </w:t>
-      </w:r>
-    </w:p>
-    <w:p>
-      <w:pPr>
-        <w:pStyle w:val="Prrafodelista"/>
-        <w:numPr>
-          <w:ilvl w:val="0"/>
-          <w:numId w:val="13"/>
-        </w:numPr>
-        <w:rPr>
-          <w:rFonts w:ascii="Arial" w:hAnsi="Arial" w:cs="Arial"/>
-          <w:lang w:val="es-MX"/>
-        </w:rPr>
-      </w:pPr>
-      <w:r>
-        <w:rPr>
-          <w:rFonts w:ascii="Arial" w:hAnsi="Arial" w:cs="Arial"/>
-          <w:lang w:val="es-MX"/>
-        </w:rPr>
-        <w:t>Se destino un tiempo a comentar unas cuantas líneas de código, no se hace solo como una obligación, sino con el objetivo de afirmar la idea que tuve a la hora de desarrollar ciertos segmentos de código.</w:t>
-      </w:r>
-    </w:p>
-    <w:p>
-      <w:pPr>
-        <w:ind w:left="359"/>
-        <w:rPr>
-          <w:rFonts w:ascii="Arial" w:hAnsi="Arial" w:cs="Arial"/>
-          <w:lang w:val="es-MX"/>
-        </w:rPr>
-      </w:pPr>
-      <w:r>
-        <w:rPr>
-          <w:rFonts w:ascii="Arial" w:hAnsi="Arial" w:cs="Arial"/>
-          <w:lang w:val="es-MX"/>
-        </w:rPr>
-        <w:sym w:font="Wingdings" w:char="F0E0"/>
-      </w:r>
-      <w:r>
-        <w:rPr>
-          <w:rFonts w:ascii="Arial" w:hAnsi="Arial" w:cs="Arial"/>
-          <w:lang w:val="es-MX"/>
-        </w:rPr>
-        <w:t>Avances Día 6:</w:t>
-      </w:r>
-    </w:p>
-    <w:p>
-      <w:pPr>
-        <w:pStyle w:val="Prrafodelista"/>
-        <w:numPr>
-          <w:ilvl w:val="0"/>
-          <w:numId w:val="13"/>
-        </w:numPr>
-        <w:rPr>
-          <w:rFonts w:ascii="Arial" w:hAnsi="Arial" w:cs="Arial"/>
-          <w:lang w:val="es-MX"/>
-        </w:rPr>
-      </w:pPr>
-      <w:r>
-        <w:rPr>
-          <w:rFonts w:ascii="Arial" w:hAnsi="Arial" w:cs="Arial"/>
-          <w:lang w:val="es-MX"/>
-        </w:rPr>
-        <w:t xml:space="preserve">PROBLEMA: Cuando digito una coordenada </w:t>
-      </w:r>
-      <w:r>
-        <w:rPr>
-          <w:rFonts w:ascii="Arial" w:hAnsi="Arial" w:cs="Arial"/>
-          <w:lang w:val="es-MX"/>
-        </w:rPr>
-        <w:t>en una matriz 7x7 muy grande, por ejemplo, fila 6 y columna 3, cuando se hace la proporción con una matriz 3x3 se da un problema de segmentación</w:t>
+        <w:t>Se trabajó exclusivamente en el informe</w:t>
       </w:r>
       <w:r>
         <w:rPr>
@@ -2717,6 +2996,16 @@
     </w:p>
     <w:p>
       <w:pPr>
+        <w:pStyle w:val="Prrafodelista"/>
+        <w:ind w:left="1428" w:firstLine="0"/>
+        <w:rPr>
+          <w:rFonts w:ascii="Arial" w:hAnsi="Arial" w:cs="Arial"/>
+          <w:lang w:val="es-MX"/>
+        </w:rPr>
+      </w:pPr>
+    </w:p>
+    <w:p>
+      <w:pPr>
         <w:rPr>
           <w:rFonts w:ascii="Arial" w:hAnsi="Arial" w:cs="Arial"/>
           <w:lang w:val="es-MX"/>
@@ -2739,13 +3028,111 @@
       </w:pPr>
     </w:p>
     <w:sectPr>
+      <w:headerReference w:type="default" r:id="rId9"/>
       <w:pgSz w:w="12240" w:h="15840"/>
       <w:pgMar w:top="1440" w:right="1440" w:bottom="1440" w:left="1440" w:header="709" w:footer="709" w:gutter="0"/>
+      <w:pgNumType w:start="0"/>
       <w:cols w:space="708"/>
+      <w:titlePg/>
       <w:docGrid w:linePitch="360"/>
     </w:sectPr>
   </w:body>
 </w:document>
+</file>
+
+<file path=word/endnotes.xml><?xml version="1.0" encoding="utf-8"?>
+<w:endnotes xmlns:wpc="http://schemas.microsoft.com/office/word/2010/wordprocessingCanvas" xmlns:cx="http://schemas.microsoft.com/office/drawing/2014/chartex" xmlns:cx1="http://schemas.microsoft.com/office/drawing/2015/9/8/chartex" xmlns:cx2="http://schemas.microsoft.com/office/drawing/2015/10/21/chartex" xmlns:cx3="http://schemas.microsoft.com/office/drawing/2016/5/9/chartex" xmlns:cx4="http://schemas.microsoft.com/office/drawing/2016/5/10/chartex" xmlns:cx5="http://schemas.microsoft.com/office/drawing/2016/5/11/chartex" xmlns:cx6="http://schemas.microsoft.com/office/drawing/2016/5/12/chartex" xmlns:cx7="http://schemas.microsoft.com/office/drawing/2016/5/13/chartex" xmlns:cx8="http://schemas.microsoft.com/office/drawing/2016/5/14/chartex" xmlns:mc="http://schemas.openxmlformats.org/markup-compatibility/2006" xmlns:aink="http://schemas.microsoft.com/office/drawing/2016/ink" xmlns:am3d="http://schemas.microsoft.com/office/drawing/2017/model3d" xmlns:o="urn:schemas-microsoft-com:office:office" xmlns:oel="http://schemas.microsoft.com/office/2019/extlst" xmlns:r="http://schemas.openxmlformats.org/officeDocument/2006/relationships" xmlns:m="http://schemas.openxmlformats.org/officeDocument/2006/math" xmlns:v="urn:schemas-microsoft-com:vml" xmlns:wp14="http://schemas.microsoft.com/office/word/2010/wordprocessingDrawing" xmlns:wp="http://schemas.openxmlformats.org/drawingml/2006/wordprocessingDrawing" xmlns:w10="urn:schemas-microsoft-com:office:word" xmlns:w="http://schemas.openxmlformats.org/wordprocessingml/2006/main" xmlns:w14="http://schemas.microsoft.com/office/word/2010/wordml" xmlns:w15="http://schemas.microsoft.com/office/word/2012/wordml" xmlns:w16cex="http://schemas.microsoft.com/office/word/2018/wordml/cex" xmlns:w16cid="http://schemas.microsoft.com/office/word/2016/wordml/cid" xmlns:w16="http://schemas.microsoft.com/office/word/2018/wordml" xmlns:w16sdtdh="http://schemas.microsoft.com/office/word/2020/wordml/sdtdatahash" xmlns:w16se="http://schemas.microsoft.com/office/word/2015/wordml/symex" xmlns:wpg="http://schemas.microsoft.com/office/word/2010/wordprocessingGroup" xmlns:wpi="http://schemas.microsoft.com/office/word/2010/wordprocessingInk" xmlns:wne="http://schemas.microsoft.com/office/word/2006/wordml" xmlns:wps="http://schemas.microsoft.com/office/word/2010/wordprocessingShape" mc:Ignorable="w14 w15 w16se w16cid w16 w16cex w16sdtdh wp14">
+  <w:endnote w:type="separator" w:id="-1">
+    <w:p>
+      <w:pPr>
+        <w:spacing w:after="0" w:line="240" w:lineRule="auto"/>
+      </w:pPr>
+      <w:r>
+        <w:separator/>
+      </w:r>
+    </w:p>
+  </w:endnote>
+  <w:endnote w:type="continuationSeparator" w:id="0">
+    <w:p>
+      <w:pPr>
+        <w:spacing w:after="0" w:line="240" w:lineRule="auto"/>
+      </w:pPr>
+      <w:r>
+        <w:continuationSeparator/>
+      </w:r>
+    </w:p>
+  </w:endnote>
+</w:endnotes>
+</file>
+
+<file path=word/footnotes.xml><?xml version="1.0" encoding="utf-8"?>
+<w:footnotes xmlns:wpc="http://schemas.microsoft.com/office/word/2010/wordprocessingCanvas" xmlns:cx="http://schemas.microsoft.com/office/drawing/2014/chartex" xmlns:cx1="http://schemas.microsoft.com/office/drawing/2015/9/8/chartex" xmlns:cx2="http://schemas.microsoft.com/office/drawing/2015/10/21/chartex" xmlns:cx3="http://schemas.microsoft.com/office/drawing/2016/5/9/chartex" xmlns:cx4="http://schemas.microsoft.com/office/drawing/2016/5/10/chartex" xmlns:cx5="http://schemas.microsoft.com/office/drawing/2016/5/11/chartex" xmlns:cx6="http://schemas.microsoft.com/office/drawing/2016/5/12/chartex" xmlns:cx7="http://schemas.microsoft.com/office/drawing/2016/5/13/chartex" xmlns:cx8="http://schemas.microsoft.com/office/drawing/2016/5/14/chartex" xmlns:mc="http://schemas.openxmlformats.org/markup-compatibility/2006" xmlns:aink="http://schemas.microsoft.com/office/drawing/2016/ink" xmlns:am3d="http://schemas.microsoft.com/office/drawing/2017/model3d" xmlns:o="urn:schemas-microsoft-com:office:office" xmlns:oel="http://schemas.microsoft.com/office/2019/extlst" xmlns:r="http://schemas.openxmlformats.org/officeDocument/2006/relationships" xmlns:m="http://schemas.openxmlformats.org/officeDocument/2006/math" xmlns:v="urn:schemas-microsoft-com:vml" xmlns:wp14="http://schemas.microsoft.com/office/word/2010/wordprocessingDrawing" xmlns:wp="http://schemas.openxmlformats.org/drawingml/2006/wordprocessingDrawing" xmlns:w10="urn:schemas-microsoft-com:office:word" xmlns:w="http://schemas.openxmlformats.org/wordprocessingml/2006/main" xmlns:w14="http://schemas.microsoft.com/office/word/2010/wordml" xmlns:w15="http://schemas.microsoft.com/office/word/2012/wordml" xmlns:w16cex="http://schemas.microsoft.com/office/word/2018/wordml/cex" xmlns:w16cid="http://schemas.microsoft.com/office/word/2016/wordml/cid" xmlns:w16="http://schemas.microsoft.com/office/word/2018/wordml" xmlns:w16sdtdh="http://schemas.microsoft.com/office/word/2020/wordml/sdtdatahash" xmlns:w16se="http://schemas.microsoft.com/office/word/2015/wordml/symex" xmlns:wpg="http://schemas.microsoft.com/office/word/2010/wordprocessingGroup" xmlns:wpi="http://schemas.microsoft.com/office/word/2010/wordprocessingInk" xmlns:wne="http://schemas.microsoft.com/office/word/2006/wordml" xmlns:wps="http://schemas.microsoft.com/office/word/2010/wordprocessingShape" mc:Ignorable="w14 w15 w16se w16cid w16 w16cex w16sdtdh wp14">
+  <w:footnote w:type="separator" w:id="-1">
+    <w:p>
+      <w:pPr>
+        <w:spacing w:after="0" w:line="240" w:lineRule="auto"/>
+      </w:pPr>
+      <w:r>
+        <w:separator/>
+      </w:r>
+    </w:p>
+  </w:footnote>
+  <w:footnote w:type="continuationSeparator" w:id="0">
+    <w:p>
+      <w:pPr>
+        <w:spacing w:after="0" w:line="240" w:lineRule="auto"/>
+      </w:pPr>
+      <w:r>
+        <w:continuationSeparator/>
+      </w:r>
+    </w:p>
+  </w:footnote>
+</w:footnotes>
+</file>
+
+<file path=word/header1.xml><?xml version="1.0" encoding="utf-8"?>
+<w:hdr xmlns:wpc="http://schemas.microsoft.com/office/word/2010/wordprocessingCanvas" xmlns:cx="http://schemas.microsoft.com/office/drawing/2014/chartex" xmlns:cx1="http://schemas.microsoft.com/office/drawing/2015/9/8/chartex" xmlns:cx2="http://schemas.microsoft.com/office/drawing/2015/10/21/chartex" xmlns:cx3="http://schemas.microsoft.com/office/drawing/2016/5/9/chartex" xmlns:cx4="http://schemas.microsoft.com/office/drawing/2016/5/10/chartex" xmlns:cx5="http://schemas.microsoft.com/office/drawing/2016/5/11/chartex" xmlns:cx6="http://schemas.microsoft.com/office/drawing/2016/5/12/chartex" xmlns:cx7="http://schemas.microsoft.com/office/drawing/2016/5/13/chartex" xmlns:cx8="http://schemas.microsoft.com/office/drawing/2016/5/14/chartex" xmlns:mc="http://schemas.openxmlformats.org/markup-compatibility/2006" xmlns:aink="http://schemas.microsoft.com/office/drawing/2016/ink" xmlns:am3d="http://schemas.microsoft.com/office/drawing/2017/model3d" xmlns:o="urn:schemas-microsoft-com:office:office" xmlns:oel="http://schemas.microsoft.com/office/2019/extlst" xmlns:r="http://schemas.openxmlformats.org/officeDocument/2006/relationships" xmlns:m="http://schemas.openxmlformats.org/officeDocument/2006/math" xmlns:v="urn:schemas-microsoft-com:vml" xmlns:wp14="http://schemas.microsoft.com/office/word/2010/wordprocessingDrawing" xmlns:wp="http://schemas.openxmlformats.org/drawingml/2006/wordprocessingDrawing" xmlns:w10="urn:schemas-microsoft-com:office:word" xmlns:w="http://schemas.openxmlformats.org/wordprocessingml/2006/main" xmlns:w14="http://schemas.microsoft.com/office/word/2010/wordml" xmlns:w15="http://schemas.microsoft.com/office/word/2012/wordml" xmlns:w16cex="http://schemas.microsoft.com/office/word/2018/wordml/cex" xmlns:w16cid="http://schemas.microsoft.com/office/word/2016/wordml/cid" xmlns:w16="http://schemas.microsoft.com/office/word/2018/wordml" xmlns:w16sdtdh="http://schemas.microsoft.com/office/word/2020/wordml/sdtdatahash" xmlns:w16se="http://schemas.microsoft.com/office/word/2015/wordml/symex" xmlns:wpg="http://schemas.microsoft.com/office/word/2010/wordprocessingGroup" xmlns:wpi="http://schemas.microsoft.com/office/word/2010/wordprocessingInk" xmlns:wne="http://schemas.microsoft.com/office/word/2006/wordml" xmlns:wps="http://schemas.microsoft.com/office/word/2010/wordprocessingShape" mc:Ignorable="w14 w15 w16se w16cid w16 w16cex w16sdtdh wp14">
+  <w:sdt>
+    <w:sdtPr>
+      <w:id w:val="-1738550496"/>
+      <w:docPartObj>
+        <w:docPartGallery w:val="Page Numbers (Top of Page)"/>
+        <w:docPartUnique/>
+      </w:docPartObj>
+    </w:sdtPr>
+    <w:sdtContent>
+      <w:p>
+        <w:pPr>
+          <w:pStyle w:val="Encabezado"/>
+          <w:jc w:val="right"/>
+        </w:pPr>
+        <w:r>
+          <w:fldChar w:fldCharType="begin"/>
+        </w:r>
+        <w:r>
+          <w:instrText>PAGE   \* MERGEFORMAT</w:instrText>
+        </w:r>
+        <w:r>
+          <w:fldChar w:fldCharType="separate"/>
+        </w:r>
+        <w:r>
+          <w:rPr>
+            <w:lang w:val="es-ES"/>
+          </w:rPr>
+          <w:t>2</w:t>
+        </w:r>
+        <w:r>
+          <w:fldChar w:fldCharType="end"/>
+        </w:r>
+      </w:p>
+    </w:sdtContent>
+  </w:sdt>
+  <w:p>
+    <w:pPr>
+      <w:pStyle w:val="Encabezado"/>
+    </w:pPr>
+  </w:p>
+</w:hdr>
 </file>
 
 <file path=word/numbering.xml><?xml version="1.0" encoding="utf-8"?>
@@ -2977,6 +3364,119 @@
     </w:lvl>
   </w:abstractNum>
   <w:abstractNum w:abstractNumId="2" w15:restartNumberingAfterBreak="0">
+    <w:nsid w:val="0F0203FE"/>
+    <w:multiLevelType w:val="hybridMultilevel"/>
+    <w:tmpl w:val="79E4ADF6"/>
+    <w:lvl w:ilvl="0" w:tplc="240A0005">
+      <w:start w:val="1"/>
+      <w:numFmt w:val="bullet"/>
+      <w:lvlText w:val=""/>
+      <w:lvlJc w:val="left"/>
+      <w:pPr>
+        <w:ind w:left="1429" w:hanging="360"/>
+      </w:pPr>
+      <w:rPr>
+        <w:rFonts w:ascii="Wingdings" w:hAnsi="Wingdings" w:hint="default"/>
+      </w:rPr>
+    </w:lvl>
+    <w:lvl w:ilvl="1" w:tplc="240A0003" w:tentative="1">
+      <w:start w:val="1"/>
+      <w:numFmt w:val="bullet"/>
+      <w:lvlText w:val="o"/>
+      <w:lvlJc w:val="left"/>
+      <w:pPr>
+        <w:ind w:left="2149" w:hanging="360"/>
+      </w:pPr>
+      <w:rPr>
+        <w:rFonts w:ascii="Courier New" w:hAnsi="Courier New" w:cs="Courier New" w:hint="default"/>
+      </w:rPr>
+    </w:lvl>
+    <w:lvl w:ilvl="2" w:tplc="240A0005" w:tentative="1">
+      <w:start w:val="1"/>
+      <w:numFmt w:val="bullet"/>
+      <w:lvlText w:val=""/>
+      <w:lvlJc w:val="left"/>
+      <w:pPr>
+        <w:ind w:left="2869" w:hanging="360"/>
+      </w:pPr>
+      <w:rPr>
+        <w:rFonts w:ascii="Wingdings" w:hAnsi="Wingdings" w:hint="default"/>
+      </w:rPr>
+    </w:lvl>
+    <w:lvl w:ilvl="3" w:tplc="240A0001" w:tentative="1">
+      <w:start w:val="1"/>
+      <w:numFmt w:val="bullet"/>
+      <w:lvlText w:val=""/>
+      <w:lvlJc w:val="left"/>
+      <w:pPr>
+        <w:ind w:left="3589" w:hanging="360"/>
+      </w:pPr>
+      <w:rPr>
+        <w:rFonts w:ascii="Symbol" w:hAnsi="Symbol" w:hint="default"/>
+      </w:rPr>
+    </w:lvl>
+    <w:lvl w:ilvl="4" w:tplc="240A0003" w:tentative="1">
+      <w:start w:val="1"/>
+      <w:numFmt w:val="bullet"/>
+      <w:lvlText w:val="o"/>
+      <w:lvlJc w:val="left"/>
+      <w:pPr>
+        <w:ind w:left="4309" w:hanging="360"/>
+      </w:pPr>
+      <w:rPr>
+        <w:rFonts w:ascii="Courier New" w:hAnsi="Courier New" w:cs="Courier New" w:hint="default"/>
+      </w:rPr>
+    </w:lvl>
+    <w:lvl w:ilvl="5" w:tplc="240A0005" w:tentative="1">
+      <w:start w:val="1"/>
+      <w:numFmt w:val="bullet"/>
+      <w:lvlText w:val=""/>
+      <w:lvlJc w:val="left"/>
+      <w:pPr>
+        <w:ind w:left="5029" w:hanging="360"/>
+      </w:pPr>
+      <w:rPr>
+        <w:rFonts w:ascii="Wingdings" w:hAnsi="Wingdings" w:hint="default"/>
+      </w:rPr>
+    </w:lvl>
+    <w:lvl w:ilvl="6" w:tplc="240A0001" w:tentative="1">
+      <w:start w:val="1"/>
+      <w:numFmt w:val="bullet"/>
+      <w:lvlText w:val=""/>
+      <w:lvlJc w:val="left"/>
+      <w:pPr>
+        <w:ind w:left="5749" w:hanging="360"/>
+      </w:pPr>
+      <w:rPr>
+        <w:rFonts w:ascii="Symbol" w:hAnsi="Symbol" w:hint="default"/>
+      </w:rPr>
+    </w:lvl>
+    <w:lvl w:ilvl="7" w:tplc="240A0003" w:tentative="1">
+      <w:start w:val="1"/>
+      <w:numFmt w:val="bullet"/>
+      <w:lvlText w:val="o"/>
+      <w:lvlJc w:val="left"/>
+      <w:pPr>
+        <w:ind w:left="6469" w:hanging="360"/>
+      </w:pPr>
+      <w:rPr>
+        <w:rFonts w:ascii="Courier New" w:hAnsi="Courier New" w:cs="Courier New" w:hint="default"/>
+      </w:rPr>
+    </w:lvl>
+    <w:lvl w:ilvl="8" w:tplc="240A0005" w:tentative="1">
+      <w:start w:val="1"/>
+      <w:numFmt w:val="bullet"/>
+      <w:lvlText w:val=""/>
+      <w:lvlJc w:val="left"/>
+      <w:pPr>
+        <w:ind w:left="7189" w:hanging="360"/>
+      </w:pPr>
+      <w:rPr>
+        <w:rFonts w:ascii="Wingdings" w:hAnsi="Wingdings" w:hint="default"/>
+      </w:rPr>
+    </w:lvl>
+  </w:abstractNum>
+  <w:abstractNum w:abstractNumId="3" w15:restartNumberingAfterBreak="0">
     <w:nsid w:val="160451BD"/>
     <w:multiLevelType w:val="hybridMultilevel"/>
     <w:tmpl w:val="2FF8B9F6"/>
@@ -3089,10 +3589,123 @@
       </w:rPr>
     </w:lvl>
   </w:abstractNum>
-  <w:abstractNum w:abstractNumId="3" w15:restartNumberingAfterBreak="0">
+  <w:abstractNum w:abstractNumId="4" w15:restartNumberingAfterBreak="0">
+    <w:nsid w:val="2597528E"/>
+    <w:multiLevelType w:val="hybridMultilevel"/>
+    <w:tmpl w:val="1AE4FDCA"/>
+    <w:lvl w:ilvl="0" w:tplc="240A0005">
+      <w:start w:val="1"/>
+      <w:numFmt w:val="bullet"/>
+      <w:lvlText w:val=""/>
+      <w:lvlJc w:val="left"/>
+      <w:pPr>
+        <w:ind w:left="1428" w:hanging="360"/>
+      </w:pPr>
+      <w:rPr>
+        <w:rFonts w:ascii="Wingdings" w:hAnsi="Wingdings" w:hint="default"/>
+      </w:rPr>
+    </w:lvl>
+    <w:lvl w:ilvl="1" w:tplc="240A0003" w:tentative="1">
+      <w:start w:val="1"/>
+      <w:numFmt w:val="bullet"/>
+      <w:lvlText w:val="o"/>
+      <w:lvlJc w:val="left"/>
+      <w:pPr>
+        <w:ind w:left="2148" w:hanging="360"/>
+      </w:pPr>
+      <w:rPr>
+        <w:rFonts w:ascii="Courier New" w:hAnsi="Courier New" w:cs="Courier New" w:hint="default"/>
+      </w:rPr>
+    </w:lvl>
+    <w:lvl w:ilvl="2" w:tplc="240A0005" w:tentative="1">
+      <w:start w:val="1"/>
+      <w:numFmt w:val="bullet"/>
+      <w:lvlText w:val=""/>
+      <w:lvlJc w:val="left"/>
+      <w:pPr>
+        <w:ind w:left="2868" w:hanging="360"/>
+      </w:pPr>
+      <w:rPr>
+        <w:rFonts w:ascii="Wingdings" w:hAnsi="Wingdings" w:hint="default"/>
+      </w:rPr>
+    </w:lvl>
+    <w:lvl w:ilvl="3" w:tplc="240A0001" w:tentative="1">
+      <w:start w:val="1"/>
+      <w:numFmt w:val="bullet"/>
+      <w:lvlText w:val=""/>
+      <w:lvlJc w:val="left"/>
+      <w:pPr>
+        <w:ind w:left="3588" w:hanging="360"/>
+      </w:pPr>
+      <w:rPr>
+        <w:rFonts w:ascii="Symbol" w:hAnsi="Symbol" w:hint="default"/>
+      </w:rPr>
+    </w:lvl>
+    <w:lvl w:ilvl="4" w:tplc="240A0003" w:tentative="1">
+      <w:start w:val="1"/>
+      <w:numFmt w:val="bullet"/>
+      <w:lvlText w:val="o"/>
+      <w:lvlJc w:val="left"/>
+      <w:pPr>
+        <w:ind w:left="4308" w:hanging="360"/>
+      </w:pPr>
+      <w:rPr>
+        <w:rFonts w:ascii="Courier New" w:hAnsi="Courier New" w:cs="Courier New" w:hint="default"/>
+      </w:rPr>
+    </w:lvl>
+    <w:lvl w:ilvl="5" w:tplc="240A0005" w:tentative="1">
+      <w:start w:val="1"/>
+      <w:numFmt w:val="bullet"/>
+      <w:lvlText w:val=""/>
+      <w:lvlJc w:val="left"/>
+      <w:pPr>
+        <w:ind w:left="5028" w:hanging="360"/>
+      </w:pPr>
+      <w:rPr>
+        <w:rFonts w:ascii="Wingdings" w:hAnsi="Wingdings" w:hint="default"/>
+      </w:rPr>
+    </w:lvl>
+    <w:lvl w:ilvl="6" w:tplc="240A0001" w:tentative="1">
+      <w:start w:val="1"/>
+      <w:numFmt w:val="bullet"/>
+      <w:lvlText w:val=""/>
+      <w:lvlJc w:val="left"/>
+      <w:pPr>
+        <w:ind w:left="5748" w:hanging="360"/>
+      </w:pPr>
+      <w:rPr>
+        <w:rFonts w:ascii="Symbol" w:hAnsi="Symbol" w:hint="default"/>
+      </w:rPr>
+    </w:lvl>
+    <w:lvl w:ilvl="7" w:tplc="240A0003" w:tentative="1">
+      <w:start w:val="1"/>
+      <w:numFmt w:val="bullet"/>
+      <w:lvlText w:val="o"/>
+      <w:lvlJc w:val="left"/>
+      <w:pPr>
+        <w:ind w:left="6468" w:hanging="360"/>
+      </w:pPr>
+      <w:rPr>
+        <w:rFonts w:ascii="Courier New" w:hAnsi="Courier New" w:cs="Courier New" w:hint="default"/>
+      </w:rPr>
+    </w:lvl>
+    <w:lvl w:ilvl="8" w:tplc="240A0005" w:tentative="1">
+      <w:start w:val="1"/>
+      <w:numFmt w:val="bullet"/>
+      <w:lvlText w:val=""/>
+      <w:lvlJc w:val="left"/>
+      <w:pPr>
+        <w:ind w:left="7188" w:hanging="360"/>
+      </w:pPr>
+      <w:rPr>
+        <w:rFonts w:ascii="Wingdings" w:hAnsi="Wingdings" w:hint="default"/>
+      </w:rPr>
+    </w:lvl>
+  </w:abstractNum>
+  <w:abstractNum w:abstractNumId="5" w15:restartNumberingAfterBreak="0">
     <w:nsid w:val="26C20AE0"/>
     <w:multiLevelType w:val="hybridMultilevel"/>
-    <w:tmpl w:val="BDCE2C18"/>
+    <w:tmpl w:val="E57EACA0"/>
     <w:lvl w:ilvl="0" w:tplc="240A0005">
       <w:start w:val="1"/>
       <w:numFmt w:val="bullet"/>
@@ -3202,7 +3815,7 @@
       </w:rPr>
     </w:lvl>
   </w:abstractNum>
-  <w:abstractNum w:abstractNumId="4" w15:restartNumberingAfterBreak="0">
+  <w:abstractNum w:abstractNumId="6" w15:restartNumberingAfterBreak="0">
     <w:nsid w:val="278B3EB2"/>
     <w:multiLevelType w:val="hybridMultilevel"/>
     <w:tmpl w:val="129646E4"/>
@@ -3315,29 +3928,29 @@
       </w:rPr>
     </w:lvl>
   </w:abstractNum>
-  <w:abstractNum w:abstractNumId="5" w15:restartNumberingAfterBreak="0">
+  <w:abstractNum w:abstractNumId="7" w15:restartNumberingAfterBreak="0">
     <w:nsid w:val="28BF57DF"/>
     <w:multiLevelType w:val="hybridMultilevel"/>
-    <w:tmpl w:val="95E4E6DE"/>
+    <w:tmpl w:val="989868C4"/>
     <w:lvl w:ilvl="0" w:tplc="240A0001">
       <w:start w:val="1"/>
       <w:numFmt w:val="bullet"/>
       <w:lvlText w:val=""/>
       <w:lvlJc w:val="left"/>
       <w:pPr>
-        <w:ind w:left="1428" w:hanging="360"/>
+        <w:ind w:left="1068" w:hanging="360"/>
       </w:pPr>
       <w:rPr>
         <w:rFonts w:ascii="Symbol" w:hAnsi="Symbol" w:hint="default"/>
       </w:rPr>
     </w:lvl>
-    <w:lvl w:ilvl="1" w:tplc="240A0003" w:tentative="1">
+    <w:lvl w:ilvl="1" w:tplc="240A0003">
       <w:start w:val="1"/>
       <w:numFmt w:val="bullet"/>
       <w:lvlText w:val="o"/>
       <w:lvlJc w:val="left"/>
       <w:pPr>
-        <w:ind w:left="2148" w:hanging="360"/>
+        <w:ind w:left="1788" w:hanging="360"/>
       </w:pPr>
       <w:rPr>
         <w:rFonts w:ascii="Courier New" w:hAnsi="Courier New" w:cs="Courier New" w:hint="default"/>
@@ -3349,7 +3962,7 @@
       <w:lvlText w:val=""/>
       <w:lvlJc w:val="left"/>
       <w:pPr>
-        <w:ind w:left="2868" w:hanging="360"/>
+        <w:ind w:left="2508" w:hanging="360"/>
       </w:pPr>
       <w:rPr>
         <w:rFonts w:ascii="Wingdings" w:hAnsi="Wingdings" w:hint="default"/>
@@ -3361,7 +3974,7 @@
       <w:lvlText w:val=""/>
       <w:lvlJc w:val="left"/>
       <w:pPr>
-        <w:ind w:left="3588" w:hanging="360"/>
+        <w:ind w:left="3228" w:hanging="360"/>
       </w:pPr>
       <w:rPr>
         <w:rFonts w:ascii="Symbol" w:hAnsi="Symbol" w:hint="default"/>
@@ -3373,7 +3986,7 @@
       <w:lvlText w:val="o"/>
       <w:lvlJc w:val="left"/>
       <w:pPr>
-        <w:ind w:left="4308" w:hanging="360"/>
+        <w:ind w:left="3948" w:hanging="360"/>
       </w:pPr>
       <w:rPr>
         <w:rFonts w:ascii="Courier New" w:hAnsi="Courier New" w:cs="Courier New" w:hint="default"/>
@@ -3385,7 +3998,7 @@
       <w:lvlText w:val=""/>
       <w:lvlJc w:val="left"/>
       <w:pPr>
-        <w:ind w:left="5028" w:hanging="360"/>
+        <w:ind w:left="4668" w:hanging="360"/>
       </w:pPr>
       <w:rPr>
         <w:rFonts w:ascii="Wingdings" w:hAnsi="Wingdings" w:hint="default"/>
@@ -3397,7 +4010,7 @@
       <w:lvlText w:val=""/>
       <w:lvlJc w:val="left"/>
       <w:pPr>
-        <w:ind w:left="5748" w:hanging="360"/>
+        <w:ind w:left="5388" w:hanging="360"/>
       </w:pPr>
       <w:rPr>
         <w:rFonts w:ascii="Symbol" w:hAnsi="Symbol" w:hint="default"/>
@@ -3409,7 +4022,7 @@
       <w:lvlText w:val="o"/>
       <w:lvlJc w:val="left"/>
       <w:pPr>
-        <w:ind w:left="6468" w:hanging="360"/>
+        <w:ind w:left="6108" w:hanging="360"/>
       </w:pPr>
       <w:rPr>
         <w:rFonts w:ascii="Courier New" w:hAnsi="Courier New" w:cs="Courier New" w:hint="default"/>
@@ -3421,14 +4034,14 @@
       <w:lvlText w:val=""/>
       <w:lvlJc w:val="left"/>
       <w:pPr>
-        <w:ind w:left="7188" w:hanging="360"/>
+        <w:ind w:left="6828" w:hanging="360"/>
       </w:pPr>
       <w:rPr>
         <w:rFonts w:ascii="Wingdings" w:hAnsi="Wingdings" w:hint="default"/>
       </w:rPr>
     </w:lvl>
   </w:abstractNum>
-  <w:abstractNum w:abstractNumId="6" w15:restartNumberingAfterBreak="0">
+  <w:abstractNum w:abstractNumId="8" w15:restartNumberingAfterBreak="0">
     <w:nsid w:val="3A935D88"/>
     <w:multiLevelType w:val="hybridMultilevel"/>
     <w:tmpl w:val="E04C4674"/>
@@ -3541,7 +4154,7 @@
       </w:rPr>
     </w:lvl>
   </w:abstractNum>
-  <w:abstractNum w:abstractNumId="7" w15:restartNumberingAfterBreak="0">
+  <w:abstractNum w:abstractNumId="9" w15:restartNumberingAfterBreak="0">
     <w:nsid w:val="3A9F1F46"/>
     <w:multiLevelType w:val="hybridMultilevel"/>
     <w:tmpl w:val="CCA68D94"/>
@@ -3654,7 +4267,120 @@
       </w:rPr>
     </w:lvl>
   </w:abstractNum>
-  <w:abstractNum w:abstractNumId="8" w15:restartNumberingAfterBreak="0">
+  <w:abstractNum w:abstractNumId="10" w15:restartNumberingAfterBreak="0">
+    <w:nsid w:val="48FE70F8"/>
+    <w:multiLevelType w:val="hybridMultilevel"/>
+    <w:tmpl w:val="5D2A89AA"/>
+    <w:lvl w:ilvl="0" w:tplc="240A0005">
+      <w:start w:val="1"/>
+      <w:numFmt w:val="bullet"/>
+      <w:lvlText w:val=""/>
+      <w:lvlJc w:val="left"/>
+      <w:pPr>
+        <w:ind w:left="1429" w:hanging="360"/>
+      </w:pPr>
+      <w:rPr>
+        <w:rFonts w:ascii="Wingdings" w:hAnsi="Wingdings" w:hint="default"/>
+      </w:rPr>
+    </w:lvl>
+    <w:lvl w:ilvl="1" w:tplc="240A0003" w:tentative="1">
+      <w:start w:val="1"/>
+      <w:numFmt w:val="bullet"/>
+      <w:lvlText w:val="o"/>
+      <w:lvlJc w:val="left"/>
+      <w:pPr>
+        <w:ind w:left="2149" w:hanging="360"/>
+      </w:pPr>
+      <w:rPr>
+        <w:rFonts w:ascii="Courier New" w:hAnsi="Courier New" w:cs="Courier New" w:hint="default"/>
+      </w:rPr>
+    </w:lvl>
+    <w:lvl w:ilvl="2" w:tplc="240A0005" w:tentative="1">
+      <w:start w:val="1"/>
+      <w:numFmt w:val="bullet"/>
+      <w:lvlText w:val=""/>
+      <w:lvlJc w:val="left"/>
+      <w:pPr>
+        <w:ind w:left="2869" w:hanging="360"/>
+      </w:pPr>
+      <w:rPr>
+        <w:rFonts w:ascii="Wingdings" w:hAnsi="Wingdings" w:hint="default"/>
+      </w:rPr>
+    </w:lvl>
+    <w:lvl w:ilvl="3" w:tplc="240A0001" w:tentative="1">
+      <w:start w:val="1"/>
+      <w:numFmt w:val="bullet"/>
+      <w:lvlText w:val=""/>
+      <w:lvlJc w:val="left"/>
+      <w:pPr>
+        <w:ind w:left="3589" w:hanging="360"/>
+      </w:pPr>
+      <w:rPr>
+        <w:rFonts w:ascii="Symbol" w:hAnsi="Symbol" w:hint="default"/>
+      </w:rPr>
+    </w:lvl>
+    <w:lvl w:ilvl="4" w:tplc="240A0003" w:tentative="1">
+      <w:start w:val="1"/>
+      <w:numFmt w:val="bullet"/>
+      <w:lvlText w:val="o"/>
+      <w:lvlJc w:val="left"/>
+      <w:pPr>
+        <w:ind w:left="4309" w:hanging="360"/>
+      </w:pPr>
+      <w:rPr>
+        <w:rFonts w:ascii="Courier New" w:hAnsi="Courier New" w:cs="Courier New" w:hint="default"/>
+      </w:rPr>
+    </w:lvl>
+    <w:lvl w:ilvl="5" w:tplc="240A0005" w:tentative="1">
+      <w:start w:val="1"/>
+      <w:numFmt w:val="bullet"/>
+      <w:lvlText w:val=""/>
+      <w:lvlJc w:val="left"/>
+      <w:pPr>
+        <w:ind w:left="5029" w:hanging="360"/>
+      </w:pPr>
+      <w:rPr>
+        <w:rFonts w:ascii="Wingdings" w:hAnsi="Wingdings" w:hint="default"/>
+      </w:rPr>
+    </w:lvl>
+    <w:lvl w:ilvl="6" w:tplc="240A0001" w:tentative="1">
+      <w:start w:val="1"/>
+      <w:numFmt w:val="bullet"/>
+      <w:lvlText w:val=""/>
+      <w:lvlJc w:val="left"/>
+      <w:pPr>
+        <w:ind w:left="5749" w:hanging="360"/>
+      </w:pPr>
+      <w:rPr>
+        <w:rFonts w:ascii="Symbol" w:hAnsi="Symbol" w:hint="default"/>
+      </w:rPr>
+    </w:lvl>
+    <w:lvl w:ilvl="7" w:tplc="240A0003" w:tentative="1">
+      <w:start w:val="1"/>
+      <w:numFmt w:val="bullet"/>
+      <w:lvlText w:val="o"/>
+      <w:lvlJc w:val="left"/>
+      <w:pPr>
+        <w:ind w:left="6469" w:hanging="360"/>
+      </w:pPr>
+      <w:rPr>
+        <w:rFonts w:ascii="Courier New" w:hAnsi="Courier New" w:cs="Courier New" w:hint="default"/>
+      </w:rPr>
+    </w:lvl>
+    <w:lvl w:ilvl="8" w:tplc="240A0005" w:tentative="1">
+      <w:start w:val="1"/>
+      <w:numFmt w:val="bullet"/>
+      <w:lvlText w:val=""/>
+      <w:lvlJc w:val="left"/>
+      <w:pPr>
+        <w:ind w:left="7189" w:hanging="360"/>
+      </w:pPr>
+      <w:rPr>
+        <w:rFonts w:ascii="Wingdings" w:hAnsi="Wingdings" w:hint="default"/>
+      </w:rPr>
+    </w:lvl>
+  </w:abstractNum>
+  <w:abstractNum w:abstractNumId="11" w15:restartNumberingAfterBreak="0">
     <w:nsid w:val="4961604C"/>
     <w:multiLevelType w:val="hybridMultilevel"/>
     <w:tmpl w:val="369EBE58"/>
@@ -3767,7 +4493,7 @@
       </w:rPr>
     </w:lvl>
   </w:abstractNum>
-  <w:abstractNum w:abstractNumId="9" w15:restartNumberingAfterBreak="0">
+  <w:abstractNum w:abstractNumId="12" w15:restartNumberingAfterBreak="0">
     <w:nsid w:val="4BE734A3"/>
     <w:multiLevelType w:val="hybridMultilevel"/>
     <w:tmpl w:val="3C7A6B80"/>
@@ -3880,7 +4606,7 @@
       </w:rPr>
     </w:lvl>
   </w:abstractNum>
-  <w:abstractNum w:abstractNumId="10" w15:restartNumberingAfterBreak="0">
+  <w:abstractNum w:abstractNumId="13" w15:restartNumberingAfterBreak="0">
     <w:nsid w:val="5DB5380D"/>
     <w:multiLevelType w:val="hybridMultilevel"/>
     <w:tmpl w:val="FE22F738"/>
@@ -3993,7 +4719,7 @@
       </w:rPr>
     </w:lvl>
   </w:abstractNum>
-  <w:abstractNum w:abstractNumId="11" w15:restartNumberingAfterBreak="0">
+  <w:abstractNum w:abstractNumId="14" w15:restartNumberingAfterBreak="0">
     <w:nsid w:val="61E445BC"/>
     <w:multiLevelType w:val="hybridMultilevel"/>
     <w:tmpl w:val="F3B63BB2"/>
@@ -4106,7 +4832,120 @@
       </w:rPr>
     </w:lvl>
   </w:abstractNum>
-  <w:abstractNum w:abstractNumId="12" w15:restartNumberingAfterBreak="0">
+  <w:abstractNum w:abstractNumId="15" w15:restartNumberingAfterBreak="0">
+    <w:nsid w:val="6EB84F75"/>
+    <w:multiLevelType w:val="hybridMultilevel"/>
+    <w:tmpl w:val="6DEC8AEE"/>
+    <w:lvl w:ilvl="0" w:tplc="240A0001">
+      <w:start w:val="1"/>
+      <w:numFmt w:val="bullet"/>
+      <w:lvlText w:val=""/>
+      <w:lvlJc w:val="left"/>
+      <w:pPr>
+        <w:ind w:left="1069" w:hanging="360"/>
+      </w:pPr>
+      <w:rPr>
+        <w:rFonts w:ascii="Symbol" w:hAnsi="Symbol" w:hint="default"/>
+      </w:rPr>
+    </w:lvl>
+    <w:lvl w:ilvl="1" w:tplc="240A0003">
+      <w:start w:val="1"/>
+      <w:numFmt w:val="bullet"/>
+      <w:lvlText w:val="o"/>
+      <w:lvlJc w:val="left"/>
+      <w:pPr>
+        <w:ind w:left="1789" w:hanging="360"/>
+      </w:pPr>
+      <w:rPr>
+        <w:rFonts w:ascii="Courier New" w:hAnsi="Courier New" w:cs="Courier New" w:hint="default"/>
+      </w:rPr>
+    </w:lvl>
+    <w:lvl w:ilvl="2" w:tplc="240A0005">
+      <w:start w:val="1"/>
+      <w:numFmt w:val="bullet"/>
+      <w:lvlText w:val=""/>
+      <w:lvlJc w:val="left"/>
+      <w:pPr>
+        <w:ind w:left="2509" w:hanging="360"/>
+      </w:pPr>
+      <w:rPr>
+        <w:rFonts w:ascii="Wingdings" w:hAnsi="Wingdings" w:hint="default"/>
+      </w:rPr>
+    </w:lvl>
+    <w:lvl w:ilvl="3" w:tplc="240A0001" w:tentative="1">
+      <w:start w:val="1"/>
+      <w:numFmt w:val="bullet"/>
+      <w:lvlText w:val=""/>
+      <w:lvlJc w:val="left"/>
+      <w:pPr>
+        <w:ind w:left="3229" w:hanging="360"/>
+      </w:pPr>
+      <w:rPr>
+        <w:rFonts w:ascii="Symbol" w:hAnsi="Symbol" w:hint="default"/>
+      </w:rPr>
+    </w:lvl>
+    <w:lvl w:ilvl="4" w:tplc="240A0003" w:tentative="1">
+      <w:start w:val="1"/>
+      <w:numFmt w:val="bullet"/>
+      <w:lvlText w:val="o"/>
+      <w:lvlJc w:val="left"/>
+      <w:pPr>
+        <w:ind w:left="3949" w:hanging="360"/>
+      </w:pPr>
+      <w:rPr>
+        <w:rFonts w:ascii="Courier New" w:hAnsi="Courier New" w:cs="Courier New" w:hint="default"/>
+      </w:rPr>
+    </w:lvl>
+    <w:lvl w:ilvl="5" w:tplc="240A0005" w:tentative="1">
+      <w:start w:val="1"/>
+      <w:numFmt w:val="bullet"/>
+      <w:lvlText w:val=""/>
+      <w:lvlJc w:val="left"/>
+      <w:pPr>
+        <w:ind w:left="4669" w:hanging="360"/>
+      </w:pPr>
+      <w:rPr>
+        <w:rFonts w:ascii="Wingdings" w:hAnsi="Wingdings" w:hint="default"/>
+      </w:rPr>
+    </w:lvl>
+    <w:lvl w:ilvl="6" w:tplc="240A0001" w:tentative="1">
+      <w:start w:val="1"/>
+      <w:numFmt w:val="bullet"/>
+      <w:lvlText w:val=""/>
+      <w:lvlJc w:val="left"/>
+      <w:pPr>
+        <w:ind w:left="5389" w:hanging="360"/>
+      </w:pPr>
+      <w:rPr>
+        <w:rFonts w:ascii="Symbol" w:hAnsi="Symbol" w:hint="default"/>
+      </w:rPr>
+    </w:lvl>
+    <w:lvl w:ilvl="7" w:tplc="240A0003" w:tentative="1">
+      <w:start w:val="1"/>
+      <w:numFmt w:val="bullet"/>
+      <w:lvlText w:val="o"/>
+      <w:lvlJc w:val="left"/>
+      <w:pPr>
+        <w:ind w:left="6109" w:hanging="360"/>
+      </w:pPr>
+      <w:rPr>
+        <w:rFonts w:ascii="Courier New" w:hAnsi="Courier New" w:cs="Courier New" w:hint="default"/>
+      </w:rPr>
+    </w:lvl>
+    <w:lvl w:ilvl="8" w:tplc="240A0005" w:tentative="1">
+      <w:start w:val="1"/>
+      <w:numFmt w:val="bullet"/>
+      <w:lvlText w:val=""/>
+      <w:lvlJc w:val="left"/>
+      <w:pPr>
+        <w:ind w:left="6829" w:hanging="360"/>
+      </w:pPr>
+      <w:rPr>
+        <w:rFonts w:ascii="Wingdings" w:hAnsi="Wingdings" w:hint="default"/>
+      </w:rPr>
+    </w:lvl>
+  </w:abstractNum>
+  <w:abstractNum w:abstractNumId="16" w15:restartNumberingAfterBreak="0">
     <w:nsid w:val="6EC00E56"/>
     <w:multiLevelType w:val="hybridMultilevel"/>
     <w:tmpl w:val="3A94C144"/>
@@ -4219,10 +5058,10 @@
       </w:rPr>
     </w:lvl>
   </w:abstractNum>
-  <w:abstractNum w:abstractNumId="13" w15:restartNumberingAfterBreak="0">
+  <w:abstractNum w:abstractNumId="17" w15:restartNumberingAfterBreak="0">
     <w:nsid w:val="6F2E749B"/>
     <w:multiLevelType w:val="hybridMultilevel"/>
-    <w:tmpl w:val="5AFCF7EA"/>
+    <w:tmpl w:val="DC5E843E"/>
     <w:lvl w:ilvl="0" w:tplc="240A0005">
       <w:start w:val="1"/>
       <w:numFmt w:val="bullet"/>
@@ -4333,46 +5172,58 @@
     </w:lvl>
   </w:abstractNum>
   <w:num w:numId="1" w16cid:durableId="578637363">
-    <w:abstractNumId w:val="6"/>
+    <w:abstractNumId w:val="8"/>
   </w:num>
   <w:num w:numId="2" w16cid:durableId="2134253330">
-    <w:abstractNumId w:val="7"/>
+    <w:abstractNumId w:val="9"/>
   </w:num>
   <w:num w:numId="3" w16cid:durableId="1859390498">
-    <w:abstractNumId w:val="2"/>
+    <w:abstractNumId w:val="3"/>
   </w:num>
   <w:num w:numId="4" w16cid:durableId="614411710">
     <w:abstractNumId w:val="0"/>
   </w:num>
   <w:num w:numId="5" w16cid:durableId="1688674385">
-    <w:abstractNumId w:val="13"/>
+    <w:abstractNumId w:val="17"/>
   </w:num>
   <w:num w:numId="6" w16cid:durableId="407532768">
     <w:abstractNumId w:val="1"/>
   </w:num>
   <w:num w:numId="7" w16cid:durableId="539785421">
-    <w:abstractNumId w:val="3"/>
+    <w:abstractNumId w:val="5"/>
   </w:num>
   <w:num w:numId="8" w16cid:durableId="914431929">
-    <w:abstractNumId w:val="4"/>
+    <w:abstractNumId w:val="6"/>
   </w:num>
   <w:num w:numId="9" w16cid:durableId="1406877098">
+    <w:abstractNumId w:val="13"/>
+  </w:num>
+  <w:num w:numId="10" w16cid:durableId="1774208897">
+    <w:abstractNumId w:val="14"/>
+  </w:num>
+  <w:num w:numId="11" w16cid:durableId="1480079285">
+    <w:abstractNumId w:val="12"/>
+  </w:num>
+  <w:num w:numId="12" w16cid:durableId="453518934">
+    <w:abstractNumId w:val="16"/>
+  </w:num>
+  <w:num w:numId="13" w16cid:durableId="2116364754">
+    <w:abstractNumId w:val="7"/>
+  </w:num>
+  <w:num w:numId="14" w16cid:durableId="2024161212">
+    <w:abstractNumId w:val="11"/>
+  </w:num>
+  <w:num w:numId="15" w16cid:durableId="1240411371">
+    <w:abstractNumId w:val="15"/>
+  </w:num>
+  <w:num w:numId="16" w16cid:durableId="428158706">
     <w:abstractNumId w:val="10"/>
   </w:num>
-  <w:num w:numId="10" w16cid:durableId="1774208897">
-    <w:abstractNumId w:val="11"/>
+  <w:num w:numId="17" w16cid:durableId="560872912">
+    <w:abstractNumId w:val="2"/>
   </w:num>
-  <w:num w:numId="11" w16cid:durableId="1480079285">
-    <w:abstractNumId w:val="9"/>
-  </w:num>
-  <w:num w:numId="12" w16cid:durableId="453518934">
-    <w:abstractNumId w:val="12"/>
-  </w:num>
-  <w:num w:numId="13" w16cid:durableId="2116364754">
-    <w:abstractNumId w:val="5"/>
-  </w:num>
-  <w:num w:numId="14" w16cid:durableId="2024161212">
-    <w:abstractNumId w:val="8"/>
+  <w:num w:numId="18" w16cid:durableId="1982732847">
+    <w:abstractNumId w:val="4"/>
   </w:num>
 </w:numbering>
 </file>
@@ -4817,6 +5668,50 @@
       <w:contextualSpacing/>
     </w:pPr>
   </w:style>
+  <w:style w:type="paragraph" w:styleId="Encabezado">
+    <w:name w:val="header"/>
+    <w:basedOn w:val="Normal"/>
+    <w:link w:val="EncabezadoCar"/>
+    <w:uiPriority w:val="99"/>
+    <w:unhideWhenUsed/>
+    <w:rsid w:val="00084388"/>
+    <w:pPr>
+      <w:tabs>
+        <w:tab w:val="center" w:pos="4419"/>
+        <w:tab w:val="right" w:pos="8838"/>
+      </w:tabs>
+      <w:spacing w:after="0" w:line="240" w:lineRule="auto"/>
+    </w:pPr>
+  </w:style>
+  <w:style w:type="character" w:customStyle="1" w:styleId="EncabezadoCar">
+    <w:name w:val="Encabezado Car"/>
+    <w:basedOn w:val="Fuentedeprrafopredeter"/>
+    <w:link w:val="Encabezado"/>
+    <w:uiPriority w:val="99"/>
+    <w:rsid w:val="00084388"/>
+  </w:style>
+  <w:style w:type="paragraph" w:styleId="Piedepgina">
+    <w:name w:val="footer"/>
+    <w:basedOn w:val="Normal"/>
+    <w:link w:val="PiedepginaCar"/>
+    <w:uiPriority w:val="99"/>
+    <w:unhideWhenUsed/>
+    <w:rsid w:val="00084388"/>
+    <w:pPr>
+      <w:tabs>
+        <w:tab w:val="center" w:pos="4419"/>
+        <w:tab w:val="right" w:pos="8838"/>
+      </w:tabs>
+      <w:spacing w:after="0" w:line="240" w:lineRule="auto"/>
+    </w:pPr>
+  </w:style>
+  <w:style w:type="character" w:customStyle="1" w:styleId="PiedepginaCar">
+    <w:name w:val="Pie de página Car"/>
+    <w:basedOn w:val="Fuentedeprrafopredeter"/>
+    <w:link w:val="Piedepgina"/>
+    <w:uiPriority w:val="99"/>
+    <w:rsid w:val="00084388"/>
+  </w:style>
 </w:styles>
 </file>
 

</xml_diff>

<commit_message>
Commit #16 / Dia 8
</commit_message>
<xml_diff>
--- a/Informe alpha.docx
+++ b/Informe alpha.docx
@@ -871,7 +871,35 @@
           <w:rFonts w:ascii="Arial" w:hAnsi="Arial" w:cs="Arial"/>
           <w:lang w:val="es-MX"/>
         </w:rPr>
-        <w:t>Mi análisis del desafío, después de casi 1 semana completa de trabajo y estar en su fase final, es que nos solicita un numero de estructuras M, las cuales estarán alineadas por su centro gracias a ciertas proporciones en relación a sus coordenadas. Estas serán manipuladas por ciertas funciones en base a una regla K, que indica una secuencia a partir de una estructura M seleccionada, provocando así cambios en su tamaño y rotaciones de algunas matrices para cumplir con las condiciones impuestas por K, permitiendo así, generar una configuración de apertura en la que todas las condiciones se cumplen.</w:t>
+        <w:t>Mi análisis del desafío, después de casi 1 semana completa de trabajo y estar en su fase final, es que nos solicita un numero de estructuras M, las cuales estarán alineadas por su centro gracias a ciertas proporciones en relación a sus coordenadas. Estas serán manipuladas por ciertas funciones en base a una regla K, que indica una secuencia</w:t>
+      </w:r>
+      <w:r>
+        <w:rPr>
+          <w:rFonts w:ascii="Arial" w:hAnsi="Arial" w:cs="Arial"/>
+          <w:lang w:val="es-MX"/>
+        </w:rPr>
+        <w:t xml:space="preserve"> mayor – menor o viceversa</w:t>
+      </w:r>
+      <w:r>
+        <w:rPr>
+          <w:rFonts w:ascii="Arial" w:hAnsi="Arial" w:cs="Arial"/>
+          <w:lang w:val="es-MX"/>
+        </w:rPr>
+        <w:t xml:space="preserve"> a partir de una estructura M seleccionada, provocando así cambios en su tamaño </w:t>
+      </w:r>
+      <w:r>
+        <w:rPr>
+          <w:rFonts w:ascii="Arial" w:hAnsi="Arial" w:cs="Arial"/>
+          <w:lang w:val="es-MX"/>
+        </w:rPr>
+        <w:t>o</w:t>
+      </w:r>
+      <w:r>
+        <w:rPr>
+          <w:rFonts w:ascii="Arial" w:hAnsi="Arial" w:cs="Arial"/>
+          <w:lang w:val="es-MX"/>
+        </w:rPr>
+        <w:t xml:space="preserve"> rotaciones de algunas matrices para cumplir con las condiciones impuestas por K, permitiendo así, generar una configuración de apertura en la que todas las condiciones se cumplen.</w:t>
       </w:r>
     </w:p>
     <w:p>
@@ -1020,114 +1048,133 @@
           <w:lang w:val="es-MX"/>
         </w:rPr>
         <w:lastRenderedPageBreak/>
+        <w:t xml:space="preserve">Al final, el segmento de código al que mas trabajo le dedique fue la función </w:t>
+      </w:r>
+      <w:proofErr w:type="spellStart"/>
+      <w:r>
+        <w:rPr>
+          <w:rFonts w:ascii="Arial" w:hAnsi="Arial" w:cs="Arial"/>
+          <w:b/>
+          <w:bCs/>
+          <w:lang w:val="es-MX"/>
+        </w:rPr>
+        <w:t>Locked</w:t>
+      </w:r>
+      <w:proofErr w:type="spellEnd"/>
+      <w:r>
+        <w:rPr>
+          <w:rFonts w:ascii="Arial" w:hAnsi="Arial" w:cs="Arial"/>
+          <w:lang w:val="es-MX"/>
+        </w:rPr>
+        <w:t xml:space="preserve"> como ya había previsto, conceptos como el de proporción y el cambio de tamaño para matrices en ciertos escenarios fueron clave para que cualquier matriz ingresada pudiera acoplarse a la configuración de apertura, esta y otras funciones construyeron, a mi parecer, un algoritmo capaz de </w:t>
+      </w:r>
+      <w:proofErr w:type="gramStart"/>
+      <w:r>
+        <w:rPr>
+          <w:rFonts w:ascii="Arial" w:hAnsi="Arial" w:cs="Arial"/>
+          <w:lang w:val="es-MX"/>
+        </w:rPr>
+        <w:t>que</w:t>
+      </w:r>
+      <w:proofErr w:type="gramEnd"/>
+      <w:r>
+        <w:rPr>
+          <w:rFonts w:ascii="Arial" w:hAnsi="Arial" w:cs="Arial"/>
+          <w:lang w:val="es-MX"/>
+        </w:rPr>
+        <w:t xml:space="preserve"> ante cualquier escenario, ser capaz de buscar siempre otro camino.</w:t>
+      </w:r>
+    </w:p>
+    <w:p>
+      <w:pPr>
+        <w:jc w:val="center"/>
+        <w:rPr>
+          <w:rFonts w:ascii="Arial" w:hAnsi="Arial" w:cs="Arial"/>
+          <w:b/>
+          <w:bCs/>
+          <w:lang w:val="es-MX"/>
+        </w:rPr>
+      </w:pPr>
+      <w:r>
+        <w:rPr>
+          <w:rFonts w:ascii="Arial" w:hAnsi="Arial" w:cs="Arial"/>
+          <w:b/>
+          <w:bCs/>
+          <w:lang w:val="es-MX"/>
+        </w:rPr>
+        <w:t>ALGORITMOS IMPLEMENTADOS</w:t>
+      </w:r>
+    </w:p>
+    <w:p>
+      <w:pPr>
+        <w:ind w:firstLine="708"/>
+        <w:rPr>
+          <w:rFonts w:ascii="Arial" w:hAnsi="Arial" w:cs="Arial"/>
+          <w:lang w:val="es-MX"/>
+        </w:rPr>
+      </w:pPr>
+      <w:r>
+        <w:rPr>
+          <w:rFonts w:ascii="Arial" w:hAnsi="Arial" w:cs="Arial"/>
+          <w:lang w:val="es-MX"/>
+        </w:rPr>
+        <w:t xml:space="preserve">En base a un análisis previo del problema, se establecieron ciertos parámetros para desarrollar el código con el fin de facilitar su construcción. La mayoría de las funciones tienen un área muy específica dentro de la cual operan. Por ejemplo, </w:t>
+      </w:r>
+      <w:r>
+        <w:rPr>
+          <w:rFonts w:ascii="Arial" w:hAnsi="Arial" w:cs="Arial"/>
+          <w:lang w:val="es-MX"/>
+        </w:rPr>
+        <w:t>gran parte de las que están descritas</w:t>
+      </w:r>
+      <w:r>
+        <w:rPr>
+          <w:rFonts w:ascii="Arial" w:hAnsi="Arial" w:cs="Arial"/>
+          <w:lang w:val="es-MX"/>
+        </w:rPr>
+        <w:t xml:space="preserve"> a continuación no reciben un arreglo que contenga varios elementos como parámetro, sino que reciben un único elemento cada vez que se necesite. Esto se hace para evitar abordar numerosos escenarios en caso de errores </w:t>
+      </w:r>
+      <w:r>
+        <w:rPr>
+          <w:rFonts w:ascii="Arial" w:hAnsi="Arial" w:cs="Arial"/>
+          <w:lang w:val="es-MX"/>
+        </w:rPr>
+        <w:t>de semántica</w:t>
+      </w:r>
+      <w:r>
+        <w:rPr>
+          <w:rFonts w:ascii="Arial" w:hAnsi="Arial" w:cs="Arial"/>
+          <w:lang w:val="es-MX"/>
+        </w:rPr>
+        <w:t xml:space="preserve">. Otro parámetro clave fue definir su área de trabajo, dividiéndose en "Constructoras" y "Operadoras". </w:t>
+      </w:r>
+      <w:r>
+        <w:rPr>
+          <w:rFonts w:ascii="Arial" w:hAnsi="Arial" w:cs="Arial"/>
+          <w:lang w:val="es-MX"/>
+        </w:rPr>
+        <w:t>Donde las</w:t>
+      </w:r>
+      <w:r>
+        <w:rPr>
+          <w:rFonts w:ascii="Arial" w:hAnsi="Arial" w:cs="Arial"/>
+          <w:lang w:val="es-MX"/>
+        </w:rPr>
+        <w:t xml:space="preserve"> constructoras</w:t>
+      </w:r>
+      <w:r>
+        <w:rPr>
+          <w:rFonts w:ascii="Arial" w:hAnsi="Arial" w:cs="Arial"/>
+          <w:lang w:val="es-MX"/>
+        </w:rPr>
         <w:t xml:space="preserve"> </w:t>
       </w:r>
-    </w:p>
-    <w:p>
-      <w:pPr>
-        <w:rPr>
-          <w:rFonts w:ascii="Arial" w:hAnsi="Arial" w:cs="Arial"/>
-          <w:lang w:val="es-MX"/>
-        </w:rPr>
-      </w:pPr>
-    </w:p>
-    <w:p>
-      <w:pPr>
-        <w:rPr>
-          <w:rFonts w:ascii="Arial" w:hAnsi="Arial" w:cs="Arial"/>
-          <w:lang w:val="es-MX"/>
-        </w:rPr>
-      </w:pPr>
-    </w:p>
-    <w:p>
-      <w:pPr>
-        <w:rPr>
-          <w:rFonts w:ascii="Arial" w:hAnsi="Arial" w:cs="Arial"/>
-          <w:lang w:val="es-MX"/>
-        </w:rPr>
-      </w:pPr>
-    </w:p>
-    <w:p>
-      <w:pPr>
-        <w:ind w:firstLine="0"/>
-        <w:rPr>
-          <w:rFonts w:ascii="Arial" w:hAnsi="Arial" w:cs="Arial"/>
-          <w:b/>
-          <w:bCs/>
-          <w:lang w:val="es-MX"/>
-        </w:rPr>
-      </w:pPr>
-    </w:p>
-    <w:p>
-      <w:pPr>
-        <w:jc w:val="center"/>
-        <w:rPr>
-          <w:rFonts w:ascii="Arial" w:hAnsi="Arial" w:cs="Arial"/>
-          <w:b/>
-          <w:bCs/>
-          <w:lang w:val="es-MX"/>
-        </w:rPr>
-      </w:pPr>
-    </w:p>
-    <w:p>
-      <w:pPr>
-        <w:jc w:val="center"/>
-        <w:rPr>
-          <w:rFonts w:ascii="Arial" w:hAnsi="Arial" w:cs="Arial"/>
-          <w:b/>
-          <w:bCs/>
-          <w:lang w:val="es-MX"/>
-        </w:rPr>
-      </w:pPr>
-    </w:p>
-    <w:p>
-      <w:pPr>
-        <w:jc w:val="center"/>
-        <w:rPr>
-          <w:rFonts w:ascii="Arial" w:hAnsi="Arial" w:cs="Arial"/>
-          <w:b/>
-          <w:bCs/>
-          <w:lang w:val="es-MX"/>
-        </w:rPr>
-      </w:pPr>
-      <w:r>
-        <w:rPr>
-          <w:rFonts w:ascii="Arial" w:hAnsi="Arial" w:cs="Arial"/>
-          <w:b/>
-          <w:bCs/>
-          <w:lang w:val="es-MX"/>
-        </w:rPr>
-        <w:t>ALGORITMOS IMPLEMENTADOS</w:t>
-      </w:r>
-    </w:p>
-    <w:p>
-      <w:pPr>
-        <w:ind w:firstLine="708"/>
-        <w:rPr>
-          <w:rFonts w:ascii="Arial" w:hAnsi="Arial" w:cs="Arial"/>
-          <w:lang w:val="es-MX"/>
-        </w:rPr>
-      </w:pPr>
-      <w:r>
-        <w:rPr>
-          <w:rFonts w:ascii="Arial" w:hAnsi="Arial" w:cs="Arial"/>
-          <w:lang w:val="es-MX"/>
-        </w:rPr>
-        <w:t xml:space="preserve">En base a un análisis previo del problema, se establecieron ciertos parámetros para desarrollar el código con el fin de facilitar su construcción. La mayoría de las funciones tienen un área muy específica dentro de la cual operan. Por ejemplo, la mayoría de las funciones descritas a continuación no reciben un arreglo que contenga varios elementos como parámetro, sino que reciben un único elemento cada vez que se necesite. Esto se hace para evitar abordar numerosos escenarios en caso de errores </w:t>
-      </w:r>
-      <w:r>
-        <w:rPr>
-          <w:rFonts w:ascii="Arial" w:hAnsi="Arial" w:cs="Arial"/>
-          <w:lang w:val="es-MX"/>
-        </w:rPr>
-        <w:t>de semántica</w:t>
-      </w:r>
-      <w:r>
-        <w:rPr>
-          <w:rFonts w:ascii="Arial" w:hAnsi="Arial" w:cs="Arial"/>
-          <w:lang w:val="es-MX"/>
-        </w:rPr>
-        <w:t>. Otro parámetro clave fue definir su área de trabajo, dividiéndose en "Constructoras" y "Operadoras". Las funciones constructoras</w:t>
+      <w:r>
+        <w:rPr>
+          <w:rFonts w:ascii="Arial" w:hAnsi="Arial" w:cs="Arial"/>
+          <w:lang w:val="es-MX"/>
+        </w:rPr>
+        <w:t>crean las bases de datos que las</w:t>
       </w:r>
       <w:r>
         <w:rPr>
@@ -1141,7 +1188,7 @@
           <w:rFonts w:ascii="Arial" w:hAnsi="Arial" w:cs="Arial"/>
           <w:lang w:val="es-MX"/>
         </w:rPr>
-        <w:t xml:space="preserve">crean las bases de datos que las funciones operadoras manipulan. A </w:t>
+        <w:t xml:space="preserve">operadoras manipulan. A </w:t>
       </w:r>
       <w:r>
         <w:rPr>
@@ -1277,15 +1324,7 @@
           <w:rFonts w:ascii="Arial" w:hAnsi="Arial" w:cs="Arial"/>
           <w:lang w:val="es-MX"/>
         </w:rPr>
-        <w:t xml:space="preserve"> cada una de las estructuras solicitadas con su </w:t>
-      </w:r>
-      <w:r>
-        <w:rPr>
-          <w:rFonts w:ascii="Arial" w:hAnsi="Arial" w:cs="Arial"/>
-          <w:lang w:val="es-MX"/>
-        </w:rPr>
-        <w:lastRenderedPageBreak/>
-        <w:t xml:space="preserve">respectivo orden contenido en </w:t>
+        <w:t xml:space="preserve"> cada una de las estructuras solicitadas con su respectivo orden contenido en </w:t>
       </w:r>
       <w:proofErr w:type="spellStart"/>
       <w:r>
@@ -1492,7 +1531,42 @@
           <w:rFonts w:ascii="Arial" w:hAnsi="Arial" w:cs="Arial"/>
           <w:lang w:val="es-MX"/>
         </w:rPr>
-        <w:t>Se podría decir que es la función más importante dentro del programa ya que aborda todos los algoritmos desarrollados previamente, esta realiza las respectivas validaciones para cumplir con la regla K</w:t>
+        <w:t>Se podría decir que es la función más importante dentro del programa ya que aborda todos los algoritmos desarrollados previamente</w:t>
+      </w:r>
+      <w:r>
+        <w:rPr>
+          <w:rFonts w:ascii="Arial" w:hAnsi="Arial" w:cs="Arial"/>
+          <w:lang w:val="es-MX"/>
+        </w:rPr>
+        <w:t xml:space="preserve"> a ella</w:t>
+      </w:r>
+      <w:r>
+        <w:rPr>
+          <w:rFonts w:ascii="Arial" w:hAnsi="Arial" w:cs="Arial"/>
+          <w:lang w:val="es-MX"/>
+        </w:rPr>
+        <w:t>, esta realiza las respectivas</w:t>
+      </w:r>
+      <w:r>
+        <w:rPr>
+          <w:rFonts w:ascii="Arial" w:hAnsi="Arial" w:cs="Arial"/>
+          <w:lang w:val="es-MX"/>
+        </w:rPr>
+        <w:t xml:space="preserve"> </w:t>
+      </w:r>
+      <w:r>
+        <w:rPr>
+          <w:rFonts w:ascii="Arial" w:hAnsi="Arial" w:cs="Arial"/>
+          <w:lang w:val="es-MX"/>
+        </w:rPr>
+        <w:t>validaciones para cumplir con la regla K</w:t>
+      </w:r>
+      <w:r>
+        <w:rPr>
+          <w:rFonts w:ascii="Arial" w:hAnsi="Arial" w:cs="Arial"/>
+          <w:lang w:val="es-MX"/>
+        </w:rPr>
+        <w:t xml:space="preserve"> en base a un concepto de proporción que me ayuda a alinear por medio de las coordenadas cada matriz</w:t>
       </w:r>
       <w:r>
         <w:rPr>
@@ -1772,54 +1846,6 @@
     </w:p>
     <w:p>
       <w:pPr>
-        <w:rPr>
-          <w:rFonts w:ascii="Arial" w:hAnsi="Arial" w:cs="Arial"/>
-          <w:lang w:val="es-MX"/>
-        </w:rPr>
-      </w:pPr>
-    </w:p>
-    <w:p>
-      <w:pPr>
-        <w:rPr>
-          <w:rFonts w:ascii="Arial" w:hAnsi="Arial" w:cs="Arial"/>
-          <w:lang w:val="es-MX"/>
-        </w:rPr>
-      </w:pPr>
-    </w:p>
-    <w:p>
-      <w:pPr>
-        <w:rPr>
-          <w:rFonts w:ascii="Arial" w:hAnsi="Arial" w:cs="Arial"/>
-          <w:lang w:val="es-MX"/>
-        </w:rPr>
-      </w:pPr>
-    </w:p>
-    <w:p>
-      <w:pPr>
-        <w:rPr>
-          <w:rFonts w:ascii="Arial" w:hAnsi="Arial" w:cs="Arial"/>
-          <w:lang w:val="es-MX"/>
-        </w:rPr>
-      </w:pPr>
-    </w:p>
-    <w:p>
-      <w:pPr>
-        <w:rPr>
-          <w:rFonts w:ascii="Arial" w:hAnsi="Arial" w:cs="Arial"/>
-          <w:lang w:val="es-MX"/>
-        </w:rPr>
-      </w:pPr>
-    </w:p>
-    <w:p>
-      <w:pPr>
-        <w:rPr>
-          <w:rFonts w:ascii="Arial" w:hAnsi="Arial" w:cs="Arial"/>
-          <w:lang w:val="es-MX"/>
-        </w:rPr>
-      </w:pPr>
-    </w:p>
-    <w:p>
-      <w:pPr>
         <w:jc w:val="center"/>
         <w:rPr>
           <w:rFonts w:ascii="Arial" w:hAnsi="Arial" w:cs="Arial"/>
@@ -1835,43 +1861,7 @@
           <w:bCs/>
           <w:lang w:val="es-MX"/>
         </w:rPr>
-        <w:t>OBSERVACIONES</w:t>
-      </w:r>
-    </w:p>
-    <w:p>
-      <w:pPr>
-        <w:rPr>
-          <w:rFonts w:ascii="Arial" w:hAnsi="Arial" w:cs="Arial"/>
-          <w:lang w:val="es-MX"/>
-        </w:rPr>
-      </w:pPr>
-      <w:r>
-        <w:rPr>
-          <w:rFonts w:ascii="Arial" w:hAnsi="Arial" w:cs="Arial"/>
-          <w:lang w:val="es-MX"/>
-        </w:rPr>
-        <w:sym w:font="Wingdings" w:char="F0E0"/>
-      </w:r>
-      <w:r>
-        <w:rPr>
-          <w:rFonts w:ascii="Arial" w:hAnsi="Arial" w:cs="Arial"/>
-          <w:lang w:val="es-MX"/>
-        </w:rPr>
-        <w:t>Dudas acerca del tamaño variable de cada una de las matrices, ¿cómo serán las funciones que nos ayudaran con las validaciones, como haremos las validaciones?</w:t>
-      </w:r>
-      <w:r>
-        <w:rPr>
-          <w:rFonts w:ascii="Arial" w:hAnsi="Arial" w:cs="Arial"/>
-          <w:lang w:val="es-MX"/>
-        </w:rPr>
-        <w:t xml:space="preserve">, </w:t>
-      </w:r>
-      <w:r>
-        <w:rPr>
-          <w:rFonts w:ascii="Arial" w:hAnsi="Arial" w:cs="Arial"/>
-          <w:lang w:val="es-MX"/>
-        </w:rPr>
-        <w:t>¿Rotación Independiente?, ¿Cuál es el escenario en que la matriz cambia de tamaño y rota?</w:t>
+        <w:t>AVANCES</w:t>
       </w:r>
     </w:p>
     <w:p>
@@ -1893,15 +1883,6 @@
           <w:bCs/>
           <w:lang w:val="es-MX"/>
         </w:rPr>
-        <w:t xml:space="preserve">Avances </w:t>
-      </w:r>
-      <w:r>
-        <w:rPr>
-          <w:rFonts w:ascii="Arial" w:hAnsi="Arial" w:cs="Arial"/>
-          <w:b/>
-          <w:bCs/>
-          <w:lang w:val="es-MX"/>
-        </w:rPr>
         <w:t>D</w:t>
       </w:r>
       <w:r>
@@ -2035,7 +2016,15 @@
           <w:rFonts w:ascii="Arial" w:hAnsi="Arial" w:cs="Arial"/>
           <w:lang w:val="es-MX"/>
         </w:rPr>
-        <w:t xml:space="preserve"> según la posición de la matriz, en el cual se guarda el respectivo orden de cada una debido a su alta demanda dentro del códig</w:t>
+        <w:t xml:space="preserve"> según la </w:t>
+      </w:r>
+      <w:r>
+        <w:rPr>
+          <w:rFonts w:ascii="Arial" w:hAnsi="Arial" w:cs="Arial"/>
+          <w:lang w:val="es-MX"/>
+        </w:rPr>
+        <w:lastRenderedPageBreak/>
+        <w:t>posición de la matriz, en el cual se guarda el respectivo orden de cada una debido a su alta demanda dentro del códig</w:t>
       </w:r>
       <w:r>
         <w:rPr>
@@ -2064,7 +2053,7 @@
           <w:bCs/>
           <w:lang w:val="es-MX"/>
         </w:rPr>
-        <w:t>Avances Día 2</w:t>
+        <w:t>Día 2</w:t>
       </w:r>
       <w:r>
         <w:rPr>
@@ -2153,15 +2142,6 @@
           <w:bCs/>
           <w:lang w:val="es-MX"/>
         </w:rPr>
-        <w:t xml:space="preserve">Avances </w:t>
-      </w:r>
-      <w:r>
-        <w:rPr>
-          <w:rFonts w:ascii="Arial" w:hAnsi="Arial" w:cs="Arial"/>
-          <w:b/>
-          <w:bCs/>
-          <w:lang w:val="es-MX"/>
-        </w:rPr>
         <w:t>D</w:t>
       </w:r>
       <w:r>
@@ -2198,15 +2178,7 @@
           <w:rFonts w:ascii="Arial" w:hAnsi="Arial" w:cs="Arial"/>
           <w:lang w:val="es-MX"/>
         </w:rPr>
-        <w:t xml:space="preserve">Se desarrollo la función que configura la apertura de la cerradura según la regla K, todavía se siguen teniendo dudas acerca de la secuencia de apertura, ya que </w:t>
-      </w:r>
-      <w:r>
-        <w:rPr>
-          <w:rFonts w:ascii="Arial" w:hAnsi="Arial" w:cs="Arial"/>
-          <w:lang w:val="es-MX"/>
-        </w:rPr>
-        <w:lastRenderedPageBreak/>
-        <w:t>pueden ocurrir ciertas coincidencias respecto a la posición “vacía” con la que se alinean las estructuras, ¿Se omite? ¿Las filas y columnas deben ser proporcionales en función al orden de la matriz?, esas y otras preguntas han surgido durante el desarrollo, de momento se ha configurado para matrices del mismo orden y para una secuencia mayor / menor o menor / mayor.</w:t>
+        <w:t>Se desarrollo la función que configura la apertura de la cerradura según la regla K, todavía se siguen teniendo dudas acerca de la secuencia de apertura, ya que pueden ocurrir ciertas coincidencias respecto a la posición “vacía” con la que se alinean las estructuras, ¿Se omite? ¿Las filas y columnas deben ser proporcionales en función al orden de la matriz?, esas y otras preguntas han surgido durante el desarrollo, de momento se ha configurado para matrices del mismo orden y para una secuencia mayor / menor o menor / mayor.</w:t>
       </w:r>
     </w:p>
     <w:p>
@@ -2224,9 +2196,18 @@
       <w:r>
         <w:rPr>
           <w:rFonts w:ascii="Arial" w:hAnsi="Arial" w:cs="Arial"/>
-          <w:lang w:val="es-MX"/>
-        </w:rPr>
-        <w:t xml:space="preserve">PROBLEMA: </w:t>
+          <w:b/>
+          <w:bCs/>
+          <w:lang w:val="es-MX"/>
+        </w:rPr>
+        <w:t>PROBLEMA</w:t>
+      </w:r>
+      <w:r>
+        <w:rPr>
+          <w:rFonts w:ascii="Arial" w:hAnsi="Arial" w:cs="Arial"/>
+          <w:lang w:val="es-MX"/>
+        </w:rPr>
+        <w:t xml:space="preserve">: </w:t>
       </w:r>
       <w:r>
         <w:rPr>
@@ -2262,7 +2243,7 @@
           <w:bCs/>
           <w:lang w:val="es-MX"/>
         </w:rPr>
-        <w:t>Avances Día 4</w:t>
+        <w:t>Día 4</w:t>
       </w:r>
       <w:r>
         <w:rPr>
@@ -2334,7 +2315,15 @@
           <w:rFonts w:ascii="Arial" w:hAnsi="Arial" w:cs="Arial"/>
           <w:lang w:val="es-MX"/>
         </w:rPr>
-        <w:t>, esto debido a la alta cantidad de escenarios en los que la posición seleccionada debe adaptarse a una matriz de mayor orden.</w:t>
+        <w:t xml:space="preserve">, esto debido a la alta cantidad de escenarios </w:t>
+      </w:r>
+      <w:r>
+        <w:rPr>
+          <w:rFonts w:ascii="Arial" w:hAnsi="Arial" w:cs="Arial"/>
+          <w:lang w:val="es-MX"/>
+        </w:rPr>
+        <w:lastRenderedPageBreak/>
+        <w:t>en los que la posición seleccionada debe adaptarse a una matriz de mayor orden.</w:t>
       </w:r>
     </w:p>
     <w:p>
@@ -2544,7 +2533,6 @@
           <w:rFonts w:ascii="Arial" w:hAnsi="Arial" w:cs="Arial"/>
           <w:lang w:val="es-MX"/>
         </w:rPr>
-        <w:lastRenderedPageBreak/>
         <w:t xml:space="preserve">Se determino un </w:t>
       </w:r>
       <w:r>
@@ -2617,7 +2605,7 @@
           <w:bCs/>
           <w:lang w:val="es-MX"/>
         </w:rPr>
-        <w:t>Avances Día 5</w:t>
+        <w:t>Día 5</w:t>
       </w:r>
       <w:r>
         <w:rPr>
@@ -2723,7 +2711,15 @@
           <w:rFonts w:ascii="Arial" w:hAnsi="Arial" w:cs="Arial"/>
           <w:lang w:val="es-MX"/>
         </w:rPr>
-        <w:t xml:space="preserve">en cuanto a su lógica y el anticipo a ciertos escenarios, por ejemplo, donde una matriz gira por completo y no se cumple la condición, la otra es la que va a girar, y si se vuelve a repetir este escenario, la matriz que </w:t>
+        <w:t xml:space="preserve">en cuanto a su lógica y el anticipo a ciertos escenarios, por ejemplo, donde una matriz gira por completo y no se </w:t>
+      </w:r>
+      <w:r>
+        <w:rPr>
+          <w:rFonts w:ascii="Arial" w:hAnsi="Arial" w:cs="Arial"/>
+          <w:lang w:val="es-MX"/>
+        </w:rPr>
+        <w:lastRenderedPageBreak/>
+        <w:t xml:space="preserve">cumple la condición, la otra es la que va a girar, y si se vuelve a repetir este escenario, la matriz que </w:t>
       </w:r>
       <w:proofErr w:type="spellStart"/>
       <w:r>
@@ -2843,7 +2839,6 @@
           <w:rFonts w:ascii="Arial" w:hAnsi="Arial" w:cs="Arial"/>
           <w:lang w:val="es-MX"/>
         </w:rPr>
-        <w:lastRenderedPageBreak/>
         <w:t>Se destino un tiempo a comentar unas cuantas líneas de código, no se hace solo como una obligación, sino con el objetivo de afirmar la idea que tuve a la hora de desarrollar ciertos segmentos de código.</w:t>
       </w:r>
     </w:p>
@@ -2866,7 +2861,7 @@
           <w:bCs/>
           <w:lang w:val="es-MX"/>
         </w:rPr>
-        <w:t>Avances Día 6</w:t>
+        <w:t>Día 6</w:t>
       </w:r>
       <w:r>
         <w:rPr>
@@ -2938,7 +2933,16 @@
           <w:bCs/>
           <w:lang w:val="es-MX"/>
         </w:rPr>
-        <w:t xml:space="preserve">Avances Día </w:t>
+        <w:t>Día</w:t>
+      </w:r>
+      <w:r>
+        <w:rPr>
+          <w:rFonts w:ascii="Arial" w:hAnsi="Arial" w:cs="Arial"/>
+          <w:b/>
+          <w:bCs/>
+          <w:lang w:val="es-MX"/>
+        </w:rPr>
+        <w:t xml:space="preserve"> </w:t>
       </w:r>
       <w:r>
         <w:rPr>
@@ -2974,7 +2978,91 @@
           <w:rFonts w:ascii="Arial" w:hAnsi="Arial" w:cs="Arial"/>
           <w:lang w:val="es-MX"/>
         </w:rPr>
-        <w:t>Se trabajó exclusivamente en el informe</w:t>
+        <w:t>Se trabajó exclusivamente en el informe.</w:t>
+      </w:r>
+    </w:p>
+    <w:p>
+      <w:pPr>
+        <w:pStyle w:val="Prrafodelista"/>
+        <w:numPr>
+          <w:ilvl w:val="0"/>
+          <w:numId w:val="13"/>
+        </w:numPr>
+        <w:rPr>
+          <w:rFonts w:ascii="Arial" w:hAnsi="Arial" w:cs="Arial"/>
+          <w:lang w:val="es-MX"/>
+        </w:rPr>
+      </w:pPr>
+      <w:r>
+        <w:rPr>
+          <w:rFonts w:ascii="Arial" w:hAnsi="Arial" w:cs="Arial"/>
+          <w:b/>
+          <w:bCs/>
+          <w:lang w:val="es-MX"/>
+        </w:rPr>
+        <w:t>Día 8</w:t>
+      </w:r>
+      <w:r>
+        <w:rPr>
+          <w:rFonts w:ascii="Arial" w:hAnsi="Arial" w:cs="Arial"/>
+          <w:lang w:val="es-MX"/>
+        </w:rPr>
+        <w:t>:</w:t>
+      </w:r>
+    </w:p>
+    <w:p>
+      <w:pPr>
+        <w:pStyle w:val="Prrafodelista"/>
+        <w:numPr>
+          <w:ilvl w:val="0"/>
+          <w:numId w:val="18"/>
+        </w:numPr>
+        <w:rPr>
+          <w:rFonts w:ascii="Arial" w:hAnsi="Arial" w:cs="Arial"/>
+          <w:lang w:val="es-MX"/>
+        </w:rPr>
+      </w:pPr>
+      <w:r>
+        <w:rPr>
+          <w:rFonts w:ascii="Arial" w:hAnsi="Arial" w:cs="Arial"/>
+          <w:lang w:val="es-MX"/>
+        </w:rPr>
+        <w:t>Se añadi</w:t>
+      </w:r>
+      <w:r>
+        <w:rPr>
+          <w:rFonts w:ascii="Arial" w:hAnsi="Arial" w:cs="Arial"/>
+          <w:lang w:val="es-MX"/>
+        </w:rPr>
+        <w:t>eron 2</w:t>
+      </w:r>
+      <w:r>
+        <w:rPr>
+          <w:rFonts w:ascii="Arial" w:hAnsi="Arial" w:cs="Arial"/>
+          <w:lang w:val="es-MX"/>
+        </w:rPr>
+        <w:t xml:space="preserve"> </w:t>
+      </w:r>
+      <w:r>
+        <w:rPr>
+          <w:rFonts w:ascii="Arial" w:hAnsi="Arial" w:cs="Arial"/>
+          <w:lang w:val="es-MX"/>
+        </w:rPr>
+        <w:t>validaciones</w:t>
+      </w:r>
+      <w:r>
+        <w:rPr>
+          <w:rFonts w:ascii="Arial" w:hAnsi="Arial" w:cs="Arial"/>
+          <w:lang w:val="es-MX"/>
+        </w:rPr>
+        <w:t xml:space="preserve"> dentro del ciclo que compara valores, ahora cuando las coordenadas digitadas en K superen el orden de alguna matriz aumentará su tamaño</w:t>
+      </w:r>
+      <w:r>
+        <w:rPr>
+          <w:rFonts w:ascii="Arial" w:hAnsi="Arial" w:cs="Arial"/>
+          <w:lang w:val="es-MX"/>
+        </w:rPr>
+        <w:t>, y la otra, en caso de que las proporciones den un número negativo, provocando un error de segmentación, solo aplicara proporciones a ciertas coordenadas o en dado caso, a las 2</w:t>
       </w:r>
       <w:r>
         <w:rPr>
@@ -2982,6 +3070,36 @@
           <w:lang w:val="es-MX"/>
         </w:rPr>
         <w:t>.</w:t>
+      </w:r>
+    </w:p>
+    <w:p>
+      <w:pPr>
+        <w:pStyle w:val="Prrafodelista"/>
+        <w:numPr>
+          <w:ilvl w:val="0"/>
+          <w:numId w:val="18"/>
+        </w:numPr>
+        <w:rPr>
+          <w:rFonts w:ascii="Arial" w:hAnsi="Arial" w:cs="Arial"/>
+          <w:lang w:val="es-MX"/>
+        </w:rPr>
+      </w:pPr>
+      <w:r>
+        <w:rPr>
+          <w:rFonts w:ascii="Arial" w:hAnsi="Arial" w:cs="Arial"/>
+          <w:b/>
+          <w:bCs/>
+          <w:lang w:val="es-MX"/>
+        </w:rPr>
+        <w:lastRenderedPageBreak/>
+        <w:t xml:space="preserve">PROBLEMA: </w:t>
+      </w:r>
+      <w:r>
+        <w:rPr>
+          <w:rFonts w:ascii="Arial" w:hAnsi="Arial" w:cs="Arial"/>
+          <w:lang w:val="es-MX"/>
+        </w:rPr>
+        <w:t>¿Siempre debe empezar desde la 1era estructura?, y en ese caso, ¿Qué validaciones debo realizar para que se cumplan las condiciones desde n matriz?</w:t>
       </w:r>
     </w:p>
     <w:p>
@@ -3592,7 +3710,7 @@
   <w:abstractNum w:abstractNumId="4" w15:restartNumberingAfterBreak="0">
     <w:nsid w:val="2597528E"/>
     <w:multiLevelType w:val="hybridMultilevel"/>
-    <w:tmpl w:val="1AE4FDCA"/>
+    <w:tmpl w:val="F84C3DC8"/>
     <w:lvl w:ilvl="0" w:tplc="240A0005">
       <w:start w:val="1"/>
       <w:numFmt w:val="bullet"/>
@@ -3931,7 +4049,7 @@
   <w:abstractNum w:abstractNumId="7" w15:restartNumberingAfterBreak="0">
     <w:nsid w:val="28BF57DF"/>
     <w:multiLevelType w:val="hybridMultilevel"/>
-    <w:tmpl w:val="989868C4"/>
+    <w:tmpl w:val="FBD00C02"/>
     <w:lvl w:ilvl="0" w:tplc="240A0001">
       <w:start w:val="1"/>
       <w:numFmt w:val="bullet"/>
@@ -3956,7 +4074,7 @@
         <w:rFonts w:ascii="Courier New" w:hAnsi="Courier New" w:cs="Courier New" w:hint="default"/>
       </w:rPr>
     </w:lvl>
-    <w:lvl w:ilvl="2" w:tplc="240A0005" w:tentative="1">
+    <w:lvl w:ilvl="2" w:tplc="240A0005">
       <w:start w:val="1"/>
       <w:numFmt w:val="bullet"/>
       <w:lvlText w:val=""/>

</xml_diff>